<commit_message>
Se avanza el contrato de persona física
</commit_message>
<xml_diff>
--- a/static/docs/contrato_fisica.docx
+++ b/static/docs/contrato_fisica.docx
@@ -380,7 +380,29 @@
           <w:szCs w:val="20"/>
           <w:lang w:val="es-ES" w:eastAsia="es-ES"/>
         </w:rPr>
-        <w:t xml:space="preserve"> &lt;razon_social&gt;</w:t>
+        <w:t xml:space="preserve"> &lt;</w:t>
+      </w:r>
+      <w:proofErr w:type="spellStart"/>
+      <w:r>
+        <w:rPr>
+          <w:rFonts w:ascii="Arial" w:eastAsia="Times New Roman" w:hAnsi="Arial" w:cs="Arial"/>
+          <w:color w:val="000000" w:themeColor="text1"/>
+          <w:sz w:val="20"/>
+          <w:szCs w:val="20"/>
+          <w:lang w:val="es-ES" w:eastAsia="es-ES"/>
+        </w:rPr>
+        <w:t>razon_social</w:t>
+      </w:r>
+      <w:proofErr w:type="spellEnd"/>
+      <w:r>
+        <w:rPr>
+          <w:rFonts w:ascii="Arial" w:eastAsia="Times New Roman" w:hAnsi="Arial" w:cs="Arial"/>
+          <w:color w:val="000000" w:themeColor="text1"/>
+          <w:sz w:val="20"/>
+          <w:szCs w:val="20"/>
+          <w:lang w:val="es-ES" w:eastAsia="es-ES"/>
+        </w:rPr>
+        <w:t>&gt;</w:t>
       </w:r>
       <w:r>
         <w:rPr>
@@ -894,7 +916,29 @@
           <w:szCs w:val="20"/>
           <w:lang w:val="es-ES" w:eastAsia="es-ES"/>
         </w:rPr>
-        <w:t>&lt;address&gt;</w:t>
+        <w:t>&lt;</w:t>
+      </w:r>
+      <w:proofErr w:type="spellStart"/>
+      <w:r>
+        <w:rPr>
+          <w:rFonts w:ascii="Arial" w:eastAsia="Times New Roman" w:hAnsi="Arial" w:cs="Arial"/>
+          <w:color w:val="000000" w:themeColor="text1"/>
+          <w:sz w:val="20"/>
+          <w:szCs w:val="20"/>
+          <w:lang w:val="es-ES" w:eastAsia="es-ES"/>
+        </w:rPr>
+        <w:t>address</w:t>
+      </w:r>
+      <w:proofErr w:type="spellEnd"/>
+      <w:r>
+        <w:rPr>
+          <w:rFonts w:ascii="Arial" w:eastAsia="Times New Roman" w:hAnsi="Arial" w:cs="Arial"/>
+          <w:color w:val="000000" w:themeColor="text1"/>
+          <w:sz w:val="20"/>
+          <w:szCs w:val="20"/>
+          <w:lang w:val="es-ES" w:eastAsia="es-ES"/>
+        </w:rPr>
+        <w:t>&gt;</w:t>
       </w:r>
       <w:r>
         <w:rPr>
@@ -914,7 +958,29 @@
           <w:szCs w:val="20"/>
           <w:lang w:val="es-ES" w:eastAsia="es-ES"/>
         </w:rPr>
-        <w:t xml:space="preserve"> &lt;colony&gt;</w:t>
+        <w:t xml:space="preserve"> &lt;</w:t>
+      </w:r>
+      <w:proofErr w:type="spellStart"/>
+      <w:r>
+        <w:rPr>
+          <w:rFonts w:ascii="Arial" w:eastAsia="Times New Roman" w:hAnsi="Arial" w:cs="Arial"/>
+          <w:color w:val="000000" w:themeColor="text1"/>
+          <w:sz w:val="20"/>
+          <w:szCs w:val="20"/>
+          <w:lang w:val="es-ES" w:eastAsia="es-ES"/>
+        </w:rPr>
+        <w:t>colony</w:t>
+      </w:r>
+      <w:proofErr w:type="spellEnd"/>
+      <w:r>
+        <w:rPr>
+          <w:rFonts w:ascii="Arial" w:eastAsia="Times New Roman" w:hAnsi="Arial" w:cs="Arial"/>
+          <w:color w:val="000000" w:themeColor="text1"/>
+          <w:sz w:val="20"/>
+          <w:szCs w:val="20"/>
+          <w:lang w:val="es-ES" w:eastAsia="es-ES"/>
+        </w:rPr>
+        <w:t>&gt;</w:t>
       </w:r>
       <w:r>
         <w:rPr>
@@ -934,7 +1000,29 @@
           <w:szCs w:val="20"/>
           <w:lang w:val="es-ES" w:eastAsia="es-ES"/>
         </w:rPr>
-        <w:t xml:space="preserve"> &lt;town&gt;</w:t>
+        <w:t xml:space="preserve"> &lt;</w:t>
+      </w:r>
+      <w:proofErr w:type="spellStart"/>
+      <w:r>
+        <w:rPr>
+          <w:rFonts w:ascii="Arial" w:eastAsia="Times New Roman" w:hAnsi="Arial" w:cs="Arial"/>
+          <w:color w:val="000000" w:themeColor="text1"/>
+          <w:sz w:val="20"/>
+          <w:szCs w:val="20"/>
+          <w:lang w:val="es-ES" w:eastAsia="es-ES"/>
+        </w:rPr>
+        <w:t>town</w:t>
+      </w:r>
+      <w:proofErr w:type="spellEnd"/>
+      <w:r>
+        <w:rPr>
+          <w:rFonts w:ascii="Arial" w:eastAsia="Times New Roman" w:hAnsi="Arial" w:cs="Arial"/>
+          <w:color w:val="000000" w:themeColor="text1"/>
+          <w:sz w:val="20"/>
+          <w:szCs w:val="20"/>
+          <w:lang w:val="es-ES" w:eastAsia="es-ES"/>
+        </w:rPr>
+        <w:t>&gt;</w:t>
       </w:r>
       <w:r>
         <w:rPr>
@@ -1004,7 +1092,29 @@
           <w:szCs w:val="20"/>
           <w:lang w:val="es-ES" w:eastAsia="es-ES"/>
         </w:rPr>
-        <w:t xml:space="preserve"> &lt;rfc&gt;</w:t>
+        <w:t xml:space="preserve"> &lt;</w:t>
+      </w:r>
+      <w:proofErr w:type="spellStart"/>
+      <w:r>
+        <w:rPr>
+          <w:rFonts w:ascii="Arial" w:eastAsia="Times New Roman" w:hAnsi="Arial" w:cs="Arial"/>
+          <w:color w:val="000000" w:themeColor="text1"/>
+          <w:sz w:val="20"/>
+          <w:szCs w:val="20"/>
+          <w:lang w:val="es-ES" w:eastAsia="es-ES"/>
+        </w:rPr>
+        <w:t>rfc</w:t>
+      </w:r>
+      <w:proofErr w:type="spellEnd"/>
+      <w:r>
+        <w:rPr>
+          <w:rFonts w:ascii="Arial" w:eastAsia="Times New Roman" w:hAnsi="Arial" w:cs="Arial"/>
+          <w:color w:val="000000" w:themeColor="text1"/>
+          <w:sz w:val="20"/>
+          <w:szCs w:val="20"/>
+          <w:lang w:val="es-ES" w:eastAsia="es-ES"/>
+        </w:rPr>
+        <w:t>&gt;</w:t>
       </w:r>
       <w:r>
         <w:rPr>
@@ -1247,7 +1357,29 @@
           <w:szCs w:val="20"/>
           <w:lang w:val="es-ES" w:eastAsia="es-ES"/>
         </w:rPr>
-        <w:t xml:space="preserve">expresan su conformidad para celebrar el mismo, de acuerdo a las siguientes: </w:t>
+        <w:t xml:space="preserve">expresan su conformidad para celebrar el mismo, </w:t>
+      </w:r>
+      <w:proofErr w:type="gramStart"/>
+      <w:r>
+        <w:rPr>
+          <w:rFonts w:ascii="Arial" w:eastAsia="Times New Roman" w:hAnsi="Arial" w:cs="Arial"/>
+          <w:color w:val="000000" w:themeColor="text1"/>
+          <w:sz w:val="20"/>
+          <w:szCs w:val="20"/>
+          <w:lang w:val="es-ES" w:eastAsia="es-ES"/>
+        </w:rPr>
+        <w:t>de acuerdo a</w:t>
+      </w:r>
+      <w:proofErr w:type="gramEnd"/>
+      <w:r>
+        <w:rPr>
+          <w:rFonts w:ascii="Arial" w:eastAsia="Times New Roman" w:hAnsi="Arial" w:cs="Arial"/>
+          <w:color w:val="000000" w:themeColor="text1"/>
+          <w:sz w:val="20"/>
+          <w:szCs w:val="20"/>
+          <w:lang w:val="es-ES" w:eastAsia="es-ES"/>
+        </w:rPr>
+        <w:t xml:space="preserve"> las siguientes: </w:t>
       </w:r>
     </w:p>
     <w:p>
@@ -1289,6 +1421,7 @@
         </w:rPr>
         <w:t xml:space="preserve">C L </w:t>
       </w:r>
+      <w:proofErr w:type="spellStart"/>
       <w:r>
         <w:rPr>
           <w:rFonts w:ascii="Arial" w:eastAsia="Times New Roman" w:hAnsi="Arial" w:cs="Arial"/>
@@ -1301,6 +1434,7 @@
         </w:rPr>
         <w:t>Á</w:t>
       </w:r>
+      <w:proofErr w:type="spellEnd"/>
       <w:r>
         <w:rPr>
           <w:rFonts w:ascii="Arial" w:eastAsia="Times New Roman" w:hAnsi="Arial" w:cs="Arial"/>
@@ -1397,7 +1531,34 @@
           <w:szCs w:val="20"/>
           <w:lang w:val="es-ES" w:eastAsia="es-ES"/>
         </w:rPr>
-        <w:t xml:space="preserve"> El objeto de este Contrato es señalar los términos y condiciones para asignar el local, stand, áreas excedentes (hasta 6 metros cuadrados) ubicado en la Zona</w:t>
+        <w:t xml:space="preserve"> El objeto de este Contrato es señalar los términos y condiciones para asignar el local, stand, áreas excedentes (hasta 6 metros cuadrados) ubicado en la</w:t>
+      </w:r>
+      <w:r>
+        <w:rPr>
+          <w:rFonts w:ascii="Arial" w:eastAsia="Times New Roman" w:hAnsi="Arial" w:cs="Arial"/>
+          <w:sz w:val="20"/>
+          <w:szCs w:val="20"/>
+          <w:lang w:val="es-ES" w:eastAsia="es-ES"/>
+        </w:rPr>
+        <w:t>s</w:t>
+      </w:r>
+      <w:r>
+        <w:rPr>
+          <w:rFonts w:ascii="Arial" w:eastAsia="Times New Roman" w:hAnsi="Arial" w:cs="Arial"/>
+          <w:sz w:val="20"/>
+          <w:szCs w:val="20"/>
+          <w:lang w:val="es-ES" w:eastAsia="es-ES"/>
+        </w:rPr>
+        <w:t xml:space="preserve"> Zona</w:t>
+      </w:r>
+      <w:r>
+        <w:rPr>
+          <w:rFonts w:ascii="Arial" w:eastAsia="Times New Roman" w:hAnsi="Arial" w:cs="Arial"/>
+          <w:sz w:val="20"/>
+          <w:szCs w:val="20"/>
+          <w:lang w:val="es-ES" w:eastAsia="es-ES"/>
+        </w:rPr>
+        <w:t>s</w:t>
       </w:r>
       <w:r>
         <w:rPr>
@@ -1415,28 +1576,83 @@
         <w:spacing w:after="0" w:line="276" w:lineRule="auto"/>
         <w:jc w:val="both"/>
         <w:rPr>
-          <w:rFonts w:ascii="Arial" w:hAnsi="Arial" w:cs="Arial"/>
-          <w:sz w:val="20"/>
-          <w:szCs w:val="20"/>
-        </w:rPr>
-      </w:pPr>
-      <w:r>
-        <w:rPr>
-          <w:rFonts w:ascii="Arial" w:eastAsia="Times New Roman" w:hAnsi="Arial" w:cs="Arial"/>
-          <w:sz w:val="20"/>
-          <w:szCs w:val="20"/>
-          <w:lang w:val="es-ES" w:eastAsia="es-ES"/>
-        </w:rPr>
-        <w:t>&lt;table&gt;</w:t>
-      </w:r>
-      <w:r>
-        <w:rPr>
-          <w:rFonts w:ascii="Arial" w:eastAsia="Times New Roman" w:hAnsi="Arial" w:cs="Arial"/>
-          <w:sz w:val="20"/>
-          <w:szCs w:val="20"/>
-          <w:lang w:val="es-ES" w:eastAsia="es-ES"/>
-        </w:rPr>
-        <w:t xml:space="preserve"> ________para la “FERIA TABASCO 2024</w:t>
+          <w:rFonts w:ascii="Arial" w:eastAsia="Times New Roman" w:hAnsi="Arial" w:cs="Arial"/>
+          <w:sz w:val="20"/>
+          <w:szCs w:val="20"/>
+          <w:lang w:val="es-ES" w:eastAsia="es-ES"/>
+        </w:rPr>
+      </w:pPr>
+      <w:r>
+        <w:rPr>
+          <w:rFonts w:ascii="Arial" w:eastAsia="Times New Roman" w:hAnsi="Arial" w:cs="Arial"/>
+          <w:sz w:val="20"/>
+          <w:szCs w:val="20"/>
+          <w:lang w:val="es-ES" w:eastAsia="es-ES"/>
+        </w:rPr>
+        <w:t>&lt;</w:t>
+      </w:r>
+      <w:proofErr w:type="spellStart"/>
+      <w:r>
+        <w:rPr>
+          <w:rFonts w:ascii="Arial" w:eastAsia="Times New Roman" w:hAnsi="Arial" w:cs="Arial"/>
+          <w:sz w:val="20"/>
+          <w:szCs w:val="20"/>
+          <w:lang w:val="es-ES" w:eastAsia="es-ES"/>
+        </w:rPr>
+        <w:t>table</w:t>
+      </w:r>
+      <w:r>
+        <w:rPr>
+          <w:rFonts w:ascii="Arial" w:eastAsia="Times New Roman" w:hAnsi="Arial" w:cs="Arial"/>
+          <w:sz w:val="20"/>
+          <w:szCs w:val="20"/>
+          <w:lang w:val="es-ES" w:eastAsia="es-ES"/>
+        </w:rPr>
+        <w:t>_places</w:t>
+      </w:r>
+      <w:proofErr w:type="spellEnd"/>
+      <w:r>
+        <w:rPr>
+          <w:rFonts w:ascii="Arial" w:eastAsia="Times New Roman" w:hAnsi="Arial" w:cs="Arial"/>
+          <w:sz w:val="20"/>
+          <w:szCs w:val="20"/>
+          <w:lang w:val="es-ES" w:eastAsia="es-ES"/>
+        </w:rPr>
+        <w:t>&gt;</w:t>
+      </w:r>
+    </w:p>
+    <w:p>
+      <w:pPr>
+        <w:widowControl w:val="0"/>
+        <w:spacing w:after="0" w:line="276" w:lineRule="auto"/>
+        <w:jc w:val="both"/>
+        <w:rPr>
+          <w:rFonts w:ascii="Arial" w:eastAsia="Times New Roman" w:hAnsi="Arial" w:cs="Arial"/>
+          <w:sz w:val="20"/>
+          <w:szCs w:val="20"/>
+          <w:lang w:val="es-ES" w:eastAsia="es-ES"/>
+        </w:rPr>
+      </w:pPr>
+    </w:p>
+    <w:p>
+      <w:pPr>
+        <w:widowControl w:val="0"/>
+        <w:spacing w:after="0" w:line="276" w:lineRule="auto"/>
+        <w:jc w:val="both"/>
+        <w:rPr>
+          <w:rFonts w:ascii="Arial" w:hAnsi="Arial" w:cs="Arial"/>
+          <w:sz w:val="20"/>
+          <w:szCs w:val="20"/>
+        </w:rPr>
+      </w:pPr>
+      <w:r>
+        <w:rPr>
+          <w:rFonts w:ascii="Arial" w:eastAsia="Times New Roman" w:hAnsi="Arial" w:cs="Arial"/>
+          <w:sz w:val="20"/>
+          <w:szCs w:val="20"/>
+          <w:lang w:val="es-ES" w:eastAsia="es-ES"/>
+        </w:rPr>
+        <w:t>para la “FERIA TABASCO 2024</w:t>
       </w:r>
       <w:r>
         <w:rPr>
@@ -1500,6 +1716,7 @@
           <w:lang w:val="es-ES" w:eastAsia="es-ES"/>
         </w:rPr>
       </w:pPr>
+      <w:proofErr w:type="gramStart"/>
       <w:r>
         <w:rPr>
           <w:rFonts w:ascii="Arial" w:eastAsia="Times New Roman" w:hAnsi="Arial" w:cs="Arial"/>
@@ -1518,7 +1735,17 @@
           <w:szCs w:val="20"/>
           <w:lang w:val="es-ES" w:eastAsia="es-ES"/>
         </w:rPr>
-        <w:t xml:space="preserve">-El “EXPOSITOR”, se obliga a destinar el local, stand, o áreas excedentes </w:t>
+        <w:t>-</w:t>
+      </w:r>
+      <w:proofErr w:type="gramEnd"/>
+      <w:r>
+        <w:rPr>
+          <w:rFonts w:ascii="Arial" w:eastAsia="Times New Roman" w:hAnsi="Arial" w:cs="Arial"/>
+          <w:sz w:val="20"/>
+          <w:szCs w:val="20"/>
+          <w:lang w:val="es-ES" w:eastAsia="es-ES"/>
+        </w:rPr>
+        <w:t xml:space="preserve">El “EXPOSITOR”, se obliga a destinar el local, stand, o áreas excedentes </w:t>
       </w:r>
       <w:r>
         <w:rPr>
@@ -1616,7 +1843,283 @@
           <w:sz w:val="20"/>
           <w:szCs w:val="20"/>
         </w:rPr>
-        <w:t xml:space="preserve">“EXPOSITOR” se obliga a pagar al “COMITÉ”, la cantidad de $_________________(Son: _________________________pesos ______/100 Moneda Nacional), más $________________________(Son: ____________________pesos ______/100 Moneda Nacional) cantidad correspondiente al impuesto al valor agregado, quedando como cantidad neta a pagar $__________________________ (Son:_____________________________________ pesos _____/100 Moneda Nacional) por concepto del local, stand o área excedente asignado según lo estipulado en la cláusula segunda del presente Contrato. </w:t>
+        <w:t>“EXPOSITOR” se obliga a pagar al “COMITÉ”, la cantidad de $</w:t>
+      </w:r>
+      <w:r>
+        <w:rPr>
+          <w:rFonts w:ascii="Arial" w:eastAsia="Calibri" w:hAnsi="Arial" w:cs="Arial"/>
+          <w:sz w:val="20"/>
+          <w:szCs w:val="20"/>
+        </w:rPr>
+        <w:t>&lt;</w:t>
+      </w:r>
+      <w:proofErr w:type="spellStart"/>
+      <w:r>
+        <w:rPr>
+          <w:rFonts w:ascii="Arial" w:eastAsia="Calibri" w:hAnsi="Arial" w:cs="Arial"/>
+          <w:sz w:val="20"/>
+          <w:szCs w:val="20"/>
+        </w:rPr>
+        <w:t>price_places</w:t>
+      </w:r>
+      <w:proofErr w:type="spellEnd"/>
+      <w:r>
+        <w:rPr>
+          <w:rFonts w:ascii="Arial" w:eastAsia="Calibri" w:hAnsi="Arial" w:cs="Arial"/>
+          <w:sz w:val="20"/>
+          <w:szCs w:val="20"/>
+        </w:rPr>
+        <w:t>&gt;</w:t>
+      </w:r>
+      <w:r>
+        <w:rPr>
+          <w:rFonts w:ascii="Arial" w:eastAsia="Calibri" w:hAnsi="Arial" w:cs="Arial"/>
+          <w:sz w:val="20"/>
+          <w:szCs w:val="20"/>
+        </w:rPr>
+        <w:t xml:space="preserve"> </w:t>
+      </w:r>
+      <w:r>
+        <w:rPr>
+          <w:rFonts w:ascii="Arial" w:eastAsia="Calibri" w:hAnsi="Arial" w:cs="Arial"/>
+          <w:sz w:val="20"/>
+          <w:szCs w:val="20"/>
+        </w:rPr>
+        <w:t xml:space="preserve">(Son: </w:t>
+      </w:r>
+      <w:r>
+        <w:rPr>
+          <w:rFonts w:ascii="Arial" w:eastAsia="Calibri" w:hAnsi="Arial" w:cs="Arial"/>
+          <w:sz w:val="20"/>
+          <w:szCs w:val="20"/>
+        </w:rPr>
+        <w:t>&lt;</w:t>
+      </w:r>
+      <w:proofErr w:type="spellStart"/>
+      <w:r>
+        <w:rPr>
+          <w:rFonts w:ascii="Arial" w:eastAsia="Calibri" w:hAnsi="Arial" w:cs="Arial"/>
+          <w:sz w:val="20"/>
+          <w:szCs w:val="20"/>
+        </w:rPr>
+        <w:t>price_places_text</w:t>
+      </w:r>
+      <w:proofErr w:type="spellEnd"/>
+      <w:r>
+        <w:rPr>
+          <w:rFonts w:ascii="Arial" w:eastAsia="Calibri" w:hAnsi="Arial" w:cs="Arial"/>
+          <w:sz w:val="20"/>
+          <w:szCs w:val="20"/>
+        </w:rPr>
+        <w:t xml:space="preserve">&gt; </w:t>
+      </w:r>
+      <w:r>
+        <w:rPr>
+          <w:rFonts w:ascii="Arial" w:eastAsia="Calibri" w:hAnsi="Arial" w:cs="Arial"/>
+          <w:sz w:val="20"/>
+          <w:szCs w:val="20"/>
+        </w:rPr>
+        <w:t xml:space="preserve">pesos </w:t>
+      </w:r>
+      <w:r>
+        <w:rPr>
+          <w:rFonts w:ascii="Arial" w:eastAsia="Calibri" w:hAnsi="Arial" w:cs="Arial"/>
+          <w:sz w:val="20"/>
+          <w:szCs w:val="20"/>
+        </w:rPr>
+        <w:t>00</w:t>
+      </w:r>
+      <w:r>
+        <w:rPr>
+          <w:rFonts w:ascii="Arial" w:eastAsia="Calibri" w:hAnsi="Arial" w:cs="Arial"/>
+          <w:sz w:val="20"/>
+          <w:szCs w:val="20"/>
+        </w:rPr>
+        <w:t>/100 Moneda Nacional), más $</w:t>
+      </w:r>
+      <w:r>
+        <w:rPr>
+          <w:rFonts w:ascii="Arial" w:eastAsia="Calibri" w:hAnsi="Arial" w:cs="Arial"/>
+          <w:sz w:val="20"/>
+          <w:szCs w:val="20"/>
+        </w:rPr>
+        <w:t>&lt;</w:t>
+      </w:r>
+      <w:proofErr w:type="spellStart"/>
+      <w:r>
+        <w:rPr>
+          <w:rFonts w:ascii="Arial" w:eastAsia="Calibri" w:hAnsi="Arial" w:cs="Arial"/>
+          <w:sz w:val="20"/>
+          <w:szCs w:val="20"/>
+        </w:rPr>
+        <w:t>price_iva</w:t>
+      </w:r>
+      <w:proofErr w:type="spellEnd"/>
+      <w:r>
+        <w:rPr>
+          <w:rFonts w:ascii="Arial" w:eastAsia="Calibri" w:hAnsi="Arial" w:cs="Arial"/>
+          <w:sz w:val="20"/>
+          <w:szCs w:val="20"/>
+        </w:rPr>
+        <w:t>&gt;</w:t>
+      </w:r>
+      <w:r>
+        <w:rPr>
+          <w:rFonts w:ascii="Arial" w:eastAsia="Calibri" w:hAnsi="Arial" w:cs="Arial"/>
+          <w:sz w:val="20"/>
+          <w:szCs w:val="20"/>
+        </w:rPr>
+        <w:t xml:space="preserve"> </w:t>
+      </w:r>
+      <w:r>
+        <w:rPr>
+          <w:rFonts w:ascii="Arial" w:eastAsia="Calibri" w:hAnsi="Arial" w:cs="Arial"/>
+          <w:sz w:val="20"/>
+          <w:szCs w:val="20"/>
+        </w:rPr>
+        <w:t>(Son:</w:t>
+      </w:r>
+      <w:r>
+        <w:rPr>
+          <w:rFonts w:ascii="Arial" w:eastAsia="Calibri" w:hAnsi="Arial" w:cs="Arial"/>
+          <w:sz w:val="20"/>
+          <w:szCs w:val="20"/>
+        </w:rPr>
+        <w:t>&lt;</w:t>
+      </w:r>
+      <w:proofErr w:type="spellStart"/>
+      <w:r>
+        <w:rPr>
+          <w:rFonts w:ascii="Arial" w:eastAsia="Calibri" w:hAnsi="Arial" w:cs="Arial"/>
+          <w:sz w:val="20"/>
+          <w:szCs w:val="20"/>
+        </w:rPr>
+        <w:t>price_iva_text</w:t>
+      </w:r>
+      <w:proofErr w:type="spellEnd"/>
+      <w:r>
+        <w:rPr>
+          <w:rFonts w:ascii="Arial" w:eastAsia="Calibri" w:hAnsi="Arial" w:cs="Arial"/>
+          <w:sz w:val="20"/>
+          <w:szCs w:val="20"/>
+        </w:rPr>
+        <w:t>&gt;</w:t>
+      </w:r>
+      <w:r>
+        <w:rPr>
+          <w:rFonts w:ascii="Arial" w:eastAsia="Calibri" w:hAnsi="Arial" w:cs="Arial"/>
+          <w:sz w:val="20"/>
+          <w:szCs w:val="20"/>
+        </w:rPr>
+        <w:t xml:space="preserve"> </w:t>
+      </w:r>
+      <w:r>
+        <w:rPr>
+          <w:rFonts w:ascii="Arial" w:eastAsia="Calibri" w:hAnsi="Arial" w:cs="Arial"/>
+          <w:sz w:val="20"/>
+          <w:szCs w:val="20"/>
+        </w:rPr>
+        <w:t xml:space="preserve">pesos </w:t>
+      </w:r>
+      <w:r>
+        <w:rPr>
+          <w:rFonts w:ascii="Arial" w:eastAsia="Calibri" w:hAnsi="Arial" w:cs="Arial"/>
+          <w:sz w:val="20"/>
+          <w:szCs w:val="20"/>
+        </w:rPr>
+        <w:t>00</w:t>
+      </w:r>
+      <w:r>
+        <w:rPr>
+          <w:rFonts w:ascii="Arial" w:eastAsia="Calibri" w:hAnsi="Arial" w:cs="Arial"/>
+          <w:sz w:val="20"/>
+          <w:szCs w:val="20"/>
+        </w:rPr>
+        <w:t>/100 Moneda Nacional) cantidad correspondiente al impuesto al valor agregado, quedando como cantidad neta a pagar $</w:t>
+      </w:r>
+      <w:r>
+        <w:rPr>
+          <w:rFonts w:ascii="Arial" w:eastAsia="Calibri" w:hAnsi="Arial" w:cs="Arial"/>
+          <w:sz w:val="20"/>
+          <w:szCs w:val="20"/>
+        </w:rPr>
+        <w:t>&lt;</w:t>
+      </w:r>
+      <w:proofErr w:type="spellStart"/>
+      <w:r>
+        <w:rPr>
+          <w:rFonts w:ascii="Arial" w:eastAsia="Calibri" w:hAnsi="Arial" w:cs="Arial"/>
+          <w:sz w:val="20"/>
+          <w:szCs w:val="20"/>
+        </w:rPr>
+        <w:t>price_places_iva</w:t>
+      </w:r>
+      <w:proofErr w:type="spellEnd"/>
+      <w:r>
+        <w:rPr>
+          <w:rFonts w:ascii="Arial" w:eastAsia="Calibri" w:hAnsi="Arial" w:cs="Arial"/>
+          <w:sz w:val="20"/>
+          <w:szCs w:val="20"/>
+        </w:rPr>
+        <w:t>&gt;</w:t>
+      </w:r>
+      <w:r>
+        <w:rPr>
+          <w:rFonts w:ascii="Arial" w:eastAsia="Calibri" w:hAnsi="Arial" w:cs="Arial"/>
+          <w:sz w:val="20"/>
+          <w:szCs w:val="20"/>
+        </w:rPr>
+        <w:t xml:space="preserve"> (Son:</w:t>
+      </w:r>
+      <w:r>
+        <w:rPr>
+          <w:rFonts w:ascii="Arial" w:eastAsia="Calibri" w:hAnsi="Arial" w:cs="Arial"/>
+          <w:sz w:val="20"/>
+          <w:szCs w:val="20"/>
+        </w:rPr>
+        <w:t>&lt;</w:t>
+      </w:r>
+      <w:proofErr w:type="spellStart"/>
+      <w:r>
+        <w:rPr>
+          <w:rFonts w:ascii="Arial" w:eastAsia="Calibri" w:hAnsi="Arial" w:cs="Arial"/>
+          <w:sz w:val="20"/>
+          <w:szCs w:val="20"/>
+        </w:rPr>
+        <w:t>price_places_iva_text</w:t>
+      </w:r>
+      <w:proofErr w:type="spellEnd"/>
+      <w:r>
+        <w:rPr>
+          <w:rFonts w:ascii="Arial" w:eastAsia="Calibri" w:hAnsi="Arial" w:cs="Arial"/>
+          <w:sz w:val="20"/>
+          <w:szCs w:val="20"/>
+        </w:rPr>
+        <w:t>&gt;</w:t>
+      </w:r>
+      <w:r>
+        <w:rPr>
+          <w:rFonts w:ascii="Arial" w:eastAsia="Calibri" w:hAnsi="Arial" w:cs="Arial"/>
+          <w:sz w:val="20"/>
+          <w:szCs w:val="20"/>
+        </w:rPr>
+        <w:t xml:space="preserve"> pesos </w:t>
+      </w:r>
+      <w:r>
+        <w:rPr>
+          <w:rFonts w:ascii="Arial" w:eastAsia="Calibri" w:hAnsi="Arial" w:cs="Arial"/>
+          <w:sz w:val="20"/>
+          <w:szCs w:val="20"/>
+        </w:rPr>
+        <w:t>00</w:t>
+      </w:r>
+      <w:r>
+        <w:rPr>
+          <w:rFonts w:ascii="Arial" w:eastAsia="Calibri" w:hAnsi="Arial" w:cs="Arial"/>
+          <w:sz w:val="20"/>
+          <w:szCs w:val="20"/>
+        </w:rPr>
+        <w:t xml:space="preserve">/100 Moneda Nacional) por concepto del local, stand o área excedente asignado según lo estipulado en la cláusula segunda del presente Contrato. </w:t>
       </w:r>
       <w:r>
         <w:rPr>
@@ -1796,6 +2299,7 @@
           <w:sz w:val="20"/>
           <w:szCs w:val="20"/>
         </w:rPr>
+        <w:lastRenderedPageBreak/>
         <w:t>SEXTA. -</w:t>
       </w:r>
       <w:r>
@@ -1813,7 +2317,27 @@
           <w:szCs w:val="20"/>
           <w:lang w:val="es-ES" w:eastAsia="es-ES"/>
         </w:rPr>
-        <w:t xml:space="preserve"> la factura correspondiente por el pago que se realice, de acuerdo a lo estipulado en la cláusula inmediata anterior, las cuales deberán cumplir con los requisitos establecidos en los artículos 29 y 29-A del Código Fiscal de la Federación. </w:t>
+        <w:t xml:space="preserve"> la factura correspondiente por el pago que se realice, </w:t>
+      </w:r>
+      <w:proofErr w:type="gramStart"/>
+      <w:r>
+        <w:rPr>
+          <w:rFonts w:ascii="Arial" w:eastAsia="Times New Roman" w:hAnsi="Arial" w:cs="Arial"/>
+          <w:sz w:val="20"/>
+          <w:szCs w:val="20"/>
+          <w:lang w:val="es-ES" w:eastAsia="es-ES"/>
+        </w:rPr>
+        <w:t>de acuerdo a</w:t>
+      </w:r>
+      <w:proofErr w:type="gramEnd"/>
+      <w:r>
+        <w:rPr>
+          <w:rFonts w:ascii="Arial" w:eastAsia="Times New Roman" w:hAnsi="Arial" w:cs="Arial"/>
+          <w:sz w:val="20"/>
+          <w:szCs w:val="20"/>
+          <w:lang w:val="es-ES" w:eastAsia="es-ES"/>
+        </w:rPr>
+        <w:t xml:space="preserve"> lo estipulado en la cláusula inmediata anterior, las cuales deberán cumplir con los requisitos establecidos en los artículos 29 y 29-A del Código Fiscal de la Federación. </w:t>
       </w:r>
     </w:p>
     <w:p>
@@ -1941,7 +2465,27 @@
           <w:szCs w:val="20"/>
           <w:lang w:val="es-ES" w:eastAsia="es-ES"/>
         </w:rPr>
-        <w:t xml:space="preserve"> misma que deberá ser de acuerdo al proyecto presentado y autorizado previamente por el “COMITÉ”, y tendrá </w:t>
+        <w:t xml:space="preserve"> misma que deberá ser </w:t>
+      </w:r>
+      <w:proofErr w:type="gramStart"/>
+      <w:r>
+        <w:rPr>
+          <w:rFonts w:ascii="Arial" w:eastAsia="Times New Roman" w:hAnsi="Arial" w:cs="Arial"/>
+          <w:sz w:val="20"/>
+          <w:szCs w:val="20"/>
+          <w:lang w:val="es-ES" w:eastAsia="es-ES"/>
+        </w:rPr>
+        <w:t>de acuerdo al</w:t>
+      </w:r>
+      <w:proofErr w:type="gramEnd"/>
+      <w:r>
+        <w:rPr>
+          <w:rFonts w:ascii="Arial" w:eastAsia="Times New Roman" w:hAnsi="Arial" w:cs="Arial"/>
+          <w:sz w:val="20"/>
+          <w:szCs w:val="20"/>
+          <w:lang w:val="es-ES" w:eastAsia="es-ES"/>
+        </w:rPr>
+        <w:t xml:space="preserve"> proyecto presentado y autorizado previamente por el “COMITÉ”, y tendrá </w:t>
       </w:r>
       <w:r>
         <w:rPr>
@@ -2605,6 +3149,7 @@
           <w:szCs w:val="20"/>
           <w:lang w:val="es-ES" w:eastAsia="es-ES"/>
         </w:rPr>
+        <w:lastRenderedPageBreak/>
         <w:t xml:space="preserve">DÉCIMA SEXTA. - </w:t>
       </w:r>
       <w:r>
@@ -2642,7 +3187,27 @@
           <w:szCs w:val="20"/>
           <w:lang w:eastAsia="es-ES"/>
         </w:rPr>
-        <w:t>en la página oﬁcial de la Feria Tabasco; feriatabasco.com.mx</w:t>
+        <w:t xml:space="preserve">en la página </w:t>
+      </w:r>
+      <w:proofErr w:type="spellStart"/>
+      <w:r>
+        <w:rPr>
+          <w:rFonts w:ascii="Arial" w:eastAsia="Times New Roman" w:hAnsi="Arial" w:cs="Arial"/>
+          <w:sz w:val="20"/>
+          <w:szCs w:val="20"/>
+          <w:lang w:eastAsia="es-ES"/>
+        </w:rPr>
+        <w:t>oﬁcial</w:t>
+      </w:r>
+      <w:proofErr w:type="spellEnd"/>
+      <w:r>
+        <w:rPr>
+          <w:rFonts w:ascii="Arial" w:eastAsia="Times New Roman" w:hAnsi="Arial" w:cs="Arial"/>
+          <w:sz w:val="20"/>
+          <w:szCs w:val="20"/>
+          <w:lang w:eastAsia="es-ES"/>
+        </w:rPr>
+        <w:t xml:space="preserve"> de la Feria Tabasco; feriatabasco.com.mx</w:t>
       </w:r>
       <w:r>
         <w:rPr>
@@ -2687,17 +3252,27 @@
           <w:szCs w:val="20"/>
           <w:lang w:val="es-ES" w:eastAsia="es-ES"/>
         </w:rPr>
-        <w:t xml:space="preserve">con empresas cerveceras y de bebidas embotelladas, respecto al consumo y venta de los mismos. De los cuales se hace sabedor </w:t>
-      </w:r>
-      <w:r>
-        <w:rPr>
-          <w:rFonts w:ascii="Arial" w:eastAsia="Times New Roman" w:hAnsi="Arial" w:cs="Arial"/>
-          <w:sz w:val="20"/>
-          <w:szCs w:val="20"/>
-          <w:lang w:val="es-ES" w:eastAsia="es-ES"/>
-        </w:rPr>
-        <w:lastRenderedPageBreak/>
-        <w:t>y manifiesta expresamente tener conocimiento a la firma del presente contrato. EN EL ENTENDIDO QUE LOS PRODUCTOS CON EXCLUSIVIDAD, SERÁN ADQUIRIDOS DIRECTAMENTE CON DICHAS EMPRESAS DENTRO DEL PARQUE DE FERIA. LAS CUALES SE RELACIONAN EN EL ANEXO NUMERO DOS.</w:t>
+        <w:t xml:space="preserve">con empresas cerveceras y de bebidas embotelladas, respecto al consumo y venta de </w:t>
+      </w:r>
+      <w:proofErr w:type="gramStart"/>
+      <w:r>
+        <w:rPr>
+          <w:rFonts w:ascii="Arial" w:eastAsia="Times New Roman" w:hAnsi="Arial" w:cs="Arial"/>
+          <w:sz w:val="20"/>
+          <w:szCs w:val="20"/>
+          <w:lang w:val="es-ES" w:eastAsia="es-ES"/>
+        </w:rPr>
+        <w:t>los mismos</w:t>
+      </w:r>
+      <w:proofErr w:type="gramEnd"/>
+      <w:r>
+        <w:rPr>
+          <w:rFonts w:ascii="Arial" w:eastAsia="Times New Roman" w:hAnsi="Arial" w:cs="Arial"/>
+          <w:sz w:val="20"/>
+          <w:szCs w:val="20"/>
+          <w:lang w:val="es-ES" w:eastAsia="es-ES"/>
+        </w:rPr>
+        <w:t>. De los cuales se hace sabedor y manifiesta expresamente tener conocimiento a la firma del presente contrato. EN EL ENTENDIDO QUE LOS PRODUCTOS CON EXCLUSIVIDAD, SERÁN ADQUIRIDOS DIRECTAMENTE CON DICHAS EMPRESAS DENTRO DEL PARQUE DE FERIA. LAS CUALES SE RELACIONAN EN EL ANEXO NUMERO DOS.</w:t>
       </w:r>
     </w:p>
     <w:p>
@@ -2822,16 +3397,78 @@
           <w:szCs w:val="20"/>
           <w:lang w:val="es-ES" w:eastAsia="es-ES"/>
         </w:rPr>
-        <w:t>que establece los requisitos, criterios y especificaciones técnicas para la producción y consumo responsables en materia de bolsas y popotes de plástico de un solo uso, biodegradables, compostables, reutilizables y/o reciclables y prohibición del uso de contenedores de poliestireno expandido en el estado de Tabasco</w:t>
-      </w:r>
-      <w:r>
-        <w:rPr>
-          <w:rFonts w:ascii="Arial" w:eastAsia="Times New Roman" w:hAnsi="Arial" w:cs="Arial"/>
-          <w:sz w:val="20"/>
-          <w:szCs w:val="20"/>
-          <w:lang w:val="es-ES" w:eastAsia="es-ES"/>
-        </w:rPr>
-        <w:t>, publicado en el Suplemento L, Edición N° 8304 del Periódico Oficial del Estado de Tabasco con fecha 06 de abril del 2022, así como su Fe de Erratas publicado en el Suplemento J, edición N° 8331 del Periódico Oficial del Estado de Tabasco con fecha 09 de julio del 2022; específicamente en lo que señalan los numerales 4, 4.1, 4.1.1, 4.1.2, 4.1.3, 4.2, 7, 7.1, y 7.3 de la norma estatal antes referida; numerales que para un acceso inmediato a su contenido, se transcriben a continuación:</w:t>
+        <w:t xml:space="preserve">que establece los requisitos, criterios y especificaciones técnicas para la producción y consumo responsables en materia de bolsas y popotes de plástico de un solo uso, biodegradables, </w:t>
+      </w:r>
+      <w:proofErr w:type="spellStart"/>
+      <w:r>
+        <w:rPr>
+          <w:rFonts w:ascii="Arial" w:eastAsia="Times New Roman" w:hAnsi="Arial" w:cs="Arial"/>
+          <w:i/>
+          <w:sz w:val="20"/>
+          <w:szCs w:val="20"/>
+          <w:lang w:val="es-ES" w:eastAsia="es-ES"/>
+        </w:rPr>
+        <w:t>compostables</w:t>
+      </w:r>
+      <w:proofErr w:type="spellEnd"/>
+      <w:r>
+        <w:rPr>
+          <w:rFonts w:ascii="Arial" w:eastAsia="Times New Roman" w:hAnsi="Arial" w:cs="Arial"/>
+          <w:i/>
+          <w:sz w:val="20"/>
+          <w:szCs w:val="20"/>
+          <w:lang w:val="es-ES" w:eastAsia="es-ES"/>
+        </w:rPr>
+        <w:t>, reutilizables y/o reciclables y prohibición del uso de contenedores de poliestireno expandido en el estado de Tabasco</w:t>
+      </w:r>
+      <w:r>
+        <w:rPr>
+          <w:rFonts w:ascii="Arial" w:eastAsia="Times New Roman" w:hAnsi="Arial" w:cs="Arial"/>
+          <w:sz w:val="20"/>
+          <w:szCs w:val="20"/>
+          <w:lang w:val="es-ES" w:eastAsia="es-ES"/>
+        </w:rPr>
+        <w:t xml:space="preserve">, publicado en el Suplemento L, Edición </w:t>
+      </w:r>
+      <w:proofErr w:type="spellStart"/>
+      <w:r>
+        <w:rPr>
+          <w:rFonts w:ascii="Arial" w:eastAsia="Times New Roman" w:hAnsi="Arial" w:cs="Arial"/>
+          <w:sz w:val="20"/>
+          <w:szCs w:val="20"/>
+          <w:lang w:val="es-ES" w:eastAsia="es-ES"/>
+        </w:rPr>
+        <w:t>N°</w:t>
+      </w:r>
+      <w:proofErr w:type="spellEnd"/>
+      <w:r>
+        <w:rPr>
+          <w:rFonts w:ascii="Arial" w:eastAsia="Times New Roman" w:hAnsi="Arial" w:cs="Arial"/>
+          <w:sz w:val="20"/>
+          <w:szCs w:val="20"/>
+          <w:lang w:val="es-ES" w:eastAsia="es-ES"/>
+        </w:rPr>
+        <w:t xml:space="preserve"> 8304 del Periódico Oficial del Estado de Tabasco con fecha 06 de abril del 2022, así como su Fe de Erratas publicado en el Suplemento J, edición </w:t>
+      </w:r>
+      <w:proofErr w:type="spellStart"/>
+      <w:r>
+        <w:rPr>
+          <w:rFonts w:ascii="Arial" w:eastAsia="Times New Roman" w:hAnsi="Arial" w:cs="Arial"/>
+          <w:sz w:val="20"/>
+          <w:szCs w:val="20"/>
+          <w:lang w:val="es-ES" w:eastAsia="es-ES"/>
+        </w:rPr>
+        <w:t>N°</w:t>
+      </w:r>
+      <w:proofErr w:type="spellEnd"/>
+      <w:r>
+        <w:rPr>
+          <w:rFonts w:ascii="Arial" w:eastAsia="Times New Roman" w:hAnsi="Arial" w:cs="Arial"/>
+          <w:sz w:val="20"/>
+          <w:szCs w:val="20"/>
+          <w:lang w:val="es-ES" w:eastAsia="es-ES"/>
+        </w:rPr>
+        <w:t xml:space="preserve"> 8331 del Periódico Oficial del Estado de Tabasco con fecha 09 de julio del 2022; específicamente en lo que señalan los numerales 4, 4.1, 4.1.1, 4.1.2, 4.1.3, 4.2, 7, 7.1, y 7.3 de la norma estatal antes referida; numerales que para un acceso inmediato a su contenido, se transcriben a continuación:</w:t>
       </w:r>
     </w:p>
     <w:p>
@@ -3035,17 +3672,63 @@
           <w:szCs w:val="20"/>
           <w:lang w:val="es-ES" w:eastAsia="es-ES"/>
         </w:rPr>
-        <w:t>4.1.2 Bolsas con contenido de material compostable:</w:t>
-      </w:r>
-      <w:r>
-        <w:rPr>
-          <w:rFonts w:ascii="Arial" w:eastAsia="Times New Roman" w:hAnsi="Arial" w:cs="Arial"/>
+        <w:t xml:space="preserve">4.1.2 Bolsas con contenido de material </w:t>
+      </w:r>
+      <w:proofErr w:type="spellStart"/>
+      <w:r>
+        <w:rPr>
+          <w:rFonts w:ascii="Arial" w:eastAsia="Times New Roman" w:hAnsi="Arial" w:cs="Arial"/>
+          <w:b/>
           <w:i/>
           <w:sz w:val="20"/>
           <w:szCs w:val="20"/>
           <w:lang w:val="es-ES" w:eastAsia="es-ES"/>
         </w:rPr>
-        <w:t xml:space="preserve"> Están fabricadas con fécula vegetal y no producen residuos tóxicos. El compostaje implica que una vez que las bolsas compostables son desechadas, se degradan biológicamente produciendo dióxido de carbono, agua, compuestos inorgánicos y biomasa, sin dejar residuos tóxicos visibles o distinguibles.</w:t>
+        <w:t>compostable</w:t>
+      </w:r>
+      <w:proofErr w:type="spellEnd"/>
+      <w:r>
+        <w:rPr>
+          <w:rFonts w:ascii="Arial" w:eastAsia="Times New Roman" w:hAnsi="Arial" w:cs="Arial"/>
+          <w:b/>
+          <w:i/>
+          <w:sz w:val="20"/>
+          <w:szCs w:val="20"/>
+          <w:lang w:val="es-ES" w:eastAsia="es-ES"/>
+        </w:rPr>
+        <w:t>:</w:t>
+      </w:r>
+      <w:r>
+        <w:rPr>
+          <w:rFonts w:ascii="Arial" w:eastAsia="Times New Roman" w:hAnsi="Arial" w:cs="Arial"/>
+          <w:i/>
+          <w:sz w:val="20"/>
+          <w:szCs w:val="20"/>
+          <w:lang w:val="es-ES" w:eastAsia="es-ES"/>
+        </w:rPr>
+        <w:t xml:space="preserve"> Están fabricadas con fécula vegetal y no producen residuos tóxicos. El compostaje implica que una vez que las bolsas </w:t>
+      </w:r>
+      <w:proofErr w:type="spellStart"/>
+      <w:r>
+        <w:rPr>
+          <w:rFonts w:ascii="Arial" w:eastAsia="Times New Roman" w:hAnsi="Arial" w:cs="Arial"/>
+          <w:i/>
+          <w:sz w:val="20"/>
+          <w:szCs w:val="20"/>
+          <w:lang w:val="es-ES" w:eastAsia="es-ES"/>
+        </w:rPr>
+        <w:t>compostables</w:t>
+      </w:r>
+      <w:proofErr w:type="spellEnd"/>
+      <w:r>
+        <w:rPr>
+          <w:rFonts w:ascii="Arial" w:eastAsia="Times New Roman" w:hAnsi="Arial" w:cs="Arial"/>
+          <w:i/>
+          <w:sz w:val="20"/>
+          <w:szCs w:val="20"/>
+          <w:lang w:val="es-ES" w:eastAsia="es-ES"/>
+        </w:rPr>
+        <w:t xml:space="preserve"> son desechadas, se degradan biológicamente produciendo dióxido de carbono, agua, compuestos inorgánicos y biomasa, sin dejar residuos tóxicos visibles o distinguibles.</w:t>
       </w:r>
     </w:p>
     <w:p>
@@ -3262,6 +3945,7 @@
           <w:szCs w:val="20"/>
           <w:lang w:val="es-ES" w:eastAsia="es-ES"/>
         </w:rPr>
+        <w:lastRenderedPageBreak/>
         <w:t>En atención a lo señalado en el penúltimo párrafo del artículo 101 de la Ley para la Prevención y Gestión Integral de los Residuos del Estado de Tabasco y artículo 100 de su Reglamento, en los establecimientos comerciales y mercantiles, sitios de venta de alimentos y bebidas, se deberán colocar en lugares visibles, información relacionada con la contaminación generada por el uso de bolsas de plástico y popotes, al ser desechados.</w:t>
       </w:r>
     </w:p>
@@ -3286,7 +3970,6 @@
           <w:szCs w:val="20"/>
           <w:lang w:val="es-ES" w:eastAsia="es-ES"/>
         </w:rPr>
-        <w:lastRenderedPageBreak/>
         <w:t xml:space="preserve"> </w:t>
       </w:r>
     </w:p>
@@ -3375,7 +4058,51 @@
           <w:szCs w:val="20"/>
           <w:lang w:val="es-ES" w:eastAsia="es-ES"/>
         </w:rPr>
-        <w:t>Las bolsas, popotes, envases y/o recipientes de plástico que estén etiquetadas por sus fabricantes como oxo biodegradables y oxo degradables, no se permitirá su distribución y comercialización en el Estado de Tabasco, debido a la incorporación de aditivos que al degradarse se fragmentan en pequeñas partículas que permanecen en el ambiente, aumentado el riesgo de contaminación y daño a la salud.</w:t>
+        <w:t xml:space="preserve">Las bolsas, popotes, envases y/o recipientes de plástico que estén etiquetadas por sus fabricantes como </w:t>
+      </w:r>
+      <w:proofErr w:type="spellStart"/>
+      <w:r>
+        <w:rPr>
+          <w:rFonts w:ascii="Arial" w:eastAsia="Times New Roman" w:hAnsi="Arial" w:cs="Arial"/>
+          <w:i/>
+          <w:sz w:val="20"/>
+          <w:szCs w:val="20"/>
+          <w:lang w:val="es-ES" w:eastAsia="es-ES"/>
+        </w:rPr>
+        <w:t>oxo</w:t>
+      </w:r>
+      <w:proofErr w:type="spellEnd"/>
+      <w:r>
+        <w:rPr>
+          <w:rFonts w:ascii="Arial" w:eastAsia="Times New Roman" w:hAnsi="Arial" w:cs="Arial"/>
+          <w:i/>
+          <w:sz w:val="20"/>
+          <w:szCs w:val="20"/>
+          <w:lang w:val="es-ES" w:eastAsia="es-ES"/>
+        </w:rPr>
+        <w:t xml:space="preserve"> biodegradables y </w:t>
+      </w:r>
+      <w:proofErr w:type="spellStart"/>
+      <w:r>
+        <w:rPr>
+          <w:rFonts w:ascii="Arial" w:eastAsia="Times New Roman" w:hAnsi="Arial" w:cs="Arial"/>
+          <w:i/>
+          <w:sz w:val="20"/>
+          <w:szCs w:val="20"/>
+          <w:lang w:val="es-ES" w:eastAsia="es-ES"/>
+        </w:rPr>
+        <w:t>oxo</w:t>
+      </w:r>
+      <w:proofErr w:type="spellEnd"/>
+      <w:r>
+        <w:rPr>
+          <w:rFonts w:ascii="Arial" w:eastAsia="Times New Roman" w:hAnsi="Arial" w:cs="Arial"/>
+          <w:i/>
+          <w:sz w:val="20"/>
+          <w:szCs w:val="20"/>
+          <w:lang w:val="es-ES" w:eastAsia="es-ES"/>
+        </w:rPr>
+        <w:t xml:space="preserve"> degradables, no se permitirá su distribución y comercialización en el Estado de Tabasco, debido a la incorporación de aditivos que al degradarse se fragmentan en pequeñas partículas que permanecen en el ambiente, aumentado el riesgo de contaminación y daño a la salud.</w:t>
       </w:r>
     </w:p>
     <w:p>
@@ -3413,7 +4140,29 @@
           <w:szCs w:val="20"/>
           <w:lang w:val="es-ES" w:eastAsia="es-ES"/>
         </w:rPr>
-        <w:t>Tampoco se permitirá la distribución y/o comercialización de envases, recipientes o contenedores de poliestireno expandido (Ps y/o Unicel), así como, los que cuya información del fabricante simule cumplir con lo señalado en esta Norma, como es el caso de los que en sus empaques o de manera impresa señalen que son fabricados con productos naturales y contengan la leyenda de biodegradables y aun contengan Poliestireno expandido.</w:t>
+        <w:t>Tampoco se permitirá la distribución y/o comercialización de envases, recipientes o contenedores de poliestireno expandido (</w:t>
+      </w:r>
+      <w:proofErr w:type="spellStart"/>
+      <w:r>
+        <w:rPr>
+          <w:rFonts w:ascii="Arial" w:eastAsia="Times New Roman" w:hAnsi="Arial" w:cs="Arial"/>
+          <w:i/>
+          <w:sz w:val="20"/>
+          <w:szCs w:val="20"/>
+          <w:lang w:val="es-ES" w:eastAsia="es-ES"/>
+        </w:rPr>
+        <w:t>Ps</w:t>
+      </w:r>
+      <w:proofErr w:type="spellEnd"/>
+      <w:r>
+        <w:rPr>
+          <w:rFonts w:ascii="Arial" w:eastAsia="Times New Roman" w:hAnsi="Arial" w:cs="Arial"/>
+          <w:i/>
+          <w:sz w:val="20"/>
+          <w:szCs w:val="20"/>
+          <w:lang w:val="es-ES" w:eastAsia="es-ES"/>
+        </w:rPr>
+        <w:t xml:space="preserve"> y/o Unicel), así como, los que cuya información del fabricante simule cumplir con lo señalado en esta Norma, como es el caso de los que en sus empaques o de manera impresa señalen que son fabricados con productos naturales y contengan la leyenda de biodegradables y aun contengan Poliestireno expandido.</w:t>
       </w:r>
     </w:p>
     <w:p>
@@ -3816,13 +4565,23 @@
           <w:szCs w:val="20"/>
         </w:rPr>
       </w:pPr>
-      <w:r>
-        <w:rPr>
-          <w:rFonts w:ascii="Arial" w:hAnsi="Arial" w:cs="Arial"/>
-          <w:sz w:val="20"/>
-          <w:szCs w:val="20"/>
-        </w:rPr>
-        <w:t xml:space="preserve">Que en los sitios de venta de alimentos y bebidas, se ofrezca u otorgue a los consumidores popotes de plástico; y </w:t>
+      <w:proofErr w:type="gramStart"/>
+      <w:r>
+        <w:rPr>
+          <w:rFonts w:ascii="Arial" w:hAnsi="Arial" w:cs="Arial"/>
+          <w:sz w:val="20"/>
+          <w:szCs w:val="20"/>
+        </w:rPr>
+        <w:t>Que</w:t>
+      </w:r>
+      <w:proofErr w:type="gramEnd"/>
+      <w:r>
+        <w:rPr>
+          <w:rFonts w:ascii="Arial" w:hAnsi="Arial" w:cs="Arial"/>
+          <w:sz w:val="20"/>
+          <w:szCs w:val="20"/>
+        </w:rPr>
+        <w:t xml:space="preserve"> en los sitios de venta de alimentos y bebidas, se ofrezca u otorgue a los consumidores popotes de plástico; y </w:t>
       </w:r>
     </w:p>
     <w:p>
@@ -3848,6 +4607,7 @@
           <w:sz w:val="20"/>
           <w:szCs w:val="20"/>
         </w:rPr>
+        <w:lastRenderedPageBreak/>
         <w:t>Que en los establecimientos comerciales y mercantiles la venta de alimentos y bebidas se sirva en recipientes de poliestireno expandido, conocido como unicel. Para ello se deberá utilizar productos elaborados con material sustituto al que se prohíbe.</w:t>
       </w:r>
     </w:p>
@@ -3874,7 +4634,6 @@
           <w:sz w:val="20"/>
           <w:szCs w:val="20"/>
         </w:rPr>
-        <w:lastRenderedPageBreak/>
         <w:t xml:space="preserve">Que en los establecimientos comerciales y mercantiles se use o proporcione “pinchos” para hacer brochetas y frutas preparadas, o cualquier alimento que durante su preparación o al momento de servirlo, se utilice cualquier utensilio punzocortante de cualquier material. </w:t>
       </w:r>
     </w:p>
@@ -3908,7 +4667,25 @@
           <w:sz w:val="20"/>
           <w:szCs w:val="20"/>
         </w:rPr>
-        <w:t>Asimismo, deberá hacer saber a su personal que queda estrictamente prohibido fumar dentro de las instalaciones del parque, espacios abiertos, en naves, en locales, stands, baños, áreas cerradas. Así como comercializar tabaco, cigarros electrónicos y vapeadores, en cualquiera de sus formas y presentaciones.  Conforme lo regula el Reglamento de la Ley General para el Control del Tabaco. fecha de publicación: Última reforma incorporada 16 de diciembre de 2022. En vigor a partir del día 15 de enero de 2023. Y decreto presidencial de fecha 31 de mayo de 2022.:  Artículo Primero. - Se prohíbe la circulación y comercialización en el interior de la República, cualquiera que sea su procedencia, de los Sistemas Electrónicos de Administración de Nicotina, Sistemas Similares sin Nicotina, Sistemas Alternativos de Consumo de Nicotina, cigarrillos electrónicos y dispositivos vaporizadores con usos similares, así como las soluciones y mezclas utilizadas en dichos sistemas. Artículo Segundo. - A quien incumpla con lo señalado en el artículo primero se le aplicarán las sanciones que señalen las disposiciones jurídicas aplicables</w:t>
+        <w:t xml:space="preserve">Asimismo, deberá hacer saber a su personal que queda estrictamente prohibido fumar dentro de las instalaciones del parque, espacios abiertos, en naves, en locales, stands, baños, áreas cerradas. Así como comercializar tabaco, cigarros electrónicos y </w:t>
+      </w:r>
+      <w:proofErr w:type="spellStart"/>
+      <w:r>
+        <w:rPr>
+          <w:rFonts w:ascii="Arial" w:hAnsi="Arial" w:cs="Arial"/>
+          <w:sz w:val="20"/>
+          <w:szCs w:val="20"/>
+        </w:rPr>
+        <w:t>vapeadores</w:t>
+      </w:r>
+      <w:proofErr w:type="spellEnd"/>
+      <w:r>
+        <w:rPr>
+          <w:rFonts w:ascii="Arial" w:hAnsi="Arial" w:cs="Arial"/>
+          <w:sz w:val="20"/>
+          <w:szCs w:val="20"/>
+        </w:rPr>
+        <w:t>, en cualquiera de sus formas y presentaciones.  Conforme lo regula el Reglamento de la Ley General para el Control del Tabaco. fecha de publicación: Última reforma incorporada 16 de diciembre de 2022. En vigor a partir del día 15 de enero de 2023. Y decreto presidencial de fecha 31 de mayo de 2022.:  Artículo Primero. - Se prohíbe la circulación y comercialización en el interior de la República, cualquiera que sea su procedencia, de los Sistemas Electrónicos de Administración de Nicotina, Sistemas Similares sin Nicotina, Sistemas Alternativos de Consumo de Nicotina, cigarrillos electrónicos y dispositivos vaporizadores con usos similares, así como las soluciones y mezclas utilizadas en dichos sistemas. Artículo Segundo. - A quien incumpla con lo señalado en el artículo primero se le aplicarán las sanciones que señalen las disposiciones jurídicas aplicables</w:t>
       </w:r>
       <w:r>
         <w:rPr>
@@ -4225,7 +5002,27 @@
           <w:szCs w:val="20"/>
           <w:lang w:eastAsia="es-MX"/>
         </w:rPr>
-        <w:t xml:space="preserve"> por los daños que ocasione por usar electrodomésticos y/o equipos que no van de acuerdo a su giro, afectando su local y el del resto de los locales que están en ese circuito.</w:t>
+        <w:t xml:space="preserve"> por los daños que ocasione por usar electrodomésticos y/o equipos que no van </w:t>
+      </w:r>
+      <w:proofErr w:type="gramStart"/>
+      <w:r>
+        <w:rPr>
+          <w:rFonts w:ascii="Arial" w:eastAsia="Times New Roman" w:hAnsi="Arial" w:cs="Arial"/>
+          <w:sz w:val="20"/>
+          <w:szCs w:val="20"/>
+          <w:lang w:eastAsia="es-MX"/>
+        </w:rPr>
+        <w:t>de acuerdo a</w:t>
+      </w:r>
+      <w:proofErr w:type="gramEnd"/>
+      <w:r>
+        <w:rPr>
+          <w:rFonts w:ascii="Arial" w:eastAsia="Times New Roman" w:hAnsi="Arial" w:cs="Arial"/>
+          <w:sz w:val="20"/>
+          <w:szCs w:val="20"/>
+          <w:lang w:eastAsia="es-MX"/>
+        </w:rPr>
+        <w:t xml:space="preserve"> su giro, afectando su local y el del resto de los locales que están en ese circuito.</w:t>
       </w:r>
     </w:p>
     <w:p>
@@ -4289,6 +5086,7 @@
           <w:sz w:val="20"/>
           <w:szCs w:val="20"/>
         </w:rPr>
+        <w:lastRenderedPageBreak/>
         <w:t>VIGÉSIMA SEGUNDA</w:t>
       </w:r>
       <w:r>
@@ -4333,601 +5131,643 @@
           <w:szCs w:val="20"/>
           <w:lang w:val="es-ES" w:eastAsia="es-ES"/>
         </w:rPr>
+        <w:t xml:space="preserve">VIGÉSIMA TERCERA.- </w:t>
+      </w:r>
+      <w:r>
+        <w:rPr>
+          <w:rFonts w:ascii="Arial" w:eastAsia="Times New Roman" w:hAnsi="Arial" w:cs="Arial"/>
+          <w:sz w:val="20"/>
+          <w:szCs w:val="20"/>
+          <w:lang w:val="es-ES" w:eastAsia="es-ES"/>
+        </w:rPr>
+        <w:t>El</w:t>
+      </w:r>
+      <w:r>
+        <w:rPr>
+          <w:rFonts w:ascii="Arial" w:eastAsia="Times New Roman" w:hAnsi="Arial" w:cs="Arial"/>
+          <w:b/>
+          <w:sz w:val="20"/>
+          <w:szCs w:val="20"/>
+          <w:lang w:val="es-ES" w:eastAsia="es-ES"/>
+        </w:rPr>
+        <w:t xml:space="preserve"> “EXPOSITOR “ </w:t>
+      </w:r>
+      <w:r>
+        <w:rPr>
+          <w:rFonts w:ascii="Arial" w:eastAsia="Times New Roman" w:hAnsi="Arial" w:cs="Arial"/>
+          <w:sz w:val="20"/>
+          <w:szCs w:val="20"/>
+          <w:lang w:val="es-ES" w:eastAsia="es-ES"/>
+        </w:rPr>
+        <w:t>exime al “</w:t>
+      </w:r>
+      <w:r>
+        <w:rPr>
+          <w:rFonts w:ascii="Arial" w:eastAsia="Times New Roman" w:hAnsi="Arial" w:cs="Arial"/>
+          <w:b/>
+          <w:bCs/>
+          <w:sz w:val="20"/>
+          <w:szCs w:val="20"/>
+          <w:lang w:val="es-ES" w:eastAsia="es-ES"/>
+        </w:rPr>
+        <w:t>COMITÉ</w:t>
+      </w:r>
+      <w:r>
+        <w:rPr>
+          <w:rFonts w:ascii="Arial" w:eastAsia="Times New Roman" w:hAnsi="Arial" w:cs="Arial"/>
+          <w:b/>
+          <w:sz w:val="20"/>
+          <w:szCs w:val="20"/>
+          <w:lang w:val="es-ES" w:eastAsia="es-ES"/>
+        </w:rPr>
+        <w:t xml:space="preserve">“ </w:t>
+      </w:r>
+      <w:r>
+        <w:rPr>
+          <w:rFonts w:ascii="Arial" w:eastAsia="Times New Roman" w:hAnsi="Arial" w:cs="Arial"/>
+          <w:sz w:val="20"/>
+          <w:szCs w:val="20"/>
+          <w:lang w:val="es-ES" w:eastAsia="es-ES"/>
+        </w:rPr>
+        <w:t>de cualquier responsabilidad derivada por causas de fuerza mayor, como</w:t>
+      </w:r>
+      <w:r>
+        <w:rPr>
+          <w:rFonts w:ascii="Arial" w:eastAsia="Times New Roman" w:hAnsi="Arial" w:cs="Arial"/>
+          <w:sz w:val="20"/>
+          <w:szCs w:val="20"/>
+          <w:lang w:eastAsia="es-ES"/>
+        </w:rPr>
+        <w:t xml:space="preserve"> tomar las prevenciones de salud de la población, por "cualquier medida necesaria" ante "cualquier incidencia de enfermedades infecto contagiosas o alerta sanitaria decretada por autoridades de Salud </w:t>
+      </w:r>
+      <w:r>
+        <w:rPr>
+          <w:rFonts w:ascii="Arial" w:eastAsia="Times New Roman" w:hAnsi="Arial" w:cs="Arial"/>
+          <w:sz w:val="20"/>
+          <w:szCs w:val="20"/>
+          <w:lang w:val="es-ES" w:eastAsia="es-ES"/>
+        </w:rPr>
+        <w:t xml:space="preserve"> o casos fortuitos como fenómenos de la naturaleza tales como inundaciones, ciclones, terremotos, etcétera, y fenómenos sociales graves tales como:  actos de vandalismo, revueltas armadas, prohibiciones gubernamentales por temas de inseguridad social o aquellos producidos por terceras personas ajenas a ambas partes que pudieran dañar las instalaciones o la operación de la “FERIA TABASCO”. De igual forma el </w:t>
+      </w:r>
+      <w:r>
+        <w:rPr>
+          <w:rFonts w:ascii="Arial" w:eastAsia="Times New Roman" w:hAnsi="Arial" w:cs="Arial"/>
+          <w:b/>
+          <w:sz w:val="20"/>
+          <w:szCs w:val="20"/>
+          <w:lang w:val="es-ES" w:eastAsia="es-ES"/>
+        </w:rPr>
+        <w:t>“EXPOSITOR”</w:t>
+      </w:r>
+      <w:r>
+        <w:rPr>
+          <w:rFonts w:ascii="Arial" w:eastAsia="Times New Roman" w:hAnsi="Arial" w:cs="Arial"/>
+          <w:sz w:val="20"/>
+          <w:szCs w:val="20"/>
+          <w:lang w:val="es-ES" w:eastAsia="es-ES"/>
+        </w:rPr>
+        <w:t xml:space="preserve"> releva al “</w:t>
+      </w:r>
+      <w:proofErr w:type="gramStart"/>
+      <w:r>
+        <w:rPr>
+          <w:rFonts w:ascii="Arial" w:eastAsia="Times New Roman" w:hAnsi="Arial" w:cs="Arial"/>
+          <w:b/>
+          <w:bCs/>
+          <w:sz w:val="20"/>
+          <w:szCs w:val="20"/>
+          <w:lang w:val="es-ES" w:eastAsia="es-ES"/>
+        </w:rPr>
+        <w:t>COMITÉ</w:t>
+      </w:r>
+      <w:r>
+        <w:rPr>
+          <w:rFonts w:ascii="Arial" w:eastAsia="Times New Roman" w:hAnsi="Arial" w:cs="Arial"/>
+          <w:b/>
+          <w:sz w:val="20"/>
+          <w:szCs w:val="20"/>
+          <w:lang w:val="es-ES" w:eastAsia="es-ES"/>
+        </w:rPr>
+        <w:t xml:space="preserve">“ </w:t>
+      </w:r>
+      <w:r>
+        <w:rPr>
+          <w:rFonts w:ascii="Arial" w:eastAsia="Times New Roman" w:hAnsi="Arial" w:cs="Arial"/>
+          <w:bCs/>
+          <w:sz w:val="20"/>
+          <w:szCs w:val="20"/>
+          <w:lang w:val="es-ES" w:eastAsia="es-ES"/>
+        </w:rPr>
+        <w:t>de</w:t>
+      </w:r>
+      <w:proofErr w:type="gramEnd"/>
+      <w:r>
+        <w:rPr>
+          <w:rFonts w:ascii="Arial" w:eastAsia="Times New Roman" w:hAnsi="Arial" w:cs="Arial"/>
+          <w:sz w:val="20"/>
+          <w:szCs w:val="20"/>
+          <w:lang w:val="es-ES" w:eastAsia="es-ES"/>
+        </w:rPr>
+        <w:t xml:space="preserve"> cualquier responsabilidad fiscal de la denominación u origen que se presentara, ya sea penal o civil; así como las derivadas del ejercicio del presente Contrato frente a terceros en general, ya sean particulares o autoridades oficiales.</w:t>
+      </w:r>
+    </w:p>
+    <w:p>
+      <w:pPr>
+        <w:spacing w:after="0" w:line="276" w:lineRule="auto"/>
+        <w:jc w:val="both"/>
+        <w:rPr>
+          <w:rFonts w:ascii="Arial" w:eastAsia="Times New Roman" w:hAnsi="Arial" w:cs="Arial"/>
+          <w:sz w:val="20"/>
+          <w:szCs w:val="20"/>
+          <w:lang w:val="es-ES" w:eastAsia="es-ES"/>
+        </w:rPr>
+      </w:pPr>
+    </w:p>
+    <w:p>
+      <w:pPr>
+        <w:spacing w:after="0" w:line="276" w:lineRule="auto"/>
+        <w:jc w:val="both"/>
+        <w:rPr>
+          <w:rFonts w:ascii="Arial" w:eastAsia="Times New Roman" w:hAnsi="Arial" w:cs="Arial"/>
+          <w:b/>
+          <w:sz w:val="20"/>
+          <w:szCs w:val="20"/>
+          <w:lang w:val="es-ES" w:eastAsia="es-ES"/>
+        </w:rPr>
+      </w:pPr>
+      <w:r>
+        <w:rPr>
+          <w:rFonts w:ascii="Arial" w:eastAsia="Times New Roman" w:hAnsi="Arial" w:cs="Arial"/>
+          <w:b/>
+          <w:sz w:val="20"/>
+          <w:szCs w:val="20"/>
+          <w:lang w:val="es-ES" w:eastAsia="es-ES"/>
+        </w:rPr>
+        <w:t xml:space="preserve">VIGÉSIMA CUARTA.- </w:t>
+      </w:r>
+      <w:r>
+        <w:rPr>
+          <w:rFonts w:ascii="Arial" w:eastAsia="Times New Roman" w:hAnsi="Arial" w:cs="Arial"/>
+          <w:sz w:val="20"/>
+          <w:szCs w:val="20"/>
+          <w:lang w:val="es-ES" w:eastAsia="es-ES"/>
+        </w:rPr>
+        <w:t xml:space="preserve">El </w:t>
+      </w:r>
+      <w:r>
+        <w:rPr>
+          <w:rFonts w:ascii="Arial" w:eastAsia="Times New Roman" w:hAnsi="Arial" w:cs="Arial"/>
+          <w:b/>
+          <w:sz w:val="20"/>
+          <w:szCs w:val="20"/>
+          <w:lang w:val="es-ES" w:eastAsia="es-ES"/>
+        </w:rPr>
+        <w:t>“EXPOSITOR”</w:t>
+      </w:r>
+      <w:r>
+        <w:rPr>
+          <w:rFonts w:ascii="Arial" w:eastAsia="Times New Roman" w:hAnsi="Arial" w:cs="Arial"/>
+          <w:sz w:val="20"/>
+          <w:szCs w:val="20"/>
+          <w:lang w:val="es-ES" w:eastAsia="es-ES"/>
+        </w:rPr>
+        <w:t xml:space="preserve">, es y será el patrón del personal que ocupe con motivo del presente Contrato, por lo que será el único responsable de las obligaciones patronales derivadas de las disposiciones legales y demás ordenamientos en materia de trabajo y seguridad social, y le corresponde atender todas las reclamaciones o demandas que sus trabajadores presente en su contra o en contra del </w:t>
+      </w:r>
+      <w:r>
+        <w:rPr>
+          <w:rFonts w:ascii="Arial" w:eastAsia="Times New Roman" w:hAnsi="Arial" w:cs="Arial"/>
+          <w:b/>
+          <w:sz w:val="20"/>
+          <w:szCs w:val="20"/>
+          <w:lang w:val="es-ES" w:eastAsia="es-ES"/>
+        </w:rPr>
+        <w:t>“COMITÉ”</w:t>
+      </w:r>
+      <w:r>
+        <w:rPr>
+          <w:rFonts w:ascii="Arial" w:eastAsia="Times New Roman" w:hAnsi="Arial" w:cs="Arial"/>
+          <w:sz w:val="20"/>
+          <w:szCs w:val="20"/>
+          <w:lang w:val="es-ES" w:eastAsia="es-ES"/>
+        </w:rPr>
+        <w:t xml:space="preserve"> y en ningún momento se tomará al </w:t>
+      </w:r>
+      <w:r>
+        <w:rPr>
+          <w:rFonts w:ascii="Arial" w:eastAsia="Times New Roman" w:hAnsi="Arial" w:cs="Arial"/>
+          <w:b/>
+          <w:sz w:val="20"/>
+          <w:szCs w:val="20"/>
+          <w:lang w:val="es-ES" w:eastAsia="es-ES"/>
+        </w:rPr>
+        <w:t>”COMITÉ”</w:t>
+      </w:r>
+      <w:r>
+        <w:rPr>
+          <w:rFonts w:ascii="Arial" w:eastAsia="Times New Roman" w:hAnsi="Arial" w:cs="Arial"/>
+          <w:sz w:val="20"/>
+          <w:szCs w:val="20"/>
+          <w:lang w:val="es-ES" w:eastAsia="es-ES"/>
+        </w:rPr>
+        <w:t xml:space="preserve">  como patrón sustituto; por lo que no tendrá ninguna relación laboral con los empleados del </w:t>
+      </w:r>
+      <w:r>
+        <w:rPr>
+          <w:rFonts w:ascii="Arial" w:eastAsia="Times New Roman" w:hAnsi="Arial" w:cs="Arial"/>
+          <w:b/>
+          <w:sz w:val="20"/>
+          <w:szCs w:val="20"/>
+          <w:lang w:val="es-ES" w:eastAsia="es-ES"/>
+        </w:rPr>
+        <w:t>“EXPOSITOR”</w:t>
+      </w:r>
+      <w:r>
+        <w:rPr>
+          <w:rFonts w:ascii="Arial" w:eastAsia="Times New Roman" w:hAnsi="Arial" w:cs="Arial"/>
+          <w:sz w:val="20"/>
+          <w:szCs w:val="20"/>
+          <w:lang w:val="es-ES" w:eastAsia="es-ES"/>
+        </w:rPr>
+        <w:t xml:space="preserve">, por lo que se deslinda de cualquier reclamación civil, penal o laboral pasada, presente o futura por parte del personal. </w:t>
+      </w:r>
+    </w:p>
+    <w:p>
+      <w:pPr>
+        <w:spacing w:after="0" w:line="276" w:lineRule="auto"/>
+        <w:jc w:val="both"/>
+        <w:rPr>
+          <w:rFonts w:ascii="Arial" w:eastAsia="Times New Roman" w:hAnsi="Arial" w:cs="Arial"/>
+          <w:b/>
+          <w:sz w:val="20"/>
+          <w:szCs w:val="20"/>
+          <w:lang w:val="es-ES" w:eastAsia="es-ES"/>
+        </w:rPr>
+      </w:pPr>
+    </w:p>
+    <w:p>
+      <w:pPr>
+        <w:spacing w:after="0" w:line="276" w:lineRule="auto"/>
+        <w:jc w:val="both"/>
+        <w:rPr>
+          <w:rFonts w:ascii="Arial" w:eastAsia="Times New Roman" w:hAnsi="Arial" w:cs="Arial"/>
+          <w:sz w:val="20"/>
+          <w:szCs w:val="20"/>
+          <w:lang w:eastAsia="es-ES"/>
+        </w:rPr>
+      </w:pPr>
+      <w:r>
+        <w:rPr>
+          <w:rFonts w:ascii="Arial" w:eastAsia="Times New Roman" w:hAnsi="Arial" w:cs="Arial"/>
+          <w:b/>
+          <w:bCs/>
+          <w:sz w:val="20"/>
+          <w:szCs w:val="20"/>
+          <w:lang w:val="es-ES" w:eastAsia="es-ES"/>
+        </w:rPr>
+        <w:t>VIGÉSIMA QUINTA.</w:t>
+      </w:r>
+      <w:r>
+        <w:rPr>
+          <w:rFonts w:ascii="Arial" w:eastAsia="Times New Roman" w:hAnsi="Arial" w:cs="Arial"/>
+          <w:sz w:val="20"/>
+          <w:szCs w:val="20"/>
+          <w:lang w:val="es-ES" w:eastAsia="es-ES"/>
+        </w:rPr>
+        <w:t xml:space="preserve"> - </w:t>
+      </w:r>
+      <w:r>
+        <w:rPr>
+          <w:rFonts w:ascii="Arial" w:eastAsia="Times New Roman" w:hAnsi="Arial" w:cs="Arial"/>
+          <w:sz w:val="20"/>
+          <w:szCs w:val="20"/>
+          <w:lang w:eastAsia="es-ES"/>
+        </w:rPr>
+        <w:t xml:space="preserve">En el caso que el “EXPOSITOR”, no cumpliera con lo plasmado, que señala la Cláusula anterior, </w:t>
+      </w:r>
+      <w:r>
+        <w:rPr>
+          <w:rFonts w:ascii="Arial" w:eastAsia="Times New Roman" w:hAnsi="Arial" w:cs="Arial"/>
+          <w:sz w:val="20"/>
+          <w:szCs w:val="20"/>
+          <w:lang w:val="es-ES" w:eastAsia="es-ES"/>
+        </w:rPr>
+        <w:t>los pagos efectuados o pendientes quedarán como reparación de daños y/o perjuicios ocasionados,</w:t>
+      </w:r>
+      <w:r>
+        <w:rPr>
+          <w:rFonts w:ascii="Arial" w:eastAsia="Times New Roman" w:hAnsi="Arial" w:cs="Arial"/>
+          <w:sz w:val="20"/>
+          <w:szCs w:val="20"/>
+          <w:lang w:eastAsia="es-ES"/>
+        </w:rPr>
+        <w:t xml:space="preserve"> por lo que el “EXPOSITOR”, se obliga a cumplir con esta estipulación.</w:t>
+      </w:r>
+    </w:p>
+    <w:p>
+      <w:pPr>
+        <w:spacing w:after="0" w:line="276" w:lineRule="auto"/>
+        <w:jc w:val="both"/>
+        <w:rPr>
+          <w:rFonts w:ascii="Arial" w:eastAsia="Times New Roman" w:hAnsi="Arial" w:cs="Arial"/>
+          <w:bCs/>
+          <w:sz w:val="20"/>
+          <w:szCs w:val="20"/>
+          <w:lang w:val="es-ES" w:eastAsia="es-ES"/>
+        </w:rPr>
+      </w:pPr>
+    </w:p>
+    <w:p>
+      <w:pPr>
+        <w:spacing w:after="0" w:line="276" w:lineRule="auto"/>
+        <w:jc w:val="both"/>
+        <w:rPr>
+          <w:rFonts w:ascii="Arial" w:eastAsia="Times New Roman" w:hAnsi="Arial" w:cs="Arial"/>
+          <w:sz w:val="20"/>
+          <w:szCs w:val="20"/>
+          <w:lang w:eastAsia="es-ES"/>
+        </w:rPr>
+      </w:pPr>
+      <w:r>
+        <w:rPr>
+          <w:rFonts w:ascii="Arial" w:eastAsia="Times New Roman" w:hAnsi="Arial" w:cs="Arial"/>
+          <w:b/>
+          <w:sz w:val="20"/>
+          <w:szCs w:val="20"/>
+          <w:lang w:eastAsia="es-ES"/>
+        </w:rPr>
+        <w:t>VIGÉSIMA SEXTA</w:t>
+      </w:r>
+      <w:r>
+        <w:rPr>
+          <w:rFonts w:ascii="Arial" w:eastAsia="Times New Roman" w:hAnsi="Arial" w:cs="Arial"/>
+          <w:bCs/>
+          <w:sz w:val="20"/>
+          <w:szCs w:val="20"/>
+          <w:lang w:eastAsia="es-ES"/>
+        </w:rPr>
+        <w:t>.</w:t>
+      </w:r>
+      <w:r>
+        <w:rPr>
+          <w:rFonts w:ascii="Arial" w:eastAsia="Times New Roman" w:hAnsi="Arial" w:cs="Arial"/>
+          <w:b/>
+          <w:sz w:val="20"/>
+          <w:szCs w:val="20"/>
+          <w:lang w:eastAsia="es-ES"/>
+        </w:rPr>
+        <w:t xml:space="preserve">- </w:t>
+      </w:r>
+      <w:r>
+        <w:rPr>
+          <w:rFonts w:ascii="Arial" w:eastAsia="Times New Roman" w:hAnsi="Arial" w:cs="Arial"/>
+          <w:sz w:val="20"/>
+          <w:szCs w:val="20"/>
+          <w:lang w:eastAsia="es-ES"/>
+        </w:rPr>
+        <w:t xml:space="preserve">La falta de cumplimiento de cualquiera de las obligaciones contraídas en el presente Contrato, será causa suficiente para solicitar su rescisión con todas sus legales consecuencias, </w:t>
+      </w:r>
+      <w:r>
+        <w:rPr>
+          <w:rFonts w:ascii="Arial" w:eastAsia="Times New Roman" w:hAnsi="Arial" w:cs="Arial"/>
+          <w:sz w:val="20"/>
+          <w:szCs w:val="20"/>
+          <w:lang w:val="es-ES" w:eastAsia="es-ES"/>
+        </w:rPr>
+        <w:t>sin necesidad de declaración judicial previa</w:t>
+      </w:r>
+      <w:r>
+        <w:rPr>
+          <w:rFonts w:ascii="Arial" w:eastAsia="Times New Roman" w:hAnsi="Arial" w:cs="Arial"/>
+          <w:sz w:val="20"/>
+          <w:szCs w:val="20"/>
+          <w:lang w:eastAsia="es-ES"/>
+        </w:rPr>
+        <w:t>,</w:t>
+      </w:r>
+      <w:r>
+        <w:rPr>
+          <w:rFonts w:ascii="Arial" w:hAnsi="Arial" w:cs="Arial"/>
+          <w:color w:val="000000"/>
+          <w:sz w:val="20"/>
+          <w:szCs w:val="20"/>
+          <w:lang w:bidi="es-MX"/>
+        </w:rPr>
+        <w:t xml:space="preserve"> dándose  el EXPOSITOR por notificado y aceptando desde este momento, que será retirado del PARQUE TABASCO sin compensación alguna conforme lo regula el reglamento de expositores, que obra anexo al presente documento, </w:t>
+      </w:r>
+      <w:r>
+        <w:rPr>
+          <w:rFonts w:ascii="Arial" w:eastAsia="Times New Roman" w:hAnsi="Arial" w:cs="Arial"/>
+          <w:sz w:val="20"/>
+          <w:szCs w:val="20"/>
+          <w:lang w:eastAsia="es-ES"/>
+        </w:rPr>
+        <w:t xml:space="preserve"> por lo que ambas partes manifiestan su total y plena aceptación en todos y cada uno de sus términos. </w:t>
+      </w:r>
+    </w:p>
+    <w:p>
+      <w:pPr>
+        <w:spacing w:after="0" w:line="276" w:lineRule="auto"/>
+        <w:jc w:val="both"/>
+        <w:rPr>
+          <w:rFonts w:ascii="Arial" w:eastAsia="Times New Roman" w:hAnsi="Arial" w:cs="Arial"/>
+          <w:sz w:val="20"/>
+          <w:szCs w:val="20"/>
+          <w:lang w:eastAsia="es-ES"/>
+        </w:rPr>
+      </w:pPr>
+    </w:p>
+    <w:p>
+      <w:pPr>
+        <w:spacing w:after="0" w:line="276" w:lineRule="auto"/>
+        <w:jc w:val="both"/>
+        <w:rPr>
+          <w:rFonts w:ascii="Arial" w:eastAsia="Times New Roman" w:hAnsi="Arial" w:cs="Arial"/>
+          <w:sz w:val="20"/>
+          <w:szCs w:val="20"/>
+          <w:lang w:val="es-ES" w:eastAsia="es-ES"/>
+        </w:rPr>
+      </w:pPr>
+      <w:r>
+        <w:rPr>
+          <w:rFonts w:ascii="Arial" w:eastAsia="Times New Roman" w:hAnsi="Arial" w:cs="Arial"/>
+          <w:b/>
+          <w:sz w:val="20"/>
+          <w:szCs w:val="20"/>
+          <w:lang w:val="es-ES" w:eastAsia="es-ES"/>
+        </w:rPr>
+        <w:t xml:space="preserve">VIGÉSIMA SÉPTIMA. - </w:t>
+      </w:r>
+      <w:r>
+        <w:rPr>
+          <w:rFonts w:ascii="Arial" w:eastAsia="Times New Roman" w:hAnsi="Arial" w:cs="Arial"/>
+          <w:sz w:val="20"/>
+          <w:szCs w:val="20"/>
+          <w:lang w:val="es-ES" w:eastAsia="es-ES"/>
+        </w:rPr>
+        <w:t xml:space="preserve">Ambas partes acuerdan en este Contrato que el contenido </w:t>
+      </w:r>
+      <w:proofErr w:type="gramStart"/>
+      <w:r>
+        <w:rPr>
+          <w:rFonts w:ascii="Arial" w:eastAsia="Times New Roman" w:hAnsi="Arial" w:cs="Arial"/>
+          <w:sz w:val="20"/>
+          <w:szCs w:val="20"/>
+          <w:lang w:val="es-ES" w:eastAsia="es-ES"/>
+        </w:rPr>
+        <w:t>del mismo</w:t>
+      </w:r>
+      <w:proofErr w:type="gramEnd"/>
+      <w:r>
+        <w:rPr>
+          <w:rFonts w:ascii="Arial" w:eastAsia="Times New Roman" w:hAnsi="Arial" w:cs="Arial"/>
+          <w:sz w:val="20"/>
+          <w:szCs w:val="20"/>
+          <w:lang w:val="es-ES" w:eastAsia="es-ES"/>
+        </w:rPr>
+        <w:t xml:space="preserve"> es su voluntad expresa; por consiguiente, cualquier otro convenio, contrato o arreglo que en forma verbal o escrita se haya realizado, queda desde ahora sin efecto. Las posteriores modificaciones que se hagan a este documento deberán ser por escrito y firmadas por ambas partes.</w:t>
+      </w:r>
+    </w:p>
+    <w:p>
+      <w:pPr>
+        <w:spacing w:after="0" w:line="276" w:lineRule="auto"/>
+        <w:jc w:val="both"/>
+        <w:rPr>
+          <w:rFonts w:ascii="Arial" w:eastAsia="Times New Roman" w:hAnsi="Arial" w:cs="Arial"/>
+          <w:b/>
+          <w:sz w:val="20"/>
+          <w:szCs w:val="20"/>
+          <w:lang w:val="es-ES" w:eastAsia="es-ES"/>
+        </w:rPr>
+      </w:pPr>
+    </w:p>
+    <w:p>
+      <w:pPr>
+        <w:spacing w:after="0" w:line="276" w:lineRule="auto"/>
+        <w:jc w:val="both"/>
+        <w:rPr>
+          <w:rFonts w:ascii="Arial" w:eastAsia="Times New Roman" w:hAnsi="Arial" w:cs="Arial"/>
+          <w:sz w:val="20"/>
+          <w:szCs w:val="20"/>
+          <w:lang w:val="es-ES" w:eastAsia="es-ES"/>
+        </w:rPr>
+      </w:pPr>
+      <w:r>
+        <w:rPr>
+          <w:rFonts w:ascii="Arial" w:eastAsia="Times New Roman" w:hAnsi="Arial" w:cs="Arial"/>
+          <w:b/>
+          <w:sz w:val="20"/>
+          <w:szCs w:val="20"/>
+          <w:lang w:val="es-ES" w:eastAsia="es-ES"/>
+        </w:rPr>
+        <w:t xml:space="preserve">VIGÉSIMA OCTAVA. - </w:t>
+      </w:r>
+      <w:r>
+        <w:rPr>
+          <w:rFonts w:ascii="Arial" w:eastAsia="Times New Roman" w:hAnsi="Arial" w:cs="Arial"/>
+          <w:sz w:val="20"/>
+          <w:szCs w:val="20"/>
+          <w:lang w:val="es-ES" w:eastAsia="es-ES"/>
+        </w:rPr>
+        <w:t xml:space="preserve">Para la resolución de cualquier conflicto que pudiera surgir como motivo de la interpretación y/o cumplimiento de las cláusulas antes descritas, ambas partes se someterán a la jurisdicción territorial de las autoridades competentes en la ciudad de Villahermosa, Tabasco, México, renunciando desde ahora a la competencia de las autoridades que pudieran corresponderles </w:t>
+      </w:r>
+      <w:proofErr w:type="gramStart"/>
+      <w:r>
+        <w:rPr>
+          <w:rFonts w:ascii="Arial" w:eastAsia="Times New Roman" w:hAnsi="Arial" w:cs="Arial"/>
+          <w:sz w:val="20"/>
+          <w:szCs w:val="20"/>
+          <w:lang w:val="es-ES" w:eastAsia="es-ES"/>
+        </w:rPr>
+        <w:t>en razón del</w:t>
+      </w:r>
+      <w:proofErr w:type="gramEnd"/>
+      <w:r>
+        <w:rPr>
+          <w:rFonts w:ascii="Arial" w:eastAsia="Times New Roman" w:hAnsi="Arial" w:cs="Arial"/>
+          <w:sz w:val="20"/>
+          <w:szCs w:val="20"/>
+          <w:lang w:val="es-ES" w:eastAsia="es-ES"/>
+        </w:rPr>
+        <w:t xml:space="preserve"> fuero, de sus domicilios presentes o futuros. </w:t>
+      </w:r>
+    </w:p>
+    <w:p>
+      <w:pPr>
+        <w:spacing w:after="0" w:line="276" w:lineRule="auto"/>
+        <w:jc w:val="both"/>
+        <w:rPr>
+          <w:rFonts w:ascii="Arial" w:eastAsia="Times New Roman" w:hAnsi="Arial" w:cs="Arial"/>
+          <w:b/>
+          <w:sz w:val="20"/>
+          <w:szCs w:val="20"/>
+          <w:lang w:val="es-ES" w:eastAsia="es-ES"/>
+        </w:rPr>
+      </w:pPr>
+    </w:p>
+    <w:p>
+      <w:pPr>
+        <w:spacing w:after="0" w:line="276" w:lineRule="auto"/>
+        <w:jc w:val="both"/>
+        <w:rPr>
+          <w:rFonts w:ascii="Arial" w:eastAsia="Times New Roman" w:hAnsi="Arial" w:cs="Arial"/>
+          <w:sz w:val="20"/>
+          <w:szCs w:val="20"/>
+          <w:lang w:val="es-ES" w:eastAsia="es-ES"/>
+        </w:rPr>
+      </w:pPr>
+      <w:r>
+        <w:rPr>
+          <w:rFonts w:ascii="Arial" w:eastAsia="Times New Roman" w:hAnsi="Arial" w:cs="Arial"/>
+          <w:b/>
+          <w:sz w:val="20"/>
+          <w:szCs w:val="20"/>
+          <w:lang w:val="es-ES" w:eastAsia="es-ES"/>
+        </w:rPr>
+        <w:t>VIGÉSIMA NOVENA. -</w:t>
+      </w:r>
+      <w:r>
+        <w:rPr>
+          <w:rFonts w:ascii="Arial" w:eastAsia="Times New Roman" w:hAnsi="Arial" w:cs="Arial"/>
+          <w:sz w:val="20"/>
+          <w:szCs w:val="20"/>
+          <w:lang w:val="es-ES" w:eastAsia="es-ES"/>
+        </w:rPr>
+        <w:t xml:space="preserve"> Ambas partes convienen en que la celebración de este Contrato carece de error, lesión o dolo y que no existe vicio alguno del consentimiento, por lo que renuncian en forma expresa a impugnar su nulidad por alguno de estos conceptos.</w:t>
+      </w:r>
+    </w:p>
+    <w:p>
+      <w:pPr>
+        <w:spacing w:after="0" w:line="276" w:lineRule="auto"/>
+        <w:ind w:firstLine="708"/>
+        <w:jc w:val="both"/>
+        <w:rPr>
+          <w:rFonts w:ascii="Arial" w:eastAsia="Times New Roman" w:hAnsi="Arial" w:cs="Arial"/>
+          <w:sz w:val="20"/>
+          <w:szCs w:val="20"/>
+          <w:lang w:val="es-ES" w:eastAsia="es-ES"/>
+        </w:rPr>
+      </w:pPr>
+    </w:p>
+    <w:p>
+      <w:pPr>
+        <w:spacing w:after="0" w:line="276" w:lineRule="auto"/>
+        <w:jc w:val="both"/>
+        <w:rPr>
+          <w:rFonts w:ascii="Arial" w:eastAsia="Times New Roman" w:hAnsi="Arial" w:cs="Arial"/>
+          <w:b/>
+          <w:sz w:val="20"/>
+          <w:szCs w:val="20"/>
+          <w:lang w:val="es-ES" w:eastAsia="es-ES"/>
+        </w:rPr>
+      </w:pPr>
+      <w:r>
+        <w:rPr>
+          <w:rFonts w:ascii="Arial" w:eastAsia="Times New Roman" w:hAnsi="Arial" w:cs="Arial"/>
+          <w:sz w:val="20"/>
+          <w:szCs w:val="20"/>
+          <w:lang w:val="es-ES" w:eastAsia="es-ES"/>
+        </w:rPr>
         <w:lastRenderedPageBreak/>
-        <w:t xml:space="preserve">VIGÉSIMA TERCERA.- </w:t>
-      </w:r>
-      <w:r>
-        <w:rPr>
-          <w:rFonts w:ascii="Arial" w:eastAsia="Times New Roman" w:hAnsi="Arial" w:cs="Arial"/>
-          <w:sz w:val="20"/>
-          <w:szCs w:val="20"/>
-          <w:lang w:val="es-ES" w:eastAsia="es-ES"/>
-        </w:rPr>
-        <w:t>El</w:t>
-      </w:r>
-      <w:r>
-        <w:rPr>
-          <w:rFonts w:ascii="Arial" w:eastAsia="Times New Roman" w:hAnsi="Arial" w:cs="Arial"/>
-          <w:b/>
-          <w:sz w:val="20"/>
-          <w:szCs w:val="20"/>
-          <w:lang w:val="es-ES" w:eastAsia="es-ES"/>
-        </w:rPr>
-        <w:t xml:space="preserve"> “EXPOSITOR “ </w:t>
-      </w:r>
-      <w:r>
-        <w:rPr>
-          <w:rFonts w:ascii="Arial" w:eastAsia="Times New Roman" w:hAnsi="Arial" w:cs="Arial"/>
-          <w:sz w:val="20"/>
-          <w:szCs w:val="20"/>
-          <w:lang w:val="es-ES" w:eastAsia="es-ES"/>
-        </w:rPr>
-        <w:t>exime al “</w:t>
-      </w:r>
-      <w:r>
-        <w:rPr>
-          <w:rFonts w:ascii="Arial" w:eastAsia="Times New Roman" w:hAnsi="Arial" w:cs="Arial"/>
-          <w:b/>
-          <w:bCs/>
-          <w:sz w:val="20"/>
-          <w:szCs w:val="20"/>
-          <w:lang w:val="es-ES" w:eastAsia="es-ES"/>
-        </w:rPr>
-        <w:t>COMITÉ</w:t>
-      </w:r>
-      <w:r>
-        <w:rPr>
-          <w:rFonts w:ascii="Arial" w:eastAsia="Times New Roman" w:hAnsi="Arial" w:cs="Arial"/>
-          <w:b/>
-          <w:sz w:val="20"/>
-          <w:szCs w:val="20"/>
-          <w:lang w:val="es-ES" w:eastAsia="es-ES"/>
-        </w:rPr>
-        <w:t xml:space="preserve">“ </w:t>
-      </w:r>
-      <w:r>
-        <w:rPr>
-          <w:rFonts w:ascii="Arial" w:eastAsia="Times New Roman" w:hAnsi="Arial" w:cs="Arial"/>
-          <w:sz w:val="20"/>
-          <w:szCs w:val="20"/>
-          <w:lang w:val="es-ES" w:eastAsia="es-ES"/>
-        </w:rPr>
-        <w:t>de cualquier responsabilidad derivada por causas de fuerza mayor, como</w:t>
-      </w:r>
-      <w:r>
-        <w:rPr>
-          <w:rFonts w:ascii="Arial" w:eastAsia="Times New Roman" w:hAnsi="Arial" w:cs="Arial"/>
-          <w:sz w:val="20"/>
-          <w:szCs w:val="20"/>
-          <w:lang w:eastAsia="es-ES"/>
-        </w:rPr>
-        <w:t xml:space="preserve"> tomar las prevenciones de salud de la población, por "cualquier medida necesaria" ante "cualquier incidencia de enfermedades infecto contagiosas o alerta sanitaria decretada por autoridades de Salud </w:t>
-      </w:r>
-      <w:r>
-        <w:rPr>
-          <w:rFonts w:ascii="Arial" w:eastAsia="Times New Roman" w:hAnsi="Arial" w:cs="Arial"/>
-          <w:sz w:val="20"/>
-          <w:szCs w:val="20"/>
-          <w:lang w:val="es-ES" w:eastAsia="es-ES"/>
-        </w:rPr>
-        <w:t xml:space="preserve"> o casos fortuitos como fenómenos de la naturaleza tales como inundaciones, ciclones, terremotos, etcétera, y fenómenos sociales graves tales como:  actos de vandalismo, revueltas armadas, prohibiciones gubernamentales por temas de inseguridad social o aquellos producidos por terceras personas ajenas a ambas partes que pudieran dañar las instalaciones o la operación de la “FERIA TABASCO”. De igual forma el </w:t>
-      </w:r>
-      <w:r>
-        <w:rPr>
-          <w:rFonts w:ascii="Arial" w:eastAsia="Times New Roman" w:hAnsi="Arial" w:cs="Arial"/>
-          <w:b/>
-          <w:sz w:val="20"/>
-          <w:szCs w:val="20"/>
-          <w:lang w:val="es-ES" w:eastAsia="es-ES"/>
-        </w:rPr>
-        <w:t>“EXPOSITOR”</w:t>
-      </w:r>
-      <w:r>
-        <w:rPr>
-          <w:rFonts w:ascii="Arial" w:eastAsia="Times New Roman" w:hAnsi="Arial" w:cs="Arial"/>
-          <w:sz w:val="20"/>
-          <w:szCs w:val="20"/>
-          <w:lang w:val="es-ES" w:eastAsia="es-ES"/>
-        </w:rPr>
-        <w:t xml:space="preserve"> releva al “</w:t>
-      </w:r>
-      <w:r>
-        <w:rPr>
-          <w:rFonts w:ascii="Arial" w:eastAsia="Times New Roman" w:hAnsi="Arial" w:cs="Arial"/>
-          <w:b/>
-          <w:bCs/>
-          <w:sz w:val="20"/>
-          <w:szCs w:val="20"/>
-          <w:lang w:val="es-ES" w:eastAsia="es-ES"/>
-        </w:rPr>
-        <w:t>COMITÉ</w:t>
-      </w:r>
-      <w:r>
-        <w:rPr>
-          <w:rFonts w:ascii="Arial" w:eastAsia="Times New Roman" w:hAnsi="Arial" w:cs="Arial"/>
-          <w:b/>
-          <w:sz w:val="20"/>
-          <w:szCs w:val="20"/>
-          <w:lang w:val="es-ES" w:eastAsia="es-ES"/>
-        </w:rPr>
-        <w:t xml:space="preserve">“ </w:t>
-      </w:r>
-      <w:r>
-        <w:rPr>
-          <w:rFonts w:ascii="Arial" w:eastAsia="Times New Roman" w:hAnsi="Arial" w:cs="Arial"/>
-          <w:bCs/>
-          <w:sz w:val="20"/>
-          <w:szCs w:val="20"/>
-          <w:lang w:val="es-ES" w:eastAsia="es-ES"/>
-        </w:rPr>
-        <w:t>de</w:t>
-      </w:r>
-      <w:r>
-        <w:rPr>
-          <w:rFonts w:ascii="Arial" w:eastAsia="Times New Roman" w:hAnsi="Arial" w:cs="Arial"/>
-          <w:sz w:val="20"/>
-          <w:szCs w:val="20"/>
-          <w:lang w:val="es-ES" w:eastAsia="es-ES"/>
-        </w:rPr>
-        <w:t xml:space="preserve"> cualquier responsabilidad fiscal de la denominación u origen que se presentara, ya sea penal o civil; así como las derivadas del ejercicio del presente Contrato frente a terceros en general, ya sean particulares o autoridades oficiales.</w:t>
-      </w:r>
-    </w:p>
-    <w:p>
-      <w:pPr>
-        <w:spacing w:after="0" w:line="276" w:lineRule="auto"/>
-        <w:jc w:val="both"/>
-        <w:rPr>
-          <w:rFonts w:ascii="Arial" w:eastAsia="Times New Roman" w:hAnsi="Arial" w:cs="Arial"/>
-          <w:sz w:val="20"/>
-          <w:szCs w:val="20"/>
-          <w:lang w:val="es-ES" w:eastAsia="es-ES"/>
-        </w:rPr>
-      </w:pPr>
-    </w:p>
-    <w:p>
-      <w:pPr>
-        <w:spacing w:after="0" w:line="276" w:lineRule="auto"/>
-        <w:jc w:val="both"/>
-        <w:rPr>
-          <w:rFonts w:ascii="Arial" w:eastAsia="Times New Roman" w:hAnsi="Arial" w:cs="Arial"/>
-          <w:b/>
-          <w:sz w:val="20"/>
-          <w:szCs w:val="20"/>
-          <w:lang w:val="es-ES" w:eastAsia="es-ES"/>
-        </w:rPr>
-      </w:pPr>
-      <w:r>
-        <w:rPr>
-          <w:rFonts w:ascii="Arial" w:eastAsia="Times New Roman" w:hAnsi="Arial" w:cs="Arial"/>
-          <w:b/>
-          <w:sz w:val="20"/>
-          <w:szCs w:val="20"/>
-          <w:lang w:val="es-ES" w:eastAsia="es-ES"/>
-        </w:rPr>
-        <w:t xml:space="preserve">VIGÉSIMA CUARTA.- </w:t>
-      </w:r>
-      <w:r>
-        <w:rPr>
-          <w:rFonts w:ascii="Arial" w:eastAsia="Times New Roman" w:hAnsi="Arial" w:cs="Arial"/>
-          <w:sz w:val="20"/>
-          <w:szCs w:val="20"/>
-          <w:lang w:val="es-ES" w:eastAsia="es-ES"/>
-        </w:rPr>
-        <w:t xml:space="preserve">El </w:t>
-      </w:r>
-      <w:r>
-        <w:rPr>
-          <w:rFonts w:ascii="Arial" w:eastAsia="Times New Roman" w:hAnsi="Arial" w:cs="Arial"/>
-          <w:b/>
-          <w:sz w:val="20"/>
-          <w:szCs w:val="20"/>
-          <w:lang w:val="es-ES" w:eastAsia="es-ES"/>
-        </w:rPr>
-        <w:t>“EXPOSITOR”</w:t>
-      </w:r>
-      <w:r>
-        <w:rPr>
-          <w:rFonts w:ascii="Arial" w:eastAsia="Times New Roman" w:hAnsi="Arial" w:cs="Arial"/>
-          <w:sz w:val="20"/>
-          <w:szCs w:val="20"/>
-          <w:lang w:val="es-ES" w:eastAsia="es-ES"/>
-        </w:rPr>
-        <w:t xml:space="preserve">, es y será el patrón del personal que ocupe con motivo del presente Contrato, por lo que será el único responsable de las obligaciones patronales derivadas de las disposiciones legales y demás ordenamientos en materia de trabajo y seguridad social, y le corresponde atender todas las reclamaciones o demandas que sus trabajadores presente en su contra o en contra del </w:t>
-      </w:r>
-      <w:r>
-        <w:rPr>
-          <w:rFonts w:ascii="Arial" w:eastAsia="Times New Roman" w:hAnsi="Arial" w:cs="Arial"/>
-          <w:b/>
-          <w:sz w:val="20"/>
-          <w:szCs w:val="20"/>
-          <w:lang w:val="es-ES" w:eastAsia="es-ES"/>
-        </w:rPr>
-        <w:t>“COMITÉ”</w:t>
-      </w:r>
-      <w:r>
-        <w:rPr>
-          <w:rFonts w:ascii="Arial" w:eastAsia="Times New Roman" w:hAnsi="Arial" w:cs="Arial"/>
-          <w:sz w:val="20"/>
-          <w:szCs w:val="20"/>
-          <w:lang w:val="es-ES" w:eastAsia="es-ES"/>
-        </w:rPr>
-        <w:t xml:space="preserve"> y en ningún momento se tomará al </w:t>
-      </w:r>
-      <w:r>
-        <w:rPr>
-          <w:rFonts w:ascii="Arial" w:eastAsia="Times New Roman" w:hAnsi="Arial" w:cs="Arial"/>
-          <w:b/>
-          <w:sz w:val="20"/>
-          <w:szCs w:val="20"/>
-          <w:lang w:val="es-ES" w:eastAsia="es-ES"/>
-        </w:rPr>
-        <w:t>”COMITÉ”</w:t>
-      </w:r>
-      <w:r>
-        <w:rPr>
-          <w:rFonts w:ascii="Arial" w:eastAsia="Times New Roman" w:hAnsi="Arial" w:cs="Arial"/>
-          <w:sz w:val="20"/>
-          <w:szCs w:val="20"/>
-          <w:lang w:val="es-ES" w:eastAsia="es-ES"/>
-        </w:rPr>
-        <w:t xml:space="preserve">  como patrón sustituto; por lo que no tendrá ninguna relación laboral con los empleados del </w:t>
-      </w:r>
-      <w:r>
-        <w:rPr>
-          <w:rFonts w:ascii="Arial" w:eastAsia="Times New Roman" w:hAnsi="Arial" w:cs="Arial"/>
-          <w:b/>
-          <w:sz w:val="20"/>
-          <w:szCs w:val="20"/>
-          <w:lang w:val="es-ES" w:eastAsia="es-ES"/>
-        </w:rPr>
-        <w:t>“EXPOSITOR”</w:t>
-      </w:r>
-      <w:r>
-        <w:rPr>
-          <w:rFonts w:ascii="Arial" w:eastAsia="Times New Roman" w:hAnsi="Arial" w:cs="Arial"/>
-          <w:sz w:val="20"/>
-          <w:szCs w:val="20"/>
-          <w:lang w:val="es-ES" w:eastAsia="es-ES"/>
-        </w:rPr>
-        <w:t xml:space="preserve">, por lo que se deslinda de cualquier reclamación civil, penal o laboral pasada, presente o futura por parte del personal. </w:t>
-      </w:r>
-    </w:p>
-    <w:p>
-      <w:pPr>
-        <w:spacing w:after="0" w:line="276" w:lineRule="auto"/>
-        <w:jc w:val="both"/>
-        <w:rPr>
-          <w:rFonts w:ascii="Arial" w:eastAsia="Times New Roman" w:hAnsi="Arial" w:cs="Arial"/>
-          <w:b/>
-          <w:sz w:val="20"/>
-          <w:szCs w:val="20"/>
-          <w:lang w:val="es-ES" w:eastAsia="es-ES"/>
-        </w:rPr>
-      </w:pPr>
-    </w:p>
-    <w:p>
-      <w:pPr>
-        <w:spacing w:after="0" w:line="276" w:lineRule="auto"/>
-        <w:jc w:val="both"/>
-        <w:rPr>
-          <w:rFonts w:ascii="Arial" w:eastAsia="Times New Roman" w:hAnsi="Arial" w:cs="Arial"/>
-          <w:sz w:val="20"/>
-          <w:szCs w:val="20"/>
-          <w:lang w:eastAsia="es-ES"/>
-        </w:rPr>
-      </w:pPr>
-      <w:r>
-        <w:rPr>
-          <w:rFonts w:ascii="Arial" w:eastAsia="Times New Roman" w:hAnsi="Arial" w:cs="Arial"/>
-          <w:b/>
-          <w:bCs/>
-          <w:sz w:val="20"/>
-          <w:szCs w:val="20"/>
-          <w:lang w:val="es-ES" w:eastAsia="es-ES"/>
-        </w:rPr>
-        <w:t>VIGÉSIMA QUINTA.</w:t>
-      </w:r>
-      <w:r>
-        <w:rPr>
-          <w:rFonts w:ascii="Arial" w:eastAsia="Times New Roman" w:hAnsi="Arial" w:cs="Arial"/>
-          <w:sz w:val="20"/>
-          <w:szCs w:val="20"/>
-          <w:lang w:val="es-ES" w:eastAsia="es-ES"/>
-        </w:rPr>
-        <w:t xml:space="preserve"> - </w:t>
-      </w:r>
-      <w:r>
-        <w:rPr>
-          <w:rFonts w:ascii="Arial" w:eastAsia="Times New Roman" w:hAnsi="Arial" w:cs="Arial"/>
-          <w:sz w:val="20"/>
-          <w:szCs w:val="20"/>
-          <w:lang w:eastAsia="es-ES"/>
-        </w:rPr>
-        <w:t xml:space="preserve">En el caso que el “EXPOSITOR”, no cumpliera con lo plasmado, que señala la Cláusula anterior, </w:t>
-      </w:r>
-      <w:r>
-        <w:rPr>
-          <w:rFonts w:ascii="Arial" w:eastAsia="Times New Roman" w:hAnsi="Arial" w:cs="Arial"/>
-          <w:sz w:val="20"/>
-          <w:szCs w:val="20"/>
-          <w:lang w:val="es-ES" w:eastAsia="es-ES"/>
-        </w:rPr>
-        <w:t>los pagos efectuados o pendientes quedarán como reparación de daños y/o perjuicios ocasionados,</w:t>
-      </w:r>
-      <w:r>
-        <w:rPr>
-          <w:rFonts w:ascii="Arial" w:eastAsia="Times New Roman" w:hAnsi="Arial" w:cs="Arial"/>
-          <w:sz w:val="20"/>
-          <w:szCs w:val="20"/>
-          <w:lang w:eastAsia="es-ES"/>
-        </w:rPr>
-        <w:t xml:space="preserve"> por lo que el “EXPOSITOR”, se obliga a cumplir con esta estipulación.</w:t>
-      </w:r>
-    </w:p>
-    <w:p>
-      <w:pPr>
-        <w:spacing w:after="0" w:line="276" w:lineRule="auto"/>
-        <w:jc w:val="both"/>
-        <w:rPr>
-          <w:rFonts w:ascii="Arial" w:eastAsia="Times New Roman" w:hAnsi="Arial" w:cs="Arial"/>
-          <w:bCs/>
-          <w:sz w:val="20"/>
-          <w:szCs w:val="20"/>
-          <w:lang w:val="es-ES" w:eastAsia="es-ES"/>
-        </w:rPr>
-      </w:pPr>
-    </w:p>
-    <w:p>
-      <w:pPr>
-        <w:spacing w:after="0" w:line="276" w:lineRule="auto"/>
-        <w:jc w:val="both"/>
-        <w:rPr>
-          <w:rFonts w:ascii="Arial" w:eastAsia="Times New Roman" w:hAnsi="Arial" w:cs="Arial"/>
-          <w:sz w:val="20"/>
-          <w:szCs w:val="20"/>
-          <w:lang w:eastAsia="es-ES"/>
-        </w:rPr>
-      </w:pPr>
-      <w:r>
-        <w:rPr>
-          <w:rFonts w:ascii="Arial" w:eastAsia="Times New Roman" w:hAnsi="Arial" w:cs="Arial"/>
-          <w:b/>
-          <w:sz w:val="20"/>
-          <w:szCs w:val="20"/>
-          <w:lang w:eastAsia="es-ES"/>
-        </w:rPr>
-        <w:t>VIGÉSIMA SEXTA</w:t>
-      </w:r>
-      <w:r>
-        <w:rPr>
-          <w:rFonts w:ascii="Arial" w:eastAsia="Times New Roman" w:hAnsi="Arial" w:cs="Arial"/>
-          <w:bCs/>
-          <w:sz w:val="20"/>
-          <w:szCs w:val="20"/>
-          <w:lang w:eastAsia="es-ES"/>
-        </w:rPr>
-        <w:t>.</w:t>
-      </w:r>
-      <w:r>
-        <w:rPr>
-          <w:rFonts w:ascii="Arial" w:eastAsia="Times New Roman" w:hAnsi="Arial" w:cs="Arial"/>
-          <w:b/>
-          <w:sz w:val="20"/>
-          <w:szCs w:val="20"/>
-          <w:lang w:eastAsia="es-ES"/>
-        </w:rPr>
-        <w:t xml:space="preserve">- </w:t>
-      </w:r>
-      <w:r>
-        <w:rPr>
-          <w:rFonts w:ascii="Arial" w:eastAsia="Times New Roman" w:hAnsi="Arial" w:cs="Arial"/>
-          <w:sz w:val="20"/>
-          <w:szCs w:val="20"/>
-          <w:lang w:eastAsia="es-ES"/>
-        </w:rPr>
-        <w:t xml:space="preserve">La falta de cumplimiento de cualquiera de las obligaciones contraídas en el presente Contrato, será causa suficiente para solicitar su rescisión con todas sus legales consecuencias, </w:t>
-      </w:r>
-      <w:r>
-        <w:rPr>
-          <w:rFonts w:ascii="Arial" w:eastAsia="Times New Roman" w:hAnsi="Arial" w:cs="Arial"/>
-          <w:sz w:val="20"/>
-          <w:szCs w:val="20"/>
-          <w:lang w:val="es-ES" w:eastAsia="es-ES"/>
-        </w:rPr>
-        <w:t>sin necesidad de declaración judicial previa</w:t>
-      </w:r>
-      <w:r>
-        <w:rPr>
-          <w:rFonts w:ascii="Arial" w:eastAsia="Times New Roman" w:hAnsi="Arial" w:cs="Arial"/>
-          <w:sz w:val="20"/>
-          <w:szCs w:val="20"/>
-          <w:lang w:eastAsia="es-ES"/>
-        </w:rPr>
-        <w:t>,</w:t>
-      </w:r>
-      <w:r>
-        <w:rPr>
-          <w:rFonts w:ascii="Arial" w:hAnsi="Arial" w:cs="Arial"/>
-          <w:color w:val="000000"/>
-          <w:sz w:val="20"/>
-          <w:szCs w:val="20"/>
-          <w:lang w:bidi="es-MX"/>
-        </w:rPr>
-        <w:t xml:space="preserve"> dándose  el EXPOSITOR por notificado y aceptando desde este momento, que será retirado del PARQUE TABASCO sin compensación alguna conforme lo regula el reglamento de expositores, que obra anexo al presente documento, </w:t>
-      </w:r>
-      <w:r>
-        <w:rPr>
-          <w:rFonts w:ascii="Arial" w:eastAsia="Times New Roman" w:hAnsi="Arial" w:cs="Arial"/>
-          <w:sz w:val="20"/>
-          <w:szCs w:val="20"/>
-          <w:lang w:eastAsia="es-ES"/>
-        </w:rPr>
-        <w:t xml:space="preserve"> por lo que ambas partes manifiestan su total y plena aceptación en todos y cada uno de sus términos. </w:t>
-      </w:r>
-    </w:p>
-    <w:p>
-      <w:pPr>
-        <w:spacing w:after="0" w:line="276" w:lineRule="auto"/>
-        <w:jc w:val="both"/>
-        <w:rPr>
-          <w:rFonts w:ascii="Arial" w:eastAsia="Times New Roman" w:hAnsi="Arial" w:cs="Arial"/>
-          <w:sz w:val="20"/>
-          <w:szCs w:val="20"/>
-          <w:lang w:eastAsia="es-ES"/>
-        </w:rPr>
-      </w:pPr>
-    </w:p>
-    <w:p>
-      <w:pPr>
-        <w:spacing w:after="0" w:line="276" w:lineRule="auto"/>
-        <w:jc w:val="both"/>
-        <w:rPr>
-          <w:rFonts w:ascii="Arial" w:eastAsia="Times New Roman" w:hAnsi="Arial" w:cs="Arial"/>
-          <w:sz w:val="20"/>
-          <w:szCs w:val="20"/>
-          <w:lang w:val="es-ES" w:eastAsia="es-ES"/>
-        </w:rPr>
-      </w:pPr>
-      <w:r>
-        <w:rPr>
-          <w:rFonts w:ascii="Arial" w:eastAsia="Times New Roman" w:hAnsi="Arial" w:cs="Arial"/>
-          <w:b/>
-          <w:sz w:val="20"/>
-          <w:szCs w:val="20"/>
-          <w:lang w:val="es-ES" w:eastAsia="es-ES"/>
-        </w:rPr>
-        <w:t xml:space="preserve">VIGÉSIMA SÉPTIMA. - </w:t>
-      </w:r>
-      <w:r>
-        <w:rPr>
-          <w:rFonts w:ascii="Arial" w:eastAsia="Times New Roman" w:hAnsi="Arial" w:cs="Arial"/>
-          <w:sz w:val="20"/>
-          <w:szCs w:val="20"/>
-          <w:lang w:val="es-ES" w:eastAsia="es-ES"/>
-        </w:rPr>
-        <w:t>Ambas partes acuerdan en este Contrato que el contenido del mismo es su voluntad expresa; por consiguiente, cualquier otro convenio, contrato o arreglo que en forma verbal o escrita se haya realizado, queda desde ahora sin efecto. Las posteriores modificaciones que se hagan a este documento deberán ser por escrito y firmadas por ambas partes.</w:t>
-      </w:r>
-    </w:p>
-    <w:p>
-      <w:pPr>
-        <w:spacing w:after="0" w:line="276" w:lineRule="auto"/>
-        <w:jc w:val="both"/>
-        <w:rPr>
-          <w:rFonts w:ascii="Arial" w:eastAsia="Times New Roman" w:hAnsi="Arial" w:cs="Arial"/>
-          <w:b/>
-          <w:sz w:val="20"/>
-          <w:szCs w:val="20"/>
-          <w:lang w:val="es-ES" w:eastAsia="es-ES"/>
-        </w:rPr>
-      </w:pPr>
-    </w:p>
-    <w:p>
-      <w:pPr>
-        <w:spacing w:after="0" w:line="276" w:lineRule="auto"/>
-        <w:jc w:val="both"/>
-        <w:rPr>
-          <w:rFonts w:ascii="Arial" w:eastAsia="Times New Roman" w:hAnsi="Arial" w:cs="Arial"/>
-          <w:sz w:val="20"/>
-          <w:szCs w:val="20"/>
-          <w:lang w:val="es-ES" w:eastAsia="es-ES"/>
-        </w:rPr>
-      </w:pPr>
-      <w:r>
-        <w:rPr>
-          <w:rFonts w:ascii="Arial" w:eastAsia="Times New Roman" w:hAnsi="Arial" w:cs="Arial"/>
-          <w:b/>
-          <w:sz w:val="20"/>
-          <w:szCs w:val="20"/>
-          <w:lang w:val="es-ES" w:eastAsia="es-ES"/>
-        </w:rPr>
-        <w:t xml:space="preserve">VIGÉSIMA OCTAVA. - </w:t>
-      </w:r>
-      <w:r>
-        <w:rPr>
-          <w:rFonts w:ascii="Arial" w:eastAsia="Times New Roman" w:hAnsi="Arial" w:cs="Arial"/>
-          <w:sz w:val="20"/>
-          <w:szCs w:val="20"/>
-          <w:lang w:val="es-ES" w:eastAsia="es-ES"/>
-        </w:rPr>
-        <w:t xml:space="preserve">Para la resolución de cualquier conflicto que pudiera surgir como motivo de la interpretación y/o cumplimiento de las cláusulas antes descritas, ambas partes se someterán a la jurisdicción territorial de las autoridades competentes en la ciudad de Villahermosa, Tabasco, México, renunciando desde ahora a la competencia de las autoridades que pudieran corresponderles en razón del fuero, de sus domicilios presentes o futuros. </w:t>
-      </w:r>
-    </w:p>
-    <w:p>
-      <w:pPr>
-        <w:spacing w:after="0" w:line="276" w:lineRule="auto"/>
-        <w:jc w:val="both"/>
-        <w:rPr>
-          <w:rFonts w:ascii="Arial" w:eastAsia="Times New Roman" w:hAnsi="Arial" w:cs="Arial"/>
-          <w:b/>
-          <w:sz w:val="20"/>
-          <w:szCs w:val="20"/>
-          <w:lang w:val="es-ES" w:eastAsia="es-ES"/>
-        </w:rPr>
-      </w:pPr>
-    </w:p>
-    <w:p>
-      <w:pPr>
-        <w:spacing w:after="0" w:line="276" w:lineRule="auto"/>
-        <w:jc w:val="both"/>
-        <w:rPr>
-          <w:rFonts w:ascii="Arial" w:eastAsia="Times New Roman" w:hAnsi="Arial" w:cs="Arial"/>
-          <w:sz w:val="20"/>
-          <w:szCs w:val="20"/>
-          <w:lang w:val="es-ES" w:eastAsia="es-ES"/>
-        </w:rPr>
-      </w:pPr>
-      <w:r>
-        <w:rPr>
-          <w:rFonts w:ascii="Arial" w:eastAsia="Times New Roman" w:hAnsi="Arial" w:cs="Arial"/>
-          <w:b/>
-          <w:sz w:val="20"/>
-          <w:szCs w:val="20"/>
-          <w:lang w:val="es-ES" w:eastAsia="es-ES"/>
-        </w:rPr>
-        <w:t>VIGÉSIMA NOVENA. -</w:t>
-      </w:r>
-      <w:r>
-        <w:rPr>
-          <w:rFonts w:ascii="Arial" w:eastAsia="Times New Roman" w:hAnsi="Arial" w:cs="Arial"/>
-          <w:sz w:val="20"/>
-          <w:szCs w:val="20"/>
-          <w:lang w:val="es-ES" w:eastAsia="es-ES"/>
-        </w:rPr>
-        <w:t xml:space="preserve"> Ambas partes convienen en que la celebración de este Contrato carece de error, lesión o dolo y que no existe vicio alguno del consentimiento, por lo que renuncian en forma expresa a impugnar su nulidad por alguno de estos conceptos.</w:t>
-      </w:r>
-    </w:p>
-    <w:p>
-      <w:pPr>
-        <w:spacing w:after="0" w:line="276" w:lineRule="auto"/>
-        <w:ind w:firstLine="708"/>
-        <w:jc w:val="both"/>
-        <w:rPr>
-          <w:rFonts w:ascii="Arial" w:eastAsia="Times New Roman" w:hAnsi="Arial" w:cs="Arial"/>
-          <w:sz w:val="20"/>
-          <w:szCs w:val="20"/>
-          <w:lang w:val="es-ES" w:eastAsia="es-ES"/>
-        </w:rPr>
-      </w:pPr>
-    </w:p>
-    <w:p>
-      <w:pPr>
-        <w:spacing w:after="0" w:line="276" w:lineRule="auto"/>
-        <w:jc w:val="both"/>
-        <w:rPr>
-          <w:rFonts w:ascii="Arial" w:eastAsia="Times New Roman" w:hAnsi="Arial" w:cs="Arial"/>
-          <w:b/>
-          <w:sz w:val="20"/>
-          <w:szCs w:val="20"/>
-          <w:lang w:val="es-ES" w:eastAsia="es-ES"/>
-        </w:rPr>
-      </w:pPr>
-      <w:r>
-        <w:rPr>
-          <w:rFonts w:ascii="Arial" w:eastAsia="Times New Roman" w:hAnsi="Arial" w:cs="Arial"/>
-          <w:sz w:val="20"/>
-          <w:szCs w:val="20"/>
-          <w:lang w:val="es-ES" w:eastAsia="es-ES"/>
-        </w:rPr>
         <w:t>Enterados y para su debida constancia, firman los involucrados por duplicado el presente Contrato, para que surta los efectos legales que procedan en la ciudad de Villahermosa, capital del estado de Tabasco, Estados Unidos Mexicanos, a los      -------       días del mes</w:t>
       </w:r>
       <w:r>
@@ -5470,7 +6310,25 @@
           <w:sz w:val="20"/>
           <w:szCs w:val="20"/>
         </w:rPr>
-        <w:t>Los términos y condiciones del Contrato se incorporan al presente Anexo por referencia, y por lo tanto, le aplican plenamente. En caso de conflicto o contradicción entre las condiciones y términos pactados en el Contrato en este Anexo, prevalecerá en todo momento lo indicado en el Contrato, salvo que en este Anexo se establezca una renuncia expresa a dicha estipulación.</w:t>
+        <w:t xml:space="preserve">Los términos y condiciones del Contrato se incorporan al presente Anexo por referencia, </w:t>
+      </w:r>
+      <w:proofErr w:type="gramStart"/>
+      <w:r>
+        <w:rPr>
+          <w:rFonts w:ascii="Arial" w:hAnsi="Arial" w:cs="Arial"/>
+          <w:sz w:val="20"/>
+          <w:szCs w:val="20"/>
+        </w:rPr>
+        <w:t>y</w:t>
+      </w:r>
+      <w:proofErr w:type="gramEnd"/>
+      <w:r>
+        <w:rPr>
+          <w:rFonts w:ascii="Arial" w:hAnsi="Arial" w:cs="Arial"/>
+          <w:sz w:val="20"/>
+          <w:szCs w:val="20"/>
+        </w:rPr>
+        <w:t xml:space="preserve"> por lo tanto, le aplican plenamente. En caso de conflicto o contradicción entre las condiciones y términos pactados en el Contrato en este Anexo, prevalecerá en todo momento lo indicado en el Contrato, salvo que en este Anexo se establezca una renuncia expresa a dicha estipulación.</w:t>
       </w:r>
     </w:p>
     <w:p>
@@ -5554,7 +6412,25 @@
           <w:sz w:val="20"/>
           <w:szCs w:val="20"/>
         </w:rPr>
-        <w:t xml:space="preserve">B) Tramitar y solicitar AL COMITÉ, O A QUIEN CORRESPONDA, el permiso especial para la venta de bebidas alcohólicas, en la FERIA TABASCO, que tendrá una vigencia en el periodo comprendido del 27 de abril al 12 de mayo  del 2024, en horario de 12pm a 2am.  Única y exclusivamente dentro del local, stand o área asignado según lo estipulado en la cláusula segunda del presente Contrato. conforme lo provee, LA LEY QUE REGULA LA VENTA, DISTRIBUCIÓN Y CONSUMO DE BEBIDAS ALCOHÓLICAS EN EL ESTADO DE TABASCO. </w:t>
+        <w:t xml:space="preserve">B) Tramitar y solicitar AL COMITÉ, O A QUIEN CORRESPONDA, el permiso especial para la venta de bebidas alcohólicas, en la FERIA TABASCO, que tendrá una vigencia en el periodo comprendido del 27 de abril al 12 de </w:t>
+      </w:r>
+      <w:proofErr w:type="gramStart"/>
+      <w:r>
+        <w:rPr>
+          <w:rFonts w:ascii="Arial" w:hAnsi="Arial" w:cs="Arial"/>
+          <w:sz w:val="20"/>
+          <w:szCs w:val="20"/>
+        </w:rPr>
+        <w:t>mayo  del</w:t>
+      </w:r>
+      <w:proofErr w:type="gramEnd"/>
+      <w:r>
+        <w:rPr>
+          <w:rFonts w:ascii="Arial" w:hAnsi="Arial" w:cs="Arial"/>
+          <w:sz w:val="20"/>
+          <w:szCs w:val="20"/>
+        </w:rPr>
+        <w:t xml:space="preserve"> 2024, en horario de 12pm a 2am.  Única y exclusivamente dentro del local, stand o área asignado según lo estipulado en la cláusula segunda del presente Contrato. conforme lo provee, LA LEY QUE REGULA LA VENTA, DISTRIBUCIÓN Y CONSUMO DE BEBIDAS ALCOHÓLICAS EN EL ESTADO DE TABASCO. </w:t>
       </w:r>
     </w:p>
     <w:p>
@@ -5674,7 +6550,25 @@
           <w:szCs w:val="20"/>
         </w:rPr>
         <w:tab/>
-        <w:t xml:space="preserve">Tratándose de discotecas, cabarets, bar, bar con presentación de espectáculos, cantina y cervecería, deberán fijar letreros visibles en el exterior en los que se prohíba la entrada y venta a menores de edad y a las personas que no estén en pleno goce de sus facultades mentales; </w:t>
+        <w:t xml:space="preserve">Tratándose de discotecas, </w:t>
+      </w:r>
+      <w:proofErr w:type="gramStart"/>
+      <w:r>
+        <w:rPr>
+          <w:rFonts w:ascii="Arial" w:hAnsi="Arial" w:cs="Arial"/>
+          <w:sz w:val="20"/>
+          <w:szCs w:val="20"/>
+        </w:rPr>
+        <w:t>cabarets</w:t>
+      </w:r>
+      <w:proofErr w:type="gramEnd"/>
+      <w:r>
+        <w:rPr>
+          <w:rFonts w:ascii="Arial" w:hAnsi="Arial" w:cs="Arial"/>
+          <w:sz w:val="20"/>
+          <w:szCs w:val="20"/>
+        </w:rPr>
+        <w:t xml:space="preserve">, bar, bar con presentación de espectáculos, cantina y cervecería, deberán fijar letreros visibles en el exterior en los que se prohíba la entrada y venta a menores de edad y a las personas que no estén en pleno goce de sus facultades mentales; </w:t>
       </w:r>
     </w:p>
     <w:p>

</xml_diff>

<commit_message>
Se agregan campos al word de contrato fisica
</commit_message>
<xml_diff>
--- a/static/docs/contrato_fisica.docx
+++ b/static/docs/contrato_fisica.docx
@@ -380,29 +380,7 @@
           <w:szCs w:val="20"/>
           <w:lang w:val="es-ES" w:eastAsia="es-ES"/>
         </w:rPr>
-        <w:t xml:space="preserve"> &lt;</w:t>
-      </w:r>
-      <w:proofErr w:type="spellStart"/>
-      <w:r>
-        <w:rPr>
-          <w:rFonts w:ascii="Arial" w:eastAsia="Times New Roman" w:hAnsi="Arial" w:cs="Arial"/>
-          <w:color w:val="000000" w:themeColor="text1"/>
-          <w:sz w:val="20"/>
-          <w:szCs w:val="20"/>
-          <w:lang w:val="es-ES" w:eastAsia="es-ES"/>
-        </w:rPr>
-        <w:t>razon_social</w:t>
-      </w:r>
-      <w:proofErr w:type="spellEnd"/>
-      <w:r>
-        <w:rPr>
-          <w:rFonts w:ascii="Arial" w:eastAsia="Times New Roman" w:hAnsi="Arial" w:cs="Arial"/>
-          <w:color w:val="000000" w:themeColor="text1"/>
-          <w:sz w:val="20"/>
-          <w:szCs w:val="20"/>
-          <w:lang w:val="es-ES" w:eastAsia="es-ES"/>
-        </w:rPr>
-        <w:t>&gt;</w:t>
+        <w:t xml:space="preserve"> &lt;razon_social&gt;</w:t>
       </w:r>
       <w:r>
         <w:rPr>
@@ -916,926 +894,824 @@
           <w:szCs w:val="20"/>
           <w:lang w:val="es-ES" w:eastAsia="es-ES"/>
         </w:rPr>
-        <w:t>&lt;</w:t>
-      </w:r>
-      <w:proofErr w:type="spellStart"/>
-      <w:r>
-        <w:rPr>
-          <w:rFonts w:ascii="Arial" w:eastAsia="Times New Roman" w:hAnsi="Arial" w:cs="Arial"/>
-          <w:color w:val="000000" w:themeColor="text1"/>
-          <w:sz w:val="20"/>
-          <w:szCs w:val="20"/>
-          <w:lang w:val="es-ES" w:eastAsia="es-ES"/>
-        </w:rPr>
-        <w:t>address</w:t>
-      </w:r>
-      <w:proofErr w:type="spellEnd"/>
-      <w:r>
-        <w:rPr>
-          <w:rFonts w:ascii="Arial" w:eastAsia="Times New Roman" w:hAnsi="Arial" w:cs="Arial"/>
-          <w:color w:val="000000" w:themeColor="text1"/>
+        <w:t>&lt;address&gt;</w:t>
+      </w:r>
+      <w:r>
+        <w:rPr>
+          <w:rFonts w:ascii="Arial" w:eastAsia="Times New Roman" w:hAnsi="Arial" w:cs="Arial"/>
+          <w:color w:val="000000" w:themeColor="text1"/>
+          <w:sz w:val="20"/>
+          <w:szCs w:val="20"/>
+          <w:lang w:val="es-ES" w:eastAsia="es-ES"/>
+        </w:rPr>
+        <w:t xml:space="preserve"> de la localidad de</w:t>
+      </w:r>
+      <w:r>
+        <w:rPr>
+          <w:rFonts w:ascii="Arial" w:eastAsia="Times New Roman" w:hAnsi="Arial" w:cs="Arial"/>
+          <w:color w:val="000000" w:themeColor="text1"/>
+          <w:sz w:val="20"/>
+          <w:szCs w:val="20"/>
+          <w:lang w:val="es-ES" w:eastAsia="es-ES"/>
+        </w:rPr>
+        <w:t xml:space="preserve"> &lt;colony&gt;</w:t>
+      </w:r>
+      <w:r>
+        <w:rPr>
+          <w:rFonts w:ascii="Arial" w:eastAsia="Times New Roman" w:hAnsi="Arial" w:cs="Arial"/>
+          <w:color w:val="000000" w:themeColor="text1"/>
+          <w:sz w:val="20"/>
+          <w:szCs w:val="20"/>
+          <w:lang w:val="es-ES" w:eastAsia="es-ES"/>
+        </w:rPr>
+        <w:t>, municipio</w:t>
+      </w:r>
+      <w:r>
+        <w:rPr>
+          <w:rFonts w:ascii="Arial" w:eastAsia="Times New Roman" w:hAnsi="Arial" w:cs="Arial"/>
+          <w:color w:val="000000" w:themeColor="text1"/>
+          <w:sz w:val="20"/>
+          <w:szCs w:val="20"/>
+          <w:lang w:val="es-ES" w:eastAsia="es-ES"/>
+        </w:rPr>
+        <w:t xml:space="preserve"> &lt;town&gt;</w:t>
+      </w:r>
+      <w:r>
+        <w:rPr>
+          <w:rFonts w:ascii="Arial" w:eastAsia="Times New Roman" w:hAnsi="Arial" w:cs="Arial"/>
+          <w:color w:val="000000" w:themeColor="text1"/>
+          <w:sz w:val="20"/>
+          <w:szCs w:val="20"/>
+          <w:lang w:val="es-ES" w:eastAsia="es-ES"/>
+        </w:rPr>
+        <w:t>, estado</w:t>
+      </w:r>
+      <w:r>
+        <w:rPr>
+          <w:rFonts w:ascii="Arial" w:eastAsia="Times New Roman" w:hAnsi="Arial" w:cs="Arial"/>
+          <w:color w:val="000000" w:themeColor="text1"/>
+          <w:sz w:val="20"/>
+          <w:szCs w:val="20"/>
+          <w:lang w:val="es-ES" w:eastAsia="es-ES"/>
+        </w:rPr>
+        <w:t xml:space="preserve"> &lt;estate&gt;</w:t>
+      </w:r>
+      <w:r>
+        <w:rPr>
+          <w:rFonts w:ascii="Arial" w:eastAsia="Times New Roman" w:hAnsi="Arial" w:cs="Arial"/>
+          <w:color w:val="000000" w:themeColor="text1"/>
+          <w:sz w:val="20"/>
+          <w:szCs w:val="20"/>
+          <w:lang w:val="es-ES" w:eastAsia="es-ES"/>
+        </w:rPr>
+        <w:t xml:space="preserve">; y manifiesta que </w:t>
+      </w:r>
+      <w:r>
+        <w:rPr>
+          <w:rFonts w:ascii="Arial" w:eastAsia="Times New Roman" w:hAnsi="Arial" w:cs="Arial"/>
+          <w:color w:val="000000" w:themeColor="text1"/>
+          <w:sz w:val="20"/>
+          <w:szCs w:val="20"/>
+          <w:lang w:val="es-ES" w:eastAsia="es-ES"/>
+        </w:rPr>
+        <w:t xml:space="preserve">su </w:t>
+      </w:r>
+      <w:r>
+        <w:rPr>
+          <w:rFonts w:ascii="Arial" w:eastAsia="Times New Roman" w:hAnsi="Arial" w:cs="Arial"/>
+          <w:color w:val="000000" w:themeColor="text1"/>
+          <w:sz w:val="20"/>
+          <w:szCs w:val="20"/>
+          <w:lang w:val="es-ES" w:eastAsia="es-ES"/>
+        </w:rPr>
+        <w:t>Registro Federal de Contribuyentes</w:t>
+      </w:r>
+      <w:r>
+        <w:rPr>
+          <w:rFonts w:ascii="Arial" w:eastAsia="Times New Roman" w:hAnsi="Arial" w:cs="Arial"/>
+          <w:color w:val="000000" w:themeColor="text1"/>
+          <w:sz w:val="20"/>
+          <w:szCs w:val="20"/>
+          <w:lang w:val="es-ES" w:eastAsia="es-ES"/>
+        </w:rPr>
+        <w:t xml:space="preserve"> es</w:t>
+      </w:r>
+      <w:r>
+        <w:rPr>
+          <w:rFonts w:ascii="Arial" w:eastAsia="Times New Roman" w:hAnsi="Arial" w:cs="Arial"/>
+          <w:color w:val="000000" w:themeColor="text1"/>
+          <w:sz w:val="20"/>
+          <w:szCs w:val="20"/>
+          <w:lang w:val="es-ES" w:eastAsia="es-ES"/>
+        </w:rPr>
+        <w:t xml:space="preserve"> &lt;rfc&gt;</w:t>
+      </w:r>
+      <w:r>
+        <w:rPr>
+          <w:rFonts w:ascii="Arial" w:eastAsia="Times New Roman" w:hAnsi="Arial" w:cs="Arial"/>
+          <w:color w:val="000000" w:themeColor="text1"/>
+          <w:sz w:val="20"/>
+          <w:szCs w:val="20"/>
+          <w:lang w:val="es-ES" w:eastAsia="es-ES"/>
+        </w:rPr>
+        <w:t>.</w:t>
+      </w:r>
+    </w:p>
+    <w:p>
+      <w:pPr>
+        <w:spacing w:after="0" w:line="276" w:lineRule="auto"/>
+        <w:jc w:val="both"/>
+        <w:rPr>
+          <w:rFonts w:ascii="Arial" w:eastAsia="Times New Roman" w:hAnsi="Arial" w:cs="Arial"/>
+          <w:b/>
+          <w:bCs/>
+          <w:snapToGrid w:val="0"/>
+          <w:color w:val="000000" w:themeColor="text1"/>
+          <w:sz w:val="20"/>
+          <w:szCs w:val="20"/>
+          <w:lang w:val="es-ES" w:eastAsia="es-ES"/>
+        </w:rPr>
+      </w:pPr>
+    </w:p>
+    <w:p>
+      <w:pPr>
+        <w:spacing w:after="0" w:line="276" w:lineRule="auto"/>
+        <w:jc w:val="both"/>
+        <w:rPr>
+          <w:rFonts w:ascii="Arial" w:eastAsia="Times New Roman" w:hAnsi="Arial" w:cs="Arial"/>
+          <w:b/>
+          <w:bCs/>
+          <w:snapToGrid w:val="0"/>
+          <w:color w:val="000000" w:themeColor="text1"/>
+          <w:sz w:val="20"/>
+          <w:szCs w:val="20"/>
+          <w:lang w:val="es-ES" w:eastAsia="es-ES"/>
+        </w:rPr>
+      </w:pPr>
+    </w:p>
+    <w:p>
+      <w:pPr>
+        <w:spacing w:after="0" w:line="276" w:lineRule="auto"/>
+        <w:jc w:val="both"/>
+        <w:rPr>
+          <w:rFonts w:ascii="Arial" w:eastAsia="Times New Roman" w:hAnsi="Arial" w:cs="Arial"/>
+          <w:b/>
+          <w:bCs/>
+          <w:snapToGrid w:val="0"/>
+          <w:color w:val="000000" w:themeColor="text1"/>
+          <w:sz w:val="20"/>
+          <w:szCs w:val="20"/>
+          <w:lang w:val="es-ES" w:eastAsia="es-ES"/>
+        </w:rPr>
+      </w:pPr>
+      <w:r>
+        <w:rPr>
+          <w:rFonts w:ascii="Arial" w:eastAsia="Times New Roman" w:hAnsi="Arial" w:cs="Arial"/>
+          <w:b/>
+          <w:bCs/>
+          <w:snapToGrid w:val="0"/>
+          <w:color w:val="000000" w:themeColor="text1"/>
+          <w:sz w:val="20"/>
+          <w:szCs w:val="20"/>
+          <w:lang w:val="es-ES" w:eastAsia="es-ES"/>
+        </w:rPr>
+        <w:t xml:space="preserve">III. DECLARAN "LAS PARTES": </w:t>
+      </w:r>
+    </w:p>
+    <w:p>
+      <w:pPr>
+        <w:spacing w:after="0" w:line="276" w:lineRule="auto"/>
+        <w:jc w:val="both"/>
+        <w:rPr>
+          <w:rFonts w:ascii="Arial" w:eastAsia="Times New Roman" w:hAnsi="Arial" w:cs="Arial"/>
+          <w:snapToGrid w:val="0"/>
+          <w:color w:val="000000" w:themeColor="text1"/>
+          <w:sz w:val="20"/>
+          <w:szCs w:val="20"/>
+          <w:lang w:val="es-ES" w:eastAsia="es-ES"/>
+        </w:rPr>
+      </w:pPr>
+      <w:r>
+        <w:rPr>
+          <w:rFonts w:ascii="Arial" w:eastAsia="Times New Roman" w:hAnsi="Arial" w:cs="Arial"/>
+          <w:b/>
+          <w:bCs/>
+          <w:snapToGrid w:val="0"/>
+          <w:color w:val="000000" w:themeColor="text1"/>
+          <w:sz w:val="20"/>
+          <w:szCs w:val="20"/>
+          <w:lang w:val="es-ES" w:eastAsia="es-ES"/>
+        </w:rPr>
+        <w:t>PRIMERA. -</w:t>
+      </w:r>
+      <w:r>
+        <w:rPr>
+          <w:rFonts w:ascii="Arial" w:eastAsia="Times New Roman" w:hAnsi="Arial" w:cs="Arial"/>
+          <w:snapToGrid w:val="0"/>
+          <w:color w:val="000000" w:themeColor="text1"/>
+          <w:sz w:val="20"/>
+          <w:szCs w:val="20"/>
+          <w:lang w:val="es-ES" w:eastAsia="es-ES"/>
+        </w:rPr>
+        <w:t xml:space="preserve"> Que es su voluntad celebrar el presente contrato y sujetarse a sus términos y condiciones, para lo cual, se reconocen las facultades y capacidades, mismas que no les han sido revocadas o limitadas en forma alguna</w:t>
+      </w:r>
+    </w:p>
+    <w:p>
+      <w:pPr>
+        <w:spacing w:after="0" w:line="276" w:lineRule="auto"/>
+        <w:jc w:val="both"/>
+        <w:rPr>
+          <w:rFonts w:ascii="Arial" w:eastAsia="Times New Roman" w:hAnsi="Arial" w:cs="Arial"/>
+          <w:snapToGrid w:val="0"/>
+          <w:color w:val="000000" w:themeColor="text1"/>
+          <w:sz w:val="20"/>
+          <w:szCs w:val="20"/>
+          <w:lang w:val="es-ES" w:eastAsia="es-ES"/>
+        </w:rPr>
+      </w:pPr>
+    </w:p>
+    <w:p>
+      <w:pPr>
+        <w:spacing w:after="0" w:line="276" w:lineRule="auto"/>
+        <w:jc w:val="both"/>
+        <w:rPr>
+          <w:rFonts w:ascii="Arial" w:eastAsia="Times New Roman" w:hAnsi="Arial" w:cs="Arial"/>
+          <w:snapToGrid w:val="0"/>
+          <w:color w:val="000000" w:themeColor="text1"/>
+          <w:sz w:val="20"/>
+          <w:szCs w:val="20"/>
+          <w:lang w:val="es-ES" w:eastAsia="es-ES"/>
+        </w:rPr>
+      </w:pPr>
+      <w:r>
+        <w:rPr>
+          <w:rFonts w:ascii="Arial" w:eastAsia="Times New Roman" w:hAnsi="Arial" w:cs="Arial"/>
+          <w:b/>
+          <w:bCs/>
+          <w:snapToGrid w:val="0"/>
+          <w:color w:val="000000" w:themeColor="text1"/>
+          <w:sz w:val="20"/>
+          <w:szCs w:val="20"/>
+          <w:lang w:val="es-ES" w:eastAsia="es-ES"/>
+        </w:rPr>
+        <w:t>SEGUNDA-</w:t>
+      </w:r>
+      <w:r>
+        <w:rPr>
+          <w:rFonts w:ascii="Arial" w:eastAsia="Times New Roman" w:hAnsi="Arial" w:cs="Arial"/>
+          <w:snapToGrid w:val="0"/>
+          <w:color w:val="000000" w:themeColor="text1"/>
+          <w:sz w:val="20"/>
+          <w:szCs w:val="20"/>
+          <w:lang w:val="es-ES" w:eastAsia="es-ES"/>
+        </w:rPr>
+        <w:t xml:space="preserve"> Que para efectos del presente contrato las partes solamente reconocen el contenido de sus declaraciones, cláusulas y anexos que se mencionan en el presente instrumento jurídico.</w:t>
+      </w:r>
+    </w:p>
+    <w:p>
+      <w:pPr>
+        <w:spacing w:after="0" w:line="276" w:lineRule="auto"/>
+        <w:jc w:val="both"/>
+        <w:rPr>
+          <w:rFonts w:ascii="Arial" w:eastAsia="Times New Roman" w:hAnsi="Arial" w:cs="Arial"/>
+          <w:b/>
+          <w:bCs/>
+          <w:snapToGrid w:val="0"/>
+          <w:color w:val="000000" w:themeColor="text1"/>
+          <w:sz w:val="20"/>
+          <w:szCs w:val="20"/>
+          <w:lang w:val="es-ES" w:eastAsia="es-ES"/>
+        </w:rPr>
+      </w:pPr>
+    </w:p>
+    <w:p>
+      <w:pPr>
+        <w:spacing w:after="0" w:line="276" w:lineRule="auto"/>
+        <w:jc w:val="both"/>
+        <w:rPr>
+          <w:rFonts w:ascii="Arial" w:eastAsia="Times New Roman" w:hAnsi="Arial" w:cs="Arial"/>
+          <w:color w:val="000000" w:themeColor="text1"/>
+          <w:sz w:val="20"/>
+          <w:szCs w:val="20"/>
+          <w:lang w:val="es-ES" w:eastAsia="es-ES"/>
+        </w:rPr>
+      </w:pPr>
+      <w:r>
+        <w:rPr>
+          <w:rFonts w:ascii="Arial" w:eastAsia="Times New Roman" w:hAnsi="Arial" w:cs="Arial"/>
+          <w:b/>
+          <w:bCs/>
+          <w:snapToGrid w:val="0"/>
+          <w:color w:val="000000" w:themeColor="text1"/>
+          <w:sz w:val="20"/>
+          <w:szCs w:val="20"/>
+          <w:lang w:val="es-ES" w:eastAsia="es-ES"/>
+        </w:rPr>
+        <w:t xml:space="preserve">TERCERA. - </w:t>
+      </w:r>
+      <w:r>
+        <w:rPr>
+          <w:rFonts w:ascii="Arial" w:eastAsia="Times New Roman" w:hAnsi="Arial" w:cs="Arial"/>
+          <w:snapToGrid w:val="0"/>
+          <w:color w:val="000000" w:themeColor="text1"/>
+          <w:sz w:val="20"/>
+          <w:szCs w:val="20"/>
+          <w:lang w:val="es-ES" w:eastAsia="es-ES"/>
+        </w:rPr>
+        <w:t xml:space="preserve">Que </w:t>
+      </w:r>
+      <w:r>
+        <w:rPr>
+          <w:rFonts w:ascii="Arial" w:eastAsia="Times New Roman" w:hAnsi="Arial" w:cs="Arial"/>
+          <w:color w:val="000000" w:themeColor="text1"/>
+          <w:sz w:val="20"/>
+          <w:szCs w:val="20"/>
+          <w:lang w:val="es-ES" w:eastAsia="es-ES"/>
+        </w:rPr>
+        <w:t>ambas partes se reconocen recíprocamente con la personalidad que acreditan al suscribir el presente contrato</w:t>
+      </w:r>
+      <w:r>
+        <w:rPr>
+          <w:rFonts w:ascii="Arial" w:eastAsia="Calibri" w:hAnsi="Arial" w:cs="Arial"/>
+          <w:color w:val="000000" w:themeColor="text1"/>
+          <w:sz w:val="20"/>
+          <w:szCs w:val="20"/>
+        </w:rPr>
+        <w:t xml:space="preserve"> y </w:t>
+      </w:r>
+      <w:r>
+        <w:rPr>
+          <w:rFonts w:ascii="Arial" w:eastAsia="Times New Roman" w:hAnsi="Arial" w:cs="Arial"/>
+          <w:color w:val="000000" w:themeColor="text1"/>
+          <w:sz w:val="20"/>
+          <w:szCs w:val="20"/>
+          <w:lang w:val="es-ES" w:eastAsia="es-ES"/>
+        </w:rPr>
+        <w:t xml:space="preserve">expresan su conformidad para celebrar el mismo, de acuerdo a las siguientes: </w:t>
+      </w:r>
+    </w:p>
+    <w:p>
+      <w:pPr>
+        <w:spacing w:after="0" w:line="276" w:lineRule="auto"/>
+        <w:jc w:val="center"/>
+        <w:rPr>
+          <w:rFonts w:ascii="Arial" w:eastAsia="Times New Roman" w:hAnsi="Arial" w:cs="Arial"/>
+          <w:color w:val="000000" w:themeColor="text1"/>
+          <w:sz w:val="20"/>
+          <w:szCs w:val="20"/>
+          <w:lang w:val="es-ES" w:eastAsia="es-ES"/>
+        </w:rPr>
+      </w:pPr>
+    </w:p>
+    <w:p>
+      <w:pPr>
+        <w:spacing w:after="0" w:line="276" w:lineRule="auto"/>
+        <w:jc w:val="center"/>
+        <w:rPr>
+          <w:rFonts w:ascii="Arial" w:eastAsia="Times New Roman" w:hAnsi="Arial" w:cs="Arial"/>
+          <w:b/>
+          <w:bCs/>
+          <w:color w:val="000000" w:themeColor="text1"/>
+          <w:sz w:val="20"/>
+          <w:szCs w:val="20"/>
+          <w:lang w:val="es-ES" w:eastAsia="es-ES"/>
+        </w:rPr>
+      </w:pPr>
+      <w:r>
+        <w:rPr>
+          <w:rFonts w:ascii="Arial" w:eastAsia="Times New Roman" w:hAnsi="Arial" w:cs="Arial"/>
+          <w:b/>
+          <w:bCs/>
+          <w:color w:val="000000" w:themeColor="text1"/>
+          <w:sz w:val="20"/>
+          <w:szCs w:val="20"/>
+          <w:lang w:val="es-ES" w:eastAsia="es-ES"/>
+        </w:rPr>
+        <w:t xml:space="preserve">C L </w:t>
+      </w:r>
+      <w:r>
+        <w:rPr>
+          <w:rFonts w:ascii="Arial" w:eastAsia="Times New Roman" w:hAnsi="Arial" w:cs="Arial"/>
+          <w:b/>
+          <w:bCs/>
+          <w:color w:val="000000" w:themeColor="text1"/>
+          <w:sz w:val="20"/>
+          <w:szCs w:val="20"/>
+          <w:lang w:val="es-ES" w:eastAsia="es-ES"/>
+        </w:rPr>
+        <w:t>Á</w:t>
+      </w:r>
+      <w:r>
+        <w:rPr>
+          <w:rFonts w:ascii="Arial" w:eastAsia="Times New Roman" w:hAnsi="Arial" w:cs="Arial"/>
+          <w:b/>
+          <w:bCs/>
+          <w:color w:val="000000" w:themeColor="text1"/>
+          <w:sz w:val="20"/>
+          <w:szCs w:val="20"/>
+          <w:lang w:val="es-ES" w:eastAsia="es-ES"/>
+        </w:rPr>
+        <w:t xml:space="preserve"> </w:t>
+      </w:r>
+      <w:r>
+        <w:rPr>
+          <w:rFonts w:ascii="Arial" w:eastAsia="Times New Roman" w:hAnsi="Arial" w:cs="Arial"/>
+          <w:b/>
+          <w:bCs/>
+          <w:color w:val="000000" w:themeColor="text1"/>
+          <w:sz w:val="20"/>
+          <w:szCs w:val="20"/>
+          <w:lang w:val="es-ES" w:eastAsia="es-ES"/>
+        </w:rPr>
+        <w:t>U</w:t>
+      </w:r>
+      <w:r>
+        <w:rPr>
+          <w:rFonts w:ascii="Arial" w:eastAsia="Times New Roman" w:hAnsi="Arial" w:cs="Arial"/>
+          <w:b/>
+          <w:bCs/>
+          <w:color w:val="000000" w:themeColor="text1"/>
+          <w:sz w:val="20"/>
+          <w:szCs w:val="20"/>
+          <w:lang w:val="es-ES" w:eastAsia="es-ES"/>
+        </w:rPr>
+        <w:t xml:space="preserve"> S U L A S:</w:t>
+      </w:r>
+    </w:p>
+    <w:p>
+      <w:pPr>
+        <w:spacing w:after="0" w:line="276" w:lineRule="auto"/>
+        <w:rPr>
+          <w:rFonts w:ascii="Arial" w:eastAsia="Times New Roman" w:hAnsi="Arial" w:cs="Arial"/>
+          <w:color w:val="000000" w:themeColor="text1"/>
+          <w:sz w:val="20"/>
+          <w:szCs w:val="20"/>
+          <w:lang w:val="es-ES" w:eastAsia="es-ES"/>
+        </w:rPr>
+      </w:pPr>
+    </w:p>
+    <w:p>
+      <w:pPr>
+        <w:widowControl w:val="0"/>
+        <w:spacing w:after="0" w:line="276" w:lineRule="auto"/>
+        <w:jc w:val="both"/>
+        <w:rPr>
+          <w:rFonts w:ascii="Arial" w:eastAsia="Times New Roman" w:hAnsi="Arial" w:cs="Arial"/>
+          <w:b/>
+          <w:bCs/>
+          <w:color w:val="000000" w:themeColor="text1"/>
+          <w:sz w:val="20"/>
+          <w:szCs w:val="20"/>
+          <w:lang w:val="es-ES" w:eastAsia="es-ES"/>
+        </w:rPr>
+      </w:pPr>
+      <w:bookmarkStart w:id="4" w:name="_Hlk4612699"/>
+    </w:p>
+    <w:p>
+      <w:pPr>
+        <w:widowControl w:val="0"/>
+        <w:spacing w:after="0" w:line="276" w:lineRule="auto"/>
+        <w:jc w:val="both"/>
+        <w:rPr>
+          <w:rFonts w:ascii="Arial" w:eastAsia="Times New Roman" w:hAnsi="Arial" w:cs="Arial"/>
+          <w:sz w:val="20"/>
+          <w:szCs w:val="20"/>
+          <w:lang w:val="es-ES" w:eastAsia="es-ES"/>
+        </w:rPr>
+      </w:pPr>
+      <w:r>
+        <w:rPr>
+          <w:rFonts w:ascii="Arial" w:eastAsia="Times New Roman" w:hAnsi="Arial" w:cs="Arial"/>
+          <w:b/>
+          <w:bCs/>
+          <w:sz w:val="20"/>
+          <w:szCs w:val="20"/>
+          <w:lang w:val="es-ES" w:eastAsia="es-ES"/>
+        </w:rPr>
+        <w:t>PRIMERA. -</w:t>
+      </w:r>
+      <w:r>
+        <w:rPr>
+          <w:rFonts w:ascii="Arial" w:eastAsia="Times New Roman" w:hAnsi="Arial" w:cs="Arial"/>
+          <w:sz w:val="20"/>
+          <w:szCs w:val="20"/>
+          <w:lang w:val="es-ES" w:eastAsia="es-ES"/>
+        </w:rPr>
+        <w:t xml:space="preserve"> El objeto de este Contrato es señalar los términos y condiciones para asignar el local, stand, áreas excedentes (hasta 6 metros cuadrados) ubicado en la</w:t>
+      </w:r>
+      <w:r>
+        <w:rPr>
+          <w:rFonts w:ascii="Arial" w:eastAsia="Times New Roman" w:hAnsi="Arial" w:cs="Arial"/>
+          <w:sz w:val="20"/>
+          <w:szCs w:val="20"/>
+          <w:lang w:val="es-ES" w:eastAsia="es-ES"/>
+        </w:rPr>
+        <w:t>s</w:t>
+      </w:r>
+      <w:r>
+        <w:rPr>
+          <w:rFonts w:ascii="Arial" w:eastAsia="Times New Roman" w:hAnsi="Arial" w:cs="Arial"/>
+          <w:sz w:val="20"/>
+          <w:szCs w:val="20"/>
+          <w:lang w:val="es-ES" w:eastAsia="es-ES"/>
+        </w:rPr>
+        <w:t xml:space="preserve"> Zona</w:t>
+      </w:r>
+      <w:r>
+        <w:rPr>
+          <w:rFonts w:ascii="Arial" w:eastAsia="Times New Roman" w:hAnsi="Arial" w:cs="Arial"/>
+          <w:sz w:val="20"/>
+          <w:szCs w:val="20"/>
+          <w:lang w:val="es-ES" w:eastAsia="es-ES"/>
+        </w:rPr>
+        <w:t>s</w:t>
+      </w:r>
+      <w:r>
+        <w:rPr>
+          <w:rFonts w:ascii="Arial" w:eastAsia="Times New Roman" w:hAnsi="Arial" w:cs="Arial"/>
+          <w:sz w:val="20"/>
+          <w:szCs w:val="20"/>
+          <w:lang w:val="es-ES" w:eastAsia="es-ES"/>
+        </w:rPr>
+        <w:t>:</w:t>
+      </w:r>
+    </w:p>
+    <w:p>
+      <w:pPr>
+        <w:widowControl w:val="0"/>
+        <w:spacing w:after="0" w:line="276" w:lineRule="auto"/>
+        <w:jc w:val="both"/>
+        <w:rPr>
+          <w:rFonts w:ascii="Arial" w:eastAsia="Times New Roman" w:hAnsi="Arial" w:cs="Arial"/>
+          <w:sz w:val="20"/>
+          <w:szCs w:val="20"/>
+          <w:lang w:val="es-ES" w:eastAsia="es-ES"/>
+        </w:rPr>
+      </w:pPr>
+      <w:r>
+        <w:rPr>
+          <w:rFonts w:ascii="Arial" w:eastAsia="Times New Roman" w:hAnsi="Arial" w:cs="Arial"/>
+          <w:sz w:val="20"/>
+          <w:szCs w:val="20"/>
+          <w:lang w:val="es-ES" w:eastAsia="es-ES"/>
+        </w:rPr>
+        <w:t>&lt;table</w:t>
+      </w:r>
+      <w:r>
+        <w:rPr>
+          <w:rFonts w:ascii="Arial" w:eastAsia="Times New Roman" w:hAnsi="Arial" w:cs="Arial"/>
+          <w:sz w:val="20"/>
+          <w:szCs w:val="20"/>
+          <w:lang w:val="es-ES" w:eastAsia="es-ES"/>
+        </w:rPr>
+        <w:t>_places</w:t>
+      </w:r>
+      <w:r>
+        <w:rPr>
+          <w:rFonts w:ascii="Arial" w:eastAsia="Times New Roman" w:hAnsi="Arial" w:cs="Arial"/>
           <w:sz w:val="20"/>
           <w:szCs w:val="20"/>
           <w:lang w:val="es-ES" w:eastAsia="es-ES"/>
         </w:rPr>
         <w:t>&gt;</w:t>
       </w:r>
-      <w:r>
-        <w:rPr>
-          <w:rFonts w:ascii="Arial" w:eastAsia="Times New Roman" w:hAnsi="Arial" w:cs="Arial"/>
-          <w:color w:val="000000" w:themeColor="text1"/>
-          <w:sz w:val="20"/>
-          <w:szCs w:val="20"/>
-          <w:lang w:val="es-ES" w:eastAsia="es-ES"/>
-        </w:rPr>
-        <w:t xml:space="preserve"> de la localidad de</w:t>
-      </w:r>
-      <w:r>
-        <w:rPr>
-          <w:rFonts w:ascii="Arial" w:eastAsia="Times New Roman" w:hAnsi="Arial" w:cs="Arial"/>
-          <w:color w:val="000000" w:themeColor="text1"/>
-          <w:sz w:val="20"/>
-          <w:szCs w:val="20"/>
-          <w:lang w:val="es-ES" w:eastAsia="es-ES"/>
-        </w:rPr>
-        <w:t xml:space="preserve"> &lt;</w:t>
-      </w:r>
-      <w:proofErr w:type="spellStart"/>
-      <w:r>
-        <w:rPr>
-          <w:rFonts w:ascii="Arial" w:eastAsia="Times New Roman" w:hAnsi="Arial" w:cs="Arial"/>
-          <w:color w:val="000000" w:themeColor="text1"/>
-          <w:sz w:val="20"/>
-          <w:szCs w:val="20"/>
-          <w:lang w:val="es-ES" w:eastAsia="es-ES"/>
-        </w:rPr>
-        <w:t>colony</w:t>
-      </w:r>
-      <w:proofErr w:type="spellEnd"/>
-      <w:r>
-        <w:rPr>
-          <w:rFonts w:ascii="Arial" w:eastAsia="Times New Roman" w:hAnsi="Arial" w:cs="Arial"/>
-          <w:color w:val="000000" w:themeColor="text1"/>
-          <w:sz w:val="20"/>
-          <w:szCs w:val="20"/>
-          <w:lang w:val="es-ES" w:eastAsia="es-ES"/>
-        </w:rPr>
-        <w:t>&gt;</w:t>
-      </w:r>
-      <w:r>
-        <w:rPr>
-          <w:rFonts w:ascii="Arial" w:eastAsia="Times New Roman" w:hAnsi="Arial" w:cs="Arial"/>
-          <w:color w:val="000000" w:themeColor="text1"/>
-          <w:sz w:val="20"/>
-          <w:szCs w:val="20"/>
-          <w:lang w:val="es-ES" w:eastAsia="es-ES"/>
-        </w:rPr>
-        <w:t>, municipio</w:t>
-      </w:r>
-      <w:r>
-        <w:rPr>
-          <w:rFonts w:ascii="Arial" w:eastAsia="Times New Roman" w:hAnsi="Arial" w:cs="Arial"/>
-          <w:color w:val="000000" w:themeColor="text1"/>
-          <w:sz w:val="20"/>
-          <w:szCs w:val="20"/>
-          <w:lang w:val="es-ES" w:eastAsia="es-ES"/>
-        </w:rPr>
-        <w:t xml:space="preserve"> &lt;</w:t>
-      </w:r>
-      <w:proofErr w:type="spellStart"/>
-      <w:r>
-        <w:rPr>
-          <w:rFonts w:ascii="Arial" w:eastAsia="Times New Roman" w:hAnsi="Arial" w:cs="Arial"/>
-          <w:color w:val="000000" w:themeColor="text1"/>
-          <w:sz w:val="20"/>
-          <w:szCs w:val="20"/>
-          <w:lang w:val="es-ES" w:eastAsia="es-ES"/>
-        </w:rPr>
-        <w:t>town</w:t>
-      </w:r>
-      <w:proofErr w:type="spellEnd"/>
-      <w:r>
-        <w:rPr>
-          <w:rFonts w:ascii="Arial" w:eastAsia="Times New Roman" w:hAnsi="Arial" w:cs="Arial"/>
-          <w:color w:val="000000" w:themeColor="text1"/>
-          <w:sz w:val="20"/>
-          <w:szCs w:val="20"/>
-          <w:lang w:val="es-ES" w:eastAsia="es-ES"/>
-        </w:rPr>
-        <w:t>&gt;</w:t>
-      </w:r>
-      <w:r>
-        <w:rPr>
-          <w:rFonts w:ascii="Arial" w:eastAsia="Times New Roman" w:hAnsi="Arial" w:cs="Arial"/>
-          <w:color w:val="000000" w:themeColor="text1"/>
-          <w:sz w:val="20"/>
-          <w:szCs w:val="20"/>
-          <w:lang w:val="es-ES" w:eastAsia="es-ES"/>
-        </w:rPr>
-        <w:t>, estado</w:t>
-      </w:r>
-      <w:r>
-        <w:rPr>
-          <w:rFonts w:ascii="Arial" w:eastAsia="Times New Roman" w:hAnsi="Arial" w:cs="Arial"/>
-          <w:color w:val="000000" w:themeColor="text1"/>
-          <w:sz w:val="20"/>
-          <w:szCs w:val="20"/>
-          <w:lang w:val="es-ES" w:eastAsia="es-ES"/>
-        </w:rPr>
-        <w:t xml:space="preserve"> &lt;estate&gt;</w:t>
-      </w:r>
-      <w:r>
-        <w:rPr>
-          <w:rFonts w:ascii="Arial" w:eastAsia="Times New Roman" w:hAnsi="Arial" w:cs="Arial"/>
-          <w:color w:val="000000" w:themeColor="text1"/>
-          <w:sz w:val="20"/>
-          <w:szCs w:val="20"/>
-          <w:lang w:val="es-ES" w:eastAsia="es-ES"/>
-        </w:rPr>
-        <w:t xml:space="preserve">; y manifiesta que </w:t>
-      </w:r>
-      <w:r>
-        <w:rPr>
-          <w:rFonts w:ascii="Arial" w:eastAsia="Times New Roman" w:hAnsi="Arial" w:cs="Arial"/>
-          <w:color w:val="000000" w:themeColor="text1"/>
-          <w:sz w:val="20"/>
-          <w:szCs w:val="20"/>
-          <w:lang w:val="es-ES" w:eastAsia="es-ES"/>
-        </w:rPr>
-        <w:t xml:space="preserve">su </w:t>
-      </w:r>
-      <w:r>
-        <w:rPr>
-          <w:rFonts w:ascii="Arial" w:eastAsia="Times New Roman" w:hAnsi="Arial" w:cs="Arial"/>
-          <w:color w:val="000000" w:themeColor="text1"/>
-          <w:sz w:val="20"/>
-          <w:szCs w:val="20"/>
-          <w:lang w:val="es-ES" w:eastAsia="es-ES"/>
-        </w:rPr>
-        <w:t>Registro Federal de Contribuyentes</w:t>
-      </w:r>
-      <w:r>
-        <w:rPr>
-          <w:rFonts w:ascii="Arial" w:eastAsia="Times New Roman" w:hAnsi="Arial" w:cs="Arial"/>
-          <w:color w:val="000000" w:themeColor="text1"/>
-          <w:sz w:val="20"/>
-          <w:szCs w:val="20"/>
-          <w:lang w:val="es-ES" w:eastAsia="es-ES"/>
-        </w:rPr>
-        <w:t xml:space="preserve"> es</w:t>
-      </w:r>
-      <w:r>
-        <w:rPr>
-          <w:rFonts w:ascii="Arial" w:eastAsia="Times New Roman" w:hAnsi="Arial" w:cs="Arial"/>
-          <w:color w:val="000000" w:themeColor="text1"/>
-          <w:sz w:val="20"/>
-          <w:szCs w:val="20"/>
-          <w:lang w:val="es-ES" w:eastAsia="es-ES"/>
-        </w:rPr>
-        <w:t xml:space="preserve"> &lt;</w:t>
-      </w:r>
-      <w:proofErr w:type="spellStart"/>
-      <w:r>
-        <w:rPr>
-          <w:rFonts w:ascii="Arial" w:eastAsia="Times New Roman" w:hAnsi="Arial" w:cs="Arial"/>
-          <w:color w:val="000000" w:themeColor="text1"/>
-          <w:sz w:val="20"/>
-          <w:szCs w:val="20"/>
-          <w:lang w:val="es-ES" w:eastAsia="es-ES"/>
-        </w:rPr>
-        <w:t>rfc</w:t>
-      </w:r>
-      <w:proofErr w:type="spellEnd"/>
-      <w:r>
-        <w:rPr>
-          <w:rFonts w:ascii="Arial" w:eastAsia="Times New Roman" w:hAnsi="Arial" w:cs="Arial"/>
-          <w:color w:val="000000" w:themeColor="text1"/>
-          <w:sz w:val="20"/>
-          <w:szCs w:val="20"/>
-          <w:lang w:val="es-ES" w:eastAsia="es-ES"/>
-        </w:rPr>
-        <w:t>&gt;</w:t>
-      </w:r>
-      <w:r>
-        <w:rPr>
-          <w:rFonts w:ascii="Arial" w:eastAsia="Times New Roman" w:hAnsi="Arial" w:cs="Arial"/>
-          <w:color w:val="000000" w:themeColor="text1"/>
-          <w:sz w:val="20"/>
-          <w:szCs w:val="20"/>
-          <w:lang w:val="es-ES" w:eastAsia="es-ES"/>
-        </w:rPr>
-        <w:t>.</w:t>
-      </w:r>
-    </w:p>
-    <w:p>
-      <w:pPr>
-        <w:spacing w:after="0" w:line="276" w:lineRule="auto"/>
-        <w:jc w:val="both"/>
-        <w:rPr>
-          <w:rFonts w:ascii="Arial" w:eastAsia="Times New Roman" w:hAnsi="Arial" w:cs="Arial"/>
-          <w:b/>
-          <w:bCs/>
-          <w:snapToGrid w:val="0"/>
-          <w:color w:val="000000" w:themeColor="text1"/>
-          <w:sz w:val="20"/>
-          <w:szCs w:val="20"/>
-          <w:lang w:val="es-ES" w:eastAsia="es-ES"/>
-        </w:rPr>
-      </w:pPr>
-    </w:p>
-    <w:p>
-      <w:pPr>
-        <w:spacing w:after="0" w:line="276" w:lineRule="auto"/>
-        <w:jc w:val="both"/>
-        <w:rPr>
-          <w:rFonts w:ascii="Arial" w:eastAsia="Times New Roman" w:hAnsi="Arial" w:cs="Arial"/>
-          <w:b/>
-          <w:bCs/>
-          <w:snapToGrid w:val="0"/>
-          <w:color w:val="000000" w:themeColor="text1"/>
-          <w:sz w:val="20"/>
-          <w:szCs w:val="20"/>
-          <w:lang w:val="es-ES" w:eastAsia="es-ES"/>
-        </w:rPr>
-      </w:pPr>
-    </w:p>
-    <w:p>
-      <w:pPr>
-        <w:spacing w:after="0" w:line="276" w:lineRule="auto"/>
-        <w:jc w:val="both"/>
-        <w:rPr>
-          <w:rFonts w:ascii="Arial" w:eastAsia="Times New Roman" w:hAnsi="Arial" w:cs="Arial"/>
-          <w:b/>
-          <w:bCs/>
-          <w:snapToGrid w:val="0"/>
-          <w:color w:val="000000" w:themeColor="text1"/>
-          <w:sz w:val="20"/>
-          <w:szCs w:val="20"/>
-          <w:lang w:val="es-ES" w:eastAsia="es-ES"/>
-        </w:rPr>
-      </w:pPr>
-      <w:r>
-        <w:rPr>
-          <w:rFonts w:ascii="Arial" w:eastAsia="Times New Roman" w:hAnsi="Arial" w:cs="Arial"/>
-          <w:b/>
-          <w:bCs/>
-          <w:snapToGrid w:val="0"/>
-          <w:color w:val="000000" w:themeColor="text1"/>
-          <w:sz w:val="20"/>
-          <w:szCs w:val="20"/>
-          <w:lang w:val="es-ES" w:eastAsia="es-ES"/>
-        </w:rPr>
-        <w:t xml:space="preserve">III. DECLARAN "LAS PARTES": </w:t>
-      </w:r>
-    </w:p>
-    <w:p>
-      <w:pPr>
-        <w:spacing w:after="0" w:line="276" w:lineRule="auto"/>
-        <w:jc w:val="both"/>
-        <w:rPr>
-          <w:rFonts w:ascii="Arial" w:eastAsia="Times New Roman" w:hAnsi="Arial" w:cs="Arial"/>
-          <w:snapToGrid w:val="0"/>
-          <w:color w:val="000000" w:themeColor="text1"/>
-          <w:sz w:val="20"/>
-          <w:szCs w:val="20"/>
-          <w:lang w:val="es-ES" w:eastAsia="es-ES"/>
-        </w:rPr>
-      </w:pPr>
-      <w:r>
-        <w:rPr>
-          <w:rFonts w:ascii="Arial" w:eastAsia="Times New Roman" w:hAnsi="Arial" w:cs="Arial"/>
-          <w:b/>
-          <w:bCs/>
-          <w:snapToGrid w:val="0"/>
-          <w:color w:val="000000" w:themeColor="text1"/>
-          <w:sz w:val="20"/>
-          <w:szCs w:val="20"/>
-          <w:lang w:val="es-ES" w:eastAsia="es-ES"/>
-        </w:rPr>
-        <w:t>PRIMERA. -</w:t>
-      </w:r>
-      <w:r>
-        <w:rPr>
-          <w:rFonts w:ascii="Arial" w:eastAsia="Times New Roman" w:hAnsi="Arial" w:cs="Arial"/>
-          <w:snapToGrid w:val="0"/>
-          <w:color w:val="000000" w:themeColor="text1"/>
-          <w:sz w:val="20"/>
-          <w:szCs w:val="20"/>
-          <w:lang w:val="es-ES" w:eastAsia="es-ES"/>
-        </w:rPr>
-        <w:t xml:space="preserve"> Que es su voluntad celebrar el presente contrato y sujetarse a sus términos y condiciones, para lo cual, se reconocen las facultades y capacidades, mismas que no les han sido revocadas o limitadas en forma alguna</w:t>
-      </w:r>
-    </w:p>
-    <w:p>
-      <w:pPr>
-        <w:spacing w:after="0" w:line="276" w:lineRule="auto"/>
-        <w:jc w:val="both"/>
-        <w:rPr>
-          <w:rFonts w:ascii="Arial" w:eastAsia="Times New Roman" w:hAnsi="Arial" w:cs="Arial"/>
-          <w:snapToGrid w:val="0"/>
-          <w:color w:val="000000" w:themeColor="text1"/>
-          <w:sz w:val="20"/>
-          <w:szCs w:val="20"/>
-          <w:lang w:val="es-ES" w:eastAsia="es-ES"/>
-        </w:rPr>
-      </w:pPr>
-    </w:p>
-    <w:p>
-      <w:pPr>
-        <w:spacing w:after="0" w:line="276" w:lineRule="auto"/>
-        <w:jc w:val="both"/>
-        <w:rPr>
-          <w:rFonts w:ascii="Arial" w:eastAsia="Times New Roman" w:hAnsi="Arial" w:cs="Arial"/>
-          <w:snapToGrid w:val="0"/>
-          <w:color w:val="000000" w:themeColor="text1"/>
-          <w:sz w:val="20"/>
-          <w:szCs w:val="20"/>
-          <w:lang w:val="es-ES" w:eastAsia="es-ES"/>
-        </w:rPr>
-      </w:pPr>
-      <w:r>
-        <w:rPr>
-          <w:rFonts w:ascii="Arial" w:eastAsia="Times New Roman" w:hAnsi="Arial" w:cs="Arial"/>
-          <w:b/>
-          <w:bCs/>
-          <w:snapToGrid w:val="0"/>
-          <w:color w:val="000000" w:themeColor="text1"/>
-          <w:sz w:val="20"/>
-          <w:szCs w:val="20"/>
-          <w:lang w:val="es-ES" w:eastAsia="es-ES"/>
-        </w:rPr>
-        <w:t>SEGUNDA-</w:t>
-      </w:r>
-      <w:r>
-        <w:rPr>
-          <w:rFonts w:ascii="Arial" w:eastAsia="Times New Roman" w:hAnsi="Arial" w:cs="Arial"/>
-          <w:snapToGrid w:val="0"/>
-          <w:color w:val="000000" w:themeColor="text1"/>
-          <w:sz w:val="20"/>
-          <w:szCs w:val="20"/>
-          <w:lang w:val="es-ES" w:eastAsia="es-ES"/>
-        </w:rPr>
-        <w:t xml:space="preserve"> Que para efectos del presente contrato las partes solamente reconocen el contenido de sus declaraciones, cláusulas y anexos que se mencionan en el presente instrumento jurídico.</w:t>
-      </w:r>
-    </w:p>
-    <w:p>
-      <w:pPr>
-        <w:spacing w:after="0" w:line="276" w:lineRule="auto"/>
-        <w:jc w:val="both"/>
-        <w:rPr>
-          <w:rFonts w:ascii="Arial" w:eastAsia="Times New Roman" w:hAnsi="Arial" w:cs="Arial"/>
-          <w:b/>
-          <w:bCs/>
-          <w:snapToGrid w:val="0"/>
-          <w:color w:val="000000" w:themeColor="text1"/>
-          <w:sz w:val="20"/>
-          <w:szCs w:val="20"/>
-          <w:lang w:val="es-ES" w:eastAsia="es-ES"/>
-        </w:rPr>
-      </w:pPr>
-    </w:p>
-    <w:p>
-      <w:pPr>
-        <w:spacing w:after="0" w:line="276" w:lineRule="auto"/>
-        <w:jc w:val="both"/>
-        <w:rPr>
-          <w:rFonts w:ascii="Arial" w:eastAsia="Times New Roman" w:hAnsi="Arial" w:cs="Arial"/>
-          <w:color w:val="000000" w:themeColor="text1"/>
-          <w:sz w:val="20"/>
-          <w:szCs w:val="20"/>
-          <w:lang w:val="es-ES" w:eastAsia="es-ES"/>
-        </w:rPr>
-      </w:pPr>
-      <w:r>
-        <w:rPr>
-          <w:rFonts w:ascii="Arial" w:eastAsia="Times New Roman" w:hAnsi="Arial" w:cs="Arial"/>
-          <w:b/>
-          <w:bCs/>
-          <w:snapToGrid w:val="0"/>
-          <w:color w:val="000000" w:themeColor="text1"/>
-          <w:sz w:val="20"/>
-          <w:szCs w:val="20"/>
-          <w:lang w:val="es-ES" w:eastAsia="es-ES"/>
-        </w:rPr>
-        <w:t xml:space="preserve">TERCERA. - </w:t>
-      </w:r>
-      <w:r>
-        <w:rPr>
-          <w:rFonts w:ascii="Arial" w:eastAsia="Times New Roman" w:hAnsi="Arial" w:cs="Arial"/>
-          <w:snapToGrid w:val="0"/>
-          <w:color w:val="000000" w:themeColor="text1"/>
-          <w:sz w:val="20"/>
-          <w:szCs w:val="20"/>
-          <w:lang w:val="es-ES" w:eastAsia="es-ES"/>
-        </w:rPr>
-        <w:t xml:space="preserve">Que </w:t>
-      </w:r>
-      <w:r>
-        <w:rPr>
-          <w:rFonts w:ascii="Arial" w:eastAsia="Times New Roman" w:hAnsi="Arial" w:cs="Arial"/>
-          <w:color w:val="000000" w:themeColor="text1"/>
-          <w:sz w:val="20"/>
-          <w:szCs w:val="20"/>
-          <w:lang w:val="es-ES" w:eastAsia="es-ES"/>
-        </w:rPr>
-        <w:t>ambas partes se reconocen recíprocamente con la personalidad que acreditan al suscribir el presente contrato</w:t>
-      </w:r>
-      <w:r>
+    </w:p>
+    <w:p>
+      <w:pPr>
+        <w:widowControl w:val="0"/>
+        <w:spacing w:after="0" w:line="276" w:lineRule="auto"/>
+        <w:jc w:val="both"/>
+        <w:rPr>
+          <w:rFonts w:ascii="Arial" w:eastAsia="Times New Roman" w:hAnsi="Arial" w:cs="Arial"/>
+          <w:sz w:val="20"/>
+          <w:szCs w:val="20"/>
+          <w:lang w:val="es-ES" w:eastAsia="es-ES"/>
+        </w:rPr>
+      </w:pPr>
+    </w:p>
+    <w:p>
+      <w:pPr>
+        <w:widowControl w:val="0"/>
+        <w:spacing w:after="0" w:line="276" w:lineRule="auto"/>
+        <w:jc w:val="both"/>
+        <w:rPr>
+          <w:rFonts w:ascii="Arial" w:hAnsi="Arial" w:cs="Arial"/>
+          <w:sz w:val="20"/>
+          <w:szCs w:val="20"/>
+        </w:rPr>
+      </w:pPr>
+      <w:r>
+        <w:rPr>
+          <w:rFonts w:ascii="Arial" w:eastAsia="Times New Roman" w:hAnsi="Arial" w:cs="Arial"/>
+          <w:sz w:val="20"/>
+          <w:szCs w:val="20"/>
+          <w:lang w:val="es-ES" w:eastAsia="es-ES"/>
+        </w:rPr>
+        <w:t>para la “FERIA TABASCO 2024</w:t>
+      </w:r>
+      <w:r>
+        <w:rPr>
+          <w:rFonts w:ascii="Arial" w:eastAsia="Times New Roman" w:hAnsi="Arial" w:cs="Arial"/>
+          <w:bCs/>
+          <w:sz w:val="20"/>
+          <w:szCs w:val="20"/>
+          <w:lang w:eastAsia="es-ES"/>
+        </w:rPr>
+        <w:t xml:space="preserve">”, </w:t>
+      </w:r>
+      <w:r>
+        <w:rPr>
+          <w:rFonts w:ascii="Arial" w:eastAsia="Times New Roman" w:hAnsi="Arial" w:cs="Arial"/>
+          <w:sz w:val="20"/>
+          <w:szCs w:val="20"/>
+          <w:lang w:val="es-ES" w:eastAsia="es-ES"/>
+        </w:rPr>
+        <w:t xml:space="preserve">que se efectuará en el periodo comprendido del 27 de abril al 12 de mayo de 2024, en las instalaciones del Parque Tabasco Dora María </w:t>
+      </w:r>
+      <w:r>
+        <w:rPr>
+          <w:rFonts w:ascii="Arial" w:eastAsia="Times New Roman" w:hAnsi="Arial" w:cs="Arial"/>
+          <w:bCs/>
+          <w:sz w:val="20"/>
+          <w:szCs w:val="20"/>
+          <w:lang w:val="es-ES" w:eastAsia="es-ES"/>
+        </w:rPr>
+        <w:t xml:space="preserve">ubicado en Paseo Usumacinta s/n entre el periférico Carlos Pellicer Cámara y boulevard Bicentenario en la localidad de Villahermosa, municipio del Centro, estado de Tabasco. </w:t>
+      </w:r>
+      <w:r>
+        <w:rPr>
+          <w:rFonts w:ascii="Arial" w:hAnsi="Arial" w:cs="Arial"/>
+          <w:sz w:val="20"/>
+          <w:szCs w:val="20"/>
+        </w:rPr>
+        <w:t>El o los Anexo(s) del presente Contrato forman parte integrante del mismo y se tienen aquí por reproducidos como si a la letra se insertasen.</w:t>
+      </w:r>
+    </w:p>
+    <w:p>
+      <w:pPr>
+        <w:spacing w:after="0" w:line="276" w:lineRule="auto"/>
+        <w:jc w:val="both"/>
+        <w:rPr>
+          <w:rFonts w:ascii="Arial" w:eastAsia="Times New Roman" w:hAnsi="Arial" w:cs="Arial"/>
+          <w:sz w:val="20"/>
+          <w:szCs w:val="20"/>
+          <w:lang w:val="es-ES" w:eastAsia="es-ES"/>
+        </w:rPr>
+      </w:pPr>
+    </w:p>
+    <w:p>
+      <w:pPr>
+        <w:spacing w:after="0" w:line="276" w:lineRule="auto"/>
+        <w:jc w:val="both"/>
+        <w:rPr>
+          <w:rFonts w:ascii="Arial" w:eastAsia="Times New Roman" w:hAnsi="Arial" w:cs="Arial"/>
+          <w:bCs/>
+          <w:sz w:val="20"/>
+          <w:szCs w:val="20"/>
+          <w:lang w:val="es-ES" w:eastAsia="es-ES"/>
+        </w:rPr>
+      </w:pPr>
+      <w:r>
+        <w:rPr>
+          <w:rFonts w:ascii="Arial" w:eastAsia="Times New Roman" w:hAnsi="Arial" w:cs="Arial"/>
+          <w:b/>
+          <w:bCs/>
+          <w:sz w:val="20"/>
+          <w:szCs w:val="20"/>
+          <w:lang w:val="es-ES" w:eastAsia="es-ES"/>
+        </w:rPr>
+        <w:t>SEGUNDA.</w:t>
+      </w:r>
+      <w:r>
+        <w:rPr>
+          <w:rFonts w:ascii="Arial" w:eastAsia="Times New Roman" w:hAnsi="Arial" w:cs="Arial"/>
+          <w:sz w:val="20"/>
+          <w:szCs w:val="20"/>
+          <w:lang w:val="es-ES" w:eastAsia="es-ES"/>
+        </w:rPr>
+        <w:t xml:space="preserve">-El “EXPOSITOR”, se obliga a destinar el local, stand, o áreas excedentes </w:t>
+      </w:r>
+      <w:r>
+        <w:rPr>
+          <w:rFonts w:ascii="Arial" w:eastAsia="Times New Roman" w:hAnsi="Arial" w:cs="Arial"/>
+          <w:sz w:val="20"/>
+          <w:szCs w:val="20"/>
+          <w:lang w:val="es-ES" w:eastAsia="es-ES"/>
+        </w:rPr>
+        <w:t>señalados en la cláusula primera,</w:t>
+      </w:r>
+      <w:r>
+        <w:rPr>
+          <w:rFonts w:ascii="Arial" w:eastAsia="Times New Roman" w:hAnsi="Arial" w:cs="Arial"/>
+          <w:sz w:val="20"/>
+          <w:szCs w:val="20"/>
+          <w:lang w:val="es-ES" w:eastAsia="es-ES"/>
+        </w:rPr>
+        <w:t xml:space="preserve"> únicamente para la instalación, operación y venta </w:t>
+      </w:r>
+      <w:r>
+        <w:rPr>
+          <w:rFonts w:ascii="Arial" w:eastAsia="Times New Roman" w:hAnsi="Arial" w:cs="Arial"/>
+          <w:sz w:val="20"/>
+          <w:szCs w:val="20"/>
+          <w:lang w:val="es-ES" w:eastAsia="es-ES"/>
+        </w:rPr>
+        <w:t xml:space="preserve">señalados en la cláusula que antecede </w:t>
+      </w:r>
+      <w:r>
+        <w:rPr>
+          <w:rFonts w:ascii="Arial" w:eastAsia="Times New Roman" w:hAnsi="Arial" w:cs="Arial"/>
+          <w:bCs/>
+          <w:sz w:val="20"/>
+          <w:szCs w:val="20"/>
+          <w:lang w:eastAsia="es-ES"/>
+        </w:rPr>
+        <w:t xml:space="preserve">en la FERIA TABASCO, la cual se </w:t>
+      </w:r>
+      <w:r>
+        <w:rPr>
+          <w:rFonts w:ascii="Arial" w:eastAsia="Times New Roman" w:hAnsi="Arial" w:cs="Arial"/>
+          <w:bCs/>
+          <w:sz w:val="20"/>
+          <w:szCs w:val="20"/>
+          <w:lang w:val="es-ES" w:eastAsia="es-ES"/>
+        </w:rPr>
+        <w:t xml:space="preserve">efectuará en el periodo comprendido del veintisiete de abril al doce de mayo de dos mil veinticuatro. Con dos opciones de operación y uso del local. </w:t>
+      </w:r>
+    </w:p>
+    <w:p>
+      <w:pPr>
+        <w:spacing w:after="0" w:line="276" w:lineRule="auto"/>
+        <w:jc w:val="both"/>
+        <w:rPr>
+          <w:rFonts w:ascii="Arial" w:eastAsia="Times New Roman" w:hAnsi="Arial" w:cs="Arial"/>
+          <w:sz w:val="20"/>
+          <w:szCs w:val="20"/>
+          <w:lang w:val="es-ES" w:eastAsia="es-ES"/>
+        </w:rPr>
+      </w:pPr>
+    </w:p>
+    <w:p>
+      <w:pPr>
+        <w:spacing w:after="0" w:line="276" w:lineRule="auto"/>
+        <w:jc w:val="both"/>
         <w:rPr>
           <w:rFonts w:ascii="Arial" w:eastAsia="Calibri" w:hAnsi="Arial" w:cs="Arial"/>
-          <w:color w:val="000000" w:themeColor="text1"/>
-          <w:sz w:val="20"/>
-          <w:szCs w:val="20"/>
-        </w:rPr>
-        <w:t xml:space="preserve"> y </w:t>
-      </w:r>
-      <w:r>
-        <w:rPr>
-          <w:rFonts w:ascii="Arial" w:eastAsia="Times New Roman" w:hAnsi="Arial" w:cs="Arial"/>
-          <w:color w:val="000000" w:themeColor="text1"/>
-          <w:sz w:val="20"/>
-          <w:szCs w:val="20"/>
-          <w:lang w:val="es-ES" w:eastAsia="es-ES"/>
-        </w:rPr>
-        <w:t xml:space="preserve">expresan su conformidad para celebrar el mismo, </w:t>
-      </w:r>
-      <w:proofErr w:type="gramStart"/>
-      <w:r>
-        <w:rPr>
-          <w:rFonts w:ascii="Arial" w:eastAsia="Times New Roman" w:hAnsi="Arial" w:cs="Arial"/>
-          <w:color w:val="000000" w:themeColor="text1"/>
-          <w:sz w:val="20"/>
-          <w:szCs w:val="20"/>
-          <w:lang w:val="es-ES" w:eastAsia="es-ES"/>
-        </w:rPr>
-        <w:t>de acuerdo a</w:t>
-      </w:r>
-      <w:proofErr w:type="gramEnd"/>
-      <w:r>
-        <w:rPr>
-          <w:rFonts w:ascii="Arial" w:eastAsia="Times New Roman" w:hAnsi="Arial" w:cs="Arial"/>
-          <w:color w:val="000000" w:themeColor="text1"/>
-          <w:sz w:val="20"/>
-          <w:szCs w:val="20"/>
-          <w:lang w:val="es-ES" w:eastAsia="es-ES"/>
-        </w:rPr>
-        <w:t xml:space="preserve"> las siguientes: </w:t>
-      </w:r>
-    </w:p>
-    <w:p>
-      <w:pPr>
-        <w:spacing w:after="0" w:line="276" w:lineRule="auto"/>
-        <w:jc w:val="center"/>
-        <w:rPr>
-          <w:rFonts w:ascii="Arial" w:eastAsia="Times New Roman" w:hAnsi="Arial" w:cs="Arial"/>
-          <w:color w:val="000000" w:themeColor="text1"/>
-          <w:sz w:val="20"/>
-          <w:szCs w:val="20"/>
-          <w:lang w:val="es-ES" w:eastAsia="es-ES"/>
-        </w:rPr>
-      </w:pPr>
-    </w:p>
-    <w:p>
-      <w:pPr>
-        <w:spacing w:after="0" w:line="276" w:lineRule="auto"/>
-        <w:jc w:val="center"/>
-        <w:rPr>
-          <w:rFonts w:ascii="Arial" w:eastAsia="Times New Roman" w:hAnsi="Arial" w:cs="Arial"/>
-          <w:b/>
-          <w:bCs/>
-          <w:color w:val="000000" w:themeColor="text1"/>
-          <w:sz w:val="20"/>
-          <w:szCs w:val="20"/>
-          <w:lang w:val="es-ES" w:eastAsia="es-ES"/>
-        </w:rPr>
-      </w:pPr>
-      <w:r>
-        <w:rPr>
-          <w:rFonts w:ascii="Arial" w:eastAsia="Times New Roman" w:hAnsi="Arial" w:cs="Arial"/>
-          <w:b/>
-          <w:bCs/>
-          <w:color w:val="000000" w:themeColor="text1"/>
-          <w:sz w:val="20"/>
-          <w:szCs w:val="20"/>
-          <w:lang w:val="es-ES" w:eastAsia="es-ES"/>
-        </w:rPr>
-        <w:t xml:space="preserve">C L </w:t>
-      </w:r>
-      <w:proofErr w:type="spellStart"/>
-      <w:r>
-        <w:rPr>
-          <w:rFonts w:ascii="Arial" w:eastAsia="Times New Roman" w:hAnsi="Arial" w:cs="Arial"/>
-          <w:b/>
-          <w:bCs/>
-          <w:color w:val="000000" w:themeColor="text1"/>
-          <w:sz w:val="20"/>
-          <w:szCs w:val="20"/>
-          <w:lang w:val="es-ES" w:eastAsia="es-ES"/>
-        </w:rPr>
-        <w:t>Á</w:t>
-      </w:r>
-      <w:proofErr w:type="spellEnd"/>
-      <w:r>
-        <w:rPr>
-          <w:rFonts w:ascii="Arial" w:eastAsia="Times New Roman" w:hAnsi="Arial" w:cs="Arial"/>
-          <w:b/>
-          <w:bCs/>
-          <w:color w:val="000000" w:themeColor="text1"/>
-          <w:sz w:val="20"/>
-          <w:szCs w:val="20"/>
-          <w:lang w:val="es-ES" w:eastAsia="es-ES"/>
+          <w:sz w:val="20"/>
+          <w:szCs w:val="20"/>
+        </w:rPr>
+      </w:pPr>
+      <w:r>
+        <w:rPr>
+          <w:rFonts w:ascii="Arial" w:eastAsia="Times New Roman" w:hAnsi="Arial" w:cs="Arial"/>
+          <w:b/>
+          <w:bCs/>
+          <w:sz w:val="20"/>
+          <w:szCs w:val="20"/>
+          <w:lang w:val="es-ES" w:eastAsia="es-ES"/>
+        </w:rPr>
+        <w:t>TERCERA.-</w:t>
+      </w:r>
+      <w:r>
+        <w:rPr>
+          <w:rFonts w:ascii="Arial" w:eastAsia="Times New Roman" w:hAnsi="Arial" w:cs="Arial"/>
+          <w:sz w:val="20"/>
+          <w:szCs w:val="20"/>
+          <w:lang w:val="es-ES" w:eastAsia="es-ES"/>
+        </w:rPr>
+        <w:t xml:space="preserve"> El </w:t>
+      </w:r>
+      <w:r>
+        <w:rPr>
+          <w:rFonts w:ascii="Arial" w:eastAsia="Calibri" w:hAnsi="Arial" w:cs="Arial"/>
+          <w:sz w:val="20"/>
+          <w:szCs w:val="20"/>
+        </w:rPr>
+        <w:t>“EXPOSITOR” se obliga a pagar al “COMITÉ”, la cantidad de $</w:t>
+      </w:r>
+      <w:r>
+        <w:rPr>
+          <w:rFonts w:ascii="Arial" w:eastAsia="Calibri" w:hAnsi="Arial" w:cs="Arial"/>
+          <w:sz w:val="20"/>
+          <w:szCs w:val="20"/>
+        </w:rPr>
+        <w:t>&lt;price_places&gt;</w:t>
+      </w:r>
+      <w:r>
+        <w:rPr>
+          <w:rFonts w:ascii="Arial" w:eastAsia="Calibri" w:hAnsi="Arial" w:cs="Arial"/>
+          <w:sz w:val="20"/>
+          <w:szCs w:val="20"/>
         </w:rPr>
         <w:t xml:space="preserve"> </w:t>
       </w:r>
       <w:r>
         <w:rPr>
-          <w:rFonts w:ascii="Arial" w:eastAsia="Times New Roman" w:hAnsi="Arial" w:cs="Arial"/>
-          <w:b/>
-          <w:bCs/>
-          <w:color w:val="000000" w:themeColor="text1"/>
-          <w:sz w:val="20"/>
-          <w:szCs w:val="20"/>
-          <w:lang w:val="es-ES" w:eastAsia="es-ES"/>
-        </w:rPr>
-        <w:t>U</w:t>
-      </w:r>
-      <w:r>
-        <w:rPr>
-          <w:rFonts w:ascii="Arial" w:eastAsia="Times New Roman" w:hAnsi="Arial" w:cs="Arial"/>
-          <w:b/>
-          <w:bCs/>
-          <w:color w:val="000000" w:themeColor="text1"/>
-          <w:sz w:val="20"/>
-          <w:szCs w:val="20"/>
-          <w:lang w:val="es-ES" w:eastAsia="es-ES"/>
-        </w:rPr>
-        <w:t xml:space="preserve"> S U L A S:</w:t>
-      </w:r>
-    </w:p>
-    <w:p>
-      <w:pPr>
-        <w:spacing w:after="0" w:line="276" w:lineRule="auto"/>
-        <w:rPr>
-          <w:rFonts w:ascii="Arial" w:eastAsia="Times New Roman" w:hAnsi="Arial" w:cs="Arial"/>
-          <w:color w:val="000000" w:themeColor="text1"/>
-          <w:sz w:val="20"/>
-          <w:szCs w:val="20"/>
-          <w:lang w:val="es-ES" w:eastAsia="es-ES"/>
-        </w:rPr>
-      </w:pPr>
-    </w:p>
-    <w:p>
-      <w:pPr>
-        <w:widowControl w:val="0"/>
-        <w:spacing w:after="0" w:line="276" w:lineRule="auto"/>
-        <w:jc w:val="both"/>
-        <w:rPr>
-          <w:rFonts w:ascii="Arial" w:eastAsia="Times New Roman" w:hAnsi="Arial" w:cs="Arial"/>
-          <w:b/>
-          <w:bCs/>
-          <w:color w:val="000000" w:themeColor="text1"/>
-          <w:sz w:val="20"/>
-          <w:szCs w:val="20"/>
-          <w:lang w:val="es-ES" w:eastAsia="es-ES"/>
-        </w:rPr>
-      </w:pPr>
-      <w:bookmarkStart w:id="4" w:name="_Hlk4612699"/>
-    </w:p>
-    <w:p>
-      <w:pPr>
-        <w:widowControl w:val="0"/>
-        <w:spacing w:after="0" w:line="276" w:lineRule="auto"/>
-        <w:jc w:val="both"/>
-        <w:rPr>
-          <w:rFonts w:ascii="Arial" w:eastAsia="Times New Roman" w:hAnsi="Arial" w:cs="Arial"/>
-          <w:sz w:val="20"/>
-          <w:szCs w:val="20"/>
-          <w:lang w:val="es-ES" w:eastAsia="es-ES"/>
-        </w:rPr>
-      </w:pPr>
-      <w:r>
-        <w:rPr>
-          <w:rFonts w:ascii="Arial" w:eastAsia="Times New Roman" w:hAnsi="Arial" w:cs="Arial"/>
-          <w:b/>
-          <w:bCs/>
-          <w:sz w:val="20"/>
-          <w:szCs w:val="20"/>
-          <w:lang w:val="es-ES" w:eastAsia="es-ES"/>
-        </w:rPr>
-        <w:t>PRIMERA. -</w:t>
-      </w:r>
-      <w:r>
-        <w:rPr>
-          <w:rFonts w:ascii="Arial" w:eastAsia="Times New Roman" w:hAnsi="Arial" w:cs="Arial"/>
-          <w:sz w:val="20"/>
-          <w:szCs w:val="20"/>
-          <w:lang w:val="es-ES" w:eastAsia="es-ES"/>
-        </w:rPr>
-        <w:t xml:space="preserve"> El objeto de este Contrato es señalar los términos y condiciones para asignar el local, stand, áreas excedentes (hasta 6 metros cuadrados) ubicado en la</w:t>
-      </w:r>
-      <w:r>
-        <w:rPr>
-          <w:rFonts w:ascii="Arial" w:eastAsia="Times New Roman" w:hAnsi="Arial" w:cs="Arial"/>
-          <w:sz w:val="20"/>
-          <w:szCs w:val="20"/>
-          <w:lang w:val="es-ES" w:eastAsia="es-ES"/>
-        </w:rPr>
-        <w:t>s</w:t>
-      </w:r>
-      <w:r>
-        <w:rPr>
-          <w:rFonts w:ascii="Arial" w:eastAsia="Times New Roman" w:hAnsi="Arial" w:cs="Arial"/>
-          <w:sz w:val="20"/>
-          <w:szCs w:val="20"/>
-          <w:lang w:val="es-ES" w:eastAsia="es-ES"/>
-        </w:rPr>
-        <w:t xml:space="preserve"> Zona</w:t>
-      </w:r>
-      <w:r>
-        <w:rPr>
-          <w:rFonts w:ascii="Arial" w:eastAsia="Times New Roman" w:hAnsi="Arial" w:cs="Arial"/>
-          <w:sz w:val="20"/>
-          <w:szCs w:val="20"/>
-          <w:lang w:val="es-ES" w:eastAsia="es-ES"/>
-        </w:rPr>
-        <w:t>s</w:t>
-      </w:r>
-      <w:r>
-        <w:rPr>
-          <w:rFonts w:ascii="Arial" w:eastAsia="Times New Roman" w:hAnsi="Arial" w:cs="Arial"/>
-          <w:sz w:val="20"/>
-          <w:szCs w:val="20"/>
-          <w:lang w:val="es-ES" w:eastAsia="es-ES"/>
-        </w:rPr>
-        <w:t>:</w:t>
-      </w:r>
-    </w:p>
-    <w:p>
-      <w:pPr>
-        <w:widowControl w:val="0"/>
-        <w:spacing w:after="0" w:line="276" w:lineRule="auto"/>
-        <w:jc w:val="both"/>
-        <w:rPr>
-          <w:rFonts w:ascii="Arial" w:eastAsia="Times New Roman" w:hAnsi="Arial" w:cs="Arial"/>
-          <w:sz w:val="20"/>
-          <w:szCs w:val="20"/>
-          <w:lang w:val="es-ES" w:eastAsia="es-ES"/>
-        </w:rPr>
-      </w:pPr>
-      <w:r>
-        <w:rPr>
-          <w:rFonts w:ascii="Arial" w:eastAsia="Times New Roman" w:hAnsi="Arial" w:cs="Arial"/>
-          <w:sz w:val="20"/>
-          <w:szCs w:val="20"/>
-          <w:lang w:val="es-ES" w:eastAsia="es-ES"/>
-        </w:rPr>
-        <w:t>&lt;</w:t>
-      </w:r>
-      <w:proofErr w:type="spellStart"/>
-      <w:r>
-        <w:rPr>
-          <w:rFonts w:ascii="Arial" w:eastAsia="Times New Roman" w:hAnsi="Arial" w:cs="Arial"/>
-          <w:sz w:val="20"/>
-          <w:szCs w:val="20"/>
-          <w:lang w:val="es-ES" w:eastAsia="es-ES"/>
-        </w:rPr>
-        <w:t>table</w:t>
-      </w:r>
-      <w:r>
-        <w:rPr>
-          <w:rFonts w:ascii="Arial" w:eastAsia="Times New Roman" w:hAnsi="Arial" w:cs="Arial"/>
-          <w:sz w:val="20"/>
-          <w:szCs w:val="20"/>
-          <w:lang w:val="es-ES" w:eastAsia="es-ES"/>
-        </w:rPr>
-        <w:t>_places</w:t>
-      </w:r>
-      <w:proofErr w:type="spellEnd"/>
-      <w:r>
-        <w:rPr>
-          <w:rFonts w:ascii="Arial" w:eastAsia="Times New Roman" w:hAnsi="Arial" w:cs="Arial"/>
-          <w:sz w:val="20"/>
-          <w:szCs w:val="20"/>
-          <w:lang w:val="es-ES" w:eastAsia="es-ES"/>
-        </w:rPr>
-        <w:t>&gt;</w:t>
-      </w:r>
-    </w:p>
-    <w:p>
-      <w:pPr>
-        <w:widowControl w:val="0"/>
-        <w:spacing w:after="0" w:line="276" w:lineRule="auto"/>
-        <w:jc w:val="both"/>
-        <w:rPr>
-          <w:rFonts w:ascii="Arial" w:eastAsia="Times New Roman" w:hAnsi="Arial" w:cs="Arial"/>
-          <w:sz w:val="20"/>
-          <w:szCs w:val="20"/>
-          <w:lang w:val="es-ES" w:eastAsia="es-ES"/>
-        </w:rPr>
-      </w:pPr>
-    </w:p>
-    <w:p>
-      <w:pPr>
-        <w:widowControl w:val="0"/>
-        <w:spacing w:after="0" w:line="276" w:lineRule="auto"/>
-        <w:jc w:val="both"/>
-        <w:rPr>
-          <w:rFonts w:ascii="Arial" w:hAnsi="Arial" w:cs="Arial"/>
-          <w:sz w:val="20"/>
-          <w:szCs w:val="20"/>
-        </w:rPr>
-      </w:pPr>
-      <w:r>
-        <w:rPr>
-          <w:rFonts w:ascii="Arial" w:eastAsia="Times New Roman" w:hAnsi="Arial" w:cs="Arial"/>
-          <w:sz w:val="20"/>
-          <w:szCs w:val="20"/>
-          <w:lang w:val="es-ES" w:eastAsia="es-ES"/>
-        </w:rPr>
-        <w:t>para la “FERIA TABASCO 2024</w:t>
-      </w:r>
-      <w:r>
-        <w:rPr>
-          <w:rFonts w:ascii="Arial" w:eastAsia="Times New Roman" w:hAnsi="Arial" w:cs="Arial"/>
-          <w:bCs/>
-          <w:sz w:val="20"/>
-          <w:szCs w:val="20"/>
-          <w:lang w:eastAsia="es-ES"/>
-        </w:rPr>
-        <w:t xml:space="preserve">”, </w:t>
-      </w:r>
-      <w:r>
-        <w:rPr>
-          <w:rFonts w:ascii="Arial" w:eastAsia="Times New Roman" w:hAnsi="Arial" w:cs="Arial"/>
-          <w:sz w:val="20"/>
-          <w:szCs w:val="20"/>
-          <w:lang w:val="es-ES" w:eastAsia="es-ES"/>
-        </w:rPr>
-        <w:t xml:space="preserve">que se efectuará en el periodo comprendido del 27 de abril al 12 de mayo de 2024, en las instalaciones del Parque Tabasco Dora María </w:t>
-      </w:r>
-      <w:r>
-        <w:rPr>
-          <w:rFonts w:ascii="Arial" w:eastAsia="Times New Roman" w:hAnsi="Arial" w:cs="Arial"/>
-          <w:bCs/>
-          <w:sz w:val="20"/>
-          <w:szCs w:val="20"/>
-          <w:lang w:val="es-ES" w:eastAsia="es-ES"/>
-        </w:rPr>
-        <w:t xml:space="preserve">ubicado en Paseo Usumacinta s/n entre el periférico Carlos Pellicer Cámara y boulevard Bicentenario en la localidad de Villahermosa, municipio del Centro, estado de Tabasco. </w:t>
-      </w:r>
-      <w:r>
-        <w:rPr>
-          <w:rFonts w:ascii="Arial" w:hAnsi="Arial" w:cs="Arial"/>
-          <w:sz w:val="20"/>
-          <w:szCs w:val="20"/>
-        </w:rPr>
-        <w:t>El o los Anexo(s) del presente Contrato forman parte integrante del mismo y se tienen aquí por reproducidos como si a la letra se insertasen.</w:t>
-      </w:r>
-    </w:p>
-    <w:p>
-      <w:pPr>
-        <w:spacing w:after="0" w:line="276" w:lineRule="auto"/>
-        <w:jc w:val="both"/>
-        <w:rPr>
-          <w:rFonts w:ascii="Arial" w:eastAsia="Times New Roman" w:hAnsi="Arial" w:cs="Arial"/>
-          <w:sz w:val="20"/>
-          <w:szCs w:val="20"/>
-          <w:lang w:val="es-ES" w:eastAsia="es-ES"/>
-        </w:rPr>
-      </w:pPr>
-    </w:p>
-    <w:p>
-      <w:pPr>
-        <w:spacing w:after="0" w:line="276" w:lineRule="auto"/>
-        <w:jc w:val="both"/>
-        <w:rPr>
-          <w:rFonts w:ascii="Arial" w:eastAsia="Times New Roman" w:hAnsi="Arial" w:cs="Arial"/>
-          <w:bCs/>
-          <w:sz w:val="20"/>
-          <w:szCs w:val="20"/>
-          <w:lang w:val="es-ES" w:eastAsia="es-ES"/>
-        </w:rPr>
-      </w:pPr>
-      <w:proofErr w:type="gramStart"/>
-      <w:r>
-        <w:rPr>
-          <w:rFonts w:ascii="Arial" w:eastAsia="Times New Roman" w:hAnsi="Arial" w:cs="Arial"/>
-          <w:b/>
-          <w:bCs/>
-          <w:sz w:val="20"/>
-          <w:szCs w:val="20"/>
-          <w:lang w:val="es-ES" w:eastAsia="es-ES"/>
-        </w:rPr>
-        <w:t>SEGUNDA.</w:t>
-      </w:r>
-      <w:r>
-        <w:rPr>
-          <w:rFonts w:ascii="Arial" w:eastAsia="Times New Roman" w:hAnsi="Arial" w:cs="Arial"/>
-          <w:sz w:val="20"/>
-          <w:szCs w:val="20"/>
-          <w:lang w:val="es-ES" w:eastAsia="es-ES"/>
-        </w:rPr>
-        <w:t>-</w:t>
-      </w:r>
-      <w:proofErr w:type="gramEnd"/>
-      <w:r>
-        <w:rPr>
-          <w:rFonts w:ascii="Arial" w:eastAsia="Times New Roman" w:hAnsi="Arial" w:cs="Arial"/>
-          <w:sz w:val="20"/>
-          <w:szCs w:val="20"/>
-          <w:lang w:val="es-ES" w:eastAsia="es-ES"/>
-        </w:rPr>
-        <w:t xml:space="preserve">El “EXPOSITOR”, se obliga a destinar el local, stand, o áreas excedentes </w:t>
-      </w:r>
-      <w:r>
-        <w:rPr>
-          <w:rFonts w:ascii="Arial" w:eastAsia="Times New Roman" w:hAnsi="Arial" w:cs="Arial"/>
-          <w:sz w:val="20"/>
-          <w:szCs w:val="20"/>
-          <w:lang w:val="es-ES" w:eastAsia="es-ES"/>
-        </w:rPr>
-        <w:t>señalados en la cláusula primera,</w:t>
-      </w:r>
-      <w:r>
-        <w:rPr>
-          <w:rFonts w:ascii="Arial" w:eastAsia="Times New Roman" w:hAnsi="Arial" w:cs="Arial"/>
-          <w:sz w:val="20"/>
-          <w:szCs w:val="20"/>
-          <w:lang w:val="es-ES" w:eastAsia="es-ES"/>
-        </w:rPr>
-        <w:t xml:space="preserve"> únicamente para la instalación, operación y venta </w:t>
-      </w:r>
-      <w:r>
-        <w:rPr>
-          <w:rFonts w:ascii="Arial" w:eastAsia="Times New Roman" w:hAnsi="Arial" w:cs="Arial"/>
-          <w:sz w:val="20"/>
-          <w:szCs w:val="20"/>
-          <w:lang w:val="es-ES" w:eastAsia="es-ES"/>
-        </w:rPr>
-        <w:t xml:space="preserve">señalados en la cláusula que antecede </w:t>
-      </w:r>
-      <w:r>
-        <w:rPr>
-          <w:rFonts w:ascii="Arial" w:eastAsia="Times New Roman" w:hAnsi="Arial" w:cs="Arial"/>
-          <w:bCs/>
-          <w:sz w:val="20"/>
-          <w:szCs w:val="20"/>
-          <w:lang w:eastAsia="es-ES"/>
-        </w:rPr>
-        <w:t xml:space="preserve">en la FERIA TABASCO, la cual se </w:t>
-      </w:r>
-      <w:r>
-        <w:rPr>
-          <w:rFonts w:ascii="Arial" w:eastAsia="Times New Roman" w:hAnsi="Arial" w:cs="Arial"/>
-          <w:bCs/>
-          <w:sz w:val="20"/>
-          <w:szCs w:val="20"/>
-          <w:lang w:val="es-ES" w:eastAsia="es-ES"/>
-        </w:rPr>
-        <w:t xml:space="preserve">efectuará en el periodo comprendido del veintisiete de abril al doce de mayo de dos mil veinticuatro. Con dos opciones de operación y uso del local. </w:t>
-      </w:r>
-    </w:p>
-    <w:p>
-      <w:pPr>
-        <w:spacing w:after="0" w:line="276" w:lineRule="auto"/>
-        <w:jc w:val="both"/>
-        <w:rPr>
-          <w:rFonts w:ascii="Arial" w:eastAsia="Times New Roman" w:hAnsi="Arial" w:cs="Arial"/>
-          <w:sz w:val="20"/>
-          <w:szCs w:val="20"/>
-          <w:lang w:val="es-ES" w:eastAsia="es-ES"/>
-        </w:rPr>
-      </w:pPr>
-    </w:p>
-    <w:p>
-      <w:pPr>
-        <w:spacing w:after="0" w:line="276" w:lineRule="auto"/>
-        <w:jc w:val="both"/>
-        <w:rPr>
           <w:rFonts w:ascii="Arial" w:eastAsia="Calibri" w:hAnsi="Arial" w:cs="Arial"/>
           <w:sz w:val="20"/>
           <w:szCs w:val="20"/>
         </w:rPr>
-      </w:pPr>
-      <w:r>
-        <w:rPr>
-          <w:rFonts w:ascii="Arial" w:eastAsia="Times New Roman" w:hAnsi="Arial" w:cs="Arial"/>
-          <w:b/>
-          <w:bCs/>
-          <w:sz w:val="20"/>
-          <w:szCs w:val="20"/>
-          <w:lang w:val="es-ES" w:eastAsia="es-ES"/>
-        </w:rPr>
-        <w:t>TERCERA.-</w:t>
-      </w:r>
-      <w:r>
-        <w:rPr>
-          <w:rFonts w:ascii="Arial" w:eastAsia="Times New Roman" w:hAnsi="Arial" w:cs="Arial"/>
-          <w:sz w:val="20"/>
-          <w:szCs w:val="20"/>
-          <w:lang w:val="es-ES" w:eastAsia="es-ES"/>
-        </w:rPr>
-        <w:t xml:space="preserve"> El </w:t>
+        <w:t xml:space="preserve">(Son: </w:t>
       </w:r>
       <w:r>
         <w:rPr>
@@ -1843,7 +1719,7 @@
           <w:sz w:val="20"/>
           <w:szCs w:val="20"/>
         </w:rPr>
-        <w:t>“EXPOSITOR” se obliga a pagar al “COMITÉ”, la cantidad de $</w:t>
+        <w:t xml:space="preserve">&lt;price_places_text&gt; </w:t>
       </w:r>
       <w:r>
         <w:rPr>
@@ -1851,25 +1727,23 @@
           <w:sz w:val="20"/>
           <w:szCs w:val="20"/>
         </w:rPr>
-        <w:t>&lt;</w:t>
-      </w:r>
-      <w:proofErr w:type="spellStart"/>
+        <w:t xml:space="preserve">pesos </w:t>
+      </w:r>
       <w:r>
         <w:rPr>
           <w:rFonts w:ascii="Arial" w:eastAsia="Calibri" w:hAnsi="Arial" w:cs="Arial"/>
           <w:sz w:val="20"/>
           <w:szCs w:val="20"/>
         </w:rPr>
-        <w:t>price_places</w:t>
-      </w:r>
-      <w:proofErr w:type="spellEnd"/>
+        <w:t>00</w:t>
+      </w:r>
       <w:r>
         <w:rPr>
           <w:rFonts w:ascii="Arial" w:eastAsia="Calibri" w:hAnsi="Arial" w:cs="Arial"/>
           <w:sz w:val="20"/>
           <w:szCs w:val="20"/>
         </w:rPr>
-        <w:t>&gt;</w:t>
+        <w:t>/100 Moneda Nacional), más $</w:t>
       </w:r>
       <w:r>
         <w:rPr>
@@ -1877,6 +1751,14 @@
           <w:sz w:val="20"/>
           <w:szCs w:val="20"/>
         </w:rPr>
+        <w:t>&lt;price_iva&gt;</w:t>
+      </w:r>
+      <w:r>
+        <w:rPr>
+          <w:rFonts w:ascii="Arial" w:eastAsia="Calibri" w:hAnsi="Arial" w:cs="Arial"/>
+          <w:sz w:val="20"/>
+          <w:szCs w:val="20"/>
+        </w:rPr>
         <w:t xml:space="preserve"> </w:t>
       </w:r>
       <w:r>
@@ -1885,7 +1767,7 @@
           <w:sz w:val="20"/>
           <w:szCs w:val="20"/>
         </w:rPr>
-        <w:t xml:space="preserve">(Son: </w:t>
+        <w:t>(Son:</w:t>
       </w:r>
       <w:r>
         <w:rPr>
@@ -1893,25 +1775,23 @@
           <w:sz w:val="20"/>
           <w:szCs w:val="20"/>
         </w:rPr>
-        <w:t>&lt;</w:t>
-      </w:r>
-      <w:proofErr w:type="spellStart"/>
+        <w:t>&lt;price_iva_text&gt;</w:t>
+      </w:r>
       <w:r>
         <w:rPr>
           <w:rFonts w:ascii="Arial" w:eastAsia="Calibri" w:hAnsi="Arial" w:cs="Arial"/>
           <w:sz w:val="20"/>
           <w:szCs w:val="20"/>
         </w:rPr>
-        <w:t>price_places_text</w:t>
-      </w:r>
-      <w:proofErr w:type="spellEnd"/>
+        <w:t xml:space="preserve"> </w:t>
+      </w:r>
       <w:r>
         <w:rPr>
           <w:rFonts w:ascii="Arial" w:eastAsia="Calibri" w:hAnsi="Arial" w:cs="Arial"/>
           <w:sz w:val="20"/>
           <w:szCs w:val="20"/>
         </w:rPr>
-        <w:t xml:space="preserve">&gt; </w:t>
+        <w:t xml:space="preserve">pesos </w:t>
       </w:r>
       <w:r>
         <w:rPr>
@@ -1919,7 +1799,7 @@
           <w:sz w:val="20"/>
           <w:szCs w:val="20"/>
         </w:rPr>
-        <w:t xml:space="preserve">pesos </w:t>
+        <w:t>00</w:t>
       </w:r>
       <w:r>
         <w:rPr>
@@ -1927,7 +1807,7 @@
           <w:sz w:val="20"/>
           <w:szCs w:val="20"/>
         </w:rPr>
-        <w:t>00</w:t>
+        <w:t>/100 Moneda Nacional) cantidad correspondiente al impuesto al valor agregado, quedando como cantidad neta a pagar $</w:t>
       </w:r>
       <w:r>
         <w:rPr>
@@ -1935,7 +1815,7 @@
           <w:sz w:val="20"/>
           <w:szCs w:val="20"/>
         </w:rPr>
-        <w:t>/100 Moneda Nacional), más $</w:t>
+        <w:t>&lt;price_places_iva&gt;</w:t>
       </w:r>
       <w:r>
         <w:rPr>
@@ -1943,159 +1823,15 @@
           <w:sz w:val="20"/>
           <w:szCs w:val="20"/>
         </w:rPr>
-        <w:t>&lt;</w:t>
-      </w:r>
-      <w:proofErr w:type="spellStart"/>
+        <w:t xml:space="preserve"> (Son:</w:t>
+      </w:r>
       <w:r>
         <w:rPr>
           <w:rFonts w:ascii="Arial" w:eastAsia="Calibri" w:hAnsi="Arial" w:cs="Arial"/>
           <w:sz w:val="20"/>
           <w:szCs w:val="20"/>
         </w:rPr>
-        <w:t>price_iva</w:t>
-      </w:r>
-      <w:proofErr w:type="spellEnd"/>
-      <w:r>
-        <w:rPr>
-          <w:rFonts w:ascii="Arial" w:eastAsia="Calibri" w:hAnsi="Arial" w:cs="Arial"/>
-          <w:sz w:val="20"/>
-          <w:szCs w:val="20"/>
-        </w:rPr>
-        <w:t>&gt;</w:t>
-      </w:r>
-      <w:r>
-        <w:rPr>
-          <w:rFonts w:ascii="Arial" w:eastAsia="Calibri" w:hAnsi="Arial" w:cs="Arial"/>
-          <w:sz w:val="20"/>
-          <w:szCs w:val="20"/>
-        </w:rPr>
-        <w:t xml:space="preserve"> </w:t>
-      </w:r>
-      <w:r>
-        <w:rPr>
-          <w:rFonts w:ascii="Arial" w:eastAsia="Calibri" w:hAnsi="Arial" w:cs="Arial"/>
-          <w:sz w:val="20"/>
-          <w:szCs w:val="20"/>
-        </w:rPr>
-        <w:t>(Son:</w:t>
-      </w:r>
-      <w:r>
-        <w:rPr>
-          <w:rFonts w:ascii="Arial" w:eastAsia="Calibri" w:hAnsi="Arial" w:cs="Arial"/>
-          <w:sz w:val="20"/>
-          <w:szCs w:val="20"/>
-        </w:rPr>
-        <w:t>&lt;</w:t>
-      </w:r>
-      <w:proofErr w:type="spellStart"/>
-      <w:r>
-        <w:rPr>
-          <w:rFonts w:ascii="Arial" w:eastAsia="Calibri" w:hAnsi="Arial" w:cs="Arial"/>
-          <w:sz w:val="20"/>
-          <w:szCs w:val="20"/>
-        </w:rPr>
-        <w:t>price_iva_text</w:t>
-      </w:r>
-      <w:proofErr w:type="spellEnd"/>
-      <w:r>
-        <w:rPr>
-          <w:rFonts w:ascii="Arial" w:eastAsia="Calibri" w:hAnsi="Arial" w:cs="Arial"/>
-          <w:sz w:val="20"/>
-          <w:szCs w:val="20"/>
-        </w:rPr>
-        <w:t>&gt;</w:t>
-      </w:r>
-      <w:r>
-        <w:rPr>
-          <w:rFonts w:ascii="Arial" w:eastAsia="Calibri" w:hAnsi="Arial" w:cs="Arial"/>
-          <w:sz w:val="20"/>
-          <w:szCs w:val="20"/>
-        </w:rPr>
-        <w:t xml:space="preserve"> </w:t>
-      </w:r>
-      <w:r>
-        <w:rPr>
-          <w:rFonts w:ascii="Arial" w:eastAsia="Calibri" w:hAnsi="Arial" w:cs="Arial"/>
-          <w:sz w:val="20"/>
-          <w:szCs w:val="20"/>
-        </w:rPr>
-        <w:t xml:space="preserve">pesos </w:t>
-      </w:r>
-      <w:r>
-        <w:rPr>
-          <w:rFonts w:ascii="Arial" w:eastAsia="Calibri" w:hAnsi="Arial" w:cs="Arial"/>
-          <w:sz w:val="20"/>
-          <w:szCs w:val="20"/>
-        </w:rPr>
-        <w:t>00</w:t>
-      </w:r>
-      <w:r>
-        <w:rPr>
-          <w:rFonts w:ascii="Arial" w:eastAsia="Calibri" w:hAnsi="Arial" w:cs="Arial"/>
-          <w:sz w:val="20"/>
-          <w:szCs w:val="20"/>
-        </w:rPr>
-        <w:t>/100 Moneda Nacional) cantidad correspondiente al impuesto al valor agregado, quedando como cantidad neta a pagar $</w:t>
-      </w:r>
-      <w:r>
-        <w:rPr>
-          <w:rFonts w:ascii="Arial" w:eastAsia="Calibri" w:hAnsi="Arial" w:cs="Arial"/>
-          <w:sz w:val="20"/>
-          <w:szCs w:val="20"/>
-        </w:rPr>
-        <w:t>&lt;</w:t>
-      </w:r>
-      <w:proofErr w:type="spellStart"/>
-      <w:r>
-        <w:rPr>
-          <w:rFonts w:ascii="Arial" w:eastAsia="Calibri" w:hAnsi="Arial" w:cs="Arial"/>
-          <w:sz w:val="20"/>
-          <w:szCs w:val="20"/>
-        </w:rPr>
-        <w:t>price_places_iva</w:t>
-      </w:r>
-      <w:proofErr w:type="spellEnd"/>
-      <w:r>
-        <w:rPr>
-          <w:rFonts w:ascii="Arial" w:eastAsia="Calibri" w:hAnsi="Arial" w:cs="Arial"/>
-          <w:sz w:val="20"/>
-          <w:szCs w:val="20"/>
-        </w:rPr>
-        <w:t>&gt;</w:t>
-      </w:r>
-      <w:r>
-        <w:rPr>
-          <w:rFonts w:ascii="Arial" w:eastAsia="Calibri" w:hAnsi="Arial" w:cs="Arial"/>
-          <w:sz w:val="20"/>
-          <w:szCs w:val="20"/>
-        </w:rPr>
-        <w:t xml:space="preserve"> (Son:</w:t>
-      </w:r>
-      <w:r>
-        <w:rPr>
-          <w:rFonts w:ascii="Arial" w:eastAsia="Calibri" w:hAnsi="Arial" w:cs="Arial"/>
-          <w:sz w:val="20"/>
-          <w:szCs w:val="20"/>
-        </w:rPr>
-        <w:t>&lt;</w:t>
-      </w:r>
-      <w:proofErr w:type="spellStart"/>
-      <w:r>
-        <w:rPr>
-          <w:rFonts w:ascii="Arial" w:eastAsia="Calibri" w:hAnsi="Arial" w:cs="Arial"/>
-          <w:sz w:val="20"/>
-          <w:szCs w:val="20"/>
-        </w:rPr>
-        <w:t>price_places_iva_text</w:t>
-      </w:r>
-      <w:proofErr w:type="spellEnd"/>
-      <w:r>
-        <w:rPr>
-          <w:rFonts w:ascii="Arial" w:eastAsia="Calibri" w:hAnsi="Arial" w:cs="Arial"/>
-          <w:sz w:val="20"/>
-          <w:szCs w:val="20"/>
-        </w:rPr>
-        <w:t>&gt;</w:t>
+        <w:t>&lt;price_places_iva_text&gt;</w:t>
       </w:r>
       <w:r>
         <w:rPr>
@@ -2317,27 +2053,7 @@
           <w:szCs w:val="20"/>
           <w:lang w:val="es-ES" w:eastAsia="es-ES"/>
         </w:rPr>
-        <w:t xml:space="preserve"> la factura correspondiente por el pago que se realice, </w:t>
-      </w:r>
-      <w:proofErr w:type="gramStart"/>
-      <w:r>
-        <w:rPr>
-          <w:rFonts w:ascii="Arial" w:eastAsia="Times New Roman" w:hAnsi="Arial" w:cs="Arial"/>
-          <w:sz w:val="20"/>
-          <w:szCs w:val="20"/>
-          <w:lang w:val="es-ES" w:eastAsia="es-ES"/>
-        </w:rPr>
-        <w:t>de acuerdo a</w:t>
-      </w:r>
-      <w:proofErr w:type="gramEnd"/>
-      <w:r>
-        <w:rPr>
-          <w:rFonts w:ascii="Arial" w:eastAsia="Times New Roman" w:hAnsi="Arial" w:cs="Arial"/>
-          <w:sz w:val="20"/>
-          <w:szCs w:val="20"/>
-          <w:lang w:val="es-ES" w:eastAsia="es-ES"/>
-        </w:rPr>
-        <w:t xml:space="preserve"> lo estipulado en la cláusula inmediata anterior, las cuales deberán cumplir con los requisitos establecidos en los artículos 29 y 29-A del Código Fiscal de la Federación. </w:t>
+        <w:t xml:space="preserve"> la factura correspondiente por el pago que se realice, de acuerdo a lo estipulado en la cláusula inmediata anterior, las cuales deberán cumplir con los requisitos establecidos en los artículos 29 y 29-A del Código Fiscal de la Federación. </w:t>
       </w:r>
     </w:p>
     <w:p>
@@ -2465,27 +2181,7 @@
           <w:szCs w:val="20"/>
           <w:lang w:val="es-ES" w:eastAsia="es-ES"/>
         </w:rPr>
-        <w:t xml:space="preserve"> misma que deberá ser </w:t>
-      </w:r>
-      <w:proofErr w:type="gramStart"/>
-      <w:r>
-        <w:rPr>
-          <w:rFonts w:ascii="Arial" w:eastAsia="Times New Roman" w:hAnsi="Arial" w:cs="Arial"/>
-          <w:sz w:val="20"/>
-          <w:szCs w:val="20"/>
-          <w:lang w:val="es-ES" w:eastAsia="es-ES"/>
-        </w:rPr>
-        <w:t>de acuerdo al</w:t>
-      </w:r>
-      <w:proofErr w:type="gramEnd"/>
-      <w:r>
-        <w:rPr>
-          <w:rFonts w:ascii="Arial" w:eastAsia="Times New Roman" w:hAnsi="Arial" w:cs="Arial"/>
-          <w:sz w:val="20"/>
-          <w:szCs w:val="20"/>
-          <w:lang w:val="es-ES" w:eastAsia="es-ES"/>
-        </w:rPr>
-        <w:t xml:space="preserve"> proyecto presentado y autorizado previamente por el “COMITÉ”, y tendrá </w:t>
+        <w:t xml:space="preserve"> misma que deberá ser de acuerdo al proyecto presentado y autorizado previamente por el “COMITÉ”, y tendrá </w:t>
       </w:r>
       <w:r>
         <w:rPr>
@@ -3187,9 +2883,16 @@
           <w:szCs w:val="20"/>
           <w:lang w:eastAsia="es-ES"/>
         </w:rPr>
-        <w:t xml:space="preserve">en la página </w:t>
-      </w:r>
-      <w:proofErr w:type="spellStart"/>
+        <w:t>en la página oﬁcial de la Feria Tabasco; feriatabasco.com.mx</w:t>
+      </w:r>
+      <w:r>
+        <w:rPr>
+          <w:rFonts w:ascii="Arial" w:hAnsi="Arial" w:cs="Arial"/>
+          <w:sz w:val="20"/>
+          <w:szCs w:val="20"/>
+        </w:rPr>
+        <w:t xml:space="preserve">, </w:t>
+      </w:r>
       <w:r>
         <w:rPr>
           <w:rFonts w:ascii="Arial" w:eastAsia="Times New Roman" w:hAnsi="Arial" w:cs="Arial"/>
@@ -3197,33 +2900,6 @@
           <w:szCs w:val="20"/>
           <w:lang w:eastAsia="es-ES"/>
         </w:rPr>
-        <w:t>oﬁcial</w:t>
-      </w:r>
-      <w:proofErr w:type="spellEnd"/>
-      <w:r>
-        <w:rPr>
-          <w:rFonts w:ascii="Arial" w:eastAsia="Times New Roman" w:hAnsi="Arial" w:cs="Arial"/>
-          <w:sz w:val="20"/>
-          <w:szCs w:val="20"/>
-          <w:lang w:eastAsia="es-ES"/>
-        </w:rPr>
-        <w:t xml:space="preserve"> de la Feria Tabasco; feriatabasco.com.mx</w:t>
-      </w:r>
-      <w:r>
-        <w:rPr>
-          <w:rFonts w:ascii="Arial" w:hAnsi="Arial" w:cs="Arial"/>
-          <w:sz w:val="20"/>
-          <w:szCs w:val="20"/>
-        </w:rPr>
-        <w:t xml:space="preserve">, </w:t>
-      </w:r>
-      <w:r>
-        <w:rPr>
-          <w:rFonts w:ascii="Arial" w:eastAsia="Times New Roman" w:hAnsi="Arial" w:cs="Arial"/>
-          <w:sz w:val="20"/>
-          <w:szCs w:val="20"/>
-          <w:lang w:eastAsia="es-ES"/>
-        </w:rPr>
         <w:t>así como</w:t>
       </w:r>
       <w:r>
@@ -3252,27 +2928,7 @@
           <w:szCs w:val="20"/>
           <w:lang w:val="es-ES" w:eastAsia="es-ES"/>
         </w:rPr>
-        <w:t xml:space="preserve">con empresas cerveceras y de bebidas embotelladas, respecto al consumo y venta de </w:t>
-      </w:r>
-      <w:proofErr w:type="gramStart"/>
-      <w:r>
-        <w:rPr>
-          <w:rFonts w:ascii="Arial" w:eastAsia="Times New Roman" w:hAnsi="Arial" w:cs="Arial"/>
-          <w:sz w:val="20"/>
-          <w:szCs w:val="20"/>
-          <w:lang w:val="es-ES" w:eastAsia="es-ES"/>
-        </w:rPr>
-        <w:t>los mismos</w:t>
-      </w:r>
-      <w:proofErr w:type="gramEnd"/>
-      <w:r>
-        <w:rPr>
-          <w:rFonts w:ascii="Arial" w:eastAsia="Times New Roman" w:hAnsi="Arial" w:cs="Arial"/>
-          <w:sz w:val="20"/>
-          <w:szCs w:val="20"/>
-          <w:lang w:val="es-ES" w:eastAsia="es-ES"/>
-        </w:rPr>
-        <w:t>. De los cuales se hace sabedor y manifiesta expresamente tener conocimiento a la firma del presente contrato. EN EL ENTENDIDO QUE LOS PRODUCTOS CON EXCLUSIVIDAD, SERÁN ADQUIRIDOS DIRECTAMENTE CON DICHAS EMPRESAS DENTRO DEL PARQUE DE FERIA. LAS CUALES SE RELACIONAN EN EL ANEXO NUMERO DOS.</w:t>
+        <w:t>con empresas cerveceras y de bebidas embotelladas, respecto al consumo y venta de los mismos. De los cuales se hace sabedor y manifiesta expresamente tener conocimiento a la firma del presente contrato. EN EL ENTENDIDO QUE LOS PRODUCTOS CON EXCLUSIVIDAD, SERÁN ADQUIRIDOS DIRECTAMENTE CON DICHAS EMPRESAS DENTRO DEL PARQUE DE FERIA. LAS CUALES SE RELACIONAN EN EL ANEXO NUMERO DOS.</w:t>
       </w:r>
     </w:p>
     <w:p>
@@ -3397,78 +3053,16 @@
           <w:szCs w:val="20"/>
           <w:lang w:val="es-ES" w:eastAsia="es-ES"/>
         </w:rPr>
-        <w:t xml:space="preserve">que establece los requisitos, criterios y especificaciones técnicas para la producción y consumo responsables en materia de bolsas y popotes de plástico de un solo uso, biodegradables, </w:t>
-      </w:r>
-      <w:proofErr w:type="spellStart"/>
-      <w:r>
-        <w:rPr>
-          <w:rFonts w:ascii="Arial" w:eastAsia="Times New Roman" w:hAnsi="Arial" w:cs="Arial"/>
-          <w:i/>
-          <w:sz w:val="20"/>
-          <w:szCs w:val="20"/>
-          <w:lang w:val="es-ES" w:eastAsia="es-ES"/>
-        </w:rPr>
-        <w:t>compostables</w:t>
-      </w:r>
-      <w:proofErr w:type="spellEnd"/>
-      <w:r>
-        <w:rPr>
-          <w:rFonts w:ascii="Arial" w:eastAsia="Times New Roman" w:hAnsi="Arial" w:cs="Arial"/>
-          <w:i/>
-          <w:sz w:val="20"/>
-          <w:szCs w:val="20"/>
-          <w:lang w:val="es-ES" w:eastAsia="es-ES"/>
-        </w:rPr>
-        <w:t>, reutilizables y/o reciclables y prohibición del uso de contenedores de poliestireno expandido en el estado de Tabasco</w:t>
-      </w:r>
-      <w:r>
-        <w:rPr>
-          <w:rFonts w:ascii="Arial" w:eastAsia="Times New Roman" w:hAnsi="Arial" w:cs="Arial"/>
-          <w:sz w:val="20"/>
-          <w:szCs w:val="20"/>
-          <w:lang w:val="es-ES" w:eastAsia="es-ES"/>
-        </w:rPr>
-        <w:t xml:space="preserve">, publicado en el Suplemento L, Edición </w:t>
-      </w:r>
-      <w:proofErr w:type="spellStart"/>
-      <w:r>
-        <w:rPr>
-          <w:rFonts w:ascii="Arial" w:eastAsia="Times New Roman" w:hAnsi="Arial" w:cs="Arial"/>
-          <w:sz w:val="20"/>
-          <w:szCs w:val="20"/>
-          <w:lang w:val="es-ES" w:eastAsia="es-ES"/>
-        </w:rPr>
-        <w:t>N°</w:t>
-      </w:r>
-      <w:proofErr w:type="spellEnd"/>
-      <w:r>
-        <w:rPr>
-          <w:rFonts w:ascii="Arial" w:eastAsia="Times New Roman" w:hAnsi="Arial" w:cs="Arial"/>
-          <w:sz w:val="20"/>
-          <w:szCs w:val="20"/>
-          <w:lang w:val="es-ES" w:eastAsia="es-ES"/>
-        </w:rPr>
-        <w:t xml:space="preserve"> 8304 del Periódico Oficial del Estado de Tabasco con fecha 06 de abril del 2022, así como su Fe de Erratas publicado en el Suplemento J, edición </w:t>
-      </w:r>
-      <w:proofErr w:type="spellStart"/>
-      <w:r>
-        <w:rPr>
-          <w:rFonts w:ascii="Arial" w:eastAsia="Times New Roman" w:hAnsi="Arial" w:cs="Arial"/>
-          <w:sz w:val="20"/>
-          <w:szCs w:val="20"/>
-          <w:lang w:val="es-ES" w:eastAsia="es-ES"/>
-        </w:rPr>
-        <w:t>N°</w:t>
-      </w:r>
-      <w:proofErr w:type="spellEnd"/>
-      <w:r>
-        <w:rPr>
-          <w:rFonts w:ascii="Arial" w:eastAsia="Times New Roman" w:hAnsi="Arial" w:cs="Arial"/>
-          <w:sz w:val="20"/>
-          <w:szCs w:val="20"/>
-          <w:lang w:val="es-ES" w:eastAsia="es-ES"/>
-        </w:rPr>
-        <w:t xml:space="preserve"> 8331 del Periódico Oficial del Estado de Tabasco con fecha 09 de julio del 2022; específicamente en lo que señalan los numerales 4, 4.1, 4.1.1, 4.1.2, 4.1.3, 4.2, 7, 7.1, y 7.3 de la norma estatal antes referida; numerales que para un acceso inmediato a su contenido, se transcriben a continuación:</w:t>
+        <w:t>que establece los requisitos, criterios y especificaciones técnicas para la producción y consumo responsables en materia de bolsas y popotes de plástico de un solo uso, biodegradables, compostables, reutilizables y/o reciclables y prohibición del uso de contenedores de poliestireno expandido en el estado de Tabasco</w:t>
+      </w:r>
+      <w:r>
+        <w:rPr>
+          <w:rFonts w:ascii="Arial" w:eastAsia="Times New Roman" w:hAnsi="Arial" w:cs="Arial"/>
+          <w:sz w:val="20"/>
+          <w:szCs w:val="20"/>
+          <w:lang w:val="es-ES" w:eastAsia="es-ES"/>
+        </w:rPr>
+        <w:t>, publicado en el Suplemento L, Edición N° 8304 del Periódico Oficial del Estado de Tabasco con fecha 06 de abril del 2022, así como su Fe de Erratas publicado en el Suplemento J, edición N° 8331 del Periódico Oficial del Estado de Tabasco con fecha 09 de julio del 2022; específicamente en lo que señalan los numerales 4, 4.1, 4.1.1, 4.1.2, 4.1.3, 4.2, 7, 7.1, y 7.3 de la norma estatal antes referida; numerales que para un acceso inmediato a su contenido, se transcriben a continuación:</w:t>
       </w:r>
     </w:p>
     <w:p>
@@ -3672,63 +3266,17 @@
           <w:szCs w:val="20"/>
           <w:lang w:val="es-ES" w:eastAsia="es-ES"/>
         </w:rPr>
-        <w:t xml:space="preserve">4.1.2 Bolsas con contenido de material </w:t>
-      </w:r>
-      <w:proofErr w:type="spellStart"/>
-      <w:r>
-        <w:rPr>
-          <w:rFonts w:ascii="Arial" w:eastAsia="Times New Roman" w:hAnsi="Arial" w:cs="Arial"/>
-          <w:b/>
+        <w:t>4.1.2 Bolsas con contenido de material compostable:</w:t>
+      </w:r>
+      <w:r>
+        <w:rPr>
+          <w:rFonts w:ascii="Arial" w:eastAsia="Times New Roman" w:hAnsi="Arial" w:cs="Arial"/>
           <w:i/>
           <w:sz w:val="20"/>
           <w:szCs w:val="20"/>
           <w:lang w:val="es-ES" w:eastAsia="es-ES"/>
         </w:rPr>
-        <w:t>compostable</w:t>
-      </w:r>
-      <w:proofErr w:type="spellEnd"/>
-      <w:r>
-        <w:rPr>
-          <w:rFonts w:ascii="Arial" w:eastAsia="Times New Roman" w:hAnsi="Arial" w:cs="Arial"/>
-          <w:b/>
-          <w:i/>
-          <w:sz w:val="20"/>
-          <w:szCs w:val="20"/>
-          <w:lang w:val="es-ES" w:eastAsia="es-ES"/>
-        </w:rPr>
-        <w:t>:</w:t>
-      </w:r>
-      <w:r>
-        <w:rPr>
-          <w:rFonts w:ascii="Arial" w:eastAsia="Times New Roman" w:hAnsi="Arial" w:cs="Arial"/>
-          <w:i/>
-          <w:sz w:val="20"/>
-          <w:szCs w:val="20"/>
-          <w:lang w:val="es-ES" w:eastAsia="es-ES"/>
-        </w:rPr>
-        <w:t xml:space="preserve"> Están fabricadas con fécula vegetal y no producen residuos tóxicos. El compostaje implica que una vez que las bolsas </w:t>
-      </w:r>
-      <w:proofErr w:type="spellStart"/>
-      <w:r>
-        <w:rPr>
-          <w:rFonts w:ascii="Arial" w:eastAsia="Times New Roman" w:hAnsi="Arial" w:cs="Arial"/>
-          <w:i/>
-          <w:sz w:val="20"/>
-          <w:szCs w:val="20"/>
-          <w:lang w:val="es-ES" w:eastAsia="es-ES"/>
-        </w:rPr>
-        <w:t>compostables</w:t>
-      </w:r>
-      <w:proofErr w:type="spellEnd"/>
-      <w:r>
-        <w:rPr>
-          <w:rFonts w:ascii="Arial" w:eastAsia="Times New Roman" w:hAnsi="Arial" w:cs="Arial"/>
-          <w:i/>
-          <w:sz w:val="20"/>
-          <w:szCs w:val="20"/>
-          <w:lang w:val="es-ES" w:eastAsia="es-ES"/>
-        </w:rPr>
-        <w:t xml:space="preserve"> son desechadas, se degradan biológicamente produciendo dióxido de carbono, agua, compuestos inorgánicos y biomasa, sin dejar residuos tóxicos visibles o distinguibles.</w:t>
+        <w:t xml:space="preserve"> Están fabricadas con fécula vegetal y no producen residuos tóxicos. El compostaje implica que una vez que las bolsas compostables son desechadas, se degradan biológicamente produciendo dióxido de carbono, agua, compuestos inorgánicos y biomasa, sin dejar residuos tóxicos visibles o distinguibles.</w:t>
       </w:r>
     </w:p>
     <w:p>
@@ -4058,51 +3606,7 @@
           <w:szCs w:val="20"/>
           <w:lang w:val="es-ES" w:eastAsia="es-ES"/>
         </w:rPr>
-        <w:t xml:space="preserve">Las bolsas, popotes, envases y/o recipientes de plástico que estén etiquetadas por sus fabricantes como </w:t>
-      </w:r>
-      <w:proofErr w:type="spellStart"/>
-      <w:r>
-        <w:rPr>
-          <w:rFonts w:ascii="Arial" w:eastAsia="Times New Roman" w:hAnsi="Arial" w:cs="Arial"/>
-          <w:i/>
-          <w:sz w:val="20"/>
-          <w:szCs w:val="20"/>
-          <w:lang w:val="es-ES" w:eastAsia="es-ES"/>
-        </w:rPr>
-        <w:t>oxo</w:t>
-      </w:r>
-      <w:proofErr w:type="spellEnd"/>
-      <w:r>
-        <w:rPr>
-          <w:rFonts w:ascii="Arial" w:eastAsia="Times New Roman" w:hAnsi="Arial" w:cs="Arial"/>
-          <w:i/>
-          <w:sz w:val="20"/>
-          <w:szCs w:val="20"/>
-          <w:lang w:val="es-ES" w:eastAsia="es-ES"/>
-        </w:rPr>
-        <w:t xml:space="preserve"> biodegradables y </w:t>
-      </w:r>
-      <w:proofErr w:type="spellStart"/>
-      <w:r>
-        <w:rPr>
-          <w:rFonts w:ascii="Arial" w:eastAsia="Times New Roman" w:hAnsi="Arial" w:cs="Arial"/>
-          <w:i/>
-          <w:sz w:val="20"/>
-          <w:szCs w:val="20"/>
-          <w:lang w:val="es-ES" w:eastAsia="es-ES"/>
-        </w:rPr>
-        <w:t>oxo</w:t>
-      </w:r>
-      <w:proofErr w:type="spellEnd"/>
-      <w:r>
-        <w:rPr>
-          <w:rFonts w:ascii="Arial" w:eastAsia="Times New Roman" w:hAnsi="Arial" w:cs="Arial"/>
-          <w:i/>
-          <w:sz w:val="20"/>
-          <w:szCs w:val="20"/>
-          <w:lang w:val="es-ES" w:eastAsia="es-ES"/>
-        </w:rPr>
-        <w:t xml:space="preserve"> degradables, no se permitirá su distribución y comercialización en el Estado de Tabasco, debido a la incorporación de aditivos que al degradarse se fragmentan en pequeñas partículas que permanecen en el ambiente, aumentado el riesgo de contaminación y daño a la salud.</w:t>
+        <w:t>Las bolsas, popotes, envases y/o recipientes de plástico que estén etiquetadas por sus fabricantes como oxo biodegradables y oxo degradables, no se permitirá su distribución y comercialización en el Estado de Tabasco, debido a la incorporación de aditivos que al degradarse se fragmentan en pequeñas partículas que permanecen en el ambiente, aumentado el riesgo de contaminación y daño a la salud.</w:t>
       </w:r>
     </w:p>
     <w:p>
@@ -4140,29 +3644,7 @@
           <w:szCs w:val="20"/>
           <w:lang w:val="es-ES" w:eastAsia="es-ES"/>
         </w:rPr>
-        <w:t>Tampoco se permitirá la distribución y/o comercialización de envases, recipientes o contenedores de poliestireno expandido (</w:t>
-      </w:r>
-      <w:proofErr w:type="spellStart"/>
-      <w:r>
-        <w:rPr>
-          <w:rFonts w:ascii="Arial" w:eastAsia="Times New Roman" w:hAnsi="Arial" w:cs="Arial"/>
-          <w:i/>
-          <w:sz w:val="20"/>
-          <w:szCs w:val="20"/>
-          <w:lang w:val="es-ES" w:eastAsia="es-ES"/>
-        </w:rPr>
-        <w:t>Ps</w:t>
-      </w:r>
-      <w:proofErr w:type="spellEnd"/>
-      <w:r>
-        <w:rPr>
-          <w:rFonts w:ascii="Arial" w:eastAsia="Times New Roman" w:hAnsi="Arial" w:cs="Arial"/>
-          <w:i/>
-          <w:sz w:val="20"/>
-          <w:szCs w:val="20"/>
-          <w:lang w:val="es-ES" w:eastAsia="es-ES"/>
-        </w:rPr>
-        <w:t xml:space="preserve"> y/o Unicel), así como, los que cuya información del fabricante simule cumplir con lo señalado en esta Norma, como es el caso de los que en sus empaques o de manera impresa señalen que son fabricados con productos naturales y contengan la leyenda de biodegradables y aun contengan Poliestireno expandido.</w:t>
+        <w:t>Tampoco se permitirá la distribución y/o comercialización de envases, recipientes o contenedores de poliestireno expandido (Ps y/o Unicel), así como, los que cuya información del fabricante simule cumplir con lo señalado en esta Norma, como es el caso de los que en sus empaques o de manera impresa señalen que son fabricados con productos naturales y contengan la leyenda de biodegradables y aun contengan Poliestireno expandido.</w:t>
       </w:r>
     </w:p>
     <w:p>
@@ -4565,23 +4047,13 @@
           <w:szCs w:val="20"/>
         </w:rPr>
       </w:pPr>
-      <w:proofErr w:type="gramStart"/>
-      <w:r>
-        <w:rPr>
-          <w:rFonts w:ascii="Arial" w:hAnsi="Arial" w:cs="Arial"/>
-          <w:sz w:val="20"/>
-          <w:szCs w:val="20"/>
-        </w:rPr>
-        <w:t>Que</w:t>
-      </w:r>
-      <w:proofErr w:type="gramEnd"/>
-      <w:r>
-        <w:rPr>
-          <w:rFonts w:ascii="Arial" w:hAnsi="Arial" w:cs="Arial"/>
-          <w:sz w:val="20"/>
-          <w:szCs w:val="20"/>
-        </w:rPr>
-        <w:t xml:space="preserve"> en los sitios de venta de alimentos y bebidas, se ofrezca u otorgue a los consumidores popotes de plástico; y </w:t>
+      <w:r>
+        <w:rPr>
+          <w:rFonts w:ascii="Arial" w:hAnsi="Arial" w:cs="Arial"/>
+          <w:sz w:val="20"/>
+          <w:szCs w:val="20"/>
+        </w:rPr>
+        <w:t xml:space="preserve">Que en los sitios de venta de alimentos y bebidas, se ofrezca u otorgue a los consumidores popotes de plástico; y </w:t>
       </w:r>
     </w:p>
     <w:p>
@@ -4667,25 +4139,7 @@
           <w:sz w:val="20"/>
           <w:szCs w:val="20"/>
         </w:rPr>
-        <w:t xml:space="preserve">Asimismo, deberá hacer saber a su personal que queda estrictamente prohibido fumar dentro de las instalaciones del parque, espacios abiertos, en naves, en locales, stands, baños, áreas cerradas. Así como comercializar tabaco, cigarros electrónicos y </w:t>
-      </w:r>
-      <w:proofErr w:type="spellStart"/>
-      <w:r>
-        <w:rPr>
-          <w:rFonts w:ascii="Arial" w:hAnsi="Arial" w:cs="Arial"/>
-          <w:sz w:val="20"/>
-          <w:szCs w:val="20"/>
-        </w:rPr>
-        <w:t>vapeadores</w:t>
-      </w:r>
-      <w:proofErr w:type="spellEnd"/>
-      <w:r>
-        <w:rPr>
-          <w:rFonts w:ascii="Arial" w:hAnsi="Arial" w:cs="Arial"/>
-          <w:sz w:val="20"/>
-          <w:szCs w:val="20"/>
-        </w:rPr>
-        <w:t>, en cualquiera de sus formas y presentaciones.  Conforme lo regula el Reglamento de la Ley General para el Control del Tabaco. fecha de publicación: Última reforma incorporada 16 de diciembre de 2022. En vigor a partir del día 15 de enero de 2023. Y decreto presidencial de fecha 31 de mayo de 2022.:  Artículo Primero. - Se prohíbe la circulación y comercialización en el interior de la República, cualquiera que sea su procedencia, de los Sistemas Electrónicos de Administración de Nicotina, Sistemas Similares sin Nicotina, Sistemas Alternativos de Consumo de Nicotina, cigarrillos electrónicos y dispositivos vaporizadores con usos similares, así como las soluciones y mezclas utilizadas en dichos sistemas. Artículo Segundo. - A quien incumpla con lo señalado en el artículo primero se le aplicarán las sanciones que señalen las disposiciones jurídicas aplicables</w:t>
+        <w:t>Asimismo, deberá hacer saber a su personal que queda estrictamente prohibido fumar dentro de las instalaciones del parque, espacios abiertos, en naves, en locales, stands, baños, áreas cerradas. Así como comercializar tabaco, cigarros electrónicos y vapeadores, en cualquiera de sus formas y presentaciones.  Conforme lo regula el Reglamento de la Ley General para el Control del Tabaco. fecha de publicación: Última reforma incorporada 16 de diciembre de 2022. En vigor a partir del día 15 de enero de 2023. Y decreto presidencial de fecha 31 de mayo de 2022.:  Artículo Primero. - Se prohíbe la circulación y comercialización en el interior de la República, cualquiera que sea su procedencia, de los Sistemas Electrónicos de Administración de Nicotina, Sistemas Similares sin Nicotina, Sistemas Alternativos de Consumo de Nicotina, cigarrillos electrónicos y dispositivos vaporizadores con usos similares, así como las soluciones y mezclas utilizadas en dichos sistemas. Artículo Segundo. - A quien incumpla con lo señalado en el artículo primero se le aplicarán las sanciones que señalen las disposiciones jurídicas aplicables</w:t>
       </w:r>
       <w:r>
         <w:rPr>
@@ -5002,27 +4456,7 @@
           <w:szCs w:val="20"/>
           <w:lang w:eastAsia="es-MX"/>
         </w:rPr>
-        <w:t xml:space="preserve"> por los daños que ocasione por usar electrodomésticos y/o equipos que no van </w:t>
-      </w:r>
-      <w:proofErr w:type="gramStart"/>
-      <w:r>
-        <w:rPr>
-          <w:rFonts w:ascii="Arial" w:eastAsia="Times New Roman" w:hAnsi="Arial" w:cs="Arial"/>
-          <w:sz w:val="20"/>
-          <w:szCs w:val="20"/>
-          <w:lang w:eastAsia="es-MX"/>
-        </w:rPr>
-        <w:t>de acuerdo a</w:t>
-      </w:r>
-      <w:proofErr w:type="gramEnd"/>
-      <w:r>
-        <w:rPr>
-          <w:rFonts w:ascii="Arial" w:eastAsia="Times New Roman" w:hAnsi="Arial" w:cs="Arial"/>
-          <w:sz w:val="20"/>
-          <w:szCs w:val="20"/>
-          <w:lang w:eastAsia="es-MX"/>
-        </w:rPr>
-        <w:t xml:space="preserve"> su giro, afectando su local y el del resto de los locales que están en ese circuito.</w:t>
+        <w:t xml:space="preserve"> por los daños que ocasione por usar electrodomésticos y/o equipos que no van de acuerdo a su giro, afectando su local y el del resto de los locales que están en ese circuito.</w:t>
       </w:r>
     </w:p>
     <w:p>
@@ -5228,7 +4662,6 @@
         </w:rPr>
         <w:t xml:space="preserve"> releva al “</w:t>
       </w:r>
-      <w:proofErr w:type="gramStart"/>
       <w:r>
         <w:rPr>
           <w:rFonts w:ascii="Arial" w:eastAsia="Times New Roman" w:hAnsi="Arial" w:cs="Arial"/>
@@ -5260,7 +4693,6 @@
         </w:rPr>
         <w:t>de</w:t>
       </w:r>
-      <w:proofErr w:type="gramEnd"/>
       <w:r>
         <w:rPr>
           <w:rFonts w:ascii="Arial" w:eastAsia="Times New Roman" w:hAnsi="Arial" w:cs="Arial"/>
@@ -5604,27 +5036,7 @@
           <w:szCs w:val="20"/>
           <w:lang w:val="es-ES" w:eastAsia="es-ES"/>
         </w:rPr>
-        <w:t xml:space="preserve">Ambas partes acuerdan en este Contrato que el contenido </w:t>
-      </w:r>
-      <w:proofErr w:type="gramStart"/>
-      <w:r>
-        <w:rPr>
-          <w:rFonts w:ascii="Arial" w:eastAsia="Times New Roman" w:hAnsi="Arial" w:cs="Arial"/>
-          <w:sz w:val="20"/>
-          <w:szCs w:val="20"/>
-          <w:lang w:val="es-ES" w:eastAsia="es-ES"/>
-        </w:rPr>
-        <w:t>del mismo</w:t>
-      </w:r>
-      <w:proofErr w:type="gramEnd"/>
-      <w:r>
-        <w:rPr>
-          <w:rFonts w:ascii="Arial" w:eastAsia="Times New Roman" w:hAnsi="Arial" w:cs="Arial"/>
-          <w:sz w:val="20"/>
-          <w:szCs w:val="20"/>
-          <w:lang w:val="es-ES" w:eastAsia="es-ES"/>
-        </w:rPr>
-        <w:t xml:space="preserve"> es su voluntad expresa; por consiguiente, cualquier otro convenio, contrato o arreglo que en forma verbal o escrita se haya realizado, queda desde ahora sin efecto. Las posteriores modificaciones que se hagan a este documento deberán ser por escrito y firmadas por ambas partes.</w:t>
+        <w:t>Ambas partes acuerdan en este Contrato que el contenido del mismo es su voluntad expresa; por consiguiente, cualquier otro convenio, contrato o arreglo que en forma verbal o escrita se haya realizado, queda desde ahora sin efecto. Las posteriores modificaciones que se hagan a este documento deberán ser por escrito y firmadas por ambas partes.</w:t>
       </w:r>
     </w:p>
     <w:p>
@@ -5668,27 +5080,7 @@
           <w:szCs w:val="20"/>
           <w:lang w:val="es-ES" w:eastAsia="es-ES"/>
         </w:rPr>
-        <w:t xml:space="preserve">Para la resolución de cualquier conflicto que pudiera surgir como motivo de la interpretación y/o cumplimiento de las cláusulas antes descritas, ambas partes se someterán a la jurisdicción territorial de las autoridades competentes en la ciudad de Villahermosa, Tabasco, México, renunciando desde ahora a la competencia de las autoridades que pudieran corresponderles </w:t>
-      </w:r>
-      <w:proofErr w:type="gramStart"/>
-      <w:r>
-        <w:rPr>
-          <w:rFonts w:ascii="Arial" w:eastAsia="Times New Roman" w:hAnsi="Arial" w:cs="Arial"/>
-          <w:sz w:val="20"/>
-          <w:szCs w:val="20"/>
-          <w:lang w:val="es-ES" w:eastAsia="es-ES"/>
-        </w:rPr>
-        <w:t>en razón del</w:t>
-      </w:r>
-      <w:proofErr w:type="gramEnd"/>
-      <w:r>
-        <w:rPr>
-          <w:rFonts w:ascii="Arial" w:eastAsia="Times New Roman" w:hAnsi="Arial" w:cs="Arial"/>
-          <w:sz w:val="20"/>
-          <w:szCs w:val="20"/>
-          <w:lang w:val="es-ES" w:eastAsia="es-ES"/>
-        </w:rPr>
-        <w:t xml:space="preserve"> fuero, de sus domicilios presentes o futuros. </w:t>
+        <w:t xml:space="preserve">Para la resolución de cualquier conflicto que pudiera surgir como motivo de la interpretación y/o cumplimiento de las cláusulas antes descritas, ambas partes se someterán a la jurisdicción territorial de las autoridades competentes en la ciudad de Villahermosa, Tabasco, México, renunciando desde ahora a la competencia de las autoridades que pudieran corresponderles en razón del fuero, de sus domicilios presentes o futuros. </w:t>
       </w:r>
     </w:p>
     <w:p>
@@ -5768,16 +5160,34 @@
           <w:lang w:val="es-ES" w:eastAsia="es-ES"/>
         </w:rPr>
         <w:lastRenderedPageBreak/>
-        <w:t>Enterados y para su debida constancia, firman los involucrados por duplicado el presente Contrato, para que surta los efectos legales que procedan en la ciudad de Villahermosa, capital del estado de Tabasco, Estados Unidos Mexicanos, a los      -------       días del mes</w:t>
-      </w:r>
-      <w:r>
-        <w:rPr>
-          <w:rFonts w:ascii="Arial" w:eastAsia="Times New Roman" w:hAnsi="Arial" w:cs="Arial"/>
-          <w:sz w:val="20"/>
-          <w:szCs w:val="20"/>
-          <w:lang w:val="es-ES" w:eastAsia="es-ES"/>
-        </w:rPr>
-        <w:t>--------</w:t>
+        <w:t>Enterados y para su debida constancia, firman los involucrados por duplicado el presente Contrato, para que surta los efectos legales que procedan en la ciudad de Villahermosa, capital del estado de Tabasco, Estados Unidos Mexicanos, a los</w:t>
+      </w:r>
+      <w:r>
+        <w:rPr>
+          <w:rFonts w:ascii="Arial" w:eastAsia="Times New Roman" w:hAnsi="Arial" w:cs="Arial"/>
+          <w:sz w:val="20"/>
+          <w:szCs w:val="20"/>
+          <w:lang w:val="es-ES" w:eastAsia="es-ES"/>
+        </w:rPr>
+        <w:t xml:space="preserve"> &lt;day&gt; </w:t>
+      </w:r>
+      <w:r>
+        <w:rPr>
+          <w:rFonts w:ascii="Arial" w:eastAsia="Times New Roman" w:hAnsi="Arial" w:cs="Arial"/>
+          <w:sz w:val="20"/>
+          <w:szCs w:val="20"/>
+          <w:lang w:val="es-ES" w:eastAsia="es-ES"/>
+        </w:rPr>
+        <w:t>días del mes</w:t>
+      </w:r>
+      <w:r>
+        <w:rPr>
+          <w:rFonts w:ascii="Arial" w:eastAsia="Times New Roman" w:hAnsi="Arial" w:cs="Arial"/>
+          <w:sz w:val="20"/>
+          <w:szCs w:val="20"/>
+          <w:lang w:val="es-ES" w:eastAsia="es-ES"/>
+        </w:rPr>
+        <w:t xml:space="preserve"> &lt;month&gt;</w:t>
       </w:r>
       <w:r>
         <w:rPr>
@@ -6254,7 +5664,15 @@
           <w:b/>
           <w:bCs/>
         </w:rPr>
-        <w:t>C. XXXXXXXXXXX</w:t>
+        <w:t xml:space="preserve">C. </w:t>
+      </w:r>
+      <w:r>
+        <w:rPr>
+          <w:rFonts w:ascii="Arial" w:hAnsi="Arial" w:cs="Arial"/>
+          <w:b/>
+          <w:bCs/>
+        </w:rPr>
+        <w:t>&lt;name_user&gt;</w:t>
       </w:r>
     </w:p>
     <w:p>
@@ -6310,25 +5728,7 @@
           <w:sz w:val="20"/>
           <w:szCs w:val="20"/>
         </w:rPr>
-        <w:t xml:space="preserve">Los términos y condiciones del Contrato se incorporan al presente Anexo por referencia, </w:t>
-      </w:r>
-      <w:proofErr w:type="gramStart"/>
-      <w:r>
-        <w:rPr>
-          <w:rFonts w:ascii="Arial" w:hAnsi="Arial" w:cs="Arial"/>
-          <w:sz w:val="20"/>
-          <w:szCs w:val="20"/>
-        </w:rPr>
-        <w:t>y</w:t>
-      </w:r>
-      <w:proofErr w:type="gramEnd"/>
-      <w:r>
-        <w:rPr>
-          <w:rFonts w:ascii="Arial" w:hAnsi="Arial" w:cs="Arial"/>
-          <w:sz w:val="20"/>
-          <w:szCs w:val="20"/>
-        </w:rPr>
-        <w:t xml:space="preserve"> por lo tanto, le aplican plenamente. En caso de conflicto o contradicción entre las condiciones y términos pactados en el Contrato en este Anexo, prevalecerá en todo momento lo indicado en el Contrato, salvo que en este Anexo se establezca una renuncia expresa a dicha estipulación.</w:t>
+        <w:t>Los términos y condiciones del Contrato se incorporan al presente Anexo por referencia, y por lo tanto, le aplican plenamente. En caso de conflicto o contradicción entre las condiciones y términos pactados en el Contrato en este Anexo, prevalecerá en todo momento lo indicado en el Contrato, salvo que en este Anexo se establezca una renuncia expresa a dicha estipulación.</w:t>
       </w:r>
     </w:p>
     <w:p>
@@ -6412,25 +5812,7 @@
           <w:sz w:val="20"/>
           <w:szCs w:val="20"/>
         </w:rPr>
-        <w:t xml:space="preserve">B) Tramitar y solicitar AL COMITÉ, O A QUIEN CORRESPONDA, el permiso especial para la venta de bebidas alcohólicas, en la FERIA TABASCO, que tendrá una vigencia en el periodo comprendido del 27 de abril al 12 de </w:t>
-      </w:r>
-      <w:proofErr w:type="gramStart"/>
-      <w:r>
-        <w:rPr>
-          <w:rFonts w:ascii="Arial" w:hAnsi="Arial" w:cs="Arial"/>
-          <w:sz w:val="20"/>
-          <w:szCs w:val="20"/>
-        </w:rPr>
-        <w:t>mayo  del</w:t>
-      </w:r>
-      <w:proofErr w:type="gramEnd"/>
-      <w:r>
-        <w:rPr>
-          <w:rFonts w:ascii="Arial" w:hAnsi="Arial" w:cs="Arial"/>
-          <w:sz w:val="20"/>
-          <w:szCs w:val="20"/>
-        </w:rPr>
-        <w:t xml:space="preserve"> 2024, en horario de 12pm a 2am.  Única y exclusivamente dentro del local, stand o área asignado según lo estipulado en la cláusula segunda del presente Contrato. conforme lo provee, LA LEY QUE REGULA LA VENTA, DISTRIBUCIÓN Y CONSUMO DE BEBIDAS ALCOHÓLICAS EN EL ESTADO DE TABASCO. </w:t>
+        <w:t xml:space="preserve">B) Tramitar y solicitar AL COMITÉ, O A QUIEN CORRESPONDA, el permiso especial para la venta de bebidas alcohólicas, en la FERIA TABASCO, que tendrá una vigencia en el periodo comprendido del 27 de abril al 12 de mayo  del 2024, en horario de 12pm a 2am.  Única y exclusivamente dentro del local, stand o área asignado según lo estipulado en la cláusula segunda del presente Contrato. conforme lo provee, LA LEY QUE REGULA LA VENTA, DISTRIBUCIÓN Y CONSUMO DE BEBIDAS ALCOHÓLICAS EN EL ESTADO DE TABASCO. </w:t>
       </w:r>
     </w:p>
     <w:p>
@@ -6550,25 +5932,7 @@
           <w:szCs w:val="20"/>
         </w:rPr>
         <w:tab/>
-        <w:t xml:space="preserve">Tratándose de discotecas, </w:t>
-      </w:r>
-      <w:proofErr w:type="gramStart"/>
-      <w:r>
-        <w:rPr>
-          <w:rFonts w:ascii="Arial" w:hAnsi="Arial" w:cs="Arial"/>
-          <w:sz w:val="20"/>
-          <w:szCs w:val="20"/>
-        </w:rPr>
-        <w:t>cabarets</w:t>
-      </w:r>
-      <w:proofErr w:type="gramEnd"/>
-      <w:r>
-        <w:rPr>
-          <w:rFonts w:ascii="Arial" w:hAnsi="Arial" w:cs="Arial"/>
-          <w:sz w:val="20"/>
-          <w:szCs w:val="20"/>
-        </w:rPr>
-        <w:t xml:space="preserve">, bar, bar con presentación de espectáculos, cantina y cervecería, deberán fijar letreros visibles en el exterior en los que se prohíba la entrada y venta a menores de edad y a las personas que no estén en pleno goce de sus facultades mentales; </w:t>
+        <w:t xml:space="preserve">Tratándose de discotecas, cabarets, bar, bar con presentación de espectáculos, cantina y cervecería, deberán fijar letreros visibles en el exterior en los que se prohíba la entrada y venta a menores de edad y a las personas que no estén en pleno goce de sus facultades mentales; </w:t>
       </w:r>
     </w:p>
     <w:p>
@@ -6714,28 +6078,27 @@
           <w:rFonts w:ascii="Arial" w:eastAsia="Times New Roman" w:hAnsi="Arial" w:cs="Arial"/>
           <w:sz w:val="20"/>
           <w:szCs w:val="20"/>
-          <w:highlight w:val="cyan"/>
-          <w:lang w:val="es-ES" w:eastAsia="es-ES"/>
-        </w:rPr>
-        <w:t>---</w:t>
-      </w:r>
-      <w:r>
-        <w:rPr>
-          <w:rFonts w:ascii="Arial" w:eastAsia="Times New Roman" w:hAnsi="Arial" w:cs="Arial"/>
-          <w:sz w:val="20"/>
-          <w:szCs w:val="20"/>
-          <w:lang w:val="es-ES" w:eastAsia="es-ES"/>
-        </w:rPr>
-        <w:t xml:space="preserve">-del mes de </w:t>
-      </w:r>
-      <w:r>
-        <w:rPr>
-          <w:rFonts w:ascii="Arial" w:eastAsia="Times New Roman" w:hAnsi="Arial" w:cs="Arial"/>
-          <w:sz w:val="20"/>
-          <w:szCs w:val="20"/>
-          <w:lang w:val="es-ES" w:eastAsia="es-ES"/>
-        </w:rPr>
-        <w:t>---------</w:t>
+          <w:lang w:val="es-ES" w:eastAsia="es-ES"/>
+        </w:rPr>
+        <w:t xml:space="preserve">&lt;day&gt; </w:t>
+      </w:r>
+      <w:r>
+        <w:rPr>
+          <w:rFonts w:ascii="Arial" w:eastAsia="Times New Roman" w:hAnsi="Arial" w:cs="Arial"/>
+          <w:sz w:val="20"/>
+          <w:szCs w:val="20"/>
+          <w:lang w:val="es-ES" w:eastAsia="es-ES"/>
+        </w:rPr>
+        <w:t xml:space="preserve">del mes de </w:t>
+      </w:r>
+      <w:r>
+        <w:rPr>
+          <w:rFonts w:ascii="Arial" w:eastAsia="Times New Roman" w:hAnsi="Arial" w:cs="Arial"/>
+          <w:sz w:val="20"/>
+          <w:szCs w:val="20"/>
+          <w:lang w:val="es-ES" w:eastAsia="es-ES"/>
+        </w:rPr>
+        <w:t>&lt;month&gt;</w:t>
       </w:r>
       <w:r>
         <w:rPr>
@@ -7075,7 +6438,17 @@
           <w:sz w:val="20"/>
           <w:szCs w:val="20"/>
         </w:rPr>
-        <w:t>C. XXXXXXXXXXX</w:t>
+        <w:t xml:space="preserve">C. </w:t>
+      </w:r>
+      <w:r>
+        <w:rPr>
+          <w:rFonts w:ascii="Arial" w:hAnsi="Arial" w:cs="Arial"/>
+          <w:b/>
+          <w:bCs/>
+          <w:sz w:val="20"/>
+          <w:szCs w:val="20"/>
+        </w:rPr>
+        <w:t>&lt;name_user&gt;</w:t>
       </w:r>
     </w:p>
     <w:p>

</xml_diff>

<commit_message>
Se agrega uuids a la zona c y se mejora la selección de extras al espacio
</commit_message>
<xml_diff>
--- a/static/docs/contrato_fisica.docx
+++ b/static/docs/contrato_fisica.docx
@@ -380,7 +380,29 @@
           <w:szCs w:val="20"/>
           <w:lang w:val="es-ES" w:eastAsia="es-ES"/>
         </w:rPr>
-        <w:t xml:space="preserve"> &lt;razon_social&gt;</w:t>
+        <w:t xml:space="preserve"> &lt;</w:t>
+      </w:r>
+      <w:proofErr w:type="spellStart"/>
+      <w:r>
+        <w:rPr>
+          <w:rFonts w:ascii="Arial" w:eastAsia="Times New Roman" w:hAnsi="Arial" w:cs="Arial"/>
+          <w:color w:val="000000" w:themeColor="text1"/>
+          <w:sz w:val="20"/>
+          <w:szCs w:val="20"/>
+          <w:lang w:val="es-ES" w:eastAsia="es-ES"/>
+        </w:rPr>
+        <w:t>razon_social</w:t>
+      </w:r>
+      <w:proofErr w:type="spellEnd"/>
+      <w:r>
+        <w:rPr>
+          <w:rFonts w:ascii="Arial" w:eastAsia="Times New Roman" w:hAnsi="Arial" w:cs="Arial"/>
+          <w:color w:val="000000" w:themeColor="text1"/>
+          <w:sz w:val="20"/>
+          <w:szCs w:val="20"/>
+          <w:lang w:val="es-ES" w:eastAsia="es-ES"/>
+        </w:rPr>
+        <w:t>&gt;</w:t>
       </w:r>
       <w:r>
         <w:rPr>
@@ -894,7 +916,29 @@
           <w:szCs w:val="20"/>
           <w:lang w:val="es-ES" w:eastAsia="es-ES"/>
         </w:rPr>
-        <w:t>&lt;address&gt;</w:t>
+        <w:t>&lt;</w:t>
+      </w:r>
+      <w:proofErr w:type="spellStart"/>
+      <w:r>
+        <w:rPr>
+          <w:rFonts w:ascii="Arial" w:eastAsia="Times New Roman" w:hAnsi="Arial" w:cs="Arial"/>
+          <w:color w:val="000000" w:themeColor="text1"/>
+          <w:sz w:val="20"/>
+          <w:szCs w:val="20"/>
+          <w:lang w:val="es-ES" w:eastAsia="es-ES"/>
+        </w:rPr>
+        <w:t>address</w:t>
+      </w:r>
+      <w:proofErr w:type="spellEnd"/>
+      <w:r>
+        <w:rPr>
+          <w:rFonts w:ascii="Arial" w:eastAsia="Times New Roman" w:hAnsi="Arial" w:cs="Arial"/>
+          <w:color w:val="000000" w:themeColor="text1"/>
+          <w:sz w:val="20"/>
+          <w:szCs w:val="20"/>
+          <w:lang w:val="es-ES" w:eastAsia="es-ES"/>
+        </w:rPr>
+        <w:t>&gt;</w:t>
       </w:r>
       <w:r>
         <w:rPr>
@@ -914,7 +958,29 @@
           <w:szCs w:val="20"/>
           <w:lang w:val="es-ES" w:eastAsia="es-ES"/>
         </w:rPr>
-        <w:t xml:space="preserve"> &lt;colony&gt;</w:t>
+        <w:t xml:space="preserve"> &lt;</w:t>
+      </w:r>
+      <w:proofErr w:type="spellStart"/>
+      <w:r>
+        <w:rPr>
+          <w:rFonts w:ascii="Arial" w:eastAsia="Times New Roman" w:hAnsi="Arial" w:cs="Arial"/>
+          <w:color w:val="000000" w:themeColor="text1"/>
+          <w:sz w:val="20"/>
+          <w:szCs w:val="20"/>
+          <w:lang w:val="es-ES" w:eastAsia="es-ES"/>
+        </w:rPr>
+        <w:t>colony</w:t>
+      </w:r>
+      <w:proofErr w:type="spellEnd"/>
+      <w:r>
+        <w:rPr>
+          <w:rFonts w:ascii="Arial" w:eastAsia="Times New Roman" w:hAnsi="Arial" w:cs="Arial"/>
+          <w:color w:val="000000" w:themeColor="text1"/>
+          <w:sz w:val="20"/>
+          <w:szCs w:val="20"/>
+          <w:lang w:val="es-ES" w:eastAsia="es-ES"/>
+        </w:rPr>
+        <w:t>&gt;</w:t>
       </w:r>
       <w:r>
         <w:rPr>
@@ -934,7 +1000,29 @@
           <w:szCs w:val="20"/>
           <w:lang w:val="es-ES" w:eastAsia="es-ES"/>
         </w:rPr>
-        <w:t xml:space="preserve"> &lt;town&gt;</w:t>
+        <w:t xml:space="preserve"> &lt;</w:t>
+      </w:r>
+      <w:proofErr w:type="spellStart"/>
+      <w:r>
+        <w:rPr>
+          <w:rFonts w:ascii="Arial" w:eastAsia="Times New Roman" w:hAnsi="Arial" w:cs="Arial"/>
+          <w:color w:val="000000" w:themeColor="text1"/>
+          <w:sz w:val="20"/>
+          <w:szCs w:val="20"/>
+          <w:lang w:val="es-ES" w:eastAsia="es-ES"/>
+        </w:rPr>
+        <w:t>town</w:t>
+      </w:r>
+      <w:proofErr w:type="spellEnd"/>
+      <w:r>
+        <w:rPr>
+          <w:rFonts w:ascii="Arial" w:eastAsia="Times New Roman" w:hAnsi="Arial" w:cs="Arial"/>
+          <w:color w:val="000000" w:themeColor="text1"/>
+          <w:sz w:val="20"/>
+          <w:szCs w:val="20"/>
+          <w:lang w:val="es-ES" w:eastAsia="es-ES"/>
+        </w:rPr>
+        <w:t>&gt;</w:t>
       </w:r>
       <w:r>
         <w:rPr>
@@ -1004,7 +1092,29 @@
           <w:szCs w:val="20"/>
           <w:lang w:val="es-ES" w:eastAsia="es-ES"/>
         </w:rPr>
-        <w:t xml:space="preserve"> &lt;rfc&gt;</w:t>
+        <w:t xml:space="preserve"> &lt;</w:t>
+      </w:r>
+      <w:proofErr w:type="spellStart"/>
+      <w:r>
+        <w:rPr>
+          <w:rFonts w:ascii="Arial" w:eastAsia="Times New Roman" w:hAnsi="Arial" w:cs="Arial"/>
+          <w:color w:val="000000" w:themeColor="text1"/>
+          <w:sz w:val="20"/>
+          <w:szCs w:val="20"/>
+          <w:lang w:val="es-ES" w:eastAsia="es-ES"/>
+        </w:rPr>
+        <w:t>rfc</w:t>
+      </w:r>
+      <w:proofErr w:type="spellEnd"/>
+      <w:r>
+        <w:rPr>
+          <w:rFonts w:ascii="Arial" w:eastAsia="Times New Roman" w:hAnsi="Arial" w:cs="Arial"/>
+          <w:color w:val="000000" w:themeColor="text1"/>
+          <w:sz w:val="20"/>
+          <w:szCs w:val="20"/>
+          <w:lang w:val="es-ES" w:eastAsia="es-ES"/>
+        </w:rPr>
+        <w:t>&gt;</w:t>
       </w:r>
       <w:r>
         <w:rPr>
@@ -1247,7 +1357,29 @@
           <w:szCs w:val="20"/>
           <w:lang w:val="es-ES" w:eastAsia="es-ES"/>
         </w:rPr>
-        <w:t xml:space="preserve">expresan su conformidad para celebrar el mismo, de acuerdo a las siguientes: </w:t>
+        <w:t xml:space="preserve">expresan su conformidad para celebrar el mismo, </w:t>
+      </w:r>
+      <w:proofErr w:type="gramStart"/>
+      <w:r>
+        <w:rPr>
+          <w:rFonts w:ascii="Arial" w:eastAsia="Times New Roman" w:hAnsi="Arial" w:cs="Arial"/>
+          <w:color w:val="000000" w:themeColor="text1"/>
+          <w:sz w:val="20"/>
+          <w:szCs w:val="20"/>
+          <w:lang w:val="es-ES" w:eastAsia="es-ES"/>
+        </w:rPr>
+        <w:t>de acuerdo a</w:t>
+      </w:r>
+      <w:proofErr w:type="gramEnd"/>
+      <w:r>
+        <w:rPr>
+          <w:rFonts w:ascii="Arial" w:eastAsia="Times New Roman" w:hAnsi="Arial" w:cs="Arial"/>
+          <w:color w:val="000000" w:themeColor="text1"/>
+          <w:sz w:val="20"/>
+          <w:szCs w:val="20"/>
+          <w:lang w:val="es-ES" w:eastAsia="es-ES"/>
+        </w:rPr>
+        <w:t xml:space="preserve"> las siguientes: </w:t>
       </w:r>
     </w:p>
     <w:p>
@@ -1289,6 +1421,7 @@
         </w:rPr>
         <w:t xml:space="preserve">C L </w:t>
       </w:r>
+      <w:proofErr w:type="spellStart"/>
       <w:r>
         <w:rPr>
           <w:rFonts w:ascii="Arial" w:eastAsia="Times New Roman" w:hAnsi="Arial" w:cs="Arial"/>
@@ -1301,6 +1434,7 @@
         </w:rPr>
         <w:t>Á</w:t>
       </w:r>
+      <w:proofErr w:type="spellEnd"/>
       <w:r>
         <w:rPr>
           <w:rFonts w:ascii="Arial" w:eastAsia="Times New Roman" w:hAnsi="Arial" w:cs="Arial"/>
@@ -1455,7 +1589,17 @@
           <w:szCs w:val="20"/>
           <w:lang w:val="es-ES" w:eastAsia="es-ES"/>
         </w:rPr>
-        <w:t>&lt;table</w:t>
+        <w:t>&lt;</w:t>
+      </w:r>
+      <w:proofErr w:type="spellStart"/>
+      <w:r>
+        <w:rPr>
+          <w:rFonts w:ascii="Arial" w:eastAsia="Times New Roman" w:hAnsi="Arial" w:cs="Arial"/>
+          <w:sz w:val="20"/>
+          <w:szCs w:val="20"/>
+          <w:lang w:val="es-ES" w:eastAsia="es-ES"/>
+        </w:rPr>
+        <w:t>table</w:t>
       </w:r>
       <w:r>
         <w:rPr>
@@ -1466,6 +1610,7 @@
         </w:rPr>
         <w:t>_places</w:t>
       </w:r>
+      <w:proofErr w:type="spellEnd"/>
       <w:r>
         <w:rPr>
           <w:rFonts w:ascii="Arial" w:eastAsia="Times New Roman" w:hAnsi="Arial" w:cs="Arial"/>
@@ -1571,6 +1716,7 @@
           <w:lang w:val="es-ES" w:eastAsia="es-ES"/>
         </w:rPr>
       </w:pPr>
+      <w:proofErr w:type="gramStart"/>
       <w:r>
         <w:rPr>
           <w:rFonts w:ascii="Arial" w:eastAsia="Times New Roman" w:hAnsi="Arial" w:cs="Arial"/>
@@ -1589,7 +1735,17 @@
           <w:szCs w:val="20"/>
           <w:lang w:val="es-ES" w:eastAsia="es-ES"/>
         </w:rPr>
-        <w:t xml:space="preserve">-El “EXPOSITOR”, se obliga a destinar el local, stand, o áreas excedentes </w:t>
+        <w:t>-</w:t>
+      </w:r>
+      <w:proofErr w:type="gramEnd"/>
+      <w:r>
+        <w:rPr>
+          <w:rFonts w:ascii="Arial" w:eastAsia="Times New Roman" w:hAnsi="Arial" w:cs="Arial"/>
+          <w:sz w:val="20"/>
+          <w:szCs w:val="20"/>
+          <w:lang w:val="es-ES" w:eastAsia="es-ES"/>
+        </w:rPr>
+        <w:t xml:space="preserve">El “EXPOSITOR”, se obliga a destinar el local, stand, o áreas excedentes </w:t>
       </w:r>
       <w:r>
         <w:rPr>
@@ -1695,14 +1851,32 @@
           <w:sz w:val="20"/>
           <w:szCs w:val="20"/>
         </w:rPr>
-        <w:t>&lt;price_places&gt;</w:t>
-      </w:r>
+        <w:t>&lt;</w:t>
+      </w:r>
+      <w:proofErr w:type="spellStart"/>
       <w:r>
         <w:rPr>
           <w:rFonts w:ascii="Arial" w:eastAsia="Calibri" w:hAnsi="Arial" w:cs="Arial"/>
           <w:sz w:val="20"/>
           <w:szCs w:val="20"/>
         </w:rPr>
+        <w:t>price_places</w:t>
+      </w:r>
+      <w:proofErr w:type="spellEnd"/>
+      <w:r>
+        <w:rPr>
+          <w:rFonts w:ascii="Arial" w:eastAsia="Calibri" w:hAnsi="Arial" w:cs="Arial"/>
+          <w:sz w:val="20"/>
+          <w:szCs w:val="20"/>
+        </w:rPr>
+        <w:t>&gt;</w:t>
+      </w:r>
+      <w:r>
+        <w:rPr>
+          <w:rFonts w:ascii="Arial" w:eastAsia="Calibri" w:hAnsi="Arial" w:cs="Arial"/>
+          <w:sz w:val="20"/>
+          <w:szCs w:val="20"/>
+        </w:rPr>
         <w:t xml:space="preserve"> </w:t>
       </w:r>
       <w:r>
@@ -1711,7 +1885,7 @@
           <w:sz w:val="20"/>
           <w:szCs w:val="20"/>
         </w:rPr>
-        <w:t xml:space="preserve">(Son: </w:t>
+        <w:t>(Son:</w:t>
       </w:r>
       <w:r>
         <w:rPr>
@@ -1719,7 +1893,7 @@
           <w:sz w:val="20"/>
           <w:szCs w:val="20"/>
         </w:rPr>
-        <w:t xml:space="preserve">&lt;price_places_text&gt; </w:t>
+        <w:t xml:space="preserve"> </w:t>
       </w:r>
       <w:r>
         <w:rPr>
@@ -1727,6 +1901,32 @@
           <w:sz w:val="20"/>
           <w:szCs w:val="20"/>
         </w:rPr>
+        <w:t>&lt;</w:t>
+      </w:r>
+      <w:proofErr w:type="spellStart"/>
+      <w:r>
+        <w:rPr>
+          <w:rFonts w:ascii="Arial" w:eastAsia="Calibri" w:hAnsi="Arial" w:cs="Arial"/>
+          <w:sz w:val="20"/>
+          <w:szCs w:val="20"/>
+        </w:rPr>
+        <w:t>price_places_text</w:t>
+      </w:r>
+      <w:proofErr w:type="spellEnd"/>
+      <w:r>
+        <w:rPr>
+          <w:rFonts w:ascii="Arial" w:eastAsia="Calibri" w:hAnsi="Arial" w:cs="Arial"/>
+          <w:sz w:val="20"/>
+          <w:szCs w:val="20"/>
+        </w:rPr>
+        <w:t xml:space="preserve">&gt; </w:t>
+      </w:r>
+      <w:r>
+        <w:rPr>
+          <w:rFonts w:ascii="Arial" w:eastAsia="Calibri" w:hAnsi="Arial" w:cs="Arial"/>
+          <w:sz w:val="20"/>
+          <w:szCs w:val="20"/>
+        </w:rPr>
         <w:t xml:space="preserve">pesos </w:t>
       </w:r>
       <w:r>
@@ -1751,14 +1951,32 @@
           <w:sz w:val="20"/>
           <w:szCs w:val="20"/>
         </w:rPr>
-        <w:t>&lt;price_iva&gt;</w:t>
-      </w:r>
+        <w:t>&lt;</w:t>
+      </w:r>
+      <w:proofErr w:type="spellStart"/>
       <w:r>
         <w:rPr>
           <w:rFonts w:ascii="Arial" w:eastAsia="Calibri" w:hAnsi="Arial" w:cs="Arial"/>
           <w:sz w:val="20"/>
           <w:szCs w:val="20"/>
         </w:rPr>
+        <w:t>price_iva</w:t>
+      </w:r>
+      <w:proofErr w:type="spellEnd"/>
+      <w:r>
+        <w:rPr>
+          <w:rFonts w:ascii="Arial" w:eastAsia="Calibri" w:hAnsi="Arial" w:cs="Arial"/>
+          <w:sz w:val="20"/>
+          <w:szCs w:val="20"/>
+        </w:rPr>
+        <w:t>&gt;</w:t>
+      </w:r>
+      <w:r>
+        <w:rPr>
+          <w:rFonts w:ascii="Arial" w:eastAsia="Calibri" w:hAnsi="Arial" w:cs="Arial"/>
+          <w:sz w:val="20"/>
+          <w:szCs w:val="20"/>
+        </w:rPr>
         <w:t xml:space="preserve"> </w:t>
       </w:r>
       <w:r>
@@ -1775,7 +1993,7 @@
           <w:sz w:val="20"/>
           <w:szCs w:val="20"/>
         </w:rPr>
-        <w:t>&lt;price_iva_text&gt;</w:t>
+        <w:t xml:space="preserve"> </w:t>
       </w:r>
       <w:r>
         <w:rPr>
@@ -1783,6 +2001,32 @@
           <w:sz w:val="20"/>
           <w:szCs w:val="20"/>
         </w:rPr>
+        <w:t>&lt;</w:t>
+      </w:r>
+      <w:proofErr w:type="spellStart"/>
+      <w:r>
+        <w:rPr>
+          <w:rFonts w:ascii="Arial" w:eastAsia="Calibri" w:hAnsi="Arial" w:cs="Arial"/>
+          <w:sz w:val="20"/>
+          <w:szCs w:val="20"/>
+        </w:rPr>
+        <w:t>price_iva_text</w:t>
+      </w:r>
+      <w:proofErr w:type="spellEnd"/>
+      <w:r>
+        <w:rPr>
+          <w:rFonts w:ascii="Arial" w:eastAsia="Calibri" w:hAnsi="Arial" w:cs="Arial"/>
+          <w:sz w:val="20"/>
+          <w:szCs w:val="20"/>
+        </w:rPr>
+        <w:t>&gt;</w:t>
+      </w:r>
+      <w:r>
+        <w:rPr>
+          <w:rFonts w:ascii="Arial" w:eastAsia="Calibri" w:hAnsi="Arial" w:cs="Arial"/>
+          <w:sz w:val="20"/>
+          <w:szCs w:val="20"/>
+        </w:rPr>
         <w:t xml:space="preserve"> </w:t>
       </w:r>
       <w:r>
@@ -1815,14 +2059,32 @@
           <w:sz w:val="20"/>
           <w:szCs w:val="20"/>
         </w:rPr>
-        <w:t>&lt;price_places_iva&gt;</w:t>
-      </w:r>
+        <w:t>&lt;</w:t>
+      </w:r>
+      <w:proofErr w:type="spellStart"/>
       <w:r>
         <w:rPr>
           <w:rFonts w:ascii="Arial" w:eastAsia="Calibri" w:hAnsi="Arial" w:cs="Arial"/>
           <w:sz w:val="20"/>
           <w:szCs w:val="20"/>
         </w:rPr>
+        <w:t>price_places_iva</w:t>
+      </w:r>
+      <w:proofErr w:type="spellEnd"/>
+      <w:r>
+        <w:rPr>
+          <w:rFonts w:ascii="Arial" w:eastAsia="Calibri" w:hAnsi="Arial" w:cs="Arial"/>
+          <w:sz w:val="20"/>
+          <w:szCs w:val="20"/>
+        </w:rPr>
+        <w:t>&gt;</w:t>
+      </w:r>
+      <w:r>
+        <w:rPr>
+          <w:rFonts w:ascii="Arial" w:eastAsia="Calibri" w:hAnsi="Arial" w:cs="Arial"/>
+          <w:sz w:val="20"/>
+          <w:szCs w:val="20"/>
+        </w:rPr>
         <w:t xml:space="preserve"> (Son:</w:t>
       </w:r>
       <w:r>
@@ -1831,7 +2093,33 @@
           <w:sz w:val="20"/>
           <w:szCs w:val="20"/>
         </w:rPr>
-        <w:t>&lt;price_places_iva_text&gt;</w:t>
+        <w:t xml:space="preserve"> </w:t>
+      </w:r>
+      <w:r>
+        <w:rPr>
+          <w:rFonts w:ascii="Arial" w:eastAsia="Calibri" w:hAnsi="Arial" w:cs="Arial"/>
+          <w:sz w:val="20"/>
+          <w:szCs w:val="20"/>
+        </w:rPr>
+        <w:t>&lt;</w:t>
+      </w:r>
+      <w:proofErr w:type="spellStart"/>
+      <w:r>
+        <w:rPr>
+          <w:rFonts w:ascii="Arial" w:eastAsia="Calibri" w:hAnsi="Arial" w:cs="Arial"/>
+          <w:sz w:val="20"/>
+          <w:szCs w:val="20"/>
+        </w:rPr>
+        <w:t>price_places_iva_text</w:t>
+      </w:r>
+      <w:proofErr w:type="spellEnd"/>
+      <w:r>
+        <w:rPr>
+          <w:rFonts w:ascii="Arial" w:eastAsia="Calibri" w:hAnsi="Arial" w:cs="Arial"/>
+          <w:sz w:val="20"/>
+          <w:szCs w:val="20"/>
+        </w:rPr>
+        <w:t>&gt;</w:t>
       </w:r>
       <w:r>
         <w:rPr>
@@ -2053,7 +2341,27 @@
           <w:szCs w:val="20"/>
           <w:lang w:val="es-ES" w:eastAsia="es-ES"/>
         </w:rPr>
-        <w:t xml:space="preserve"> la factura correspondiente por el pago que se realice, de acuerdo a lo estipulado en la cláusula inmediata anterior, las cuales deberán cumplir con los requisitos establecidos en los artículos 29 y 29-A del Código Fiscal de la Federación. </w:t>
+        <w:t xml:space="preserve"> la factura correspondiente por el pago que se realice, </w:t>
+      </w:r>
+      <w:proofErr w:type="gramStart"/>
+      <w:r>
+        <w:rPr>
+          <w:rFonts w:ascii="Arial" w:eastAsia="Times New Roman" w:hAnsi="Arial" w:cs="Arial"/>
+          <w:sz w:val="20"/>
+          <w:szCs w:val="20"/>
+          <w:lang w:val="es-ES" w:eastAsia="es-ES"/>
+        </w:rPr>
+        <w:t>de acuerdo a</w:t>
+      </w:r>
+      <w:proofErr w:type="gramEnd"/>
+      <w:r>
+        <w:rPr>
+          <w:rFonts w:ascii="Arial" w:eastAsia="Times New Roman" w:hAnsi="Arial" w:cs="Arial"/>
+          <w:sz w:val="20"/>
+          <w:szCs w:val="20"/>
+          <w:lang w:val="es-ES" w:eastAsia="es-ES"/>
+        </w:rPr>
+        <w:t xml:space="preserve"> lo estipulado en la cláusula inmediata anterior, las cuales deberán cumplir con los requisitos establecidos en los artículos 29 y 29-A del Código Fiscal de la Federación. </w:t>
       </w:r>
     </w:p>
     <w:p>
@@ -2181,7 +2489,27 @@
           <w:szCs w:val="20"/>
           <w:lang w:val="es-ES" w:eastAsia="es-ES"/>
         </w:rPr>
-        <w:t xml:space="preserve"> misma que deberá ser de acuerdo al proyecto presentado y autorizado previamente por el “COMITÉ”, y tendrá </w:t>
+        <w:t xml:space="preserve"> misma que deberá ser </w:t>
+      </w:r>
+      <w:proofErr w:type="gramStart"/>
+      <w:r>
+        <w:rPr>
+          <w:rFonts w:ascii="Arial" w:eastAsia="Times New Roman" w:hAnsi="Arial" w:cs="Arial"/>
+          <w:sz w:val="20"/>
+          <w:szCs w:val="20"/>
+          <w:lang w:val="es-ES" w:eastAsia="es-ES"/>
+        </w:rPr>
+        <w:t>de acuerdo al</w:t>
+      </w:r>
+      <w:proofErr w:type="gramEnd"/>
+      <w:r>
+        <w:rPr>
+          <w:rFonts w:ascii="Arial" w:eastAsia="Times New Roman" w:hAnsi="Arial" w:cs="Arial"/>
+          <w:sz w:val="20"/>
+          <w:szCs w:val="20"/>
+          <w:lang w:val="es-ES" w:eastAsia="es-ES"/>
+        </w:rPr>
+        <w:t xml:space="preserve"> proyecto presentado y autorizado previamente por el “COMITÉ”, y tendrá </w:t>
       </w:r>
       <w:r>
         <w:rPr>
@@ -2883,7 +3211,27 @@
           <w:szCs w:val="20"/>
           <w:lang w:eastAsia="es-ES"/>
         </w:rPr>
-        <w:t>en la página oﬁcial de la Feria Tabasco; feriatabasco.com.mx</w:t>
+        <w:t xml:space="preserve">en la página </w:t>
+      </w:r>
+      <w:proofErr w:type="spellStart"/>
+      <w:r>
+        <w:rPr>
+          <w:rFonts w:ascii="Arial" w:eastAsia="Times New Roman" w:hAnsi="Arial" w:cs="Arial"/>
+          <w:sz w:val="20"/>
+          <w:szCs w:val="20"/>
+          <w:lang w:eastAsia="es-ES"/>
+        </w:rPr>
+        <w:t>oﬁcial</w:t>
+      </w:r>
+      <w:proofErr w:type="spellEnd"/>
+      <w:r>
+        <w:rPr>
+          <w:rFonts w:ascii="Arial" w:eastAsia="Times New Roman" w:hAnsi="Arial" w:cs="Arial"/>
+          <w:sz w:val="20"/>
+          <w:szCs w:val="20"/>
+          <w:lang w:eastAsia="es-ES"/>
+        </w:rPr>
+        <w:t xml:space="preserve"> de la Feria Tabasco; feriatabasco.com.mx</w:t>
       </w:r>
       <w:r>
         <w:rPr>
@@ -2928,7 +3276,27 @@
           <w:szCs w:val="20"/>
           <w:lang w:val="es-ES" w:eastAsia="es-ES"/>
         </w:rPr>
-        <w:t>con empresas cerveceras y de bebidas embotelladas, respecto al consumo y venta de los mismos. De los cuales se hace sabedor y manifiesta expresamente tener conocimiento a la firma del presente contrato. EN EL ENTENDIDO QUE LOS PRODUCTOS CON EXCLUSIVIDAD, SERÁN ADQUIRIDOS DIRECTAMENTE CON DICHAS EMPRESAS DENTRO DEL PARQUE DE FERIA. LAS CUALES SE RELACIONAN EN EL ANEXO NUMERO DOS.</w:t>
+        <w:t xml:space="preserve">con empresas cerveceras y de bebidas embotelladas, respecto al consumo y venta de </w:t>
+      </w:r>
+      <w:proofErr w:type="gramStart"/>
+      <w:r>
+        <w:rPr>
+          <w:rFonts w:ascii="Arial" w:eastAsia="Times New Roman" w:hAnsi="Arial" w:cs="Arial"/>
+          <w:sz w:val="20"/>
+          <w:szCs w:val="20"/>
+          <w:lang w:val="es-ES" w:eastAsia="es-ES"/>
+        </w:rPr>
+        <w:t>los mismos</w:t>
+      </w:r>
+      <w:proofErr w:type="gramEnd"/>
+      <w:r>
+        <w:rPr>
+          <w:rFonts w:ascii="Arial" w:eastAsia="Times New Roman" w:hAnsi="Arial" w:cs="Arial"/>
+          <w:sz w:val="20"/>
+          <w:szCs w:val="20"/>
+          <w:lang w:val="es-ES" w:eastAsia="es-ES"/>
+        </w:rPr>
+        <w:t>. De los cuales se hace sabedor y manifiesta expresamente tener conocimiento a la firma del presente contrato. EN EL ENTENDIDO QUE LOS PRODUCTOS CON EXCLUSIVIDAD, SERÁN ADQUIRIDOS DIRECTAMENTE CON DICHAS EMPRESAS DENTRO DEL PARQUE DE FERIA. LAS CUALES SE RELACIONAN EN EL ANEXO NUMERO DOS.</w:t>
       </w:r>
     </w:p>
     <w:p>
@@ -3053,16 +3421,78 @@
           <w:szCs w:val="20"/>
           <w:lang w:val="es-ES" w:eastAsia="es-ES"/>
         </w:rPr>
-        <w:t>que establece los requisitos, criterios y especificaciones técnicas para la producción y consumo responsables en materia de bolsas y popotes de plástico de un solo uso, biodegradables, compostables, reutilizables y/o reciclables y prohibición del uso de contenedores de poliestireno expandido en el estado de Tabasco</w:t>
-      </w:r>
-      <w:r>
-        <w:rPr>
-          <w:rFonts w:ascii="Arial" w:eastAsia="Times New Roman" w:hAnsi="Arial" w:cs="Arial"/>
-          <w:sz w:val="20"/>
-          <w:szCs w:val="20"/>
-          <w:lang w:val="es-ES" w:eastAsia="es-ES"/>
-        </w:rPr>
-        <w:t>, publicado en el Suplemento L, Edición N° 8304 del Periódico Oficial del Estado de Tabasco con fecha 06 de abril del 2022, así como su Fe de Erratas publicado en el Suplemento J, edición N° 8331 del Periódico Oficial del Estado de Tabasco con fecha 09 de julio del 2022; específicamente en lo que señalan los numerales 4, 4.1, 4.1.1, 4.1.2, 4.1.3, 4.2, 7, 7.1, y 7.3 de la norma estatal antes referida; numerales que para un acceso inmediato a su contenido, se transcriben a continuación:</w:t>
+        <w:t xml:space="preserve">que establece los requisitos, criterios y especificaciones técnicas para la producción y consumo responsables en materia de bolsas y popotes de plástico de un solo uso, biodegradables, </w:t>
+      </w:r>
+      <w:proofErr w:type="spellStart"/>
+      <w:r>
+        <w:rPr>
+          <w:rFonts w:ascii="Arial" w:eastAsia="Times New Roman" w:hAnsi="Arial" w:cs="Arial"/>
+          <w:i/>
+          <w:sz w:val="20"/>
+          <w:szCs w:val="20"/>
+          <w:lang w:val="es-ES" w:eastAsia="es-ES"/>
+        </w:rPr>
+        <w:t>compostables</w:t>
+      </w:r>
+      <w:proofErr w:type="spellEnd"/>
+      <w:r>
+        <w:rPr>
+          <w:rFonts w:ascii="Arial" w:eastAsia="Times New Roman" w:hAnsi="Arial" w:cs="Arial"/>
+          <w:i/>
+          <w:sz w:val="20"/>
+          <w:szCs w:val="20"/>
+          <w:lang w:val="es-ES" w:eastAsia="es-ES"/>
+        </w:rPr>
+        <w:t>, reutilizables y/o reciclables y prohibición del uso de contenedores de poliestireno expandido en el estado de Tabasco</w:t>
+      </w:r>
+      <w:r>
+        <w:rPr>
+          <w:rFonts w:ascii="Arial" w:eastAsia="Times New Roman" w:hAnsi="Arial" w:cs="Arial"/>
+          <w:sz w:val="20"/>
+          <w:szCs w:val="20"/>
+          <w:lang w:val="es-ES" w:eastAsia="es-ES"/>
+        </w:rPr>
+        <w:t xml:space="preserve">, publicado en el Suplemento L, Edición </w:t>
+      </w:r>
+      <w:proofErr w:type="spellStart"/>
+      <w:r>
+        <w:rPr>
+          <w:rFonts w:ascii="Arial" w:eastAsia="Times New Roman" w:hAnsi="Arial" w:cs="Arial"/>
+          <w:sz w:val="20"/>
+          <w:szCs w:val="20"/>
+          <w:lang w:val="es-ES" w:eastAsia="es-ES"/>
+        </w:rPr>
+        <w:t>N°</w:t>
+      </w:r>
+      <w:proofErr w:type="spellEnd"/>
+      <w:r>
+        <w:rPr>
+          <w:rFonts w:ascii="Arial" w:eastAsia="Times New Roman" w:hAnsi="Arial" w:cs="Arial"/>
+          <w:sz w:val="20"/>
+          <w:szCs w:val="20"/>
+          <w:lang w:val="es-ES" w:eastAsia="es-ES"/>
+        </w:rPr>
+        <w:t xml:space="preserve"> 8304 del Periódico Oficial del Estado de Tabasco con fecha 06 de abril del 2022, así como su Fe de Erratas publicado en el Suplemento J, edición </w:t>
+      </w:r>
+      <w:proofErr w:type="spellStart"/>
+      <w:r>
+        <w:rPr>
+          <w:rFonts w:ascii="Arial" w:eastAsia="Times New Roman" w:hAnsi="Arial" w:cs="Arial"/>
+          <w:sz w:val="20"/>
+          <w:szCs w:val="20"/>
+          <w:lang w:val="es-ES" w:eastAsia="es-ES"/>
+        </w:rPr>
+        <w:t>N°</w:t>
+      </w:r>
+      <w:proofErr w:type="spellEnd"/>
+      <w:r>
+        <w:rPr>
+          <w:rFonts w:ascii="Arial" w:eastAsia="Times New Roman" w:hAnsi="Arial" w:cs="Arial"/>
+          <w:sz w:val="20"/>
+          <w:szCs w:val="20"/>
+          <w:lang w:val="es-ES" w:eastAsia="es-ES"/>
+        </w:rPr>
+        <w:t xml:space="preserve"> 8331 del Periódico Oficial del Estado de Tabasco con fecha 09 de julio del 2022; específicamente en lo que señalan los numerales 4, 4.1, 4.1.1, 4.1.2, 4.1.3, 4.2, 7, 7.1, y 7.3 de la norma estatal antes referida; numerales que para un acceso inmediato a su contenido, se transcriben a continuación:</w:t>
       </w:r>
     </w:p>
     <w:p>
@@ -3266,17 +3696,63 @@
           <w:szCs w:val="20"/>
           <w:lang w:val="es-ES" w:eastAsia="es-ES"/>
         </w:rPr>
-        <w:t>4.1.2 Bolsas con contenido de material compostable:</w:t>
-      </w:r>
-      <w:r>
-        <w:rPr>
-          <w:rFonts w:ascii="Arial" w:eastAsia="Times New Roman" w:hAnsi="Arial" w:cs="Arial"/>
+        <w:t xml:space="preserve">4.1.2 Bolsas con contenido de material </w:t>
+      </w:r>
+      <w:proofErr w:type="spellStart"/>
+      <w:r>
+        <w:rPr>
+          <w:rFonts w:ascii="Arial" w:eastAsia="Times New Roman" w:hAnsi="Arial" w:cs="Arial"/>
+          <w:b/>
           <w:i/>
           <w:sz w:val="20"/>
           <w:szCs w:val="20"/>
           <w:lang w:val="es-ES" w:eastAsia="es-ES"/>
         </w:rPr>
-        <w:t xml:space="preserve"> Están fabricadas con fécula vegetal y no producen residuos tóxicos. El compostaje implica que una vez que las bolsas compostables son desechadas, se degradan biológicamente produciendo dióxido de carbono, agua, compuestos inorgánicos y biomasa, sin dejar residuos tóxicos visibles o distinguibles.</w:t>
+        <w:t>compostable</w:t>
+      </w:r>
+      <w:proofErr w:type="spellEnd"/>
+      <w:r>
+        <w:rPr>
+          <w:rFonts w:ascii="Arial" w:eastAsia="Times New Roman" w:hAnsi="Arial" w:cs="Arial"/>
+          <w:b/>
+          <w:i/>
+          <w:sz w:val="20"/>
+          <w:szCs w:val="20"/>
+          <w:lang w:val="es-ES" w:eastAsia="es-ES"/>
+        </w:rPr>
+        <w:t>:</w:t>
+      </w:r>
+      <w:r>
+        <w:rPr>
+          <w:rFonts w:ascii="Arial" w:eastAsia="Times New Roman" w:hAnsi="Arial" w:cs="Arial"/>
+          <w:i/>
+          <w:sz w:val="20"/>
+          <w:szCs w:val="20"/>
+          <w:lang w:val="es-ES" w:eastAsia="es-ES"/>
+        </w:rPr>
+        <w:t xml:space="preserve"> Están fabricadas con fécula vegetal y no producen residuos tóxicos. El compostaje implica que una vez que las bolsas </w:t>
+      </w:r>
+      <w:proofErr w:type="spellStart"/>
+      <w:r>
+        <w:rPr>
+          <w:rFonts w:ascii="Arial" w:eastAsia="Times New Roman" w:hAnsi="Arial" w:cs="Arial"/>
+          <w:i/>
+          <w:sz w:val="20"/>
+          <w:szCs w:val="20"/>
+          <w:lang w:val="es-ES" w:eastAsia="es-ES"/>
+        </w:rPr>
+        <w:t>compostables</w:t>
+      </w:r>
+      <w:proofErr w:type="spellEnd"/>
+      <w:r>
+        <w:rPr>
+          <w:rFonts w:ascii="Arial" w:eastAsia="Times New Roman" w:hAnsi="Arial" w:cs="Arial"/>
+          <w:i/>
+          <w:sz w:val="20"/>
+          <w:szCs w:val="20"/>
+          <w:lang w:val="es-ES" w:eastAsia="es-ES"/>
+        </w:rPr>
+        <w:t xml:space="preserve"> son desechadas, se degradan biológicamente produciendo dióxido de carbono, agua, compuestos inorgánicos y biomasa, sin dejar residuos tóxicos visibles o distinguibles.</w:t>
       </w:r>
     </w:p>
     <w:p>
@@ -3606,7 +4082,51 @@
           <w:szCs w:val="20"/>
           <w:lang w:val="es-ES" w:eastAsia="es-ES"/>
         </w:rPr>
-        <w:t>Las bolsas, popotes, envases y/o recipientes de plástico que estén etiquetadas por sus fabricantes como oxo biodegradables y oxo degradables, no se permitirá su distribución y comercialización en el Estado de Tabasco, debido a la incorporación de aditivos que al degradarse se fragmentan en pequeñas partículas que permanecen en el ambiente, aumentado el riesgo de contaminación y daño a la salud.</w:t>
+        <w:t xml:space="preserve">Las bolsas, popotes, envases y/o recipientes de plástico que estén etiquetadas por sus fabricantes como </w:t>
+      </w:r>
+      <w:proofErr w:type="spellStart"/>
+      <w:r>
+        <w:rPr>
+          <w:rFonts w:ascii="Arial" w:eastAsia="Times New Roman" w:hAnsi="Arial" w:cs="Arial"/>
+          <w:i/>
+          <w:sz w:val="20"/>
+          <w:szCs w:val="20"/>
+          <w:lang w:val="es-ES" w:eastAsia="es-ES"/>
+        </w:rPr>
+        <w:t>oxo</w:t>
+      </w:r>
+      <w:proofErr w:type="spellEnd"/>
+      <w:r>
+        <w:rPr>
+          <w:rFonts w:ascii="Arial" w:eastAsia="Times New Roman" w:hAnsi="Arial" w:cs="Arial"/>
+          <w:i/>
+          <w:sz w:val="20"/>
+          <w:szCs w:val="20"/>
+          <w:lang w:val="es-ES" w:eastAsia="es-ES"/>
+        </w:rPr>
+        <w:t xml:space="preserve"> biodegradables y </w:t>
+      </w:r>
+      <w:proofErr w:type="spellStart"/>
+      <w:r>
+        <w:rPr>
+          <w:rFonts w:ascii="Arial" w:eastAsia="Times New Roman" w:hAnsi="Arial" w:cs="Arial"/>
+          <w:i/>
+          <w:sz w:val="20"/>
+          <w:szCs w:val="20"/>
+          <w:lang w:val="es-ES" w:eastAsia="es-ES"/>
+        </w:rPr>
+        <w:t>oxo</w:t>
+      </w:r>
+      <w:proofErr w:type="spellEnd"/>
+      <w:r>
+        <w:rPr>
+          <w:rFonts w:ascii="Arial" w:eastAsia="Times New Roman" w:hAnsi="Arial" w:cs="Arial"/>
+          <w:i/>
+          <w:sz w:val="20"/>
+          <w:szCs w:val="20"/>
+          <w:lang w:val="es-ES" w:eastAsia="es-ES"/>
+        </w:rPr>
+        <w:t xml:space="preserve"> degradables, no se permitirá su distribución y comercialización en el Estado de Tabasco, debido a la incorporación de aditivos que al degradarse se fragmentan en pequeñas partículas que permanecen en el ambiente, aumentado el riesgo de contaminación y daño a la salud.</w:t>
       </w:r>
     </w:p>
     <w:p>
@@ -3644,7 +4164,29 @@
           <w:szCs w:val="20"/>
           <w:lang w:val="es-ES" w:eastAsia="es-ES"/>
         </w:rPr>
-        <w:t>Tampoco se permitirá la distribución y/o comercialización de envases, recipientes o contenedores de poliestireno expandido (Ps y/o Unicel), así como, los que cuya información del fabricante simule cumplir con lo señalado en esta Norma, como es el caso de los que en sus empaques o de manera impresa señalen que son fabricados con productos naturales y contengan la leyenda de biodegradables y aun contengan Poliestireno expandido.</w:t>
+        <w:t>Tampoco se permitirá la distribución y/o comercialización de envases, recipientes o contenedores de poliestireno expandido (</w:t>
+      </w:r>
+      <w:proofErr w:type="spellStart"/>
+      <w:r>
+        <w:rPr>
+          <w:rFonts w:ascii="Arial" w:eastAsia="Times New Roman" w:hAnsi="Arial" w:cs="Arial"/>
+          <w:i/>
+          <w:sz w:val="20"/>
+          <w:szCs w:val="20"/>
+          <w:lang w:val="es-ES" w:eastAsia="es-ES"/>
+        </w:rPr>
+        <w:t>Ps</w:t>
+      </w:r>
+      <w:proofErr w:type="spellEnd"/>
+      <w:r>
+        <w:rPr>
+          <w:rFonts w:ascii="Arial" w:eastAsia="Times New Roman" w:hAnsi="Arial" w:cs="Arial"/>
+          <w:i/>
+          <w:sz w:val="20"/>
+          <w:szCs w:val="20"/>
+          <w:lang w:val="es-ES" w:eastAsia="es-ES"/>
+        </w:rPr>
+        <w:t xml:space="preserve"> y/o Unicel), así como, los que cuya información del fabricante simule cumplir con lo señalado en esta Norma, como es el caso de los que en sus empaques o de manera impresa señalen que son fabricados con productos naturales y contengan la leyenda de biodegradables y aun contengan Poliestireno expandido.</w:t>
       </w:r>
     </w:p>
     <w:p>
@@ -4047,13 +4589,23 @@
           <w:szCs w:val="20"/>
         </w:rPr>
       </w:pPr>
-      <w:r>
-        <w:rPr>
-          <w:rFonts w:ascii="Arial" w:hAnsi="Arial" w:cs="Arial"/>
-          <w:sz w:val="20"/>
-          <w:szCs w:val="20"/>
-        </w:rPr>
-        <w:t xml:space="preserve">Que en los sitios de venta de alimentos y bebidas, se ofrezca u otorgue a los consumidores popotes de plástico; y </w:t>
+      <w:proofErr w:type="gramStart"/>
+      <w:r>
+        <w:rPr>
+          <w:rFonts w:ascii="Arial" w:hAnsi="Arial" w:cs="Arial"/>
+          <w:sz w:val="20"/>
+          <w:szCs w:val="20"/>
+        </w:rPr>
+        <w:t>Que</w:t>
+      </w:r>
+      <w:proofErr w:type="gramEnd"/>
+      <w:r>
+        <w:rPr>
+          <w:rFonts w:ascii="Arial" w:hAnsi="Arial" w:cs="Arial"/>
+          <w:sz w:val="20"/>
+          <w:szCs w:val="20"/>
+        </w:rPr>
+        <w:t xml:space="preserve"> en los sitios de venta de alimentos y bebidas, se ofrezca u otorgue a los consumidores popotes de plástico; y </w:t>
       </w:r>
     </w:p>
     <w:p>
@@ -4139,7 +4691,25 @@
           <w:sz w:val="20"/>
           <w:szCs w:val="20"/>
         </w:rPr>
-        <w:t>Asimismo, deberá hacer saber a su personal que queda estrictamente prohibido fumar dentro de las instalaciones del parque, espacios abiertos, en naves, en locales, stands, baños, áreas cerradas. Así como comercializar tabaco, cigarros electrónicos y vapeadores, en cualquiera de sus formas y presentaciones.  Conforme lo regula el Reglamento de la Ley General para el Control del Tabaco. fecha de publicación: Última reforma incorporada 16 de diciembre de 2022. En vigor a partir del día 15 de enero de 2023. Y decreto presidencial de fecha 31 de mayo de 2022.:  Artículo Primero. - Se prohíbe la circulación y comercialización en el interior de la República, cualquiera que sea su procedencia, de los Sistemas Electrónicos de Administración de Nicotina, Sistemas Similares sin Nicotina, Sistemas Alternativos de Consumo de Nicotina, cigarrillos electrónicos y dispositivos vaporizadores con usos similares, así como las soluciones y mezclas utilizadas en dichos sistemas. Artículo Segundo. - A quien incumpla con lo señalado en el artículo primero se le aplicarán las sanciones que señalen las disposiciones jurídicas aplicables</w:t>
+        <w:t xml:space="preserve">Asimismo, deberá hacer saber a su personal que queda estrictamente prohibido fumar dentro de las instalaciones del parque, espacios abiertos, en naves, en locales, stands, baños, áreas cerradas. Así como comercializar tabaco, cigarros electrónicos y </w:t>
+      </w:r>
+      <w:proofErr w:type="spellStart"/>
+      <w:r>
+        <w:rPr>
+          <w:rFonts w:ascii="Arial" w:hAnsi="Arial" w:cs="Arial"/>
+          <w:sz w:val="20"/>
+          <w:szCs w:val="20"/>
+        </w:rPr>
+        <w:t>vapeadores</w:t>
+      </w:r>
+      <w:proofErr w:type="spellEnd"/>
+      <w:r>
+        <w:rPr>
+          <w:rFonts w:ascii="Arial" w:hAnsi="Arial" w:cs="Arial"/>
+          <w:sz w:val="20"/>
+          <w:szCs w:val="20"/>
+        </w:rPr>
+        <w:t>, en cualquiera de sus formas y presentaciones.  Conforme lo regula el Reglamento de la Ley General para el Control del Tabaco. fecha de publicación: Última reforma incorporada 16 de diciembre de 2022. En vigor a partir del día 15 de enero de 2023. Y decreto presidencial de fecha 31 de mayo de 2022.:  Artículo Primero. - Se prohíbe la circulación y comercialización en el interior de la República, cualquiera que sea su procedencia, de los Sistemas Electrónicos de Administración de Nicotina, Sistemas Similares sin Nicotina, Sistemas Alternativos de Consumo de Nicotina, cigarrillos electrónicos y dispositivos vaporizadores con usos similares, así como las soluciones y mezclas utilizadas en dichos sistemas. Artículo Segundo. - A quien incumpla con lo señalado en el artículo primero se le aplicarán las sanciones que señalen las disposiciones jurídicas aplicables</w:t>
       </w:r>
       <w:r>
         <w:rPr>
@@ -4456,7 +5026,27 @@
           <w:szCs w:val="20"/>
           <w:lang w:eastAsia="es-MX"/>
         </w:rPr>
-        <w:t xml:space="preserve"> por los daños que ocasione por usar electrodomésticos y/o equipos que no van de acuerdo a su giro, afectando su local y el del resto de los locales que están en ese circuito.</w:t>
+        <w:t xml:space="preserve"> por los daños que ocasione por usar electrodomésticos y/o equipos que no van </w:t>
+      </w:r>
+      <w:proofErr w:type="gramStart"/>
+      <w:r>
+        <w:rPr>
+          <w:rFonts w:ascii="Arial" w:eastAsia="Times New Roman" w:hAnsi="Arial" w:cs="Arial"/>
+          <w:sz w:val="20"/>
+          <w:szCs w:val="20"/>
+          <w:lang w:eastAsia="es-MX"/>
+        </w:rPr>
+        <w:t>de acuerdo a</w:t>
+      </w:r>
+      <w:proofErr w:type="gramEnd"/>
+      <w:r>
+        <w:rPr>
+          <w:rFonts w:ascii="Arial" w:eastAsia="Times New Roman" w:hAnsi="Arial" w:cs="Arial"/>
+          <w:sz w:val="20"/>
+          <w:szCs w:val="20"/>
+          <w:lang w:eastAsia="es-MX"/>
+        </w:rPr>
+        <w:t xml:space="preserve"> su giro, afectando su local y el del resto de los locales que están en ese circuito.</w:t>
       </w:r>
     </w:p>
     <w:p>
@@ -4662,6 +5252,7 @@
         </w:rPr>
         <w:t xml:space="preserve"> releva al “</w:t>
       </w:r>
+      <w:proofErr w:type="gramStart"/>
       <w:r>
         <w:rPr>
           <w:rFonts w:ascii="Arial" w:eastAsia="Times New Roman" w:hAnsi="Arial" w:cs="Arial"/>
@@ -4693,6 +5284,7 @@
         </w:rPr>
         <w:t>de</w:t>
       </w:r>
+      <w:proofErr w:type="gramEnd"/>
       <w:r>
         <w:rPr>
           <w:rFonts w:ascii="Arial" w:eastAsia="Times New Roman" w:hAnsi="Arial" w:cs="Arial"/>
@@ -5036,7 +5628,27 @@
           <w:szCs w:val="20"/>
           <w:lang w:val="es-ES" w:eastAsia="es-ES"/>
         </w:rPr>
-        <w:t>Ambas partes acuerdan en este Contrato que el contenido del mismo es su voluntad expresa; por consiguiente, cualquier otro convenio, contrato o arreglo que en forma verbal o escrita se haya realizado, queda desde ahora sin efecto. Las posteriores modificaciones que se hagan a este documento deberán ser por escrito y firmadas por ambas partes.</w:t>
+        <w:t xml:space="preserve">Ambas partes acuerdan en este Contrato que el contenido </w:t>
+      </w:r>
+      <w:proofErr w:type="gramStart"/>
+      <w:r>
+        <w:rPr>
+          <w:rFonts w:ascii="Arial" w:eastAsia="Times New Roman" w:hAnsi="Arial" w:cs="Arial"/>
+          <w:sz w:val="20"/>
+          <w:szCs w:val="20"/>
+          <w:lang w:val="es-ES" w:eastAsia="es-ES"/>
+        </w:rPr>
+        <w:t>del mismo</w:t>
+      </w:r>
+      <w:proofErr w:type="gramEnd"/>
+      <w:r>
+        <w:rPr>
+          <w:rFonts w:ascii="Arial" w:eastAsia="Times New Roman" w:hAnsi="Arial" w:cs="Arial"/>
+          <w:sz w:val="20"/>
+          <w:szCs w:val="20"/>
+          <w:lang w:val="es-ES" w:eastAsia="es-ES"/>
+        </w:rPr>
+        <w:t xml:space="preserve"> es su voluntad expresa; por consiguiente, cualquier otro convenio, contrato o arreglo que en forma verbal o escrita se haya realizado, queda desde ahora sin efecto. Las posteriores modificaciones que se hagan a este documento deberán ser por escrito y firmadas por ambas partes.</w:t>
       </w:r>
     </w:p>
     <w:p>
@@ -5080,7 +5692,27 @@
           <w:szCs w:val="20"/>
           <w:lang w:val="es-ES" w:eastAsia="es-ES"/>
         </w:rPr>
-        <w:t xml:space="preserve">Para la resolución de cualquier conflicto que pudiera surgir como motivo de la interpretación y/o cumplimiento de las cláusulas antes descritas, ambas partes se someterán a la jurisdicción territorial de las autoridades competentes en la ciudad de Villahermosa, Tabasco, México, renunciando desde ahora a la competencia de las autoridades que pudieran corresponderles en razón del fuero, de sus domicilios presentes o futuros. </w:t>
+        <w:t xml:space="preserve">Para la resolución de cualquier conflicto que pudiera surgir como motivo de la interpretación y/o cumplimiento de las cláusulas antes descritas, ambas partes se someterán a la jurisdicción territorial de las autoridades competentes en la ciudad de Villahermosa, Tabasco, México, renunciando desde ahora a la competencia de las autoridades que pudieran corresponderles </w:t>
+      </w:r>
+      <w:proofErr w:type="gramStart"/>
+      <w:r>
+        <w:rPr>
+          <w:rFonts w:ascii="Arial" w:eastAsia="Times New Roman" w:hAnsi="Arial" w:cs="Arial"/>
+          <w:sz w:val="20"/>
+          <w:szCs w:val="20"/>
+          <w:lang w:val="es-ES" w:eastAsia="es-ES"/>
+        </w:rPr>
+        <w:t>en razón del</w:t>
+      </w:r>
+      <w:proofErr w:type="gramEnd"/>
+      <w:r>
+        <w:rPr>
+          <w:rFonts w:ascii="Arial" w:eastAsia="Times New Roman" w:hAnsi="Arial" w:cs="Arial"/>
+          <w:sz w:val="20"/>
+          <w:szCs w:val="20"/>
+          <w:lang w:val="es-ES" w:eastAsia="es-ES"/>
+        </w:rPr>
+        <w:t xml:space="preserve"> fuero, de sus domicilios presentes o futuros. </w:t>
       </w:r>
     </w:p>
     <w:p>
@@ -5169,7 +5801,27 @@
           <w:szCs w:val="20"/>
           <w:lang w:val="es-ES" w:eastAsia="es-ES"/>
         </w:rPr>
-        <w:t xml:space="preserve"> &lt;day&gt; </w:t>
+        <w:t xml:space="preserve"> &lt;</w:t>
+      </w:r>
+      <w:proofErr w:type="spellStart"/>
+      <w:r>
+        <w:rPr>
+          <w:rFonts w:ascii="Arial" w:eastAsia="Times New Roman" w:hAnsi="Arial" w:cs="Arial"/>
+          <w:sz w:val="20"/>
+          <w:szCs w:val="20"/>
+          <w:lang w:val="es-ES" w:eastAsia="es-ES"/>
+        </w:rPr>
+        <w:t>day</w:t>
+      </w:r>
+      <w:proofErr w:type="spellEnd"/>
+      <w:r>
+        <w:rPr>
+          <w:rFonts w:ascii="Arial" w:eastAsia="Times New Roman" w:hAnsi="Arial" w:cs="Arial"/>
+          <w:sz w:val="20"/>
+          <w:szCs w:val="20"/>
+          <w:lang w:val="es-ES" w:eastAsia="es-ES"/>
+        </w:rPr>
+        <w:t xml:space="preserve">&gt; </w:t>
       </w:r>
       <w:r>
         <w:rPr>
@@ -5187,7 +5839,27 @@
           <w:szCs w:val="20"/>
           <w:lang w:val="es-ES" w:eastAsia="es-ES"/>
         </w:rPr>
-        <w:t xml:space="preserve"> &lt;month&gt;</w:t>
+        <w:t xml:space="preserve"> &lt;</w:t>
+      </w:r>
+      <w:proofErr w:type="spellStart"/>
+      <w:r>
+        <w:rPr>
+          <w:rFonts w:ascii="Arial" w:eastAsia="Times New Roman" w:hAnsi="Arial" w:cs="Arial"/>
+          <w:sz w:val="20"/>
+          <w:szCs w:val="20"/>
+          <w:lang w:val="es-ES" w:eastAsia="es-ES"/>
+        </w:rPr>
+        <w:t>month</w:t>
+      </w:r>
+      <w:proofErr w:type="spellEnd"/>
+      <w:r>
+        <w:rPr>
+          <w:rFonts w:ascii="Arial" w:eastAsia="Times New Roman" w:hAnsi="Arial" w:cs="Arial"/>
+          <w:sz w:val="20"/>
+          <w:szCs w:val="20"/>
+          <w:lang w:val="es-ES" w:eastAsia="es-ES"/>
+        </w:rPr>
+        <w:t>&gt;</w:t>
       </w:r>
       <w:r>
         <w:rPr>
@@ -5672,7 +6344,25 @@
           <w:b/>
           <w:bCs/>
         </w:rPr>
-        <w:t>&lt;name_user&gt;</w:t>
+        <w:t>&lt;</w:t>
+      </w:r>
+      <w:proofErr w:type="spellStart"/>
+      <w:r>
+        <w:rPr>
+          <w:rFonts w:ascii="Arial" w:hAnsi="Arial" w:cs="Arial"/>
+          <w:b/>
+          <w:bCs/>
+        </w:rPr>
+        <w:t>name_user</w:t>
+      </w:r>
+      <w:proofErr w:type="spellEnd"/>
+      <w:r>
+        <w:rPr>
+          <w:rFonts w:ascii="Arial" w:hAnsi="Arial" w:cs="Arial"/>
+          <w:b/>
+          <w:bCs/>
+        </w:rPr>
+        <w:t>&gt;</w:t>
       </w:r>
     </w:p>
     <w:p>
@@ -5728,7 +6418,25 @@
           <w:sz w:val="20"/>
           <w:szCs w:val="20"/>
         </w:rPr>
-        <w:t>Los términos y condiciones del Contrato se incorporan al presente Anexo por referencia, y por lo tanto, le aplican plenamente. En caso de conflicto o contradicción entre las condiciones y términos pactados en el Contrato en este Anexo, prevalecerá en todo momento lo indicado en el Contrato, salvo que en este Anexo se establezca una renuncia expresa a dicha estipulación.</w:t>
+        <w:t xml:space="preserve">Los términos y condiciones del Contrato se incorporan al presente Anexo por referencia, </w:t>
+      </w:r>
+      <w:proofErr w:type="gramStart"/>
+      <w:r>
+        <w:rPr>
+          <w:rFonts w:ascii="Arial" w:hAnsi="Arial" w:cs="Arial"/>
+          <w:sz w:val="20"/>
+          <w:szCs w:val="20"/>
+        </w:rPr>
+        <w:t>y</w:t>
+      </w:r>
+      <w:proofErr w:type="gramEnd"/>
+      <w:r>
+        <w:rPr>
+          <w:rFonts w:ascii="Arial" w:hAnsi="Arial" w:cs="Arial"/>
+          <w:sz w:val="20"/>
+          <w:szCs w:val="20"/>
+        </w:rPr>
+        <w:t xml:space="preserve"> por lo tanto, le aplican plenamente. En caso de conflicto o contradicción entre las condiciones y términos pactados en el Contrato en este Anexo, prevalecerá en todo momento lo indicado en el Contrato, salvo que en este Anexo se establezca una renuncia expresa a dicha estipulación.</w:t>
       </w:r>
     </w:p>
     <w:p>
@@ -5776,43 +6484,145 @@
           <w:sz w:val="20"/>
           <w:szCs w:val="20"/>
         </w:rPr>
-        <w:t>A) Pagar al COMITÉ el permiso especial por la cantidad de $------ (------ Pesos 00/100 MN) incluido el impuesto al valor agregado, que corresponde a -------- metros cuadrados del local ------------- ubicado en la zona------</w:t>
-      </w:r>
-      <w:r>
-        <w:rPr>
-          <w:rFonts w:ascii="Arial" w:hAnsi="Arial" w:cs="Arial"/>
-          <w:sz w:val="20"/>
-          <w:szCs w:val="20"/>
-        </w:rPr>
-        <w:t xml:space="preserve"> &lt;table&gt;</w:t>
-      </w:r>
-    </w:p>
-    <w:p>
-      <w:pPr>
-        <w:jc w:val="both"/>
-        <w:rPr>
-          <w:rFonts w:ascii="Arial" w:hAnsi="Arial" w:cs="Arial"/>
-          <w:sz w:val="20"/>
-          <w:szCs w:val="20"/>
-        </w:rPr>
-      </w:pPr>
-    </w:p>
-    <w:p>
-      <w:pPr>
-        <w:jc w:val="both"/>
-        <w:rPr>
-          <w:rFonts w:ascii="Arial" w:hAnsi="Arial" w:cs="Arial"/>
-          <w:sz w:val="20"/>
-          <w:szCs w:val="20"/>
-        </w:rPr>
-      </w:pPr>
-      <w:r>
-        <w:rPr>
-          <w:rFonts w:ascii="Arial" w:hAnsi="Arial" w:cs="Arial"/>
-          <w:sz w:val="20"/>
-          <w:szCs w:val="20"/>
-        </w:rPr>
-        <w:t xml:space="preserve">B) Tramitar y solicitar AL COMITÉ, O A QUIEN CORRESPONDA, el permiso especial para la venta de bebidas alcohólicas, en la FERIA TABASCO, que tendrá una vigencia en el periodo comprendido del 27 de abril al 12 de mayo  del 2024, en horario de 12pm a 2am.  Única y exclusivamente dentro del local, stand o área asignado según lo estipulado en la cláusula segunda del presente Contrato. conforme lo provee, LA LEY QUE REGULA LA VENTA, DISTRIBUCIÓN Y CONSUMO DE BEBIDAS ALCOHÓLICAS EN EL ESTADO DE TABASCO. </w:t>
+        <w:t>A) Pagar al COMITÉ el permiso especial por la cantidad de $</w:t>
+      </w:r>
+      <w:r>
+        <w:rPr>
+          <w:rFonts w:ascii="Arial" w:hAnsi="Arial" w:cs="Arial"/>
+          <w:sz w:val="20"/>
+          <w:szCs w:val="20"/>
+        </w:rPr>
+        <w:t>&lt;</w:t>
+      </w:r>
+      <w:proofErr w:type="spellStart"/>
+      <w:r>
+        <w:rPr>
+          <w:rFonts w:ascii="Arial" w:hAnsi="Arial" w:cs="Arial"/>
+          <w:sz w:val="20"/>
+          <w:szCs w:val="20"/>
+        </w:rPr>
+        <w:t>price_alcohol</w:t>
+      </w:r>
+      <w:proofErr w:type="spellEnd"/>
+      <w:r>
+        <w:rPr>
+          <w:rFonts w:ascii="Arial" w:hAnsi="Arial" w:cs="Arial"/>
+          <w:sz w:val="20"/>
+          <w:szCs w:val="20"/>
+        </w:rPr>
+        <w:t>&gt;</w:t>
+      </w:r>
+      <w:r>
+        <w:rPr>
+          <w:rFonts w:ascii="Arial" w:hAnsi="Arial" w:cs="Arial"/>
+          <w:sz w:val="20"/>
+          <w:szCs w:val="20"/>
+        </w:rPr>
+        <w:t xml:space="preserve"> (</w:t>
+      </w:r>
+      <w:r>
+        <w:rPr>
+          <w:rFonts w:ascii="Arial" w:hAnsi="Arial" w:cs="Arial"/>
+          <w:sz w:val="20"/>
+          <w:szCs w:val="20"/>
+        </w:rPr>
+        <w:t>&lt;</w:t>
+      </w:r>
+      <w:proofErr w:type="spellStart"/>
+      <w:r>
+        <w:rPr>
+          <w:rFonts w:ascii="Arial" w:hAnsi="Arial" w:cs="Arial"/>
+          <w:sz w:val="20"/>
+          <w:szCs w:val="20"/>
+        </w:rPr>
+        <w:t>price_alcohol_text</w:t>
+      </w:r>
+      <w:proofErr w:type="spellEnd"/>
+      <w:r>
+        <w:rPr>
+          <w:rFonts w:ascii="Arial" w:hAnsi="Arial" w:cs="Arial"/>
+          <w:sz w:val="20"/>
+          <w:szCs w:val="20"/>
+        </w:rPr>
+        <w:t xml:space="preserve">&gt; </w:t>
+      </w:r>
+      <w:r>
+        <w:rPr>
+          <w:rFonts w:ascii="Arial" w:hAnsi="Arial" w:cs="Arial"/>
+          <w:sz w:val="20"/>
+          <w:szCs w:val="20"/>
+        </w:rPr>
+        <w:t xml:space="preserve">Pesos 00/100 MN) incluido el impuesto al valor agregado, que corresponde a </w:t>
+      </w:r>
+      <w:r>
+        <w:rPr>
+          <w:rFonts w:ascii="Arial" w:hAnsi="Arial" w:cs="Arial"/>
+          <w:sz w:val="20"/>
+          <w:szCs w:val="20"/>
+        </w:rPr>
+        <w:t>&lt;m2_alcohol&gt;</w:t>
+      </w:r>
+      <w:r>
+        <w:rPr>
+          <w:rFonts w:ascii="Arial" w:hAnsi="Arial" w:cs="Arial"/>
+          <w:sz w:val="20"/>
+          <w:szCs w:val="20"/>
+        </w:rPr>
+        <w:t xml:space="preserve"> metros cuadrados</w:t>
+      </w:r>
+      <w:r>
+        <w:rPr>
+          <w:rFonts w:ascii="Arial" w:hAnsi="Arial" w:cs="Arial"/>
+          <w:sz w:val="20"/>
+          <w:szCs w:val="20"/>
+        </w:rPr>
+        <w:t>.</w:t>
+      </w:r>
+    </w:p>
+    <w:p>
+      <w:pPr>
+        <w:jc w:val="both"/>
+        <w:rPr>
+          <w:rFonts w:ascii="Arial" w:hAnsi="Arial" w:cs="Arial"/>
+          <w:sz w:val="20"/>
+          <w:szCs w:val="20"/>
+        </w:rPr>
+      </w:pPr>
+    </w:p>
+    <w:p>
+      <w:pPr>
+        <w:jc w:val="both"/>
+        <w:rPr>
+          <w:rFonts w:ascii="Arial" w:hAnsi="Arial" w:cs="Arial"/>
+          <w:sz w:val="20"/>
+          <w:szCs w:val="20"/>
+        </w:rPr>
+      </w:pPr>
+      <w:r>
+        <w:rPr>
+          <w:rFonts w:ascii="Arial" w:hAnsi="Arial" w:cs="Arial"/>
+          <w:sz w:val="20"/>
+          <w:szCs w:val="20"/>
+        </w:rPr>
+        <w:t xml:space="preserve">B) Tramitar y solicitar AL COMITÉ, O A QUIEN CORRESPONDA, el permiso especial para la venta de bebidas alcohólicas, en la FERIA TABASCO, que tendrá una vigencia en el periodo comprendido del 27 de abril al 12 de </w:t>
+      </w:r>
+      <w:proofErr w:type="gramStart"/>
+      <w:r>
+        <w:rPr>
+          <w:rFonts w:ascii="Arial" w:hAnsi="Arial" w:cs="Arial"/>
+          <w:sz w:val="20"/>
+          <w:szCs w:val="20"/>
+        </w:rPr>
+        <w:t>mayo  del</w:t>
+      </w:r>
+      <w:proofErr w:type="gramEnd"/>
+      <w:r>
+        <w:rPr>
+          <w:rFonts w:ascii="Arial" w:hAnsi="Arial" w:cs="Arial"/>
+          <w:sz w:val="20"/>
+          <w:szCs w:val="20"/>
+        </w:rPr>
+        <w:t xml:space="preserve"> 2024, en horario de 12pm a 2am.  Única y exclusivamente dentro del local, stand o área asignado según lo estipulado en la cláusula segunda del presente Contrato. conforme lo provee, LA LEY QUE REGULA LA VENTA, DISTRIBUCIÓN Y CONSUMO DE BEBIDAS ALCOHÓLICAS EN EL ESTADO DE TABASCO. </w:t>
       </w:r>
     </w:p>
     <w:p>
@@ -5932,7 +6742,25 @@
           <w:szCs w:val="20"/>
         </w:rPr>
         <w:tab/>
-        <w:t xml:space="preserve">Tratándose de discotecas, cabarets, bar, bar con presentación de espectáculos, cantina y cervecería, deberán fijar letreros visibles en el exterior en los que se prohíba la entrada y venta a menores de edad y a las personas que no estén en pleno goce de sus facultades mentales; </w:t>
+        <w:t xml:space="preserve">Tratándose de discotecas, </w:t>
+      </w:r>
+      <w:proofErr w:type="gramStart"/>
+      <w:r>
+        <w:rPr>
+          <w:rFonts w:ascii="Arial" w:hAnsi="Arial" w:cs="Arial"/>
+          <w:sz w:val="20"/>
+          <w:szCs w:val="20"/>
+        </w:rPr>
+        <w:t>cabarets</w:t>
+      </w:r>
+      <w:proofErr w:type="gramEnd"/>
+      <w:r>
+        <w:rPr>
+          <w:rFonts w:ascii="Arial" w:hAnsi="Arial" w:cs="Arial"/>
+          <w:sz w:val="20"/>
+          <w:szCs w:val="20"/>
+        </w:rPr>
+        <w:t xml:space="preserve">, bar, bar con presentación de espectáculos, cantina y cervecería, deberán fijar letreros visibles en el exterior en los que se prohíba la entrada y venta a menores de edad y a las personas que no estén en pleno goce de sus facultades mentales; </w:t>
       </w:r>
     </w:p>
     <w:p>
@@ -6080,7 +6908,27 @@
           <w:szCs w:val="20"/>
           <w:lang w:val="es-ES" w:eastAsia="es-ES"/>
         </w:rPr>
-        <w:t xml:space="preserve">&lt;day&gt; </w:t>
+        <w:t>&lt;</w:t>
+      </w:r>
+      <w:proofErr w:type="spellStart"/>
+      <w:r>
+        <w:rPr>
+          <w:rFonts w:ascii="Arial" w:eastAsia="Times New Roman" w:hAnsi="Arial" w:cs="Arial"/>
+          <w:sz w:val="20"/>
+          <w:szCs w:val="20"/>
+          <w:lang w:val="es-ES" w:eastAsia="es-ES"/>
+        </w:rPr>
+        <w:t>day</w:t>
+      </w:r>
+      <w:proofErr w:type="spellEnd"/>
+      <w:r>
+        <w:rPr>
+          <w:rFonts w:ascii="Arial" w:eastAsia="Times New Roman" w:hAnsi="Arial" w:cs="Arial"/>
+          <w:sz w:val="20"/>
+          <w:szCs w:val="20"/>
+          <w:lang w:val="es-ES" w:eastAsia="es-ES"/>
+        </w:rPr>
+        <w:t xml:space="preserve">&gt; </w:t>
       </w:r>
       <w:r>
         <w:rPr>
@@ -6098,7 +6946,27 @@
           <w:szCs w:val="20"/>
           <w:lang w:val="es-ES" w:eastAsia="es-ES"/>
         </w:rPr>
-        <w:t>&lt;month&gt;</w:t>
+        <w:t>&lt;</w:t>
+      </w:r>
+      <w:proofErr w:type="spellStart"/>
+      <w:r>
+        <w:rPr>
+          <w:rFonts w:ascii="Arial" w:eastAsia="Times New Roman" w:hAnsi="Arial" w:cs="Arial"/>
+          <w:sz w:val="20"/>
+          <w:szCs w:val="20"/>
+          <w:lang w:val="es-ES" w:eastAsia="es-ES"/>
+        </w:rPr>
+        <w:t>month</w:t>
+      </w:r>
+      <w:proofErr w:type="spellEnd"/>
+      <w:r>
+        <w:rPr>
+          <w:rFonts w:ascii="Arial" w:eastAsia="Times New Roman" w:hAnsi="Arial" w:cs="Arial"/>
+          <w:sz w:val="20"/>
+          <w:szCs w:val="20"/>
+          <w:lang w:val="es-ES" w:eastAsia="es-ES"/>
+        </w:rPr>
+        <w:t>&gt;</w:t>
       </w:r>
       <w:r>
         <w:rPr>
@@ -6448,7 +7316,29 @@
           <w:sz w:val="20"/>
           <w:szCs w:val="20"/>
         </w:rPr>
-        <w:t>&lt;name_user&gt;</w:t>
+        <w:t>&lt;</w:t>
+      </w:r>
+      <w:proofErr w:type="spellStart"/>
+      <w:r>
+        <w:rPr>
+          <w:rFonts w:ascii="Arial" w:hAnsi="Arial" w:cs="Arial"/>
+          <w:b/>
+          <w:bCs/>
+          <w:sz w:val="20"/>
+          <w:szCs w:val="20"/>
+        </w:rPr>
+        <w:t>name_user</w:t>
+      </w:r>
+      <w:proofErr w:type="spellEnd"/>
+      <w:r>
+        <w:rPr>
+          <w:rFonts w:ascii="Arial" w:hAnsi="Arial" w:cs="Arial"/>
+          <w:b/>
+          <w:bCs/>
+          <w:sz w:val="20"/>
+          <w:szCs w:val="20"/>
+        </w:rPr>
+        <w:t>&gt;</w:t>
       </w:r>
     </w:p>
     <w:p>

</xml_diff>

<commit_message>
se agregan firmas a los contratos
</commit_message>
<xml_diff>
--- a/static/docs/contrato_fisica.docx
+++ b/static/docs/contrato_fisica.docx
@@ -6044,29 +6044,181 @@
         <w:tblLook w:val="04A0" w:firstRow="1" w:lastRow="0" w:firstColumn="1" w:lastColumn="0" w:noHBand="0" w:noVBand="1"/>
       </w:tblPr>
       <w:tblGrid>
-        <w:gridCol w:w="4419"/>
-        <w:gridCol w:w="4419"/>
+        <w:gridCol w:w="5098"/>
+        <w:gridCol w:w="5098"/>
       </w:tblGrid>
       <w:tr>
-        <w:trPr>
-          <w:trHeight w:val="1626"/>
-        </w:trPr>
         <w:tc>
           <w:tcPr>
-            <w:tcW w:w="4419" w:type="dxa"/>
-            <w:hideMark/>
+            <w:tcW w:w="5098" w:type="dxa"/>
+          </w:tcPr>
+          <w:p>
+            <w:pPr>
+              <w:spacing w:after="240"/>
+              <w:jc w:val="both"/>
+              <w:rPr>
+                <w:rFonts w:ascii="Arial" w:hAnsi="Arial" w:cs="Arial"/>
+              </w:rPr>
+            </w:pPr>
+            <w:r>
+              <w:rPr>
+                <w:noProof/>
+              </w:rPr>
+              <w:drawing>
+                <wp:anchor distT="0" distB="0" distL="114300" distR="114300" simplePos="0" relativeHeight="251661312" behindDoc="1" locked="0" layoutInCell="1" allowOverlap="1" wp14:anchorId="37FA8DD1" wp14:editId="35FA6E8D">
+                  <wp:simplePos x="0" y="0"/>
+                  <wp:positionH relativeFrom="margin">
+                    <wp:posOffset>450704</wp:posOffset>
+                  </wp:positionH>
+                  <wp:positionV relativeFrom="paragraph">
+                    <wp:posOffset>53536</wp:posOffset>
+                  </wp:positionV>
+                  <wp:extent cx="1707729" cy="802249"/>
+                  <wp:effectExtent l="0" t="0" r="0" b="0"/>
+                  <wp:wrapSquare wrapText="bothSides"/>
+                  <wp:docPr id="243291748" name="Imagen 3" descr="Imagen en blanco y negro&#10;&#10;Descripción generada automáticamente con confianza media"/>
+                  <wp:cNvGraphicFramePr>
+                    <a:graphicFrameLocks xmlns:a="http://schemas.openxmlformats.org/drawingml/2006/main" noChangeAspect="1"/>
+                  </wp:cNvGraphicFramePr>
+                  <a:graphic xmlns:a="http://schemas.openxmlformats.org/drawingml/2006/main">
+                    <a:graphicData uri="http://schemas.openxmlformats.org/drawingml/2006/picture">
+                      <pic:pic xmlns:pic="http://schemas.openxmlformats.org/drawingml/2006/picture">
+                        <pic:nvPicPr>
+                          <pic:cNvPr id="243291748" name="Imagen 3" descr="Imagen en blanco y negro&#10;&#10;Descripción generada automáticamente con confianza media"/>
+                          <pic:cNvPicPr>
+                            <a:picLocks noChangeAspect="1" noChangeArrowheads="1"/>
+                          </pic:cNvPicPr>
+                        </pic:nvPicPr>
+                        <pic:blipFill>
+                          <a:blip r:embed="rId7" cstate="print">
+                            <a:extLst>
+                              <a:ext uri="{28A0092B-C50C-407E-A947-70E740481C1C}">
+                                <a14:useLocalDpi xmlns:a14="http://schemas.microsoft.com/office/drawing/2010/main" val="0"/>
+                              </a:ext>
+                            </a:extLst>
+                          </a:blip>
+                          <a:srcRect/>
+                          <a:stretch>
+                            <a:fillRect/>
+                          </a:stretch>
+                        </pic:blipFill>
+                        <pic:spPr bwMode="auto">
+                          <a:xfrm>
+                            <a:off x="0" y="0"/>
+                            <a:ext cx="1707729" cy="802249"/>
+                          </a:xfrm>
+                          <a:prstGeom prst="rect">
+                            <a:avLst/>
+                          </a:prstGeom>
+                          <a:noFill/>
+                          <a:ln>
+                            <a:noFill/>
+                          </a:ln>
+                        </pic:spPr>
+                      </pic:pic>
+                    </a:graphicData>
+                  </a:graphic>
+                  <wp14:sizeRelH relativeFrom="page">
+                    <wp14:pctWidth>0</wp14:pctWidth>
+                  </wp14:sizeRelH>
+                  <wp14:sizeRelV relativeFrom="page">
+                    <wp14:pctHeight>0</wp14:pctHeight>
+                  </wp14:sizeRelV>
+                </wp:anchor>
+              </w:drawing>
+            </w:r>
+          </w:p>
+        </w:tc>
+        <w:tc>
+          <w:tcPr>
+            <w:tcW w:w="5098" w:type="dxa"/>
+          </w:tcPr>
+          <w:p>
+            <w:pPr>
+              <w:spacing w:after="240"/>
+              <w:jc w:val="both"/>
+              <w:rPr>
+                <w:rFonts w:ascii="Arial" w:hAnsi="Arial" w:cs="Arial"/>
+              </w:rPr>
+            </w:pPr>
+            <w:r>
+              <w:rPr>
+                <w:noProof/>
+              </w:rPr>
+              <w:drawing>
+                <wp:anchor distT="0" distB="0" distL="114300" distR="114300" simplePos="0" relativeHeight="251662336" behindDoc="0" locked="0" layoutInCell="1" allowOverlap="1" wp14:anchorId="2AF63308" wp14:editId="421073AD">
+                  <wp:simplePos x="0" y="0"/>
+                  <wp:positionH relativeFrom="column">
+                    <wp:posOffset>261864</wp:posOffset>
+                  </wp:positionH>
+                  <wp:positionV relativeFrom="paragraph">
+                    <wp:posOffset>196117</wp:posOffset>
+                  </wp:positionV>
+                  <wp:extent cx="2509520" cy="600075"/>
+                  <wp:effectExtent l="0" t="0" r="5080" b="9525"/>
+                  <wp:wrapSquare wrapText="bothSides"/>
+                  <wp:docPr id="1126782057" name="Imagen 2" descr="Imagen en blanco y negro&#10;&#10;Descripción generada automáticamente con confianza baja"/>
+                  <wp:cNvGraphicFramePr>
+                    <a:graphicFrameLocks xmlns:a="http://schemas.openxmlformats.org/drawingml/2006/main" noChangeAspect="1"/>
+                  </wp:cNvGraphicFramePr>
+                  <a:graphic xmlns:a="http://schemas.openxmlformats.org/drawingml/2006/main">
+                    <a:graphicData uri="http://schemas.openxmlformats.org/drawingml/2006/picture">
+                      <pic:pic xmlns:pic="http://schemas.openxmlformats.org/drawingml/2006/picture">
+                        <pic:nvPicPr>
+                          <pic:cNvPr id="1126782057" name="Imagen 2" descr="Imagen en blanco y negro&#10;&#10;Descripción generada automáticamente con confianza baja"/>
+                          <pic:cNvPicPr>
+                            <a:picLocks noChangeAspect="1" noChangeArrowheads="1"/>
+                          </pic:cNvPicPr>
+                        </pic:nvPicPr>
+                        <pic:blipFill>
+                          <a:blip r:embed="rId8" cstate="print">
+                            <a:extLst>
+                              <a:ext uri="{28A0092B-C50C-407E-A947-70E740481C1C}">
+                                <a14:useLocalDpi xmlns:a14="http://schemas.microsoft.com/office/drawing/2010/main" val="0"/>
+                              </a:ext>
+                            </a:extLst>
+                          </a:blip>
+                          <a:srcRect/>
+                          <a:stretch>
+                            <a:fillRect/>
+                          </a:stretch>
+                        </pic:blipFill>
+                        <pic:spPr bwMode="auto">
+                          <a:xfrm>
+                            <a:off x="0" y="0"/>
+                            <a:ext cx="2509520" cy="600075"/>
+                          </a:xfrm>
+                          <a:prstGeom prst="rect">
+                            <a:avLst/>
+                          </a:prstGeom>
+                          <a:noFill/>
+                          <a:ln>
+                            <a:noFill/>
+                          </a:ln>
+                        </pic:spPr>
+                      </pic:pic>
+                    </a:graphicData>
+                  </a:graphic>
+                  <wp14:sizeRelH relativeFrom="page">
+                    <wp14:pctWidth>0</wp14:pctWidth>
+                  </wp14:sizeRelH>
+                  <wp14:sizeRelV relativeFrom="page">
+                    <wp14:pctHeight>0</wp14:pctHeight>
+                  </wp14:sizeRelV>
+                </wp:anchor>
+              </w:drawing>
+            </w:r>
+          </w:p>
+        </w:tc>
+      </w:tr>
+      <w:tr>
+        <w:tc>
+          <w:tcPr>
+            <w:tcW w:w="5098" w:type="dxa"/>
           </w:tcPr>
           <w:p>
             <w:pPr>
               <w:jc w:val="center"/>
-              <w:rPr>
-                <w:rFonts w:ascii="Arial" w:hAnsi="Arial" w:cs="Arial"/>
-              </w:rPr>
-            </w:pPr>
-          </w:p>
-          <w:p>
-            <w:pPr>
-              <w:jc w:val="both"/>
               <w:rPr>
                 <w:rFonts w:ascii="Arial" w:hAnsi="Arial" w:cs="Arial"/>
                 <w:b/>
@@ -6099,22 +6251,7 @@
           </w:p>
           <w:p>
             <w:pPr>
-              <w:jc w:val="center"/>
-              <w:rPr>
-                <w:rFonts w:ascii="Arial" w:hAnsi="Arial" w:cs="Arial"/>
-              </w:rPr>
-            </w:pPr>
-          </w:p>
-          <w:p>
-            <w:pPr>
-              <w:jc w:val="both"/>
-              <w:rPr>
-                <w:rFonts w:ascii="Arial" w:hAnsi="Arial" w:cs="Arial"/>
-              </w:rPr>
-            </w:pPr>
-          </w:p>
-          <w:p>
-            <w:pPr>
+              <w:spacing w:after="240"/>
               <w:jc w:val="both"/>
               <w:rPr>
                 <w:rFonts w:ascii="Arial" w:hAnsi="Arial" w:cs="Arial"/>
@@ -6124,1051 +6261,8 @@
         </w:tc>
         <w:tc>
           <w:tcPr>
-            <w:tcW w:w="4419" w:type="dxa"/>
-            <w:hideMark/>
+            <w:tcW w:w="5098" w:type="dxa"/>
           </w:tcPr>
-          <w:p>
-            <w:pPr>
-              <w:jc w:val="center"/>
-              <w:rPr>
-                <w:rFonts w:ascii="Arial" w:hAnsi="Arial" w:cs="Arial"/>
-              </w:rPr>
-            </w:pPr>
-          </w:p>
-          <w:p>
-            <w:pPr>
-              <w:jc w:val="both"/>
-              <w:rPr>
-                <w:rFonts w:ascii="Arial" w:hAnsi="Arial" w:cs="Arial"/>
-              </w:rPr>
-            </w:pPr>
-            <w:r>
-              <w:rPr>
-                <w:rFonts w:ascii="Arial" w:hAnsi="Arial" w:cs="Arial"/>
-                <w:b/>
-                <w:bCs/>
-              </w:rPr>
-              <w:t xml:space="preserve">     LAURA CONSUELO CASTILLO CABAL</w:t>
-            </w:r>
-            <w:r>
-              <w:rPr>
-                <w:rFonts w:ascii="Arial" w:hAnsi="Arial" w:cs="Arial"/>
-              </w:rPr>
-              <w:t>.</w:t>
-            </w:r>
-          </w:p>
-          <w:p>
-            <w:pPr>
-              <w:jc w:val="center"/>
-              <w:rPr>
-                <w:rFonts w:ascii="Arial" w:hAnsi="Arial" w:cs="Arial"/>
-                <w:sz w:val="18"/>
-                <w:szCs w:val="18"/>
-              </w:rPr>
-            </w:pPr>
-            <w:r>
-              <w:rPr>
-                <w:rFonts w:ascii="Arial" w:hAnsi="Arial" w:cs="Arial"/>
-              </w:rPr>
-              <w:t>REPRESENTANTE LEGAL DE LA</w:t>
-            </w:r>
-            <w:r>
-              <w:rPr>
-                <w:sz w:val="18"/>
-                <w:szCs w:val="18"/>
-              </w:rPr>
-              <w:t xml:space="preserve"> </w:t>
-            </w:r>
-            <w:r>
-              <w:rPr>
-                <w:rFonts w:ascii="Arial" w:hAnsi="Arial" w:cs="Arial"/>
-              </w:rPr>
-              <w:t>ASOCIACIÓN CIVIL “FERIA ALGARABÍA DE TABASCO, A.C.”</w:t>
-            </w:r>
-          </w:p>
-          <w:p>
-            <w:pPr>
-              <w:jc w:val="center"/>
-              <w:rPr>
-                <w:rFonts w:ascii="Arial" w:hAnsi="Arial" w:cs="Arial"/>
-              </w:rPr>
-            </w:pPr>
-          </w:p>
-        </w:tc>
-      </w:tr>
-    </w:tbl>
-    <w:p>
-      <w:pPr>
-        <w:jc w:val="both"/>
-        <w:rPr>
-          <w:rFonts w:ascii="Arial" w:hAnsi="Arial" w:cs="Arial"/>
-          <w:b/>
-          <w:bCs/>
-          <w:sz w:val="20"/>
-          <w:szCs w:val="20"/>
-        </w:rPr>
-      </w:pPr>
-      <w:r>
-        <w:rPr>
-          <w:rFonts w:ascii="Arial" w:hAnsi="Arial" w:cs="Arial"/>
-          <w:sz w:val="20"/>
-          <w:szCs w:val="20"/>
-        </w:rPr>
-        <w:tab/>
-      </w:r>
-      <w:r>
-        <w:rPr>
-          <w:rFonts w:ascii="Arial" w:hAnsi="Arial" w:cs="Arial"/>
-          <w:sz w:val="20"/>
-          <w:szCs w:val="20"/>
-        </w:rPr>
-        <w:tab/>
-      </w:r>
-      <w:r>
-        <w:rPr>
-          <w:rFonts w:ascii="Arial" w:hAnsi="Arial" w:cs="Arial"/>
-          <w:sz w:val="20"/>
-          <w:szCs w:val="20"/>
-        </w:rPr>
-        <w:tab/>
-      </w:r>
-      <w:r>
-        <w:rPr>
-          <w:rFonts w:ascii="Arial" w:hAnsi="Arial" w:cs="Arial"/>
-          <w:sz w:val="20"/>
-          <w:szCs w:val="20"/>
-        </w:rPr>
-        <w:tab/>
-      </w:r>
-      <w:r>
-        <w:rPr>
-          <w:rFonts w:ascii="Arial" w:hAnsi="Arial" w:cs="Arial"/>
-          <w:sz w:val="20"/>
-          <w:szCs w:val="20"/>
-        </w:rPr>
-        <w:tab/>
-        <w:t xml:space="preserve">     </w:t>
-      </w:r>
-      <w:r>
-        <w:rPr>
-          <w:rFonts w:ascii="Arial" w:hAnsi="Arial" w:cs="Arial"/>
-          <w:b/>
-          <w:bCs/>
-          <w:sz w:val="20"/>
-          <w:szCs w:val="20"/>
-        </w:rPr>
-        <w:t>RAÚL TORRES FÓCIL</w:t>
-      </w:r>
-    </w:p>
-    <w:p>
-      <w:pPr>
-        <w:spacing w:after="0"/>
-        <w:jc w:val="center"/>
-        <w:rPr>
-          <w:rFonts w:ascii="Arial" w:hAnsi="Arial" w:cs="Arial"/>
-          <w:sz w:val="20"/>
-          <w:szCs w:val="20"/>
-        </w:rPr>
-      </w:pPr>
-      <w:r>
-        <w:rPr>
-          <w:rFonts w:ascii="Arial" w:hAnsi="Arial" w:cs="Arial"/>
-          <w:sz w:val="20"/>
-          <w:szCs w:val="20"/>
-        </w:rPr>
-        <w:t xml:space="preserve">REPRESENTANTE LEGAL DE LA </w:t>
-      </w:r>
-    </w:p>
-    <w:p>
-      <w:pPr>
-        <w:spacing w:after="0"/>
-        <w:jc w:val="center"/>
-        <w:rPr>
-          <w:rFonts w:ascii="Arial" w:hAnsi="Arial" w:cs="Arial"/>
-          <w:sz w:val="20"/>
-          <w:szCs w:val="20"/>
-        </w:rPr>
-      </w:pPr>
-      <w:r>
-        <w:rPr>
-          <w:rFonts w:ascii="Arial" w:hAnsi="Arial" w:cs="Arial"/>
-          <w:sz w:val="20"/>
-          <w:szCs w:val="20"/>
-        </w:rPr>
-        <w:t>ASOCIACIÓN CIVIL “FERIA ALGARABÍA</w:t>
-      </w:r>
-    </w:p>
-    <w:p>
-      <w:pPr>
-        <w:spacing w:after="0"/>
-        <w:jc w:val="center"/>
-        <w:rPr>
-          <w:rFonts w:ascii="Arial" w:hAnsi="Arial" w:cs="Arial"/>
-          <w:b/>
-          <w:bCs/>
-          <w:sz w:val="20"/>
-          <w:szCs w:val="20"/>
-        </w:rPr>
-      </w:pPr>
-      <w:r>
-        <w:rPr>
-          <w:rFonts w:ascii="Arial" w:hAnsi="Arial" w:cs="Arial"/>
-          <w:sz w:val="20"/>
-          <w:szCs w:val="20"/>
-        </w:rPr>
-        <w:t>DE TABASCO, A.C.”</w:t>
-      </w:r>
-    </w:p>
-    <w:p>
-      <w:pPr>
-        <w:jc w:val="center"/>
-        <w:rPr>
-          <w:rFonts w:ascii="Arial" w:hAnsi="Arial" w:cs="Arial"/>
-          <w:b/>
-          <w:bCs/>
-        </w:rPr>
-      </w:pPr>
-    </w:p>
-    <w:p>
-      <w:pPr>
-        <w:spacing w:after="0"/>
-        <w:jc w:val="center"/>
-        <w:rPr>
-          <w:rFonts w:ascii="Arial" w:hAnsi="Arial" w:cs="Arial"/>
-          <w:b/>
-          <w:bCs/>
-          <w:sz w:val="20"/>
-          <w:szCs w:val="20"/>
-        </w:rPr>
-      </w:pPr>
-      <w:r>
-        <w:rPr>
-          <w:rFonts w:ascii="Arial" w:hAnsi="Arial" w:cs="Arial"/>
-          <w:b/>
-          <w:bCs/>
-          <w:sz w:val="20"/>
-          <w:szCs w:val="20"/>
-        </w:rPr>
-        <w:t xml:space="preserve">POR EL </w:t>
-      </w:r>
-      <w:r>
-        <w:rPr>
-          <w:rFonts w:ascii="Arial" w:hAnsi="Arial" w:cs="Arial"/>
-          <w:b/>
-          <w:bCs/>
-          <w:sz w:val="20"/>
-          <w:szCs w:val="20"/>
-        </w:rPr>
-        <w:t>“</w:t>
-      </w:r>
-      <w:r>
-        <w:rPr>
-          <w:rFonts w:ascii="Arial" w:hAnsi="Arial" w:cs="Arial"/>
-          <w:b/>
-          <w:bCs/>
-          <w:sz w:val="20"/>
-          <w:szCs w:val="20"/>
-        </w:rPr>
-        <w:t>EXPOSITOR</w:t>
-      </w:r>
-      <w:r>
-        <w:rPr>
-          <w:rFonts w:ascii="Arial" w:hAnsi="Arial" w:cs="Arial"/>
-          <w:b/>
-          <w:bCs/>
-          <w:sz w:val="20"/>
-          <w:szCs w:val="20"/>
-        </w:rPr>
-        <w:t>”</w:t>
-      </w:r>
-    </w:p>
-    <w:p>
-      <w:pPr>
-        <w:spacing w:after="0"/>
-        <w:jc w:val="center"/>
-        <w:rPr>
-          <w:rFonts w:ascii="Arial" w:hAnsi="Arial" w:cs="Arial"/>
-          <w:b/>
-          <w:bCs/>
-          <w:sz w:val="20"/>
-          <w:szCs w:val="20"/>
-        </w:rPr>
-      </w:pPr>
-    </w:p>
-    <w:p>
-      <w:pPr>
-        <w:spacing w:after="0"/>
-        <w:jc w:val="center"/>
-        <w:rPr>
-          <w:rFonts w:ascii="Arial" w:hAnsi="Arial" w:cs="Arial"/>
-          <w:b/>
-          <w:bCs/>
-        </w:rPr>
-      </w:pPr>
-      <w:r>
-        <w:rPr>
-          <w:rFonts w:ascii="Arial" w:hAnsi="Arial" w:cs="Arial"/>
-          <w:b/>
-          <w:bCs/>
-        </w:rPr>
-        <w:t xml:space="preserve">C. </w:t>
-      </w:r>
-      <w:r>
-        <w:rPr>
-          <w:rFonts w:ascii="Arial" w:hAnsi="Arial" w:cs="Arial"/>
-          <w:b/>
-          <w:bCs/>
-        </w:rPr>
-        <w:t>&lt;</w:t>
-      </w:r>
-      <w:proofErr w:type="spellStart"/>
-      <w:r>
-        <w:rPr>
-          <w:rFonts w:ascii="Arial" w:hAnsi="Arial" w:cs="Arial"/>
-          <w:b/>
-          <w:bCs/>
-        </w:rPr>
-        <w:t>name_user</w:t>
-      </w:r>
-      <w:proofErr w:type="spellEnd"/>
-      <w:r>
-        <w:rPr>
-          <w:rFonts w:ascii="Arial" w:hAnsi="Arial" w:cs="Arial"/>
-          <w:b/>
-          <w:bCs/>
-        </w:rPr>
-        <w:t>&gt;</w:t>
-      </w:r>
-    </w:p>
-    <w:p>
-      <w:pPr>
-        <w:rPr>
-          <w:rFonts w:ascii="Arial" w:eastAsia="Times New Roman" w:hAnsi="Arial" w:cs="Arial"/>
-          <w:lang w:val="es-ES" w:eastAsia="es-ES"/>
-        </w:rPr>
-      </w:pPr>
-      <w:r>
-        <w:rPr>
-          <w:rFonts w:ascii="Arial" w:eastAsia="Times New Roman" w:hAnsi="Arial" w:cs="Arial"/>
-          <w:lang w:val="es-ES" w:eastAsia="es-ES"/>
-        </w:rPr>
-        <w:br w:type="page"/>
-      </w:r>
-    </w:p>
-    <w:p>
-      <w:pPr>
-        <w:jc w:val="center"/>
-        <w:rPr>
-          <w:rFonts w:ascii="Arial" w:hAnsi="Arial" w:cs="Arial"/>
-          <w:b/>
-          <w:bCs/>
-          <w:sz w:val="20"/>
-          <w:szCs w:val="20"/>
-        </w:rPr>
-      </w:pPr>
-      <w:r>
-        <w:rPr>
-          <w:rFonts w:ascii="Arial" w:hAnsi="Arial" w:cs="Arial"/>
-          <w:b/>
-          <w:bCs/>
-          <w:sz w:val="20"/>
-          <w:szCs w:val="20"/>
-        </w:rPr>
-        <w:lastRenderedPageBreak/>
-        <w:t>ANEXO 1</w:t>
-      </w:r>
-    </w:p>
-    <w:p>
-      <w:pPr>
-        <w:jc w:val="both"/>
-        <w:rPr>
-          <w:rFonts w:ascii="Arial" w:hAnsi="Arial" w:cs="Arial"/>
-          <w:sz w:val="20"/>
-          <w:szCs w:val="20"/>
-        </w:rPr>
-      </w:pPr>
-      <w:r>
-        <w:rPr>
-          <w:rFonts w:ascii="Arial" w:hAnsi="Arial" w:cs="Arial"/>
-          <w:sz w:val="20"/>
-          <w:szCs w:val="20"/>
-        </w:rPr>
-        <w:t xml:space="preserve">Los términos y condiciones del Contrato se incorporan al presente Anexo por referencia, </w:t>
-      </w:r>
-      <w:proofErr w:type="gramStart"/>
-      <w:r>
-        <w:rPr>
-          <w:rFonts w:ascii="Arial" w:hAnsi="Arial" w:cs="Arial"/>
-          <w:sz w:val="20"/>
-          <w:szCs w:val="20"/>
-        </w:rPr>
-        <w:t>y</w:t>
-      </w:r>
-      <w:proofErr w:type="gramEnd"/>
-      <w:r>
-        <w:rPr>
-          <w:rFonts w:ascii="Arial" w:hAnsi="Arial" w:cs="Arial"/>
-          <w:sz w:val="20"/>
-          <w:szCs w:val="20"/>
-        </w:rPr>
-        <w:t xml:space="preserve"> por lo tanto, le aplican plenamente. En caso de conflicto o contradicción entre las condiciones y términos pactados en el Contrato en este Anexo, prevalecerá en todo momento lo indicado en el Contrato, salvo que en este Anexo se establezca una renuncia expresa a dicha estipulación.</w:t>
-      </w:r>
-    </w:p>
-    <w:p>
-      <w:pPr>
-        <w:jc w:val="both"/>
-        <w:rPr>
-          <w:rFonts w:ascii="Arial" w:hAnsi="Arial" w:cs="Arial"/>
-          <w:b/>
-          <w:bCs/>
-          <w:sz w:val="20"/>
-          <w:szCs w:val="20"/>
-        </w:rPr>
-      </w:pPr>
-      <w:r>
-        <w:rPr>
-          <w:rFonts w:ascii="Arial" w:hAnsi="Arial" w:cs="Arial"/>
-          <w:sz w:val="20"/>
-          <w:szCs w:val="20"/>
-        </w:rPr>
-        <w:t>Obligaciones del “</w:t>
-      </w:r>
-      <w:r>
-        <w:rPr>
-          <w:rFonts w:ascii="Arial" w:hAnsi="Arial" w:cs="Arial"/>
-          <w:b/>
-          <w:bCs/>
-          <w:sz w:val="20"/>
-          <w:szCs w:val="20"/>
-        </w:rPr>
-        <w:t>EXPOSITOR”:</w:t>
-      </w:r>
-    </w:p>
-    <w:p>
-      <w:pPr>
-        <w:jc w:val="both"/>
-        <w:rPr>
-          <w:rFonts w:ascii="Arial" w:hAnsi="Arial" w:cs="Arial"/>
-          <w:sz w:val="20"/>
-          <w:szCs w:val="20"/>
-        </w:rPr>
-      </w:pPr>
-      <w:r>
-        <w:rPr>
-          <w:rFonts w:ascii="Arial" w:hAnsi="Arial" w:cs="Arial"/>
-          <w:sz w:val="20"/>
-          <w:szCs w:val="20"/>
-        </w:rPr>
-        <w:t>A) Pagar al COMITÉ el permiso especial por la cantidad de $</w:t>
-      </w:r>
-      <w:r>
-        <w:rPr>
-          <w:rFonts w:ascii="Arial" w:hAnsi="Arial" w:cs="Arial"/>
-          <w:sz w:val="20"/>
-          <w:szCs w:val="20"/>
-        </w:rPr>
-        <w:t>&lt;</w:t>
-      </w:r>
-      <w:proofErr w:type="spellStart"/>
-      <w:r>
-        <w:rPr>
-          <w:rFonts w:ascii="Arial" w:hAnsi="Arial" w:cs="Arial"/>
-          <w:sz w:val="20"/>
-          <w:szCs w:val="20"/>
-        </w:rPr>
-        <w:t>price_alcohol</w:t>
-      </w:r>
-      <w:proofErr w:type="spellEnd"/>
-      <w:r>
-        <w:rPr>
-          <w:rFonts w:ascii="Arial" w:hAnsi="Arial" w:cs="Arial"/>
-          <w:sz w:val="20"/>
-          <w:szCs w:val="20"/>
-        </w:rPr>
-        <w:t>&gt;</w:t>
-      </w:r>
-      <w:r>
-        <w:rPr>
-          <w:rFonts w:ascii="Arial" w:hAnsi="Arial" w:cs="Arial"/>
-          <w:sz w:val="20"/>
-          <w:szCs w:val="20"/>
-        </w:rPr>
-        <w:t xml:space="preserve"> (</w:t>
-      </w:r>
-      <w:r>
-        <w:rPr>
-          <w:rFonts w:ascii="Arial" w:hAnsi="Arial" w:cs="Arial"/>
-          <w:sz w:val="20"/>
-          <w:szCs w:val="20"/>
-        </w:rPr>
-        <w:t>&lt;</w:t>
-      </w:r>
-      <w:proofErr w:type="spellStart"/>
-      <w:r>
-        <w:rPr>
-          <w:rFonts w:ascii="Arial" w:hAnsi="Arial" w:cs="Arial"/>
-          <w:sz w:val="20"/>
-          <w:szCs w:val="20"/>
-        </w:rPr>
-        <w:t>price_alcohol_text</w:t>
-      </w:r>
-      <w:proofErr w:type="spellEnd"/>
-      <w:r>
-        <w:rPr>
-          <w:rFonts w:ascii="Arial" w:hAnsi="Arial" w:cs="Arial"/>
-          <w:sz w:val="20"/>
-          <w:szCs w:val="20"/>
-        </w:rPr>
-        <w:t xml:space="preserve">&gt; </w:t>
-      </w:r>
-      <w:r>
-        <w:rPr>
-          <w:rFonts w:ascii="Arial" w:hAnsi="Arial" w:cs="Arial"/>
-          <w:sz w:val="20"/>
-          <w:szCs w:val="20"/>
-        </w:rPr>
-        <w:t xml:space="preserve">Pesos 00/100 MN) incluido el impuesto al valor agregado, que corresponde a </w:t>
-      </w:r>
-      <w:r>
-        <w:rPr>
-          <w:rFonts w:ascii="Arial" w:hAnsi="Arial" w:cs="Arial"/>
-          <w:sz w:val="20"/>
-          <w:szCs w:val="20"/>
-        </w:rPr>
-        <w:t>&lt;m2_alcohol&gt;</w:t>
-      </w:r>
-      <w:r>
-        <w:rPr>
-          <w:rFonts w:ascii="Arial" w:hAnsi="Arial" w:cs="Arial"/>
-          <w:sz w:val="20"/>
-          <w:szCs w:val="20"/>
-        </w:rPr>
-        <w:t xml:space="preserve"> metros cuadrados</w:t>
-      </w:r>
-      <w:r>
-        <w:rPr>
-          <w:rFonts w:ascii="Arial" w:hAnsi="Arial" w:cs="Arial"/>
-          <w:sz w:val="20"/>
-          <w:szCs w:val="20"/>
-        </w:rPr>
-        <w:t>.</w:t>
-      </w:r>
-    </w:p>
-    <w:p>
-      <w:pPr>
-        <w:jc w:val="both"/>
-        <w:rPr>
-          <w:rFonts w:ascii="Arial" w:hAnsi="Arial" w:cs="Arial"/>
-          <w:sz w:val="20"/>
-          <w:szCs w:val="20"/>
-        </w:rPr>
-      </w:pPr>
-    </w:p>
-    <w:p>
-      <w:pPr>
-        <w:jc w:val="both"/>
-        <w:rPr>
-          <w:rFonts w:ascii="Arial" w:hAnsi="Arial" w:cs="Arial"/>
-          <w:sz w:val="20"/>
-          <w:szCs w:val="20"/>
-        </w:rPr>
-      </w:pPr>
-      <w:r>
-        <w:rPr>
-          <w:rFonts w:ascii="Arial" w:hAnsi="Arial" w:cs="Arial"/>
-          <w:sz w:val="20"/>
-          <w:szCs w:val="20"/>
-        </w:rPr>
-        <w:t xml:space="preserve">B) Tramitar y solicitar AL COMITÉ, O A QUIEN CORRESPONDA, el permiso especial para la venta de bebidas alcohólicas, en la FERIA TABASCO, que tendrá una vigencia en el periodo comprendido del 27 de abril al 12 de </w:t>
-      </w:r>
-      <w:proofErr w:type="gramStart"/>
-      <w:r>
-        <w:rPr>
-          <w:rFonts w:ascii="Arial" w:hAnsi="Arial" w:cs="Arial"/>
-          <w:sz w:val="20"/>
-          <w:szCs w:val="20"/>
-        </w:rPr>
-        <w:t>mayo  del</w:t>
-      </w:r>
-      <w:proofErr w:type="gramEnd"/>
-      <w:r>
-        <w:rPr>
-          <w:rFonts w:ascii="Arial" w:hAnsi="Arial" w:cs="Arial"/>
-          <w:sz w:val="20"/>
-          <w:szCs w:val="20"/>
-        </w:rPr>
-        <w:t xml:space="preserve"> 2024, en horario de 12pm a 2am.  Única y exclusivamente dentro del local, stand o área asignado según lo estipulado en la cláusula segunda del presente Contrato. conforme lo provee, LA LEY QUE REGULA LA VENTA, DISTRIBUCIÓN Y CONSUMO DE BEBIDAS ALCOHÓLICAS EN EL ESTADO DE TABASCO. </w:t>
-      </w:r>
-    </w:p>
-    <w:p>
-      <w:pPr>
-        <w:jc w:val="both"/>
-        <w:rPr>
-          <w:rFonts w:ascii="Arial" w:hAnsi="Arial" w:cs="Arial"/>
-          <w:sz w:val="20"/>
-          <w:szCs w:val="20"/>
-        </w:rPr>
-      </w:pPr>
-      <w:r>
-        <w:rPr>
-          <w:rFonts w:ascii="Arial" w:hAnsi="Arial" w:cs="Arial"/>
-          <w:sz w:val="20"/>
-          <w:szCs w:val="20"/>
-        </w:rPr>
-        <w:t xml:space="preserve">Artículo 2. Para los efectos de esta Ley se entiende por: </w:t>
-      </w:r>
-    </w:p>
-    <w:p>
-      <w:pPr>
-        <w:jc w:val="both"/>
-        <w:rPr>
-          <w:rFonts w:ascii="Arial" w:hAnsi="Arial" w:cs="Arial"/>
-          <w:sz w:val="20"/>
-          <w:szCs w:val="20"/>
-        </w:rPr>
-      </w:pPr>
-      <w:r>
-        <w:rPr>
-          <w:rFonts w:ascii="Arial" w:hAnsi="Arial" w:cs="Arial"/>
-          <w:sz w:val="20"/>
-          <w:szCs w:val="20"/>
-        </w:rPr>
-        <w:t xml:space="preserve">XXI. Feria: Lugar o espacio habilitado o construido, para exponer, exhibir y dar a conocer artículos y actividades comerciales, industriales, agropecuarias, artísticas, culturales, artesanales, deportivas y de cualquier naturaleza para promover el desarrollo del Estado; </w:t>
-      </w:r>
-    </w:p>
-    <w:p>
-      <w:pPr>
-        <w:jc w:val="both"/>
-        <w:rPr>
-          <w:rFonts w:ascii="Arial" w:hAnsi="Arial" w:cs="Arial"/>
-          <w:sz w:val="20"/>
-          <w:szCs w:val="20"/>
-        </w:rPr>
-      </w:pPr>
-      <w:r>
-        <w:rPr>
-          <w:rFonts w:ascii="Arial" w:hAnsi="Arial" w:cs="Arial"/>
-          <w:sz w:val="20"/>
-          <w:szCs w:val="20"/>
-        </w:rPr>
-        <w:t>Artículo 18. La licencia o el permiso eventual serán personales, intransferibles e inembargables; en consecuencia, no podrán por sí o por conducto de mandatario, apoderado o representante legal alguno, ser objeto de comercio, ni arrendarse, venderse, donarse, entregarse en comodato, asociarse o cederse por ningún concepto o cualquier otro que implique la explotación de los derechos del licenciatario o permisionario por un tercero.</w:t>
-      </w:r>
-    </w:p>
-    <w:p>
-      <w:pPr>
-        <w:spacing w:after="0"/>
-        <w:jc w:val="both"/>
-        <w:rPr>
-          <w:rFonts w:ascii="Arial" w:hAnsi="Arial" w:cs="Arial"/>
-          <w:sz w:val="20"/>
-          <w:szCs w:val="20"/>
-        </w:rPr>
-      </w:pPr>
-      <w:r>
-        <w:rPr>
-          <w:rFonts w:ascii="Arial" w:hAnsi="Arial" w:cs="Arial"/>
-          <w:sz w:val="20"/>
-          <w:szCs w:val="20"/>
-        </w:rPr>
-        <w:t xml:space="preserve">OBLIGACIONES DEL EXPOSITOR: </w:t>
-      </w:r>
-    </w:p>
-    <w:p>
-      <w:pPr>
-        <w:spacing w:after="0"/>
-        <w:jc w:val="both"/>
-        <w:rPr>
-          <w:rFonts w:ascii="Arial" w:hAnsi="Arial" w:cs="Arial"/>
-          <w:sz w:val="20"/>
-          <w:szCs w:val="20"/>
-        </w:rPr>
-      </w:pPr>
-      <w:r>
-        <w:rPr>
-          <w:rFonts w:ascii="Arial" w:hAnsi="Arial" w:cs="Arial"/>
-          <w:sz w:val="20"/>
-          <w:szCs w:val="20"/>
-        </w:rPr>
-        <w:t>Artículo 28. Los propietarios, representantes legales o los administradores de los establecimientos a que se refiere esta Ley, tendrán las obligaciones siguientes:</w:t>
-      </w:r>
-    </w:p>
-    <w:p>
-      <w:pPr>
-        <w:spacing w:after="0"/>
-        <w:jc w:val="both"/>
-        <w:rPr>
-          <w:rFonts w:ascii="Arial" w:hAnsi="Arial" w:cs="Arial"/>
-          <w:sz w:val="20"/>
-          <w:szCs w:val="20"/>
-        </w:rPr>
-      </w:pPr>
-      <w:r>
-        <w:rPr>
-          <w:rFonts w:ascii="Arial" w:hAnsi="Arial" w:cs="Arial"/>
-          <w:sz w:val="20"/>
-          <w:szCs w:val="20"/>
-        </w:rPr>
-        <w:t>I.</w:t>
-      </w:r>
-      <w:r>
-        <w:rPr>
-          <w:rFonts w:ascii="Arial" w:hAnsi="Arial" w:cs="Arial"/>
-          <w:sz w:val="20"/>
-          <w:szCs w:val="20"/>
-        </w:rPr>
-        <w:tab/>
-        <w:t xml:space="preserve">Tratándose de discotecas, </w:t>
-      </w:r>
-      <w:proofErr w:type="gramStart"/>
-      <w:r>
-        <w:rPr>
-          <w:rFonts w:ascii="Arial" w:hAnsi="Arial" w:cs="Arial"/>
-          <w:sz w:val="20"/>
-          <w:szCs w:val="20"/>
-        </w:rPr>
-        <w:t>cabarets</w:t>
-      </w:r>
-      <w:proofErr w:type="gramEnd"/>
-      <w:r>
-        <w:rPr>
-          <w:rFonts w:ascii="Arial" w:hAnsi="Arial" w:cs="Arial"/>
-          <w:sz w:val="20"/>
-          <w:szCs w:val="20"/>
-        </w:rPr>
-        <w:t xml:space="preserve">, bar, bar con presentación de espectáculos, cantina y cervecería, deberán fijar letreros visibles en el exterior en los que se prohíba la entrada y venta a menores de edad y a las personas que no estén en pleno goce de sus facultades mentales; </w:t>
-      </w:r>
-    </w:p>
-    <w:p>
-      <w:pPr>
-        <w:spacing w:after="0"/>
-        <w:jc w:val="both"/>
-        <w:rPr>
-          <w:rFonts w:ascii="Arial" w:hAnsi="Arial" w:cs="Arial"/>
-          <w:sz w:val="20"/>
-          <w:szCs w:val="20"/>
-        </w:rPr>
-      </w:pPr>
-      <w:r>
-        <w:rPr>
-          <w:rFonts w:ascii="Arial" w:hAnsi="Arial" w:cs="Arial"/>
-          <w:sz w:val="20"/>
-          <w:szCs w:val="20"/>
-        </w:rPr>
-        <w:t>II.</w:t>
-      </w:r>
-      <w:r>
-        <w:rPr>
-          <w:rFonts w:ascii="Arial" w:hAnsi="Arial" w:cs="Arial"/>
-          <w:sz w:val="20"/>
-          <w:szCs w:val="20"/>
-        </w:rPr>
-        <w:tab/>
-        <w:t xml:space="preserve"> En todos los establecimientos en los que conforme a esta Ley se expendan bebidas alcohólicas, se deberán fijar letreros visibles en los que se exprese con claridad que se prohíbe su venta a menores de edad y a personas que no estén en pleno goce de sus facultades mentales; </w:t>
-      </w:r>
-    </w:p>
-    <w:p>
-      <w:pPr>
-        <w:spacing w:after="0"/>
-        <w:jc w:val="both"/>
-        <w:rPr>
-          <w:rFonts w:ascii="Arial" w:hAnsi="Arial" w:cs="Arial"/>
-          <w:sz w:val="20"/>
-          <w:szCs w:val="20"/>
-        </w:rPr>
-      </w:pPr>
-      <w:r>
-        <w:rPr>
-          <w:rFonts w:ascii="Arial" w:hAnsi="Arial" w:cs="Arial"/>
-          <w:sz w:val="20"/>
-          <w:szCs w:val="20"/>
-        </w:rPr>
-        <w:t>III.</w:t>
-      </w:r>
-      <w:r>
-        <w:rPr>
-          <w:rFonts w:ascii="Arial" w:hAnsi="Arial" w:cs="Arial"/>
-          <w:sz w:val="20"/>
-          <w:szCs w:val="20"/>
-        </w:rPr>
-        <w:tab/>
-        <w:t xml:space="preserve"> Destinar el local al giro autorizado; </w:t>
-      </w:r>
-    </w:p>
-    <w:p>
-      <w:pPr>
-        <w:spacing w:after="0"/>
-        <w:jc w:val="both"/>
-        <w:rPr>
-          <w:rFonts w:ascii="Arial" w:hAnsi="Arial" w:cs="Arial"/>
-          <w:sz w:val="20"/>
-          <w:szCs w:val="20"/>
-        </w:rPr>
-      </w:pPr>
-      <w:r>
-        <w:rPr>
-          <w:rFonts w:ascii="Arial" w:hAnsi="Arial" w:cs="Arial"/>
-          <w:sz w:val="20"/>
-          <w:szCs w:val="20"/>
-        </w:rPr>
-        <w:t>IV.</w:t>
-      </w:r>
-      <w:r>
-        <w:rPr>
-          <w:rFonts w:ascii="Arial" w:hAnsi="Arial" w:cs="Arial"/>
-          <w:sz w:val="20"/>
-          <w:szCs w:val="20"/>
-        </w:rPr>
-        <w:tab/>
-        <w:t xml:space="preserve"> Presentar el original de la licencia de funcionamiento para su refrendo y revalidación; </w:t>
-      </w:r>
-    </w:p>
-    <w:p>
-      <w:pPr>
-        <w:jc w:val="both"/>
-        <w:rPr>
-          <w:rFonts w:ascii="Arial" w:hAnsi="Arial" w:cs="Arial"/>
-          <w:sz w:val="20"/>
-          <w:szCs w:val="20"/>
-        </w:rPr>
-      </w:pPr>
-      <w:r>
-        <w:rPr>
-          <w:rFonts w:ascii="Arial" w:hAnsi="Arial" w:cs="Arial"/>
-          <w:sz w:val="20"/>
-          <w:szCs w:val="20"/>
-        </w:rPr>
-        <w:t>V.</w:t>
-      </w:r>
-      <w:r>
-        <w:rPr>
-          <w:rFonts w:ascii="Arial" w:hAnsi="Arial" w:cs="Arial"/>
-          <w:sz w:val="20"/>
-          <w:szCs w:val="20"/>
-        </w:rPr>
-        <w:tab/>
-        <w:t xml:space="preserve"> Facilitar el acceso a la documentación y al interior de los establecimientos a los inspectores, debidamente acreditados, para el ejercicio de sus funciones.</w:t>
-      </w:r>
-    </w:p>
-    <w:p>
-      <w:pPr>
-        <w:spacing w:after="240"/>
-        <w:jc w:val="both"/>
-        <w:rPr>
-          <w:rFonts w:ascii="Arial" w:hAnsi="Arial" w:cs="Arial"/>
-          <w:sz w:val="20"/>
-          <w:szCs w:val="20"/>
-        </w:rPr>
-      </w:pPr>
-      <w:r>
-        <w:rPr>
-          <w:rFonts w:ascii="Arial" w:hAnsi="Arial" w:cs="Arial"/>
-          <w:sz w:val="20"/>
-          <w:szCs w:val="20"/>
-        </w:rPr>
-        <w:t xml:space="preserve">Ambas Partes manifiestan estar de acuerdo con lo establecido en este Anexo el cual firman de conformidad y por duplicado, en la </w:t>
-      </w:r>
-      <w:r>
-        <w:rPr>
-          <w:rFonts w:ascii="Arial" w:eastAsia="Times New Roman" w:hAnsi="Arial" w:cs="Arial"/>
-          <w:sz w:val="20"/>
-          <w:szCs w:val="20"/>
-          <w:lang w:val="es-ES" w:eastAsia="es-ES"/>
-        </w:rPr>
-        <w:t xml:space="preserve">Ciudad de Villahermosa, Tabasco, el día </w:t>
-      </w:r>
-      <w:r>
-        <w:rPr>
-          <w:rFonts w:ascii="Arial" w:eastAsia="Times New Roman" w:hAnsi="Arial" w:cs="Arial"/>
-          <w:sz w:val="20"/>
-          <w:szCs w:val="20"/>
-          <w:lang w:val="es-ES" w:eastAsia="es-ES"/>
-        </w:rPr>
-        <w:t>&lt;</w:t>
-      </w:r>
-      <w:proofErr w:type="spellStart"/>
-      <w:r>
-        <w:rPr>
-          <w:rFonts w:ascii="Arial" w:eastAsia="Times New Roman" w:hAnsi="Arial" w:cs="Arial"/>
-          <w:sz w:val="20"/>
-          <w:szCs w:val="20"/>
-          <w:lang w:val="es-ES" w:eastAsia="es-ES"/>
-        </w:rPr>
-        <w:t>day</w:t>
-      </w:r>
-      <w:proofErr w:type="spellEnd"/>
-      <w:r>
-        <w:rPr>
-          <w:rFonts w:ascii="Arial" w:eastAsia="Times New Roman" w:hAnsi="Arial" w:cs="Arial"/>
-          <w:sz w:val="20"/>
-          <w:szCs w:val="20"/>
-          <w:lang w:val="es-ES" w:eastAsia="es-ES"/>
-        </w:rPr>
-        <w:t xml:space="preserve">&gt; </w:t>
-      </w:r>
-      <w:r>
-        <w:rPr>
-          <w:rFonts w:ascii="Arial" w:eastAsia="Times New Roman" w:hAnsi="Arial" w:cs="Arial"/>
-          <w:sz w:val="20"/>
-          <w:szCs w:val="20"/>
-          <w:lang w:val="es-ES" w:eastAsia="es-ES"/>
-        </w:rPr>
-        <w:t xml:space="preserve">del mes de </w:t>
-      </w:r>
-      <w:r>
-        <w:rPr>
-          <w:rFonts w:ascii="Arial" w:eastAsia="Times New Roman" w:hAnsi="Arial" w:cs="Arial"/>
-          <w:sz w:val="20"/>
-          <w:szCs w:val="20"/>
-          <w:lang w:val="es-ES" w:eastAsia="es-ES"/>
-        </w:rPr>
-        <w:t>&lt;</w:t>
-      </w:r>
-      <w:proofErr w:type="spellStart"/>
-      <w:r>
-        <w:rPr>
-          <w:rFonts w:ascii="Arial" w:eastAsia="Times New Roman" w:hAnsi="Arial" w:cs="Arial"/>
-          <w:sz w:val="20"/>
-          <w:szCs w:val="20"/>
-          <w:lang w:val="es-ES" w:eastAsia="es-ES"/>
-        </w:rPr>
-        <w:t>month</w:t>
-      </w:r>
-      <w:proofErr w:type="spellEnd"/>
-      <w:r>
-        <w:rPr>
-          <w:rFonts w:ascii="Arial" w:eastAsia="Times New Roman" w:hAnsi="Arial" w:cs="Arial"/>
-          <w:sz w:val="20"/>
-          <w:szCs w:val="20"/>
-          <w:lang w:val="es-ES" w:eastAsia="es-ES"/>
-        </w:rPr>
-        <w:t>&gt;</w:t>
-      </w:r>
-      <w:r>
-        <w:rPr>
-          <w:rFonts w:ascii="Arial" w:eastAsia="Times New Roman" w:hAnsi="Arial" w:cs="Arial"/>
-          <w:sz w:val="20"/>
-          <w:szCs w:val="20"/>
-          <w:lang w:val="es-ES" w:eastAsia="es-ES"/>
-        </w:rPr>
-        <w:t xml:space="preserve"> del año 2024, </w:t>
-      </w:r>
-      <w:r>
-        <w:rPr>
-          <w:rFonts w:ascii="Arial" w:hAnsi="Arial" w:cs="Arial"/>
-          <w:sz w:val="20"/>
-          <w:szCs w:val="20"/>
-        </w:rPr>
-        <w:t>con efectos a la Fecha Efectiva.</w:t>
-      </w:r>
-    </w:p>
-    <w:tbl>
-      <w:tblPr>
-        <w:tblStyle w:val="Tablaconcuadrcula"/>
-        <w:tblW w:w="0" w:type="auto"/>
-        <w:jc w:val="center"/>
-        <w:tblBorders>
-          <w:top w:val="none" w:sz="0" w:space="0" w:color="auto"/>
-          <w:left w:val="none" w:sz="0" w:space="0" w:color="auto"/>
-          <w:bottom w:val="none" w:sz="0" w:space="0" w:color="auto"/>
-          <w:right w:val="none" w:sz="0" w:space="0" w:color="auto"/>
-          <w:insideH w:val="none" w:sz="0" w:space="0" w:color="auto"/>
-          <w:insideV w:val="none" w:sz="0" w:space="0" w:color="auto"/>
-        </w:tblBorders>
-        <w:tblLook w:val="04A0" w:firstRow="1" w:lastRow="0" w:firstColumn="1" w:lastColumn="0" w:noHBand="0" w:noVBand="1"/>
-      </w:tblPr>
-      <w:tblGrid>
-        <w:gridCol w:w="4419"/>
-        <w:gridCol w:w="4419"/>
-      </w:tblGrid>
-      <w:tr>
-        <w:trPr>
-          <w:trHeight w:val="1626"/>
-          <w:jc w:val="center"/>
-        </w:trPr>
-        <w:tc>
-          <w:tcPr>
-            <w:tcW w:w="4419" w:type="dxa"/>
-            <w:hideMark/>
-          </w:tcPr>
-          <w:p>
-            <w:pPr>
-              <w:jc w:val="center"/>
-              <w:rPr>
-                <w:rFonts w:ascii="Arial" w:hAnsi="Arial" w:cs="Arial"/>
-              </w:rPr>
-            </w:pPr>
-          </w:p>
-          <w:p>
-            <w:pPr>
-              <w:jc w:val="both"/>
-              <w:rPr>
-                <w:rFonts w:ascii="Arial" w:hAnsi="Arial" w:cs="Arial"/>
-                <w:b/>
-                <w:bCs/>
-              </w:rPr>
-            </w:pPr>
-            <w:r>
-              <w:rPr>
-                <w:rFonts w:ascii="Arial" w:hAnsi="Arial" w:cs="Arial"/>
-                <w:b/>
-                <w:bCs/>
-              </w:rPr>
-              <w:t>JOSÉ ROMUALDO ESTRADA GARRIDO</w:t>
-            </w:r>
-          </w:p>
-          <w:p>
-            <w:pPr>
-              <w:jc w:val="center"/>
-              <w:rPr>
-                <w:sz w:val="18"/>
-                <w:szCs w:val="18"/>
-              </w:rPr>
-            </w:pPr>
-            <w:r>
-              <w:rPr>
-                <w:rFonts w:ascii="Arial" w:hAnsi="Arial" w:cs="Arial"/>
-              </w:rPr>
-              <w:t>REPRESENTANTE LEGAL DE LA ASOCIACIÓN CIVIL “FERIA ALGARABÍA DE TABASCO, A.C.”</w:t>
-            </w:r>
-          </w:p>
-          <w:p>
-            <w:pPr>
-              <w:jc w:val="center"/>
-              <w:rPr>
-                <w:rFonts w:ascii="Arial" w:hAnsi="Arial" w:cs="Arial"/>
-              </w:rPr>
-            </w:pPr>
-          </w:p>
-          <w:p>
-            <w:pPr>
-              <w:jc w:val="both"/>
-              <w:rPr>
-                <w:rFonts w:ascii="Arial" w:hAnsi="Arial" w:cs="Arial"/>
-              </w:rPr>
-            </w:pPr>
-          </w:p>
-          <w:p>
-            <w:pPr>
-              <w:jc w:val="both"/>
-              <w:rPr>
-                <w:rFonts w:ascii="Arial" w:hAnsi="Arial" w:cs="Arial"/>
-              </w:rPr>
-            </w:pPr>
-          </w:p>
-        </w:tc>
-        <w:tc>
-          <w:tcPr>
-            <w:tcW w:w="4419" w:type="dxa"/>
-            <w:hideMark/>
-          </w:tcPr>
-          <w:p>
-            <w:pPr>
-              <w:jc w:val="center"/>
-              <w:rPr>
-                <w:rFonts w:ascii="Arial" w:hAnsi="Arial" w:cs="Arial"/>
-              </w:rPr>
-            </w:pPr>
-          </w:p>
           <w:p>
             <w:pPr>
               <w:jc w:val="center"/>
@@ -7222,7 +6316,205 @@
           </w:p>
           <w:p>
             <w:pPr>
+              <w:spacing w:after="240"/>
+              <w:jc w:val="both"/>
+              <w:rPr>
+                <w:rFonts w:ascii="Arial" w:hAnsi="Arial" w:cs="Arial"/>
+              </w:rPr>
+            </w:pPr>
+          </w:p>
+        </w:tc>
+      </w:tr>
+      <w:tr>
+        <w:tc>
+          <w:tcPr>
+            <w:tcW w:w="10196" w:type="dxa"/>
+            <w:gridSpan w:val="2"/>
+          </w:tcPr>
+          <w:p>
+            <w:pPr>
+              <w:spacing w:after="240"/>
+              <w:jc w:val="both"/>
+              <w:rPr>
+                <w:rFonts w:ascii="Arial" w:hAnsi="Arial" w:cs="Arial"/>
+              </w:rPr>
+            </w:pPr>
+            <w:r>
+              <w:rPr>
+                <w:noProof/>
+              </w:rPr>
+              <w:drawing>
+                <wp:anchor distT="0" distB="0" distL="114300" distR="114300" simplePos="0" relativeHeight="251663360" behindDoc="1" locked="0" layoutInCell="1" allowOverlap="1" wp14:anchorId="0C328F6A" wp14:editId="0AB487A3">
+                  <wp:simplePos x="0" y="0"/>
+                  <wp:positionH relativeFrom="margin">
+                    <wp:posOffset>2226750</wp:posOffset>
+                  </wp:positionH>
+                  <wp:positionV relativeFrom="paragraph">
+                    <wp:posOffset>97</wp:posOffset>
+                  </wp:positionV>
+                  <wp:extent cx="1707729" cy="802249"/>
+                  <wp:effectExtent l="0" t="0" r="0" b="0"/>
+                  <wp:wrapSquare wrapText="bothSides"/>
+                  <wp:docPr id="1774491040" name="Imagen 3" descr="Imagen en blanco y negro&#10;&#10;Descripción generada automáticamente con confianza media"/>
+                  <wp:cNvGraphicFramePr>
+                    <a:graphicFrameLocks xmlns:a="http://schemas.openxmlformats.org/drawingml/2006/main" noChangeAspect="1"/>
+                  </wp:cNvGraphicFramePr>
+                  <a:graphic xmlns:a="http://schemas.openxmlformats.org/drawingml/2006/main">
+                    <a:graphicData uri="http://schemas.openxmlformats.org/drawingml/2006/picture">
+                      <pic:pic xmlns:pic="http://schemas.openxmlformats.org/drawingml/2006/picture">
+                        <pic:nvPicPr>
+                          <pic:cNvPr id="243291748" name="Imagen 3" descr="Imagen en blanco y negro&#10;&#10;Descripción generada automáticamente con confianza media"/>
+                          <pic:cNvPicPr>
+                            <a:picLocks noChangeAspect="1" noChangeArrowheads="1"/>
+                          </pic:cNvPicPr>
+                        </pic:nvPicPr>
+                        <pic:blipFill>
+                          <a:blip r:embed="rId7" cstate="print">
+                            <a:extLst>
+                              <a:ext uri="{28A0092B-C50C-407E-A947-70E740481C1C}">
+                                <a14:useLocalDpi xmlns:a14="http://schemas.microsoft.com/office/drawing/2010/main" val="0"/>
+                              </a:ext>
+                            </a:extLst>
+                          </a:blip>
+                          <a:srcRect/>
+                          <a:stretch>
+                            <a:fillRect/>
+                          </a:stretch>
+                        </pic:blipFill>
+                        <pic:spPr bwMode="auto">
+                          <a:xfrm>
+                            <a:off x="0" y="0"/>
+                            <a:ext cx="1707729" cy="802249"/>
+                          </a:xfrm>
+                          <a:prstGeom prst="rect">
+                            <a:avLst/>
+                          </a:prstGeom>
+                          <a:noFill/>
+                          <a:ln>
+                            <a:noFill/>
+                          </a:ln>
+                        </pic:spPr>
+                      </pic:pic>
+                    </a:graphicData>
+                  </a:graphic>
+                  <wp14:sizeRelH relativeFrom="page">
+                    <wp14:pctWidth>0</wp14:pctWidth>
+                  </wp14:sizeRelH>
+                  <wp14:sizeRelV relativeFrom="page">
+                    <wp14:pctHeight>0</wp14:pctHeight>
+                  </wp14:sizeRelV>
+                </wp:anchor>
+              </w:drawing>
+            </w:r>
+          </w:p>
+        </w:tc>
+      </w:tr>
+      <w:tr>
+        <w:tc>
+          <w:tcPr>
+            <w:tcW w:w="10196" w:type="dxa"/>
+            <w:gridSpan w:val="2"/>
+          </w:tcPr>
+          <w:p>
+            <w:pPr>
+              <w:spacing w:after="0"/>
               <w:jc w:val="center"/>
+              <w:rPr>
+                <w:rFonts w:ascii="Arial" w:hAnsi="Arial" w:cs="Arial"/>
+                <w:b/>
+                <w:bCs/>
+              </w:rPr>
+            </w:pPr>
+            <w:r>
+              <w:rPr>
+                <w:rFonts w:ascii="Arial" w:hAnsi="Arial" w:cs="Arial"/>
+                <w:b/>
+                <w:bCs/>
+              </w:rPr>
+              <w:t>RAUL TORRES FOCIL</w:t>
+            </w:r>
+          </w:p>
+          <w:p>
+            <w:pPr>
+              <w:spacing w:after="0"/>
+              <w:jc w:val="center"/>
+              <w:rPr>
+                <w:rFonts w:ascii="Arial" w:hAnsi="Arial" w:cs="Arial"/>
+              </w:rPr>
+            </w:pPr>
+            <w:r>
+              <w:rPr>
+                <w:rFonts w:ascii="Arial" w:hAnsi="Arial" w:cs="Arial"/>
+              </w:rPr>
+              <w:t>REPRESENTANTE LEGAL DE LA</w:t>
+            </w:r>
+          </w:p>
+          <w:p>
+            <w:pPr>
+              <w:spacing w:after="0"/>
+              <w:jc w:val="center"/>
+              <w:rPr>
+                <w:rFonts w:ascii="Arial" w:hAnsi="Arial" w:cs="Arial"/>
+              </w:rPr>
+            </w:pPr>
+            <w:r>
+              <w:rPr>
+                <w:rFonts w:ascii="Arial" w:hAnsi="Arial" w:cs="Arial"/>
+              </w:rPr>
+              <w:t>ASOCIACIÓN CIVIL “FERIA ALGARABÍA</w:t>
+            </w:r>
+          </w:p>
+          <w:p>
+            <w:pPr>
+              <w:spacing w:after="0"/>
+              <w:jc w:val="center"/>
+              <w:rPr>
+                <w:rFonts w:ascii="Arial" w:hAnsi="Arial" w:cs="Arial"/>
+                <w:b/>
+                <w:bCs/>
+              </w:rPr>
+            </w:pPr>
+            <w:r>
+              <w:rPr>
+                <w:rFonts w:ascii="Arial" w:hAnsi="Arial" w:cs="Arial"/>
+              </w:rPr>
+              <w:t>DE TABASCO, A.C.”</w:t>
+            </w:r>
+          </w:p>
+          <w:p>
+            <w:pPr>
+              <w:spacing w:after="240"/>
+              <w:jc w:val="both"/>
+              <w:rPr>
+                <w:rFonts w:ascii="Arial" w:hAnsi="Arial" w:cs="Arial"/>
+              </w:rPr>
+            </w:pPr>
+          </w:p>
+        </w:tc>
+      </w:tr>
+      <w:tr>
+        <w:tc>
+          <w:tcPr>
+            <w:tcW w:w="5098" w:type="dxa"/>
+          </w:tcPr>
+          <w:p>
+            <w:pPr>
+              <w:spacing w:after="240"/>
+              <w:jc w:val="both"/>
+              <w:rPr>
+                <w:rFonts w:ascii="Arial" w:hAnsi="Arial" w:cs="Arial"/>
+              </w:rPr>
+            </w:pPr>
+          </w:p>
+        </w:tc>
+        <w:tc>
+          <w:tcPr>
+            <w:tcW w:w="5098" w:type="dxa"/>
+          </w:tcPr>
+          <w:p>
+            <w:pPr>
+              <w:spacing w:after="240"/>
+              <w:jc w:val="both"/>
               <w:rPr>
                 <w:rFonts w:ascii="Arial" w:hAnsi="Arial" w:cs="Arial"/>
               </w:rPr>
@@ -7233,6 +6525,16 @@
     </w:tbl>
     <w:p>
       <w:pPr>
+        <w:jc w:val="center"/>
+        <w:rPr>
+          <w:rFonts w:ascii="Arial" w:hAnsi="Arial" w:cs="Arial"/>
+          <w:b/>
+          <w:bCs/>
+        </w:rPr>
+      </w:pPr>
+    </w:p>
+    <w:p>
+      <w:pPr>
         <w:spacing w:after="0"/>
         <w:jc w:val="center"/>
         <w:rPr>
@@ -7251,7 +6553,37 @@
           <w:sz w:val="20"/>
           <w:szCs w:val="20"/>
         </w:rPr>
-        <w:t>RAUL TORRES FOCIL</w:t>
+        <w:t xml:space="preserve">POR EL </w:t>
+      </w:r>
+      <w:r>
+        <w:rPr>
+          <w:rFonts w:ascii="Arial" w:hAnsi="Arial" w:cs="Arial"/>
+          <w:b/>
+          <w:bCs/>
+          <w:sz w:val="20"/>
+          <w:szCs w:val="20"/>
+        </w:rPr>
+        <w:t>“</w:t>
+      </w:r>
+      <w:r>
+        <w:rPr>
+          <w:rFonts w:ascii="Arial" w:hAnsi="Arial" w:cs="Arial"/>
+          <w:b/>
+          <w:bCs/>
+          <w:sz w:val="20"/>
+          <w:szCs w:val="20"/>
+        </w:rPr>
+        <w:t>EXPOSITOR</w:t>
+      </w:r>
+      <w:r>
+        <w:rPr>
+          <w:rFonts w:ascii="Arial" w:hAnsi="Arial" w:cs="Arial"/>
+          <w:b/>
+          <w:bCs/>
+          <w:sz w:val="20"/>
+          <w:szCs w:val="20"/>
+        </w:rPr>
+        <w:t>”</w:t>
       </w:r>
     </w:p>
     <w:p>
@@ -7260,18 +6592,12 @@
         <w:jc w:val="center"/>
         <w:rPr>
           <w:rFonts w:ascii="Arial" w:hAnsi="Arial" w:cs="Arial"/>
-          <w:sz w:val="20"/>
-          <w:szCs w:val="20"/>
-        </w:rPr>
-      </w:pPr>
-      <w:r>
-        <w:rPr>
-          <w:rFonts w:ascii="Arial" w:hAnsi="Arial" w:cs="Arial"/>
-          <w:sz w:val="20"/>
-          <w:szCs w:val="20"/>
-        </w:rPr>
-        <w:t>REPRESENTANTE LEGAL DE LA</w:t>
-      </w:r>
+          <w:b/>
+          <w:bCs/>
+          <w:sz w:val="20"/>
+          <w:szCs w:val="20"/>
+        </w:rPr>
+      </w:pPr>
     </w:p>
     <w:p>
       <w:pPr>
@@ -7279,40 +6605,1161 @@
         <w:jc w:val="center"/>
         <w:rPr>
           <w:rFonts w:ascii="Arial" w:hAnsi="Arial" w:cs="Arial"/>
-          <w:sz w:val="20"/>
-          <w:szCs w:val="20"/>
-        </w:rPr>
-      </w:pPr>
-      <w:r>
-        <w:rPr>
-          <w:rFonts w:ascii="Arial" w:hAnsi="Arial" w:cs="Arial"/>
-          <w:sz w:val="20"/>
-          <w:szCs w:val="20"/>
-        </w:rPr>
-        <w:t>ASOCIACIÓN CIVIL “FERIA ALGARABÍA</w:t>
+          <w:b/>
+          <w:bCs/>
+        </w:rPr>
+      </w:pPr>
+      <w:r>
+        <w:rPr>
+          <w:rFonts w:ascii="Arial" w:hAnsi="Arial" w:cs="Arial"/>
+          <w:b/>
+          <w:bCs/>
+        </w:rPr>
+        <w:t xml:space="preserve">C. </w:t>
+      </w:r>
+      <w:r>
+        <w:rPr>
+          <w:rFonts w:ascii="Arial" w:hAnsi="Arial" w:cs="Arial"/>
+          <w:b/>
+          <w:bCs/>
+        </w:rPr>
+        <w:t>&lt;</w:t>
+      </w:r>
+      <w:proofErr w:type="spellStart"/>
+      <w:r>
+        <w:rPr>
+          <w:rFonts w:ascii="Arial" w:hAnsi="Arial" w:cs="Arial"/>
+          <w:b/>
+          <w:bCs/>
+        </w:rPr>
+        <w:t>name_user</w:t>
+      </w:r>
+      <w:proofErr w:type="spellEnd"/>
+      <w:r>
+        <w:rPr>
+          <w:rFonts w:ascii="Arial" w:hAnsi="Arial" w:cs="Arial"/>
+          <w:b/>
+          <w:bCs/>
+        </w:rPr>
+        <w:t>&gt;</w:t>
+      </w:r>
+    </w:p>
+    <w:p>
+      <w:pPr>
+        <w:rPr>
+          <w:rFonts w:ascii="Arial" w:eastAsia="Times New Roman" w:hAnsi="Arial" w:cs="Arial"/>
+          <w:lang w:val="es-ES" w:eastAsia="es-ES"/>
+        </w:rPr>
+      </w:pPr>
+      <w:r>
+        <w:rPr>
+          <w:rFonts w:ascii="Arial" w:eastAsia="Times New Roman" w:hAnsi="Arial" w:cs="Arial"/>
+          <w:lang w:val="es-ES" w:eastAsia="es-ES"/>
+        </w:rPr>
+        <w:br w:type="page"/>
+      </w:r>
+    </w:p>
+    <w:p>
+      <w:pPr>
+        <w:jc w:val="center"/>
+        <w:rPr>
+          <w:rFonts w:ascii="Arial" w:hAnsi="Arial" w:cs="Arial"/>
+          <w:b/>
+          <w:bCs/>
+          <w:sz w:val="20"/>
+          <w:szCs w:val="20"/>
+        </w:rPr>
+      </w:pPr>
+      <w:r>
+        <w:rPr>
+          <w:rFonts w:ascii="Arial" w:hAnsi="Arial" w:cs="Arial"/>
+          <w:b/>
+          <w:bCs/>
+          <w:sz w:val="20"/>
+          <w:szCs w:val="20"/>
+        </w:rPr>
+        <w:lastRenderedPageBreak/>
+        <w:t>ANEXO 1</w:t>
+      </w:r>
+    </w:p>
+    <w:p>
+      <w:pPr>
+        <w:jc w:val="both"/>
+        <w:rPr>
+          <w:rFonts w:ascii="Arial" w:hAnsi="Arial" w:cs="Arial"/>
+          <w:sz w:val="20"/>
+          <w:szCs w:val="20"/>
+        </w:rPr>
+      </w:pPr>
+      <w:r>
+        <w:rPr>
+          <w:rFonts w:ascii="Arial" w:hAnsi="Arial" w:cs="Arial"/>
+          <w:sz w:val="20"/>
+          <w:szCs w:val="20"/>
+        </w:rPr>
+        <w:t xml:space="preserve">Los términos y condiciones del Contrato se incorporan al presente Anexo por referencia, </w:t>
+      </w:r>
+      <w:proofErr w:type="gramStart"/>
+      <w:r>
+        <w:rPr>
+          <w:rFonts w:ascii="Arial" w:hAnsi="Arial" w:cs="Arial"/>
+          <w:sz w:val="20"/>
+          <w:szCs w:val="20"/>
+        </w:rPr>
+        <w:t>y</w:t>
+      </w:r>
+      <w:proofErr w:type="gramEnd"/>
+      <w:r>
+        <w:rPr>
+          <w:rFonts w:ascii="Arial" w:hAnsi="Arial" w:cs="Arial"/>
+          <w:sz w:val="20"/>
+          <w:szCs w:val="20"/>
+        </w:rPr>
+        <w:t xml:space="preserve"> por lo tanto, le aplican plenamente. En caso de conflicto o contradicción entre las condiciones y términos pactados en el Contrato en este Anexo, prevalecerá en todo momento lo indicado en el Contrato, salvo que en este Anexo se establezca una renuncia expresa a dicha estipulación.</w:t>
+      </w:r>
+    </w:p>
+    <w:p>
+      <w:pPr>
+        <w:jc w:val="both"/>
+        <w:rPr>
+          <w:rFonts w:ascii="Arial" w:hAnsi="Arial" w:cs="Arial"/>
+          <w:b/>
+          <w:bCs/>
+          <w:sz w:val="20"/>
+          <w:szCs w:val="20"/>
+        </w:rPr>
+      </w:pPr>
+      <w:r>
+        <w:rPr>
+          <w:rFonts w:ascii="Arial" w:hAnsi="Arial" w:cs="Arial"/>
+          <w:sz w:val="20"/>
+          <w:szCs w:val="20"/>
+        </w:rPr>
+        <w:t>Obligaciones del “</w:t>
+      </w:r>
+      <w:r>
+        <w:rPr>
+          <w:rFonts w:ascii="Arial" w:hAnsi="Arial" w:cs="Arial"/>
+          <w:b/>
+          <w:bCs/>
+          <w:sz w:val="20"/>
+          <w:szCs w:val="20"/>
+        </w:rPr>
+        <w:t>EXPOSITOR”:</w:t>
+      </w:r>
+    </w:p>
+    <w:p>
+      <w:pPr>
+        <w:jc w:val="both"/>
+        <w:rPr>
+          <w:rFonts w:ascii="Arial" w:hAnsi="Arial" w:cs="Arial"/>
+          <w:sz w:val="20"/>
+          <w:szCs w:val="20"/>
+        </w:rPr>
+      </w:pPr>
+      <w:r>
+        <w:rPr>
+          <w:rFonts w:ascii="Arial" w:hAnsi="Arial" w:cs="Arial"/>
+          <w:sz w:val="20"/>
+          <w:szCs w:val="20"/>
+        </w:rPr>
+        <w:t>A) Pagar al COMITÉ el permiso especial por la cantidad de $</w:t>
+      </w:r>
+      <w:r>
+        <w:rPr>
+          <w:rFonts w:ascii="Arial" w:hAnsi="Arial" w:cs="Arial"/>
+          <w:sz w:val="20"/>
+          <w:szCs w:val="20"/>
+        </w:rPr>
+        <w:t>&lt;</w:t>
+      </w:r>
+      <w:proofErr w:type="spellStart"/>
+      <w:r>
+        <w:rPr>
+          <w:rFonts w:ascii="Arial" w:hAnsi="Arial" w:cs="Arial"/>
+          <w:sz w:val="20"/>
+          <w:szCs w:val="20"/>
+        </w:rPr>
+        <w:t>price_alcohol</w:t>
+      </w:r>
+      <w:proofErr w:type="spellEnd"/>
+      <w:r>
+        <w:rPr>
+          <w:rFonts w:ascii="Arial" w:hAnsi="Arial" w:cs="Arial"/>
+          <w:sz w:val="20"/>
+          <w:szCs w:val="20"/>
+        </w:rPr>
+        <w:t>&gt;</w:t>
+      </w:r>
+      <w:r>
+        <w:rPr>
+          <w:rFonts w:ascii="Arial" w:hAnsi="Arial" w:cs="Arial"/>
+          <w:sz w:val="20"/>
+          <w:szCs w:val="20"/>
+        </w:rPr>
+        <w:t xml:space="preserve"> (</w:t>
+      </w:r>
+      <w:r>
+        <w:rPr>
+          <w:rFonts w:ascii="Arial" w:hAnsi="Arial" w:cs="Arial"/>
+          <w:sz w:val="20"/>
+          <w:szCs w:val="20"/>
+        </w:rPr>
+        <w:t>&lt;</w:t>
+      </w:r>
+      <w:proofErr w:type="spellStart"/>
+      <w:r>
+        <w:rPr>
+          <w:rFonts w:ascii="Arial" w:hAnsi="Arial" w:cs="Arial"/>
+          <w:sz w:val="20"/>
+          <w:szCs w:val="20"/>
+        </w:rPr>
+        <w:t>price_alcohol_text</w:t>
+      </w:r>
+      <w:proofErr w:type="spellEnd"/>
+      <w:r>
+        <w:rPr>
+          <w:rFonts w:ascii="Arial" w:hAnsi="Arial" w:cs="Arial"/>
+          <w:sz w:val="20"/>
+          <w:szCs w:val="20"/>
+        </w:rPr>
+        <w:t xml:space="preserve">&gt; </w:t>
+      </w:r>
+      <w:r>
+        <w:rPr>
+          <w:rFonts w:ascii="Arial" w:hAnsi="Arial" w:cs="Arial"/>
+          <w:sz w:val="20"/>
+          <w:szCs w:val="20"/>
+        </w:rPr>
+        <w:t xml:space="preserve">Pesos 00/100 MN) incluido el impuesto al valor agregado, que corresponde a </w:t>
+      </w:r>
+      <w:r>
+        <w:rPr>
+          <w:rFonts w:ascii="Arial" w:hAnsi="Arial" w:cs="Arial"/>
+          <w:sz w:val="20"/>
+          <w:szCs w:val="20"/>
+        </w:rPr>
+        <w:t>&lt;m2_alcohol&gt;</w:t>
+      </w:r>
+      <w:r>
+        <w:rPr>
+          <w:rFonts w:ascii="Arial" w:hAnsi="Arial" w:cs="Arial"/>
+          <w:sz w:val="20"/>
+          <w:szCs w:val="20"/>
+        </w:rPr>
+        <w:t xml:space="preserve"> metros cuadrados</w:t>
+      </w:r>
+      <w:r>
+        <w:rPr>
+          <w:rFonts w:ascii="Arial" w:hAnsi="Arial" w:cs="Arial"/>
+          <w:sz w:val="20"/>
+          <w:szCs w:val="20"/>
+        </w:rPr>
+        <w:t>.</w:t>
+      </w:r>
+    </w:p>
+    <w:p>
+      <w:pPr>
+        <w:jc w:val="both"/>
+        <w:rPr>
+          <w:rFonts w:ascii="Arial" w:hAnsi="Arial" w:cs="Arial"/>
+          <w:sz w:val="20"/>
+          <w:szCs w:val="20"/>
+        </w:rPr>
+      </w:pPr>
+    </w:p>
+    <w:p>
+      <w:pPr>
+        <w:jc w:val="both"/>
+        <w:rPr>
+          <w:rFonts w:ascii="Arial" w:hAnsi="Arial" w:cs="Arial"/>
+          <w:sz w:val="20"/>
+          <w:szCs w:val="20"/>
+        </w:rPr>
+      </w:pPr>
+      <w:r>
+        <w:rPr>
+          <w:rFonts w:ascii="Arial" w:hAnsi="Arial" w:cs="Arial"/>
+          <w:sz w:val="20"/>
+          <w:szCs w:val="20"/>
+        </w:rPr>
+        <w:t xml:space="preserve">B) Tramitar y solicitar AL COMITÉ, O A QUIEN CORRESPONDA, el permiso especial para la venta de bebidas alcohólicas, en la FERIA TABASCO, que tendrá una vigencia en el periodo comprendido del 27 de abril al 12 de </w:t>
+      </w:r>
+      <w:proofErr w:type="gramStart"/>
+      <w:r>
+        <w:rPr>
+          <w:rFonts w:ascii="Arial" w:hAnsi="Arial" w:cs="Arial"/>
+          <w:sz w:val="20"/>
+          <w:szCs w:val="20"/>
+        </w:rPr>
+        <w:t>mayo  del</w:t>
+      </w:r>
+      <w:proofErr w:type="gramEnd"/>
+      <w:r>
+        <w:rPr>
+          <w:rFonts w:ascii="Arial" w:hAnsi="Arial" w:cs="Arial"/>
+          <w:sz w:val="20"/>
+          <w:szCs w:val="20"/>
+        </w:rPr>
+        <w:t xml:space="preserve"> 2024, en horario de 12pm a 2am.  Única y exclusivamente dentro del local, stand o área asignado según lo estipulado en la cláusula segunda del presente Contrato. conforme lo provee, LA LEY QUE REGULA LA VENTA, DISTRIBUCIÓN Y CONSUMO DE BEBIDAS ALCOHÓLICAS EN EL ESTADO DE TABASCO. </w:t>
+      </w:r>
+    </w:p>
+    <w:p>
+      <w:pPr>
+        <w:jc w:val="both"/>
+        <w:rPr>
+          <w:rFonts w:ascii="Arial" w:hAnsi="Arial" w:cs="Arial"/>
+          <w:sz w:val="20"/>
+          <w:szCs w:val="20"/>
+        </w:rPr>
+      </w:pPr>
+      <w:r>
+        <w:rPr>
+          <w:rFonts w:ascii="Arial" w:hAnsi="Arial" w:cs="Arial"/>
+          <w:sz w:val="20"/>
+          <w:szCs w:val="20"/>
+        </w:rPr>
+        <w:t xml:space="preserve">Artículo 2. Para los efectos de esta Ley se entiende por: </w:t>
+      </w:r>
+    </w:p>
+    <w:p>
+      <w:pPr>
+        <w:jc w:val="both"/>
+        <w:rPr>
+          <w:rFonts w:ascii="Arial" w:hAnsi="Arial" w:cs="Arial"/>
+          <w:sz w:val="20"/>
+          <w:szCs w:val="20"/>
+        </w:rPr>
+      </w:pPr>
+      <w:r>
+        <w:rPr>
+          <w:rFonts w:ascii="Arial" w:hAnsi="Arial" w:cs="Arial"/>
+          <w:sz w:val="20"/>
+          <w:szCs w:val="20"/>
+        </w:rPr>
+        <w:t xml:space="preserve">XXI. Feria: Lugar o espacio habilitado o construido, para exponer, exhibir y dar a conocer artículos y actividades comerciales, industriales, agropecuarias, artísticas, culturales, artesanales, deportivas y de cualquier naturaleza para promover el desarrollo del Estado; </w:t>
+      </w:r>
+    </w:p>
+    <w:p>
+      <w:pPr>
+        <w:jc w:val="both"/>
+        <w:rPr>
+          <w:rFonts w:ascii="Arial" w:hAnsi="Arial" w:cs="Arial"/>
+          <w:sz w:val="20"/>
+          <w:szCs w:val="20"/>
+        </w:rPr>
+      </w:pPr>
+      <w:r>
+        <w:rPr>
+          <w:rFonts w:ascii="Arial" w:hAnsi="Arial" w:cs="Arial"/>
+          <w:sz w:val="20"/>
+          <w:szCs w:val="20"/>
+        </w:rPr>
+        <w:t>Artículo 18. La licencia o el permiso eventual serán personales, intransferibles e inembargables; en consecuencia, no podrán por sí o por conducto de mandatario, apoderado o representante legal alguno, ser objeto de comercio, ni arrendarse, venderse, donarse, entregarse en comodato, asociarse o cederse por ningún concepto o cualquier otro que implique la explotación de los derechos del licenciatario o permisionario por un tercero.</w:t>
       </w:r>
     </w:p>
     <w:p>
       <w:pPr>
         <w:spacing w:after="0"/>
-        <w:jc w:val="center"/>
-        <w:rPr>
-          <w:rFonts w:ascii="Arial" w:hAnsi="Arial" w:cs="Arial"/>
-          <w:b/>
-          <w:bCs/>
-          <w:sz w:val="20"/>
-          <w:szCs w:val="20"/>
-        </w:rPr>
-      </w:pPr>
-      <w:r>
-        <w:rPr>
-          <w:rFonts w:ascii="Arial" w:hAnsi="Arial" w:cs="Arial"/>
-          <w:sz w:val="20"/>
-          <w:szCs w:val="20"/>
-        </w:rPr>
-        <w:t>DE TABASCO, A.C.”</w:t>
-      </w:r>
-    </w:p>
+        <w:jc w:val="both"/>
+        <w:rPr>
+          <w:rFonts w:ascii="Arial" w:hAnsi="Arial" w:cs="Arial"/>
+          <w:sz w:val="20"/>
+          <w:szCs w:val="20"/>
+        </w:rPr>
+      </w:pPr>
+      <w:r>
+        <w:rPr>
+          <w:rFonts w:ascii="Arial" w:hAnsi="Arial" w:cs="Arial"/>
+          <w:sz w:val="20"/>
+          <w:szCs w:val="20"/>
+        </w:rPr>
+        <w:t xml:space="preserve">OBLIGACIONES DEL EXPOSITOR: </w:t>
+      </w:r>
+    </w:p>
+    <w:p>
+      <w:pPr>
+        <w:spacing w:after="0"/>
+        <w:jc w:val="both"/>
+        <w:rPr>
+          <w:rFonts w:ascii="Arial" w:hAnsi="Arial" w:cs="Arial"/>
+          <w:sz w:val="20"/>
+          <w:szCs w:val="20"/>
+        </w:rPr>
+      </w:pPr>
+      <w:r>
+        <w:rPr>
+          <w:rFonts w:ascii="Arial" w:hAnsi="Arial" w:cs="Arial"/>
+          <w:sz w:val="20"/>
+          <w:szCs w:val="20"/>
+        </w:rPr>
+        <w:t>Artículo 28. Los propietarios, representantes legales o los administradores de los establecimientos a que se refiere esta Ley, tendrán las obligaciones siguientes:</w:t>
+      </w:r>
+    </w:p>
+    <w:p>
+      <w:pPr>
+        <w:spacing w:after="0"/>
+        <w:jc w:val="both"/>
+        <w:rPr>
+          <w:rFonts w:ascii="Arial" w:hAnsi="Arial" w:cs="Arial"/>
+          <w:sz w:val="20"/>
+          <w:szCs w:val="20"/>
+        </w:rPr>
+      </w:pPr>
+      <w:r>
+        <w:rPr>
+          <w:rFonts w:ascii="Arial" w:hAnsi="Arial" w:cs="Arial"/>
+          <w:sz w:val="20"/>
+          <w:szCs w:val="20"/>
+        </w:rPr>
+        <w:t>I.</w:t>
+      </w:r>
+      <w:r>
+        <w:rPr>
+          <w:rFonts w:ascii="Arial" w:hAnsi="Arial" w:cs="Arial"/>
+          <w:sz w:val="20"/>
+          <w:szCs w:val="20"/>
+        </w:rPr>
+        <w:tab/>
+        <w:t xml:space="preserve">Tratándose de discotecas, </w:t>
+      </w:r>
+      <w:proofErr w:type="gramStart"/>
+      <w:r>
+        <w:rPr>
+          <w:rFonts w:ascii="Arial" w:hAnsi="Arial" w:cs="Arial"/>
+          <w:sz w:val="20"/>
+          <w:szCs w:val="20"/>
+        </w:rPr>
+        <w:t>cabarets</w:t>
+      </w:r>
+      <w:proofErr w:type="gramEnd"/>
+      <w:r>
+        <w:rPr>
+          <w:rFonts w:ascii="Arial" w:hAnsi="Arial" w:cs="Arial"/>
+          <w:sz w:val="20"/>
+          <w:szCs w:val="20"/>
+        </w:rPr>
+        <w:t xml:space="preserve">, bar, bar con presentación de espectáculos, cantina y cervecería, deberán fijar letreros visibles en el exterior en los que se prohíba la entrada y venta a menores de edad y a las personas que no estén en pleno goce de sus facultades mentales; </w:t>
+      </w:r>
+    </w:p>
+    <w:p>
+      <w:pPr>
+        <w:spacing w:after="0"/>
+        <w:jc w:val="both"/>
+        <w:rPr>
+          <w:rFonts w:ascii="Arial" w:hAnsi="Arial" w:cs="Arial"/>
+          <w:sz w:val="20"/>
+          <w:szCs w:val="20"/>
+        </w:rPr>
+      </w:pPr>
+      <w:r>
+        <w:rPr>
+          <w:rFonts w:ascii="Arial" w:hAnsi="Arial" w:cs="Arial"/>
+          <w:sz w:val="20"/>
+          <w:szCs w:val="20"/>
+        </w:rPr>
+        <w:t>II.</w:t>
+      </w:r>
+      <w:r>
+        <w:rPr>
+          <w:rFonts w:ascii="Arial" w:hAnsi="Arial" w:cs="Arial"/>
+          <w:sz w:val="20"/>
+          <w:szCs w:val="20"/>
+        </w:rPr>
+        <w:tab/>
+        <w:t xml:space="preserve"> En todos los establecimientos en los que conforme a esta Ley se expendan bebidas alcohólicas, se deberán fijar letreros visibles en los que se exprese con claridad que se prohíbe su venta a menores de edad y a personas que no estén en pleno goce de sus facultades mentales; </w:t>
+      </w:r>
+    </w:p>
+    <w:p>
+      <w:pPr>
+        <w:spacing w:after="0"/>
+        <w:jc w:val="both"/>
+        <w:rPr>
+          <w:rFonts w:ascii="Arial" w:hAnsi="Arial" w:cs="Arial"/>
+          <w:sz w:val="20"/>
+          <w:szCs w:val="20"/>
+        </w:rPr>
+      </w:pPr>
+      <w:r>
+        <w:rPr>
+          <w:rFonts w:ascii="Arial" w:hAnsi="Arial" w:cs="Arial"/>
+          <w:sz w:val="20"/>
+          <w:szCs w:val="20"/>
+        </w:rPr>
+        <w:t>III.</w:t>
+      </w:r>
+      <w:r>
+        <w:rPr>
+          <w:rFonts w:ascii="Arial" w:hAnsi="Arial" w:cs="Arial"/>
+          <w:sz w:val="20"/>
+          <w:szCs w:val="20"/>
+        </w:rPr>
+        <w:tab/>
+        <w:t xml:space="preserve"> Destinar el local al giro autorizado; </w:t>
+      </w:r>
+    </w:p>
+    <w:p>
+      <w:pPr>
+        <w:spacing w:after="0"/>
+        <w:jc w:val="both"/>
+        <w:rPr>
+          <w:rFonts w:ascii="Arial" w:hAnsi="Arial" w:cs="Arial"/>
+          <w:sz w:val="20"/>
+          <w:szCs w:val="20"/>
+        </w:rPr>
+      </w:pPr>
+      <w:r>
+        <w:rPr>
+          <w:rFonts w:ascii="Arial" w:hAnsi="Arial" w:cs="Arial"/>
+          <w:sz w:val="20"/>
+          <w:szCs w:val="20"/>
+        </w:rPr>
+        <w:t>IV.</w:t>
+      </w:r>
+      <w:r>
+        <w:rPr>
+          <w:rFonts w:ascii="Arial" w:hAnsi="Arial" w:cs="Arial"/>
+          <w:sz w:val="20"/>
+          <w:szCs w:val="20"/>
+        </w:rPr>
+        <w:tab/>
+        <w:t xml:space="preserve"> Presentar el original de la licencia de funcionamiento para su refrendo y revalidación; </w:t>
+      </w:r>
+    </w:p>
+    <w:p>
+      <w:pPr>
+        <w:jc w:val="both"/>
+        <w:rPr>
+          <w:rFonts w:ascii="Arial" w:hAnsi="Arial" w:cs="Arial"/>
+          <w:sz w:val="20"/>
+          <w:szCs w:val="20"/>
+        </w:rPr>
+      </w:pPr>
+      <w:r>
+        <w:rPr>
+          <w:rFonts w:ascii="Arial" w:hAnsi="Arial" w:cs="Arial"/>
+          <w:sz w:val="20"/>
+          <w:szCs w:val="20"/>
+        </w:rPr>
+        <w:t>V.</w:t>
+      </w:r>
+      <w:r>
+        <w:rPr>
+          <w:rFonts w:ascii="Arial" w:hAnsi="Arial" w:cs="Arial"/>
+          <w:sz w:val="20"/>
+          <w:szCs w:val="20"/>
+        </w:rPr>
+        <w:tab/>
+        <w:t xml:space="preserve"> Facilitar el acceso a la documentación y al interior de los establecimientos a los inspectores, debidamente acreditados, para el ejercicio de sus funciones.</w:t>
+      </w:r>
+    </w:p>
+    <w:p>
+      <w:pPr>
+        <w:spacing w:after="240"/>
+        <w:jc w:val="both"/>
+        <w:rPr>
+          <w:rFonts w:ascii="Arial" w:hAnsi="Arial" w:cs="Arial"/>
+          <w:sz w:val="20"/>
+          <w:szCs w:val="20"/>
+        </w:rPr>
+      </w:pPr>
+      <w:r>
+        <w:rPr>
+          <w:rFonts w:ascii="Arial" w:hAnsi="Arial" w:cs="Arial"/>
+          <w:sz w:val="20"/>
+          <w:szCs w:val="20"/>
+        </w:rPr>
+        <w:t xml:space="preserve">Ambas Partes manifiestan estar de acuerdo con lo establecido en este Anexo el cual firman de conformidad y por duplicado, en la </w:t>
+      </w:r>
+      <w:r>
+        <w:rPr>
+          <w:rFonts w:ascii="Arial" w:eastAsia="Times New Roman" w:hAnsi="Arial" w:cs="Arial"/>
+          <w:sz w:val="20"/>
+          <w:szCs w:val="20"/>
+          <w:lang w:val="es-ES" w:eastAsia="es-ES"/>
+        </w:rPr>
+        <w:t xml:space="preserve">Ciudad de Villahermosa, Tabasco, el día </w:t>
+      </w:r>
+      <w:r>
+        <w:rPr>
+          <w:rFonts w:ascii="Arial" w:eastAsia="Times New Roman" w:hAnsi="Arial" w:cs="Arial"/>
+          <w:sz w:val="20"/>
+          <w:szCs w:val="20"/>
+          <w:lang w:val="es-ES" w:eastAsia="es-ES"/>
+        </w:rPr>
+        <w:t>&lt;</w:t>
+      </w:r>
+      <w:proofErr w:type="spellStart"/>
+      <w:r>
+        <w:rPr>
+          <w:rFonts w:ascii="Arial" w:eastAsia="Times New Roman" w:hAnsi="Arial" w:cs="Arial"/>
+          <w:sz w:val="20"/>
+          <w:szCs w:val="20"/>
+          <w:lang w:val="es-ES" w:eastAsia="es-ES"/>
+        </w:rPr>
+        <w:t>day</w:t>
+      </w:r>
+      <w:proofErr w:type="spellEnd"/>
+      <w:r>
+        <w:rPr>
+          <w:rFonts w:ascii="Arial" w:eastAsia="Times New Roman" w:hAnsi="Arial" w:cs="Arial"/>
+          <w:sz w:val="20"/>
+          <w:szCs w:val="20"/>
+          <w:lang w:val="es-ES" w:eastAsia="es-ES"/>
+        </w:rPr>
+        <w:t xml:space="preserve">&gt; </w:t>
+      </w:r>
+      <w:r>
+        <w:rPr>
+          <w:rFonts w:ascii="Arial" w:eastAsia="Times New Roman" w:hAnsi="Arial" w:cs="Arial"/>
+          <w:sz w:val="20"/>
+          <w:szCs w:val="20"/>
+          <w:lang w:val="es-ES" w:eastAsia="es-ES"/>
+        </w:rPr>
+        <w:t xml:space="preserve">del mes de </w:t>
+      </w:r>
+      <w:r>
+        <w:rPr>
+          <w:rFonts w:ascii="Arial" w:eastAsia="Times New Roman" w:hAnsi="Arial" w:cs="Arial"/>
+          <w:sz w:val="20"/>
+          <w:szCs w:val="20"/>
+          <w:lang w:val="es-ES" w:eastAsia="es-ES"/>
+        </w:rPr>
+        <w:t>&lt;</w:t>
+      </w:r>
+      <w:proofErr w:type="spellStart"/>
+      <w:r>
+        <w:rPr>
+          <w:rFonts w:ascii="Arial" w:eastAsia="Times New Roman" w:hAnsi="Arial" w:cs="Arial"/>
+          <w:sz w:val="20"/>
+          <w:szCs w:val="20"/>
+          <w:lang w:val="es-ES" w:eastAsia="es-ES"/>
+        </w:rPr>
+        <w:t>month</w:t>
+      </w:r>
+      <w:proofErr w:type="spellEnd"/>
+      <w:r>
+        <w:rPr>
+          <w:rFonts w:ascii="Arial" w:eastAsia="Times New Roman" w:hAnsi="Arial" w:cs="Arial"/>
+          <w:sz w:val="20"/>
+          <w:szCs w:val="20"/>
+          <w:lang w:val="es-ES" w:eastAsia="es-ES"/>
+        </w:rPr>
+        <w:t>&gt;</w:t>
+      </w:r>
+      <w:r>
+        <w:rPr>
+          <w:rFonts w:ascii="Arial" w:eastAsia="Times New Roman" w:hAnsi="Arial" w:cs="Arial"/>
+          <w:sz w:val="20"/>
+          <w:szCs w:val="20"/>
+          <w:lang w:val="es-ES" w:eastAsia="es-ES"/>
+        </w:rPr>
+        <w:t xml:space="preserve"> del año 2024, </w:t>
+      </w:r>
+      <w:r>
+        <w:rPr>
+          <w:rFonts w:ascii="Arial" w:hAnsi="Arial" w:cs="Arial"/>
+          <w:sz w:val="20"/>
+          <w:szCs w:val="20"/>
+        </w:rPr>
+        <w:t>con efectos a la Fecha Efectiva.</w:t>
+      </w:r>
+    </w:p>
+    <w:tbl>
+      <w:tblPr>
+        <w:tblStyle w:val="Tablaconcuadrcula"/>
+        <w:tblW w:w="0" w:type="auto"/>
+        <w:tblBorders>
+          <w:top w:val="none" w:sz="0" w:space="0" w:color="auto"/>
+          <w:left w:val="none" w:sz="0" w:space="0" w:color="auto"/>
+          <w:bottom w:val="none" w:sz="0" w:space="0" w:color="auto"/>
+          <w:right w:val="none" w:sz="0" w:space="0" w:color="auto"/>
+          <w:insideH w:val="none" w:sz="0" w:space="0" w:color="auto"/>
+          <w:insideV w:val="none" w:sz="0" w:space="0" w:color="auto"/>
+        </w:tblBorders>
+        <w:tblLook w:val="04A0" w:firstRow="1" w:lastRow="0" w:firstColumn="1" w:lastColumn="0" w:noHBand="0" w:noVBand="1"/>
+      </w:tblPr>
+      <w:tblGrid>
+        <w:gridCol w:w="5098"/>
+        <w:gridCol w:w="5098"/>
+      </w:tblGrid>
+      <w:tr>
+        <w:tc>
+          <w:tcPr>
+            <w:tcW w:w="5098" w:type="dxa"/>
+          </w:tcPr>
+          <w:p>
+            <w:pPr>
+              <w:spacing w:after="240"/>
+              <w:jc w:val="both"/>
+              <w:rPr>
+                <w:rFonts w:ascii="Arial" w:hAnsi="Arial" w:cs="Arial"/>
+              </w:rPr>
+            </w:pPr>
+            <w:r>
+              <w:rPr>
+                <w:noProof/>
+              </w:rPr>
+              <w:lastRenderedPageBreak/>
+              <w:drawing>
+                <wp:anchor distT="0" distB="0" distL="114300" distR="114300" simplePos="0" relativeHeight="251665408" behindDoc="1" locked="0" layoutInCell="1" allowOverlap="1" wp14:anchorId="2C1E4BA2" wp14:editId="369CBC8E">
+                  <wp:simplePos x="0" y="0"/>
+                  <wp:positionH relativeFrom="margin">
+                    <wp:posOffset>450704</wp:posOffset>
+                  </wp:positionH>
+                  <wp:positionV relativeFrom="paragraph">
+                    <wp:posOffset>53536</wp:posOffset>
+                  </wp:positionV>
+                  <wp:extent cx="1707729" cy="802249"/>
+                  <wp:effectExtent l="0" t="0" r="0" b="0"/>
+                  <wp:wrapSquare wrapText="bothSides"/>
+                  <wp:docPr id="1029438432" name="Imagen 3" descr="Imagen en blanco y negro&#10;&#10;Descripción generada automáticamente con confianza media"/>
+                  <wp:cNvGraphicFramePr>
+                    <a:graphicFrameLocks xmlns:a="http://schemas.openxmlformats.org/drawingml/2006/main" noChangeAspect="1"/>
+                  </wp:cNvGraphicFramePr>
+                  <a:graphic xmlns:a="http://schemas.openxmlformats.org/drawingml/2006/main">
+                    <a:graphicData uri="http://schemas.openxmlformats.org/drawingml/2006/picture">
+                      <pic:pic xmlns:pic="http://schemas.openxmlformats.org/drawingml/2006/picture">
+                        <pic:nvPicPr>
+                          <pic:cNvPr id="243291748" name="Imagen 3" descr="Imagen en blanco y negro&#10;&#10;Descripción generada automáticamente con confianza media"/>
+                          <pic:cNvPicPr>
+                            <a:picLocks noChangeAspect="1" noChangeArrowheads="1"/>
+                          </pic:cNvPicPr>
+                        </pic:nvPicPr>
+                        <pic:blipFill>
+                          <a:blip r:embed="rId7" cstate="print">
+                            <a:extLst>
+                              <a:ext uri="{28A0092B-C50C-407E-A947-70E740481C1C}">
+                                <a14:useLocalDpi xmlns:a14="http://schemas.microsoft.com/office/drawing/2010/main" val="0"/>
+                              </a:ext>
+                            </a:extLst>
+                          </a:blip>
+                          <a:srcRect/>
+                          <a:stretch>
+                            <a:fillRect/>
+                          </a:stretch>
+                        </pic:blipFill>
+                        <pic:spPr bwMode="auto">
+                          <a:xfrm>
+                            <a:off x="0" y="0"/>
+                            <a:ext cx="1707729" cy="802249"/>
+                          </a:xfrm>
+                          <a:prstGeom prst="rect">
+                            <a:avLst/>
+                          </a:prstGeom>
+                          <a:noFill/>
+                          <a:ln>
+                            <a:noFill/>
+                          </a:ln>
+                        </pic:spPr>
+                      </pic:pic>
+                    </a:graphicData>
+                  </a:graphic>
+                  <wp14:sizeRelH relativeFrom="page">
+                    <wp14:pctWidth>0</wp14:pctWidth>
+                  </wp14:sizeRelH>
+                  <wp14:sizeRelV relativeFrom="page">
+                    <wp14:pctHeight>0</wp14:pctHeight>
+                  </wp14:sizeRelV>
+                </wp:anchor>
+              </w:drawing>
+            </w:r>
+          </w:p>
+        </w:tc>
+        <w:tc>
+          <w:tcPr>
+            <w:tcW w:w="5098" w:type="dxa"/>
+          </w:tcPr>
+          <w:p>
+            <w:pPr>
+              <w:spacing w:after="240"/>
+              <w:jc w:val="both"/>
+              <w:rPr>
+                <w:rFonts w:ascii="Arial" w:hAnsi="Arial" w:cs="Arial"/>
+              </w:rPr>
+            </w:pPr>
+            <w:r>
+              <w:rPr>
+                <w:noProof/>
+              </w:rPr>
+              <w:drawing>
+                <wp:anchor distT="0" distB="0" distL="114300" distR="114300" simplePos="0" relativeHeight="251666432" behindDoc="0" locked="0" layoutInCell="1" allowOverlap="1" wp14:anchorId="6F77FE63" wp14:editId="69671EA3">
+                  <wp:simplePos x="0" y="0"/>
+                  <wp:positionH relativeFrom="column">
+                    <wp:posOffset>261864</wp:posOffset>
+                  </wp:positionH>
+                  <wp:positionV relativeFrom="paragraph">
+                    <wp:posOffset>196117</wp:posOffset>
+                  </wp:positionV>
+                  <wp:extent cx="2509520" cy="600075"/>
+                  <wp:effectExtent l="0" t="0" r="5080" b="9525"/>
+                  <wp:wrapSquare wrapText="bothSides"/>
+                  <wp:docPr id="1990175923" name="Imagen 2" descr="Imagen en blanco y negro&#10;&#10;Descripción generada automáticamente con confianza baja"/>
+                  <wp:cNvGraphicFramePr>
+                    <a:graphicFrameLocks xmlns:a="http://schemas.openxmlformats.org/drawingml/2006/main" noChangeAspect="1"/>
+                  </wp:cNvGraphicFramePr>
+                  <a:graphic xmlns:a="http://schemas.openxmlformats.org/drawingml/2006/main">
+                    <a:graphicData uri="http://schemas.openxmlformats.org/drawingml/2006/picture">
+                      <pic:pic xmlns:pic="http://schemas.openxmlformats.org/drawingml/2006/picture">
+                        <pic:nvPicPr>
+                          <pic:cNvPr id="1990175923" name="Imagen 2" descr="Imagen en blanco y negro&#10;&#10;Descripción generada automáticamente con confianza baja"/>
+                          <pic:cNvPicPr>
+                            <a:picLocks noChangeAspect="1" noChangeArrowheads="1"/>
+                          </pic:cNvPicPr>
+                        </pic:nvPicPr>
+                        <pic:blipFill>
+                          <a:blip r:embed="rId8" cstate="print">
+                            <a:extLst>
+                              <a:ext uri="{28A0092B-C50C-407E-A947-70E740481C1C}">
+                                <a14:useLocalDpi xmlns:a14="http://schemas.microsoft.com/office/drawing/2010/main" val="0"/>
+                              </a:ext>
+                            </a:extLst>
+                          </a:blip>
+                          <a:srcRect/>
+                          <a:stretch>
+                            <a:fillRect/>
+                          </a:stretch>
+                        </pic:blipFill>
+                        <pic:spPr bwMode="auto">
+                          <a:xfrm>
+                            <a:off x="0" y="0"/>
+                            <a:ext cx="2509520" cy="600075"/>
+                          </a:xfrm>
+                          <a:prstGeom prst="rect">
+                            <a:avLst/>
+                          </a:prstGeom>
+                          <a:noFill/>
+                          <a:ln>
+                            <a:noFill/>
+                          </a:ln>
+                        </pic:spPr>
+                      </pic:pic>
+                    </a:graphicData>
+                  </a:graphic>
+                  <wp14:sizeRelH relativeFrom="page">
+                    <wp14:pctWidth>0</wp14:pctWidth>
+                  </wp14:sizeRelH>
+                  <wp14:sizeRelV relativeFrom="page">
+                    <wp14:pctHeight>0</wp14:pctHeight>
+                  </wp14:sizeRelV>
+                </wp:anchor>
+              </w:drawing>
+            </w:r>
+          </w:p>
+        </w:tc>
+      </w:tr>
+      <w:tr>
+        <w:tc>
+          <w:tcPr>
+            <w:tcW w:w="5098" w:type="dxa"/>
+          </w:tcPr>
+          <w:p>
+            <w:pPr>
+              <w:jc w:val="center"/>
+              <w:rPr>
+                <w:rFonts w:ascii="Arial" w:hAnsi="Arial" w:cs="Arial"/>
+                <w:b/>
+                <w:bCs/>
+              </w:rPr>
+            </w:pPr>
+            <w:r>
+              <w:rPr>
+                <w:rFonts w:ascii="Arial" w:hAnsi="Arial" w:cs="Arial"/>
+                <w:b/>
+                <w:bCs/>
+              </w:rPr>
+              <w:t>JOSÉ ROMUALDO ESTRADA GARRIDO</w:t>
+            </w:r>
+          </w:p>
+          <w:p>
+            <w:pPr>
+              <w:jc w:val="center"/>
+              <w:rPr>
+                <w:sz w:val="18"/>
+                <w:szCs w:val="18"/>
+              </w:rPr>
+            </w:pPr>
+            <w:r>
+              <w:rPr>
+                <w:rFonts w:ascii="Arial" w:hAnsi="Arial" w:cs="Arial"/>
+              </w:rPr>
+              <w:t>REPRESENTANTE LEGAL DE LA ASOCIACIÓN CIVIL “FERIA ALGARABÍA DE TABASCO, A.C.”</w:t>
+            </w:r>
+          </w:p>
+          <w:p>
+            <w:pPr>
+              <w:spacing w:after="240"/>
+              <w:jc w:val="both"/>
+              <w:rPr>
+                <w:rFonts w:ascii="Arial" w:hAnsi="Arial" w:cs="Arial"/>
+              </w:rPr>
+            </w:pPr>
+          </w:p>
+        </w:tc>
+        <w:tc>
+          <w:tcPr>
+            <w:tcW w:w="5098" w:type="dxa"/>
+          </w:tcPr>
+          <w:p>
+            <w:pPr>
+              <w:jc w:val="center"/>
+              <w:rPr>
+                <w:rFonts w:ascii="Arial" w:hAnsi="Arial" w:cs="Arial"/>
+              </w:rPr>
+            </w:pPr>
+            <w:r>
+              <w:rPr>
+                <w:rFonts w:ascii="Arial" w:hAnsi="Arial" w:cs="Arial"/>
+                <w:b/>
+                <w:bCs/>
+              </w:rPr>
+              <w:t>LAURA CONSUELO CASTILLO CABAL</w:t>
+            </w:r>
+            <w:r>
+              <w:rPr>
+                <w:rFonts w:ascii="Arial" w:hAnsi="Arial" w:cs="Arial"/>
+              </w:rPr>
+              <w:t>.</w:t>
+            </w:r>
+          </w:p>
+          <w:p>
+            <w:pPr>
+              <w:jc w:val="center"/>
+              <w:rPr>
+                <w:rFonts w:ascii="Arial" w:hAnsi="Arial" w:cs="Arial"/>
+                <w:sz w:val="18"/>
+                <w:szCs w:val="18"/>
+              </w:rPr>
+            </w:pPr>
+            <w:r>
+              <w:rPr>
+                <w:rFonts w:ascii="Arial" w:hAnsi="Arial" w:cs="Arial"/>
+              </w:rPr>
+              <w:t>REPRESENTANTE LEGAL DE LA</w:t>
+            </w:r>
+            <w:r>
+              <w:rPr>
+                <w:sz w:val="18"/>
+                <w:szCs w:val="18"/>
+              </w:rPr>
+              <w:t xml:space="preserve"> </w:t>
+            </w:r>
+            <w:r>
+              <w:rPr>
+                <w:rFonts w:ascii="Arial" w:hAnsi="Arial" w:cs="Arial"/>
+              </w:rPr>
+              <w:t>ASOCIACIÓN CIVIL “FERIA ALGARABÍA DE TABASCO, A.C.”</w:t>
+            </w:r>
+          </w:p>
+          <w:p>
+            <w:pPr>
+              <w:spacing w:after="240"/>
+              <w:jc w:val="both"/>
+              <w:rPr>
+                <w:rFonts w:ascii="Arial" w:hAnsi="Arial" w:cs="Arial"/>
+              </w:rPr>
+            </w:pPr>
+          </w:p>
+        </w:tc>
+      </w:tr>
+      <w:tr>
+        <w:tc>
+          <w:tcPr>
+            <w:tcW w:w="10196" w:type="dxa"/>
+            <w:gridSpan w:val="2"/>
+          </w:tcPr>
+          <w:p>
+            <w:pPr>
+              <w:spacing w:after="240"/>
+              <w:jc w:val="both"/>
+              <w:rPr>
+                <w:rFonts w:ascii="Arial" w:hAnsi="Arial" w:cs="Arial"/>
+              </w:rPr>
+            </w:pPr>
+            <w:r>
+              <w:rPr>
+                <w:noProof/>
+              </w:rPr>
+              <w:drawing>
+                <wp:anchor distT="0" distB="0" distL="114300" distR="114300" simplePos="0" relativeHeight="251667456" behindDoc="1" locked="0" layoutInCell="1" allowOverlap="1" wp14:anchorId="340F4B07" wp14:editId="49BE1007">
+                  <wp:simplePos x="0" y="0"/>
+                  <wp:positionH relativeFrom="margin">
+                    <wp:posOffset>2226750</wp:posOffset>
+                  </wp:positionH>
+                  <wp:positionV relativeFrom="paragraph">
+                    <wp:posOffset>97</wp:posOffset>
+                  </wp:positionV>
+                  <wp:extent cx="1707729" cy="802249"/>
+                  <wp:effectExtent l="0" t="0" r="0" b="0"/>
+                  <wp:wrapSquare wrapText="bothSides"/>
+                  <wp:docPr id="520806701" name="Imagen 3" descr="Imagen en blanco y negro&#10;&#10;Descripción generada automáticamente con confianza media"/>
+                  <wp:cNvGraphicFramePr>
+                    <a:graphicFrameLocks xmlns:a="http://schemas.openxmlformats.org/drawingml/2006/main" noChangeAspect="1"/>
+                  </wp:cNvGraphicFramePr>
+                  <a:graphic xmlns:a="http://schemas.openxmlformats.org/drawingml/2006/main">
+                    <a:graphicData uri="http://schemas.openxmlformats.org/drawingml/2006/picture">
+                      <pic:pic xmlns:pic="http://schemas.openxmlformats.org/drawingml/2006/picture">
+                        <pic:nvPicPr>
+                          <pic:cNvPr id="243291748" name="Imagen 3" descr="Imagen en blanco y negro&#10;&#10;Descripción generada automáticamente con confianza media"/>
+                          <pic:cNvPicPr>
+                            <a:picLocks noChangeAspect="1" noChangeArrowheads="1"/>
+                          </pic:cNvPicPr>
+                        </pic:nvPicPr>
+                        <pic:blipFill>
+                          <a:blip r:embed="rId7" cstate="print">
+                            <a:extLst>
+                              <a:ext uri="{28A0092B-C50C-407E-A947-70E740481C1C}">
+                                <a14:useLocalDpi xmlns:a14="http://schemas.microsoft.com/office/drawing/2010/main" val="0"/>
+                              </a:ext>
+                            </a:extLst>
+                          </a:blip>
+                          <a:srcRect/>
+                          <a:stretch>
+                            <a:fillRect/>
+                          </a:stretch>
+                        </pic:blipFill>
+                        <pic:spPr bwMode="auto">
+                          <a:xfrm>
+                            <a:off x="0" y="0"/>
+                            <a:ext cx="1707729" cy="802249"/>
+                          </a:xfrm>
+                          <a:prstGeom prst="rect">
+                            <a:avLst/>
+                          </a:prstGeom>
+                          <a:noFill/>
+                          <a:ln>
+                            <a:noFill/>
+                          </a:ln>
+                        </pic:spPr>
+                      </pic:pic>
+                    </a:graphicData>
+                  </a:graphic>
+                  <wp14:sizeRelH relativeFrom="page">
+                    <wp14:pctWidth>0</wp14:pctWidth>
+                  </wp14:sizeRelH>
+                  <wp14:sizeRelV relativeFrom="page">
+                    <wp14:pctHeight>0</wp14:pctHeight>
+                  </wp14:sizeRelV>
+                </wp:anchor>
+              </w:drawing>
+            </w:r>
+          </w:p>
+        </w:tc>
+      </w:tr>
+      <w:tr>
+        <w:tc>
+          <w:tcPr>
+            <w:tcW w:w="10196" w:type="dxa"/>
+            <w:gridSpan w:val="2"/>
+          </w:tcPr>
+          <w:p>
+            <w:pPr>
+              <w:spacing w:after="0"/>
+              <w:jc w:val="center"/>
+              <w:rPr>
+                <w:rFonts w:ascii="Arial" w:hAnsi="Arial" w:cs="Arial"/>
+                <w:b/>
+                <w:bCs/>
+              </w:rPr>
+            </w:pPr>
+            <w:r>
+              <w:rPr>
+                <w:rFonts w:ascii="Arial" w:hAnsi="Arial" w:cs="Arial"/>
+                <w:b/>
+                <w:bCs/>
+              </w:rPr>
+              <w:t>RAUL TORRES FOCIL</w:t>
+            </w:r>
+          </w:p>
+          <w:p>
+            <w:pPr>
+              <w:spacing w:after="0"/>
+              <w:jc w:val="center"/>
+              <w:rPr>
+                <w:rFonts w:ascii="Arial" w:hAnsi="Arial" w:cs="Arial"/>
+              </w:rPr>
+            </w:pPr>
+            <w:r>
+              <w:rPr>
+                <w:rFonts w:ascii="Arial" w:hAnsi="Arial" w:cs="Arial"/>
+              </w:rPr>
+              <w:t>REPRESENTANTE LEGAL DE LA</w:t>
+            </w:r>
+          </w:p>
+          <w:p>
+            <w:pPr>
+              <w:spacing w:after="0"/>
+              <w:jc w:val="center"/>
+              <w:rPr>
+                <w:rFonts w:ascii="Arial" w:hAnsi="Arial" w:cs="Arial"/>
+              </w:rPr>
+            </w:pPr>
+            <w:r>
+              <w:rPr>
+                <w:rFonts w:ascii="Arial" w:hAnsi="Arial" w:cs="Arial"/>
+              </w:rPr>
+              <w:t>ASOCIACIÓN CIVIL “FERIA ALGARABÍA</w:t>
+            </w:r>
+          </w:p>
+          <w:p>
+            <w:pPr>
+              <w:spacing w:after="0"/>
+              <w:jc w:val="center"/>
+              <w:rPr>
+                <w:rFonts w:ascii="Arial" w:hAnsi="Arial" w:cs="Arial"/>
+                <w:b/>
+                <w:bCs/>
+              </w:rPr>
+            </w:pPr>
+            <w:r>
+              <w:rPr>
+                <w:rFonts w:ascii="Arial" w:hAnsi="Arial" w:cs="Arial"/>
+              </w:rPr>
+              <w:t>DE TABASCO, A.C.”</w:t>
+            </w:r>
+          </w:p>
+          <w:p>
+            <w:pPr>
+              <w:spacing w:after="240"/>
+              <w:jc w:val="both"/>
+              <w:rPr>
+                <w:rFonts w:ascii="Arial" w:hAnsi="Arial" w:cs="Arial"/>
+              </w:rPr>
+            </w:pPr>
+          </w:p>
+        </w:tc>
+      </w:tr>
+      <w:tr>
+        <w:tc>
+          <w:tcPr>
+            <w:tcW w:w="5098" w:type="dxa"/>
+          </w:tcPr>
+          <w:p>
+            <w:pPr>
+              <w:spacing w:after="240"/>
+              <w:jc w:val="both"/>
+              <w:rPr>
+                <w:rFonts w:ascii="Arial" w:hAnsi="Arial" w:cs="Arial"/>
+              </w:rPr>
+            </w:pPr>
+          </w:p>
+        </w:tc>
+        <w:tc>
+          <w:tcPr>
+            <w:tcW w:w="5098" w:type="dxa"/>
+          </w:tcPr>
+          <w:p>
+            <w:pPr>
+              <w:spacing w:after="240"/>
+              <w:jc w:val="both"/>
+              <w:rPr>
+                <w:rFonts w:ascii="Arial" w:hAnsi="Arial" w:cs="Arial"/>
+              </w:rPr>
+            </w:pPr>
+          </w:p>
+        </w:tc>
+      </w:tr>
+    </w:tbl>
     <w:p>
       <w:pPr>
         <w:jc w:val="center"/>
@@ -8178,10 +8625,10 @@
       </w:pPr>
     </w:p>
     <w:sectPr>
-      <w:headerReference w:type="even" r:id="rId7"/>
-      <w:headerReference w:type="default" r:id="rId8"/>
-      <w:footerReference w:type="default" r:id="rId9"/>
-      <w:headerReference w:type="first" r:id="rId10"/>
+      <w:headerReference w:type="even" r:id="rId9"/>
+      <w:headerReference w:type="default" r:id="rId10"/>
+      <w:footerReference w:type="default" r:id="rId11"/>
+      <w:headerReference w:type="first" r:id="rId12"/>
       <w:pgSz w:w="12240" w:h="15840"/>
       <w:pgMar w:top="1417" w:right="900" w:bottom="993" w:left="1134" w:header="567" w:footer="113" w:gutter="0"/>
       <w:cols w:space="708"/>

</xml_diff>

<commit_message>
se corrige error en firmas
</commit_message>
<xml_diff>
--- a/static/docs/contrato_fisica.docx
+++ b/static/docs/contrato_fisica.docx
@@ -6065,18 +6065,18 @@
                 <w:noProof/>
               </w:rPr>
               <w:drawing>
-                <wp:anchor distT="0" distB="0" distL="114300" distR="114300" simplePos="0" relativeHeight="251661312" behindDoc="1" locked="0" layoutInCell="1" allowOverlap="1" wp14:anchorId="37FA8DD1" wp14:editId="35FA6E8D">
+                <wp:anchor distT="0" distB="0" distL="114300" distR="114300" simplePos="0" relativeHeight="251668480" behindDoc="0" locked="0" layoutInCell="1" allowOverlap="1" wp14:anchorId="12423721" wp14:editId="4C2A5E52">
                   <wp:simplePos x="0" y="0"/>
-                  <wp:positionH relativeFrom="margin">
-                    <wp:posOffset>450704</wp:posOffset>
+                  <wp:positionH relativeFrom="column">
+                    <wp:posOffset>1139679</wp:posOffset>
                   </wp:positionH>
                   <wp:positionV relativeFrom="paragraph">
-                    <wp:posOffset>53536</wp:posOffset>
+                    <wp:posOffset>537</wp:posOffset>
                   </wp:positionV>
-                  <wp:extent cx="1707729" cy="802249"/>
-                  <wp:effectExtent l="0" t="0" r="0" b="0"/>
+                  <wp:extent cx="943365" cy="1060938"/>
+                  <wp:effectExtent l="0" t="0" r="0" b="6350"/>
                   <wp:wrapSquare wrapText="bothSides"/>
-                  <wp:docPr id="243291748" name="Imagen 3" descr="Imagen en blanco y negro&#10;&#10;Descripción generada automáticamente con confianza media"/>
+                  <wp:docPr id="1338687904" name="Imagen 1"/>
                   <wp:cNvGraphicFramePr>
                     <a:graphicFrameLocks xmlns:a="http://schemas.openxmlformats.org/drawingml/2006/main" noChangeAspect="1"/>
                   </wp:cNvGraphicFramePr>
@@ -6084,7 +6084,7 @@
                     <a:graphicData uri="http://schemas.openxmlformats.org/drawingml/2006/picture">
                       <pic:pic xmlns:pic="http://schemas.openxmlformats.org/drawingml/2006/picture">
                         <pic:nvPicPr>
-                          <pic:cNvPr id="243291748" name="Imagen 3" descr="Imagen en blanco y negro&#10;&#10;Descripción generada automáticamente con confianza media"/>
+                          <pic:cNvPr id="0" name="Picture 1"/>
                           <pic:cNvPicPr>
                             <a:picLocks noChangeAspect="1" noChangeArrowheads="1"/>
                           </pic:cNvPicPr>
@@ -6105,7 +6105,7 @@
                         <pic:spPr bwMode="auto">
                           <a:xfrm>
                             <a:off x="0" y="0"/>
-                            <a:ext cx="1707729" cy="802249"/>
+                            <a:ext cx="943365" cy="1060938"/>
                           </a:xfrm>
                           <a:prstGeom prst="rect">
                             <a:avLst/>
@@ -6146,7 +6146,7 @@
                 <w:noProof/>
               </w:rPr>
               <w:drawing>
-                <wp:anchor distT="0" distB="0" distL="114300" distR="114300" simplePos="0" relativeHeight="251662336" behindDoc="0" locked="0" layoutInCell="1" allowOverlap="1" wp14:anchorId="2AF63308" wp14:editId="421073AD">
+                <wp:anchor distT="0" distB="0" distL="114300" distR="114300" simplePos="0" relativeHeight="251662336" behindDoc="0" locked="0" layoutInCell="1" allowOverlap="1" wp14:anchorId="2AF63308" wp14:editId="13DE247C">
                   <wp:simplePos x="0" y="0"/>
                   <wp:positionH relativeFrom="column">
                     <wp:posOffset>261864</wp:posOffset>
@@ -6369,7 +6369,7 @@
                           </pic:cNvPicPr>
                         </pic:nvPicPr>
                         <pic:blipFill>
-                          <a:blip r:embed="rId7" cstate="print">
+                          <a:blip r:embed="rId9" cstate="print">
                             <a:extLst>
                               <a:ext uri="{28A0092B-C50C-407E-A947-70E740481C1C}">
                                 <a14:useLocalDpi xmlns:a14="http://schemas.microsoft.com/office/drawing/2010/main" val="0"/>
@@ -7302,18 +7302,18 @@
               </w:rPr>
               <w:lastRenderedPageBreak/>
               <w:drawing>
-                <wp:anchor distT="0" distB="0" distL="114300" distR="114300" simplePos="0" relativeHeight="251665408" behindDoc="1" locked="0" layoutInCell="1" allowOverlap="1" wp14:anchorId="2C1E4BA2" wp14:editId="369CBC8E">
+                <wp:anchor distT="0" distB="0" distL="114300" distR="114300" simplePos="0" relativeHeight="251670528" behindDoc="0" locked="0" layoutInCell="1" allowOverlap="1" wp14:anchorId="15A37E8A" wp14:editId="58AA2F1C">
                   <wp:simplePos x="0" y="0"/>
-                  <wp:positionH relativeFrom="margin">
-                    <wp:posOffset>450704</wp:posOffset>
+                  <wp:positionH relativeFrom="column">
+                    <wp:posOffset>1131277</wp:posOffset>
                   </wp:positionH>
                   <wp:positionV relativeFrom="paragraph">
-                    <wp:posOffset>53536</wp:posOffset>
+                    <wp:posOffset>342656</wp:posOffset>
                   </wp:positionV>
-                  <wp:extent cx="1707729" cy="802249"/>
-                  <wp:effectExtent l="0" t="0" r="0" b="0"/>
+                  <wp:extent cx="943365" cy="1060938"/>
+                  <wp:effectExtent l="0" t="0" r="0" b="6350"/>
                   <wp:wrapSquare wrapText="bothSides"/>
-                  <wp:docPr id="1029438432" name="Imagen 3" descr="Imagen en blanco y negro&#10;&#10;Descripción generada automáticamente con confianza media"/>
+                  <wp:docPr id="61738955" name="Imagen 1"/>
                   <wp:cNvGraphicFramePr>
                     <a:graphicFrameLocks xmlns:a="http://schemas.openxmlformats.org/drawingml/2006/main" noChangeAspect="1"/>
                   </wp:cNvGraphicFramePr>
@@ -7321,7 +7321,7 @@
                     <a:graphicData uri="http://schemas.openxmlformats.org/drawingml/2006/picture">
                       <pic:pic xmlns:pic="http://schemas.openxmlformats.org/drawingml/2006/picture">
                         <pic:nvPicPr>
-                          <pic:cNvPr id="243291748" name="Imagen 3" descr="Imagen en blanco y negro&#10;&#10;Descripción generada automáticamente con confianza media"/>
+                          <pic:cNvPr id="0" name="Picture 1"/>
                           <pic:cNvPicPr>
                             <a:picLocks noChangeAspect="1" noChangeArrowheads="1"/>
                           </pic:cNvPicPr>
@@ -7342,7 +7342,7 @@
                         <pic:spPr bwMode="auto">
                           <a:xfrm>
                             <a:off x="0" y="0"/>
-                            <a:ext cx="1707729" cy="802249"/>
+                            <a:ext cx="943365" cy="1060938"/>
                           </a:xfrm>
                           <a:prstGeom prst="rect">
                             <a:avLst/>
@@ -7383,7 +7383,7 @@
                 <w:noProof/>
               </w:rPr>
               <w:drawing>
-                <wp:anchor distT="0" distB="0" distL="114300" distR="114300" simplePos="0" relativeHeight="251666432" behindDoc="0" locked="0" layoutInCell="1" allowOverlap="1" wp14:anchorId="6F77FE63" wp14:editId="69671EA3">
+                <wp:anchor distT="0" distB="0" distL="114300" distR="114300" simplePos="0" relativeHeight="251666432" behindDoc="0" locked="0" layoutInCell="1" allowOverlap="1" wp14:anchorId="6F77FE63" wp14:editId="1AA575F0">
                   <wp:simplePos x="0" y="0"/>
                   <wp:positionH relativeFrom="column">
                     <wp:posOffset>261864</wp:posOffset>
@@ -7606,7 +7606,7 @@
                           </pic:cNvPicPr>
                         </pic:nvPicPr>
                         <pic:blipFill>
-                          <a:blip r:embed="rId7" cstate="print">
+                          <a:blip r:embed="rId9" cstate="print">
                             <a:extLst>
                               <a:ext uri="{28A0092B-C50C-407E-A947-70E740481C1C}">
                                 <a14:useLocalDpi xmlns:a14="http://schemas.microsoft.com/office/drawing/2010/main" val="0"/>
@@ -8625,10 +8625,10 @@
       </w:pPr>
     </w:p>
     <w:sectPr>
-      <w:headerReference w:type="even" r:id="rId9"/>
-      <w:headerReference w:type="default" r:id="rId10"/>
-      <w:footerReference w:type="default" r:id="rId11"/>
-      <w:headerReference w:type="first" r:id="rId12"/>
+      <w:headerReference w:type="even" r:id="rId10"/>
+      <w:headerReference w:type="default" r:id="rId11"/>
+      <w:footerReference w:type="default" r:id="rId12"/>
+      <w:headerReference w:type="first" r:id="rId13"/>
       <w:pgSz w:w="12240" w:h="15840"/>
       <w:pgMar w:top="1417" w:right="900" w:bottom="993" w:left="1134" w:header="567" w:footer="113" w:gutter="0"/>
       <w:cols w:space="708"/>

</xml_diff>